<commit_message>
Placeholder for Installation instructions
</commit_message>
<xml_diff>
--- a/Doc/CloudproxyNutsandBolts.docx
+++ b/Doc/CloudproxyNutsandBolts.docx
@@ -7,21 +7,44 @@
       <w:pPr>
         <w:jc w:val="center"/>
       </w:pPr>
+      <w:proofErr w:type="spellStart"/>
       <w:r>
         <w:rPr>
           <w:b/>
           <w:sz w:val="28"/>
           <w:szCs w:val="28"/>
         </w:rPr>
-        <w:t>Cloudproxy Nuts and Bolts</w:t>
+        <w:t>Cloudproxy</w:t>
+      </w:r>
+      <w:proofErr w:type="spellEnd"/>
+      <w:r>
+        <w:rPr>
+          <w:b/>
+          <w:sz w:val="28"/>
+          <w:szCs w:val="28"/>
+        </w:rPr>
+        <w:t xml:space="preserve"> Nuts and Bolts</w:t>
       </w:r>
     </w:p>
     <w:p>
       <w:pPr>
         <w:jc w:val="center"/>
       </w:pPr>
-      <w:r>
-        <w:t>manferdelli@, tmroeder@</w:t>
+      <w:proofErr w:type="spellStart"/>
+      <w:r>
+        <w:t>manferdelli</w:t>
+      </w:r>
+      <w:proofErr w:type="spellEnd"/>
+      <w:r>
+        <w:t xml:space="preserve">@, </w:t>
+      </w:r>
+      <w:proofErr w:type="spellStart"/>
+      <w:r>
+        <w:t>tmroeder</w:t>
+      </w:r>
+      <w:proofErr w:type="spellEnd"/>
+      <w:r>
+        <w:t>@</w:t>
       </w:r>
     </w:p>
     <w:p/>
@@ -37,8 +60,13 @@
     </w:p>
     <w:p/>
     <w:p>
-      <w:r>
-        <w:t xml:space="preserve">Cloudproxy is a software system </w:t>
+      <w:proofErr w:type="spellStart"/>
+      <w:r>
+        <w:t>Cloudproxy</w:t>
+      </w:r>
+      <w:proofErr w:type="spellEnd"/>
+      <w:r>
+        <w:t xml:space="preserve"> is a software system </w:t>
       </w:r>
       <w:r>
         <w:t xml:space="preserve">that </w:t>
@@ -73,8 +101,13 @@
       <w:r>
         <w:t xml:space="preserve">To achieve this, </w:t>
       </w:r>
-      <w:r>
-        <w:t xml:space="preserve">Cloudproxy </w:t>
+      <w:proofErr w:type="spellStart"/>
+      <w:r>
+        <w:t>Cloudproxy</w:t>
+      </w:r>
+      <w:proofErr w:type="spellEnd"/>
+      <w:r>
+        <w:t xml:space="preserve"> </w:t>
       </w:r>
       <w:r>
         <w:t>uses</w:t>
@@ -115,8 +148,13 @@
     </w:p>
     <w:p/>
     <w:p>
-      <w:r>
-        <w:t>Cloudproxy provides a mechanism</w:t>
+      <w:proofErr w:type="spellStart"/>
+      <w:r>
+        <w:t>Cloudproxy</w:t>
+      </w:r>
+      <w:proofErr w:type="spellEnd"/>
+      <w:r>
+        <w:t xml:space="preserve"> provides a mechanism</w:t>
       </w:r>
       <w:r>
         <w:t>,</w:t>
@@ -143,8 +181,13 @@
         <w:t xml:space="preserve"> key concept</w:t>
       </w:r>
       <w:r>
-        <w:t xml:space="preserve"> for Cloudproxy</w:t>
-      </w:r>
+        <w:t xml:space="preserve"> for </w:t>
+      </w:r>
+      <w:proofErr w:type="spellStart"/>
+      <w:r>
+        <w:t>Cloudproxy</w:t>
+      </w:r>
+      <w:proofErr w:type="spellEnd"/>
       <w:r>
         <w:t xml:space="preserve"> is </w:t>
       </w:r>
@@ -191,7 +234,15 @@
         <w:t xml:space="preserve">that </w:t>
       </w:r>
       <w:r>
-        <w:t>a Cloudproxy Hosted S</w:t>
+        <w:t xml:space="preserve">a </w:t>
+      </w:r>
+      <w:proofErr w:type="spellStart"/>
+      <w:r>
+        <w:t>Cloudproxy</w:t>
+      </w:r>
+      <w:proofErr w:type="spellEnd"/>
+      <w:r>
+        <w:t xml:space="preserve"> Hosted S</w:t>
       </w:r>
       <w:r>
         <w:t>ystem can be isolated, maintain secrets only it knows to encrypt and integrity protect all data it receives or sends</w:t>
@@ -254,10 +305,26 @@
     <w:p/>
     <w:p>
       <w:r>
-        <w:t>A Hosted System uses the Cloudproxy API, called the Tao, to achieve the security promises (program isolation, and confidentiality and integrity for programs and data</w:t>
-      </w:r>
-      <w:r>
-        <w:t>) provided by Cloudproxy.  The p</w:t>
+        <w:t xml:space="preserve">A Hosted System uses the </w:t>
+      </w:r>
+      <w:proofErr w:type="spellStart"/>
+      <w:r>
+        <w:t>Cloudproxy</w:t>
+      </w:r>
+      <w:proofErr w:type="spellEnd"/>
+      <w:r>
+        <w:t xml:space="preserve"> API, called the Tao, to achieve the security promises (program isolation, and confidentiality and integrity for programs and data</w:t>
+      </w:r>
+      <w:r>
+        <w:t xml:space="preserve">) provided by </w:t>
+      </w:r>
+      <w:proofErr w:type="spellStart"/>
+      <w:r>
+        <w:t>Cloudproxy</w:t>
+      </w:r>
+      <w:proofErr w:type="spellEnd"/>
+      <w:r>
+        <w:t>.  The p</w:t>
       </w:r>
       <w:r>
         <w:t xml:space="preserve">rogramming model is simple and require only a few API calls.  The Tao Library is linked into an executable to provide the programming interface in Go or C++.  </w:t>
@@ -271,14 +338,24 @@
     </w:p>
     <w:p/>
     <w:p>
+      <w:proofErr w:type="spellStart"/>
       <w:r>
         <w:rPr>
           <w:b/>
         </w:rPr>
         <w:t>StartHostedProgram</w:t>
       </w:r>
-      <w:r>
-        <w:t>: StartHostedProgram instructs the Host System to measure and start a new, isolated Hosted System.  It names the binary image and other context data to start the program.  The Hosted System could be, for example, a VM if the Host System is a VMM or an isolated Linux process if the Host System is Linux.</w:t>
+      <w:proofErr w:type="spellEnd"/>
+      <w:r>
+        <w:t xml:space="preserve">: </w:t>
+      </w:r>
+      <w:proofErr w:type="spellStart"/>
+      <w:r>
+        <w:t>StartHostedProgram</w:t>
+      </w:r>
+      <w:proofErr w:type="spellEnd"/>
+      <w:r>
+        <w:t xml:space="preserve"> instructs the Host System to measure and start a new, isolated Hosted System.  It names the binary image and other context data to start the program.  The Hosted System could be, for example, a VM if the Host System is a VMM or an isolated Linux process if the Host System is Linux.</w:t>
       </w:r>
     </w:p>
     <w:p/>
@@ -344,7 +421,15 @@
         <w:t>enabling</w:t>
       </w:r>
       <w:r>
-        <w:t xml:space="preserve"> a recipient of such a certificate to rely on the association between the public key named in the Host Certificate and a trustworthy Cloudproxy Hosted System. </w:t>
+        <w:t xml:space="preserve"> a recipient of such a certificate to rely on the association between the public key named in the Host Certificate and a trustworthy </w:t>
+      </w:r>
+      <w:proofErr w:type="spellStart"/>
+      <w:r>
+        <w:t>Cloudproxy</w:t>
+      </w:r>
+      <w:proofErr w:type="spellEnd"/>
+      <w:r>
+        <w:t xml:space="preserve"> Hosted System. </w:t>
       </w:r>
       <w:r>
         <w:t>The meaning of the signed blob is, informally, “Statement X came from the program</w:t>
@@ -385,17 +470,27 @@
     </w:p>
     <w:p/>
     <w:p>
+      <w:proofErr w:type="spellStart"/>
       <w:r>
         <w:rPr>
           <w:b/>
         </w:rPr>
         <w:t>GetRandom</w:t>
       </w:r>
+      <w:proofErr w:type="spellEnd"/>
       <w:r>
         <w:t>:</w:t>
       </w:r>
       <w:r>
-        <w:t xml:space="preserve"> GetRandom provides cryptographically random bits, typically for key generation.</w:t>
+        <w:t xml:space="preserve"> </w:t>
+      </w:r>
+      <w:proofErr w:type="spellStart"/>
+      <w:r>
+        <w:t>GetRandom</w:t>
+      </w:r>
+      <w:proofErr w:type="spellEnd"/>
+      <w:r>
+        <w:t xml:space="preserve"> provides cryptographically random bits, typically for key generation.</w:t>
       </w:r>
     </w:p>
     <w:p/>
@@ -439,7 +534,15 @@
         <w:t xml:space="preserve">Principal names </w:t>
       </w:r>
       <w:r>
-        <w:t xml:space="preserve">in Cloudproxy </w:t>
+        <w:t xml:space="preserve">in </w:t>
+      </w:r>
+      <w:proofErr w:type="spellStart"/>
+      <w:r>
+        <w:t>Cloudproxy</w:t>
+      </w:r>
+      <w:proofErr w:type="spellEnd"/>
+      <w:r>
+        <w:t xml:space="preserve"> </w:t>
       </w:r>
       <w:r>
         <w:t>are hierarchical</w:t>
@@ -451,7 +554,15 @@
         <w:t xml:space="preserve">.  </w:t>
       </w:r>
       <w:r>
-        <w:t>For example, a principal rooted in a public key will have the public key in its name and a program principal (a measured Cloudproxy Hosted System</w:t>
+        <w:t xml:space="preserve">For example, a principal rooted in a public key will have the public key in its name and a program principal (a measured </w:t>
+      </w:r>
+      <w:proofErr w:type="spellStart"/>
+      <w:r>
+        <w:t>Cloudproxy</w:t>
+      </w:r>
+      <w:proofErr w:type="spellEnd"/>
+      <w:r>
+        <w:t xml:space="preserve"> Hosted System</w:t>
       </w:r>
       <w:r>
         <w:t>)</w:t>
@@ -481,6 +592,7 @@
       <w:pPr>
         <w:ind w:left="720"/>
       </w:pPr>
+      <w:proofErr w:type="gramStart"/>
       <w:r>
         <w:rPr>
           <w:rFonts w:ascii="Courier New" w:eastAsia="Courier New" w:hAnsi="Courier New" w:cs="Courier New"/>
@@ -488,13 +600,30 @@
           <w:szCs w:val="20"/>
         </w:rPr>
         <w:lastRenderedPageBreak/>
-        <w:t>key([080110011801224508011241046cdc82f70552eb...]).Program([25fac93bd4cc868352c78f4d34df6d2747a17f85...])</w:t>
+        <w:t>key(</w:t>
+      </w:r>
+      <w:proofErr w:type="gramEnd"/>
+      <w:r>
+        <w:rPr>
+          <w:rFonts w:ascii="Courier New" w:eastAsia="Courier New" w:hAnsi="Courier New" w:cs="Courier New"/>
+          <w:sz w:val="20"/>
+          <w:szCs w:val="20"/>
+        </w:rPr>
+        <w:t>[080110011801224508011241046cdc82f70552eb...]).Program([25fac93bd4cc868352c78f4d34df6d2747a17f85...])</w:t>
       </w:r>
     </w:p>
     <w:p/>
     <w:p>
       <w:r>
-        <w:t>Here, key([</w:t>
+        <w:t xml:space="preserve">Here, </w:t>
+      </w:r>
+      <w:proofErr w:type="gramStart"/>
+      <w:r>
+        <w:t>key(</w:t>
+      </w:r>
+      <w:proofErr w:type="gramEnd"/>
+      <w:r>
+        <w:t>[</w:t>
       </w:r>
       <w:r>
         <w:rPr>
@@ -579,8 +708,13 @@
         <w:t>cated boot and the hash of the L</w:t>
       </w:r>
       <w:r>
-        <w:t>inux image and it’s initramfs</w:t>
-      </w:r>
+        <w:t xml:space="preserve">inux image and it’s </w:t>
+      </w:r>
+      <w:proofErr w:type="spellStart"/>
+      <w:r>
+        <w:t>initramfs</w:t>
+      </w:r>
+      <w:proofErr w:type="spellEnd"/>
       <w:r>
         <w:rPr>
           <w:rStyle w:val="FootnoteReference"/>
@@ -627,7 +761,11 @@
         <w:t xml:space="preserve">.  Programs always have policy public keys embedded </w:t>
       </w:r>
       <w:r>
-        <w:t>(PK</w:t>
+        <w:t>(</w:t>
+      </w:r>
+      <w:proofErr w:type="spellStart"/>
+      <w:r>
+        <w:t>PK</w:t>
       </w:r>
       <w:r>
         <w:rPr>
@@ -635,6 +773,7 @@
         </w:rPr>
         <w:t>policy</w:t>
       </w:r>
+      <w:proofErr w:type="spellEnd"/>
       <w:r>
         <w:t xml:space="preserve">) </w:t>
       </w:r>
@@ -642,7 +781,11 @@
         <w:t xml:space="preserve">in their image either explicitly or implicitly.  Statements signed by the corresponding private </w:t>
       </w:r>
       <w:r>
-        <w:t>key (pK</w:t>
+        <w:t>key (</w:t>
+      </w:r>
+      <w:proofErr w:type="spellStart"/>
+      <w:r>
+        <w:t>pK</w:t>
       </w:r>
       <w:r>
         <w:rPr>
@@ -650,6 +793,7 @@
         </w:rPr>
         <w:t>policy</w:t>
       </w:r>
+      <w:proofErr w:type="spellEnd"/>
       <w:r>
         <w:t>), and only those statements,</w:t>
       </w:r>
@@ -702,7 +846,11 @@
         <w:t xml:space="preserve"> public/private key-pair </w:t>
       </w:r>
       <w:r>
-        <w:t>(PK</w:t>
+        <w:t>(</w:t>
+      </w:r>
+      <w:proofErr w:type="spellStart"/>
+      <w:r>
+        <w:t>PK</w:t>
       </w:r>
       <w:r>
         <w:rPr>
@@ -710,8 +858,13 @@
         </w:rPr>
         <w:t>program</w:t>
       </w:r>
-      <w:r>
-        <w:t>/ pK</w:t>
+      <w:proofErr w:type="spellEnd"/>
+      <w:r>
+        <w:t xml:space="preserve">/ </w:t>
+      </w:r>
+      <w:proofErr w:type="spellStart"/>
+      <w:r>
+        <w:t>pK</w:t>
       </w:r>
       <w:r>
         <w:rPr>
@@ -719,6 +872,7 @@
         </w:rPr>
         <w:t>program</w:t>
       </w:r>
+      <w:proofErr w:type="spellEnd"/>
       <w:r>
         <w:t xml:space="preserve">) </w:t>
       </w:r>
@@ -785,6 +939,7 @@
       <w:r>
         <w:t xml:space="preserve"> naming the newly generated </w:t>
       </w:r>
+      <w:proofErr w:type="spellStart"/>
       <w:r>
         <w:t>PK</w:t>
       </w:r>
@@ -794,6 +949,7 @@
         </w:rPr>
         <w:t>program</w:t>
       </w:r>
+      <w:proofErr w:type="spellEnd"/>
       <w:r>
         <w:t xml:space="preserve"> and sends the Attestation to a service for the </w:t>
       </w:r>
@@ -818,6 +974,7 @@
       <w:r>
         <w:t xml:space="preserve"> meet security domain requirements, the security domain service signs (with </w:t>
       </w:r>
+      <w:proofErr w:type="spellStart"/>
       <w:r>
         <w:t>pK</w:t>
       </w:r>
@@ -827,9 +984,11 @@
         </w:rPr>
         <w:t>policy</w:t>
       </w:r>
+      <w:proofErr w:type="spellEnd"/>
       <w:r>
         <w:t xml:space="preserve">) an x509 certificate specifying </w:t>
       </w:r>
+      <w:proofErr w:type="spellStart"/>
       <w:r>
         <w:t>PK</w:t>
       </w:r>
@@ -839,6 +998,7 @@
         </w:rPr>
         <w:t>program</w:t>
       </w:r>
+      <w:proofErr w:type="spellEnd"/>
       <w:r>
         <w:t xml:space="preserve"> and the Tao Principal Name of the Hosted System</w:t>
       </w:r>
@@ -967,7 +1127,15 @@
         <w:t xml:space="preserve">Employing a centralized security domain service eliminates the need for </w:t>
       </w:r>
       <w:r>
-        <w:t>each and every Cloudproxy Hosted System</w:t>
+        <w:t xml:space="preserve">each and every </w:t>
+      </w:r>
+      <w:proofErr w:type="spellStart"/>
+      <w:r>
+        <w:t>Cloudproxy</w:t>
+      </w:r>
+      <w:proofErr w:type="spellEnd"/>
+      <w:r>
+        <w:t xml:space="preserve"> Hosted System</w:t>
       </w:r>
       <w:r>
         <w:t xml:space="preserve"> in a security domain to maintain lists of trusted hardware or trusted programs and </w:t>
@@ -1018,7 +1186,15 @@
         <w:t>in a controlled but flexible way eliminating the danger that data might become inaccessible i</w:t>
       </w:r>
       <w:r>
-        <w:t>f a particular Cloudproxy s</w:t>
+        <w:t xml:space="preserve">f a particular </w:t>
+      </w:r>
+      <w:proofErr w:type="spellStart"/>
+      <w:r>
+        <w:t>Cloudproxy</w:t>
+      </w:r>
+      <w:proofErr w:type="spellEnd"/>
+      <w:r>
+        <w:t xml:space="preserve"> s</w:t>
       </w:r>
       <w:r>
         <w:t xml:space="preserve">ystem </w:t>
@@ -1068,12 +1244,14 @@
     </w:p>
     <w:p/>
     <w:p>
+      <w:proofErr w:type="spellStart"/>
       <w:r>
         <w:rPr>
           <w:i/>
         </w:rPr>
         <w:t>DomainLoad</w:t>
       </w:r>
+      <w:proofErr w:type="spellEnd"/>
       <w:r>
         <w:t xml:space="preserve"> is used to store and retrieve Program Certificates and sealed data.</w:t>
       </w:r>
@@ -1183,7 +1361,89 @@
         <w:contextualSpacing/>
       </w:pPr>
       <w:r>
-        <w:t xml:space="preserve">the datalog guard: this guard translates statements in the CloudProxy auth language (see tao/auth/doc.go for details) to datalog statements and uses the Go datalog engine from github.com/kevinawalsh/datalog to answer authorization queries. </w:t>
+        <w:t xml:space="preserve">the </w:t>
+      </w:r>
+      <w:proofErr w:type="spellStart"/>
+      <w:r>
+        <w:t>datalog</w:t>
+      </w:r>
+      <w:proofErr w:type="spellEnd"/>
+      <w:r>
+        <w:t xml:space="preserve"> guard: this guard translates statements in the </w:t>
+      </w:r>
+      <w:proofErr w:type="spellStart"/>
+      <w:r>
+        <w:t>CloudProxy</w:t>
+      </w:r>
+      <w:proofErr w:type="spellEnd"/>
+      <w:r>
+        <w:t xml:space="preserve"> </w:t>
+      </w:r>
+      <w:proofErr w:type="spellStart"/>
+      <w:r>
+        <w:t>auth</w:t>
+      </w:r>
+      <w:proofErr w:type="spellEnd"/>
+      <w:r>
+        <w:t xml:space="preserve"> language (see </w:t>
+      </w:r>
+      <w:proofErr w:type="spellStart"/>
+      <w:r>
+        <w:t>tao</w:t>
+      </w:r>
+      <w:proofErr w:type="spellEnd"/>
+      <w:r>
+        <w:t>/</w:t>
+      </w:r>
+      <w:proofErr w:type="spellStart"/>
+      <w:r>
+        <w:t>auth</w:t>
+      </w:r>
+      <w:proofErr w:type="spellEnd"/>
+      <w:r>
+        <w:t>/</w:t>
+      </w:r>
+      <w:proofErr w:type="spellStart"/>
+      <w:proofErr w:type="gramStart"/>
+      <w:r>
+        <w:t>doc.go</w:t>
+      </w:r>
+      <w:proofErr w:type="spellEnd"/>
+      <w:proofErr w:type="gramEnd"/>
+      <w:r>
+        <w:t xml:space="preserve"> for details) to </w:t>
+      </w:r>
+      <w:proofErr w:type="spellStart"/>
+      <w:r>
+        <w:t>datalog</w:t>
+      </w:r>
+      <w:proofErr w:type="spellEnd"/>
+      <w:r>
+        <w:t xml:space="preserve"> statements and uses the Go </w:t>
+      </w:r>
+      <w:proofErr w:type="spellStart"/>
+      <w:r>
+        <w:t>datalog</w:t>
+      </w:r>
+      <w:proofErr w:type="spellEnd"/>
+      <w:r>
+        <w:t xml:space="preserve"> engine from github.com/</w:t>
+      </w:r>
+      <w:proofErr w:type="spellStart"/>
+      <w:r>
+        <w:t>kevinawalsh</w:t>
+      </w:r>
+      <w:proofErr w:type="spellEnd"/>
+      <w:r>
+        <w:t>/</w:t>
+      </w:r>
+      <w:proofErr w:type="spellStart"/>
+      <w:r>
+        <w:t>datalog</w:t>
+      </w:r>
+      <w:proofErr w:type="spellEnd"/>
+      <w:r>
+        <w:t xml:space="preserve"> to answer authorization queries. </w:t>
       </w:r>
       <w:r>
         <w:t xml:space="preserve">See </w:t>
@@ -1220,9 +1480,14 @@
     </w:p>
     <w:p/>
     <w:p>
+      <w:proofErr w:type="spellStart"/>
       <w:r>
         <w:lastRenderedPageBreak/>
-        <w:t xml:space="preserve">Cloudproxy requires that the lowest level system software be measured by a hardware component which must also be able to provide attest services and seal/unseal services (and optionally some hardware assist </w:t>
+        <w:t>Cloudproxy</w:t>
+      </w:r>
+      <w:proofErr w:type="spellEnd"/>
+      <w:r>
+        <w:t xml:space="preserve"> requires that the lowest level system software be measured by a hardware component which must also be able to provide attest services and seal/unseal services (and optionally some hardware assist </w:t>
       </w:r>
       <w:r>
         <w:t>to isolate</w:t>
@@ -1233,8 +1498,13 @@
     </w:p>
     <w:p/>
     <w:p>
-      <w:r>
-        <w:t>Cloudproxy supports TPM 1.2 and TPM 2.0 as hardware roots of Trust for Host Systems booted on raw hardware.  We have implemented support for other mechanisms</w:t>
+      <w:proofErr w:type="spellStart"/>
+      <w:r>
+        <w:t>Cloudproxy</w:t>
+      </w:r>
+      <w:proofErr w:type="spellEnd"/>
+      <w:r>
+        <w:t xml:space="preserve"> supports TPM 1.2 and TPM 2.0 as hardware roots of Trust for Host Systems booted on raw hardware.  We have implemented support for other mechanisms</w:t>
       </w:r>
       <w:r>
         <w:t>.</w:t>
@@ -1258,7 +1528,15 @@
         <w:t xml:space="preserve">measured and </w:t>
       </w:r>
       <w:r>
-        <w:t xml:space="preserve">booted on a supported hardware, Cloudproxy implements </w:t>
+        <w:t xml:space="preserve">booted on a supported hardware, </w:t>
+      </w:r>
+      <w:proofErr w:type="spellStart"/>
+      <w:r>
+        <w:t>Cloudproxy</w:t>
+      </w:r>
+      <w:proofErr w:type="spellEnd"/>
+      <w:r>
+        <w:t xml:space="preserve"> implements </w:t>
       </w:r>
       <w:r>
         <w:t>support for recursive Host S</w:t>
@@ -1386,16 +1664,40 @@
         <w:t xml:space="preserve">interface to the Host System and can use any </w:t>
       </w:r>
       <w:r>
-        <w:t xml:space="preserve">non-Cloudproxy host service </w:t>
-      </w:r>
-      <w:r>
-        <w:t xml:space="preserve">(for example, any system call on Linux) so the programming model at each Hosted </w:t>
+        <w:t>non-</w:t>
+      </w:r>
+      <w:proofErr w:type="spellStart"/>
+      <w:r>
+        <w:t>Cloudproxy</w:t>
+      </w:r>
+      <w:proofErr w:type="spellEnd"/>
+      <w:r>
+        <w:t xml:space="preserve"> host service </w:t>
+      </w:r>
+      <w:r>
+        <w:t xml:space="preserve">(for example, any system </w:t>
+      </w:r>
+      <w:proofErr w:type="gramStart"/>
+      <w:r>
+        <w:t>call</w:t>
+      </w:r>
+      <w:proofErr w:type="gramEnd"/>
+      <w:r>
+        <w:t xml:space="preserve"> on Linux) so the programming model at each Hosted </w:t>
       </w:r>
       <w:r>
         <w:t xml:space="preserve">System </w:t>
       </w:r>
       <w:r>
-        <w:t>layer is essentially unchanged from the non-Cloudproxy case.</w:t>
+        <w:t>layer is essentially unchanged from the non-</w:t>
+      </w:r>
+      <w:proofErr w:type="spellStart"/>
+      <w:r>
+        <w:t>Cloudproxy</w:t>
+      </w:r>
+      <w:proofErr w:type="spellEnd"/>
+      <w:r>
+        <w:t xml:space="preserve"> case.</w:t>
       </w:r>
     </w:p>
     <w:p/>
@@ -1438,19 +1740,40 @@
         <w:t>This paper is intended</w:t>
       </w:r>
       <w:r>
-        <w:t xml:space="preserve"> to allow you to use Cloudproxy immediately on a Linux </w:t>
+        <w:t xml:space="preserve"> to allow you to use </w:t>
+      </w:r>
+      <w:proofErr w:type="spellStart"/>
+      <w:r>
+        <w:t>Cloudproxy</w:t>
+      </w:r>
+      <w:proofErr w:type="spellEnd"/>
+      <w:r>
+        <w:t xml:space="preserve"> immediately on a Linux </w:t>
       </w:r>
       <w:r>
         <w:t xml:space="preserve">based </w:t>
       </w:r>
-      <w:r>
-        <w:t>Cloudproxy Host System.</w:t>
+      <w:proofErr w:type="spellStart"/>
+      <w:r>
+        <w:t>Cloudproxy</w:t>
+      </w:r>
+      <w:proofErr w:type="spellEnd"/>
+      <w:r>
+        <w:t xml:space="preserve"> Host System.</w:t>
       </w:r>
       <w:r>
         <w:t xml:space="preserve">  To this end we include installation instructions for TPM 2.0 protect</w:t>
       </w:r>
       <w:r>
-        <w:t>ed hardware with SMX extensions and a complete annotated simple application called, cleverly, SimpleExample.</w:t>
+        <w:t xml:space="preserve">ed hardware with SMX extensions and a complete annotated simple application called, cleverly, </w:t>
+      </w:r>
+      <w:proofErr w:type="spellStart"/>
+      <w:r>
+        <w:t>SimpleExample</w:t>
+      </w:r>
+      <w:proofErr w:type="spellEnd"/>
+      <w:r>
+        <w:t>.</w:t>
       </w:r>
     </w:p>
     <w:p/>
@@ -1486,7 +1809,25 @@
           <w:sz w:val="24"/>
           <w:szCs w:val="24"/>
         </w:rPr>
-        <w:t xml:space="preserve">Installing Cloudproxy  </w:t>
+        <w:t xml:space="preserve">Installing </w:t>
+      </w:r>
+      <w:proofErr w:type="spellStart"/>
+      <w:r>
+        <w:rPr>
+          <w:b/>
+          <w:sz w:val="24"/>
+          <w:szCs w:val="24"/>
+        </w:rPr>
+        <w:t>Cloudproxy</w:t>
+      </w:r>
+      <w:proofErr w:type="spellEnd"/>
+      <w:r>
+        <w:rPr>
+          <w:b/>
+          <w:sz w:val="24"/>
+          <w:szCs w:val="24"/>
+        </w:rPr>
+        <w:t xml:space="preserve">  </w:t>
       </w:r>
     </w:p>
     <w:p/>
@@ -1546,16 +1887,50 @@
         <w:t xml:space="preserve">in Go and C++ </w:t>
       </w:r>
       <w:r>
-        <w:t xml:space="preserve">containing all the critical Cloudproxy elements.  A full working version of the example is in </w:t>
-      </w:r>
-      <w:r>
-        <w:t>cloudproxy/</w:t>
-      </w:r>
-      <w:r>
-        <w:t>go/apps/simpleexample</w:t>
-      </w:r>
-      <w:r>
-        <w:t xml:space="preserve"> for the Go version and cloudproxy/simpleexample for the C++ version</w:t>
+        <w:t xml:space="preserve">containing all the critical </w:t>
+      </w:r>
+      <w:proofErr w:type="spellStart"/>
+      <w:r>
+        <w:t>Cloudproxy</w:t>
+      </w:r>
+      <w:proofErr w:type="spellEnd"/>
+      <w:r>
+        <w:t xml:space="preserve"> elements.  A full working version of the example is in </w:t>
+      </w:r>
+      <w:proofErr w:type="spellStart"/>
+      <w:r>
+        <w:t>cloudproxy</w:t>
+      </w:r>
+      <w:proofErr w:type="spellEnd"/>
+      <w:r>
+        <w:t>/</w:t>
+      </w:r>
+      <w:r>
+        <w:t>go/apps/</w:t>
+      </w:r>
+      <w:proofErr w:type="spellStart"/>
+      <w:r>
+        <w:t>simpleexample</w:t>
+      </w:r>
+      <w:proofErr w:type="spellEnd"/>
+      <w:r>
+        <w:t xml:space="preserve"> for the Go version and </w:t>
+      </w:r>
+      <w:proofErr w:type="spellStart"/>
+      <w:r>
+        <w:t>cloudproxy</w:t>
+      </w:r>
+      <w:proofErr w:type="spellEnd"/>
+      <w:r>
+        <w:t>/</w:t>
+      </w:r>
+      <w:proofErr w:type="spellStart"/>
+      <w:r>
+        <w:t>simpleexample</w:t>
+      </w:r>
+      <w:proofErr w:type="spellEnd"/>
+      <w:r>
+        <w:t xml:space="preserve"> for the C++ version</w:t>
       </w:r>
       <w:r>
         <w:t>.</w:t>
@@ -1567,8 +1942,13 @@
         <w:t xml:space="preserve">Since the domain service does not use Tao primitives directly, we don’t annotate that code here although </w:t>
       </w:r>
       <w:r>
-        <w:t>go/apps/simpleexample</w:t>
-      </w:r>
+        <w:t>go/apps/</w:t>
+      </w:r>
+      <w:proofErr w:type="spellStart"/>
+      <w:r>
+        <w:t>simpleexample</w:t>
+      </w:r>
+      <w:proofErr w:type="spellEnd"/>
       <w:r>
         <w:t xml:space="preserve"> contains a full working version. </w:t>
       </w:r>
@@ -1579,14 +1959,40 @@
         <w:t>You</w:t>
       </w:r>
       <w:r>
-        <w:t xml:space="preserve"> have a correctly installed Go development tools or C++ development tools as well as protobuf, gtest and gflags</w:t>
-      </w:r>
-      <w:r>
-        <w:t xml:space="preserve"> to compile and run SimpleE</w:t>
+        <w:t xml:space="preserve"> have a correctly installed Go development tools or C++ development tools as well as </w:t>
+      </w:r>
+      <w:proofErr w:type="spellStart"/>
+      <w:r>
+        <w:t>protobuf</w:t>
+      </w:r>
+      <w:proofErr w:type="spellEnd"/>
+      <w:r>
+        <w:t xml:space="preserve">, </w:t>
+      </w:r>
+      <w:proofErr w:type="spellStart"/>
+      <w:r>
+        <w:t>gtest</w:t>
+      </w:r>
+      <w:proofErr w:type="spellEnd"/>
+      <w:r>
+        <w:t xml:space="preserve"> and </w:t>
+      </w:r>
+      <w:proofErr w:type="spellStart"/>
+      <w:r>
+        <w:t>gflags</w:t>
+      </w:r>
+      <w:proofErr w:type="spellEnd"/>
+      <w:r>
+        <w:t xml:space="preserve"> to compile and run </w:t>
+      </w:r>
+      <w:proofErr w:type="spellStart"/>
+      <w:r>
+        <w:t>SimpleE</w:t>
       </w:r>
       <w:r>
         <w:t>xample</w:t>
       </w:r>
+      <w:proofErr w:type="spellEnd"/>
       <w:r>
         <w:t>.</w:t>
       </w:r>
@@ -1603,8 +2009,13 @@
         <w:t>components</w:t>
       </w:r>
       <w:r>
-        <w:t xml:space="preserve"> in SimpleExample</w:t>
-      </w:r>
+        <w:t xml:space="preserve"> in </w:t>
+      </w:r>
+      <w:proofErr w:type="spellStart"/>
+      <w:r>
+        <w:t>SimpleExample</w:t>
+      </w:r>
+      <w:proofErr w:type="spellEnd"/>
       <w:r>
         <w:t>, each producing a separate executable</w:t>
       </w:r>
@@ -1624,7 +2035,17 @@
         <w:t>Simple Client</w:t>
       </w:r>
       <w:r>
-        <w:t xml:space="preserve"> (in simpleclient.go)</w:t>
+        <w:t xml:space="preserve"> (in </w:t>
+      </w:r>
+      <w:proofErr w:type="spellStart"/>
+      <w:proofErr w:type="gramStart"/>
+      <w:r>
+        <w:t>simpleclient.go</w:t>
+      </w:r>
+      <w:proofErr w:type="spellEnd"/>
+      <w:proofErr w:type="gramEnd"/>
+      <w:r>
+        <w:t>)</w:t>
       </w:r>
     </w:p>
     <w:p>
@@ -1639,7 +2060,17 @@
         <w:t>Simple Server</w:t>
       </w:r>
       <w:r>
-        <w:t xml:space="preserve"> (in simpleserver.go)</w:t>
+        <w:t xml:space="preserve"> (in </w:t>
+      </w:r>
+      <w:proofErr w:type="spellStart"/>
+      <w:proofErr w:type="gramStart"/>
+      <w:r>
+        <w:t>simpleserver.go</w:t>
+      </w:r>
+      <w:proofErr w:type="spellEnd"/>
+      <w:proofErr w:type="gramEnd"/>
+      <w:r>
+        <w:t>)</w:t>
       </w:r>
     </w:p>
     <w:p>
@@ -1656,14 +2087,29 @@
       <w:r>
         <w:t xml:space="preserve"> (in </w:t>
       </w:r>
-      <w:r>
-        <w:t>simpledomainservice.go)</w:t>
+      <w:proofErr w:type="spellStart"/>
+      <w:proofErr w:type="gramStart"/>
+      <w:r>
+        <w:t>simpledomainservice.go</w:t>
+      </w:r>
+      <w:proofErr w:type="spellEnd"/>
+      <w:proofErr w:type="gramEnd"/>
+      <w:r>
+        <w:t>)</w:t>
       </w:r>
     </w:p>
     <w:p/>
     <w:p>
       <w:r>
-        <w:t>Common code used by the client and server is in simplecommon.go.</w:t>
+        <w:t xml:space="preserve">Common code used by the client and server is in </w:t>
+      </w:r>
+      <w:proofErr w:type="spellStart"/>
+      <w:r>
+        <w:t>simplecommon.go</w:t>
+      </w:r>
+      <w:proofErr w:type="spellEnd"/>
+      <w:r>
+        <w:t>.</w:t>
       </w:r>
     </w:p>
     <w:p/>
@@ -1678,8 +2124,13 @@
         <w:t>hannel to contact the Simple Server to learn the secret.  We don’t implement rollback protection or distributed key management for intermediate secrets</w:t>
       </w:r>
       <w:r>
-        <w:t xml:space="preserve"> in SimpleExample</w:t>
-      </w:r>
+        <w:t xml:space="preserve"> in </w:t>
+      </w:r>
+      <w:proofErr w:type="spellStart"/>
+      <w:r>
+        <w:t>SimpleExample</w:t>
+      </w:r>
+      <w:proofErr w:type="spellEnd"/>
       <w:r>
         <w:t xml:space="preserve"> just to keep the example as simple as possible. The sample application also </w:t>
       </w:r>
@@ -1812,8 +2263,13 @@
     </w:p>
     <w:p/>
     <w:p>
-      <w:r>
-        <w:t>CreateDomain initializes a new Domain, writing its configuration files to a directory. This creates the directory and, if needed, a policy key pair encrypted with the given password when stored on disk; it a</w:t>
+      <w:proofErr w:type="spellStart"/>
+      <w:r>
+        <w:t>CreateDomain</w:t>
+      </w:r>
+      <w:proofErr w:type="spellEnd"/>
+      <w:r>
+        <w:t xml:space="preserve"> initializes a new Domain, writing its configuration files to a directory. This creates the directory and, if needed, a policy key pair encrypted with the given password when stored on disk; it a</w:t>
       </w:r>
       <w:r>
         <w:t>lso initializes a default guard.  The call is:</w:t>
@@ -1823,38 +2279,168 @@
       <w:pPr>
         <w:ind w:left="720"/>
       </w:pPr>
-      <w:r>
-        <w:rPr>
-          <w:rFonts w:ascii="Courier New" w:eastAsia="Courier New" w:hAnsi="Courier New" w:cs="Courier New"/>
-          <w:sz w:val="20"/>
-          <w:szCs w:val="20"/>
-        </w:rPr>
-        <w:t xml:space="preserve">func CreateDomain(cfg DomainConfig, configPath string, password []byte) (*Domain, error) </w:t>
-      </w:r>
-    </w:p>
-    <w:p>
-      <w:r>
-        <w:t>Any parameters left empty in cfg will be set to reasonable default values.</w:t>
+      <w:proofErr w:type="spellStart"/>
+      <w:r>
+        <w:rPr>
+          <w:rFonts w:ascii="Courier New" w:eastAsia="Courier New" w:hAnsi="Courier New" w:cs="Courier New"/>
+          <w:sz w:val="20"/>
+          <w:szCs w:val="20"/>
+        </w:rPr>
+        <w:t>func</w:t>
+      </w:r>
+      <w:proofErr w:type="spellEnd"/>
+      <w:r>
+        <w:rPr>
+          <w:rFonts w:ascii="Courier New" w:eastAsia="Courier New" w:hAnsi="Courier New" w:cs="Courier New"/>
+          <w:sz w:val="20"/>
+          <w:szCs w:val="20"/>
+        </w:rPr>
+        <w:t xml:space="preserve"> </w:t>
+      </w:r>
+      <w:proofErr w:type="spellStart"/>
+      <w:proofErr w:type="gramStart"/>
+      <w:r>
+        <w:rPr>
+          <w:rFonts w:ascii="Courier New" w:eastAsia="Courier New" w:hAnsi="Courier New" w:cs="Courier New"/>
+          <w:sz w:val="20"/>
+          <w:szCs w:val="20"/>
+        </w:rPr>
+        <w:t>CreateDomain</w:t>
+      </w:r>
+      <w:proofErr w:type="spellEnd"/>
+      <w:r>
+        <w:rPr>
+          <w:rFonts w:ascii="Courier New" w:eastAsia="Courier New" w:hAnsi="Courier New" w:cs="Courier New"/>
+          <w:sz w:val="20"/>
+          <w:szCs w:val="20"/>
+        </w:rPr>
+        <w:t>(</w:t>
+      </w:r>
+      <w:proofErr w:type="spellStart"/>
+      <w:proofErr w:type="gramEnd"/>
+      <w:r>
+        <w:rPr>
+          <w:rFonts w:ascii="Courier New" w:eastAsia="Courier New" w:hAnsi="Courier New" w:cs="Courier New"/>
+          <w:sz w:val="20"/>
+          <w:szCs w:val="20"/>
+        </w:rPr>
+        <w:t>cfg</w:t>
+      </w:r>
+      <w:proofErr w:type="spellEnd"/>
+      <w:r>
+        <w:rPr>
+          <w:rFonts w:ascii="Courier New" w:eastAsia="Courier New" w:hAnsi="Courier New" w:cs="Courier New"/>
+          <w:sz w:val="20"/>
+          <w:szCs w:val="20"/>
+        </w:rPr>
+        <w:t xml:space="preserve"> </w:t>
+      </w:r>
+      <w:proofErr w:type="spellStart"/>
+      <w:r>
+        <w:rPr>
+          <w:rFonts w:ascii="Courier New" w:eastAsia="Courier New" w:hAnsi="Courier New" w:cs="Courier New"/>
+          <w:sz w:val="20"/>
+          <w:szCs w:val="20"/>
+        </w:rPr>
+        <w:t>DomainConfig</w:t>
+      </w:r>
+      <w:proofErr w:type="spellEnd"/>
+      <w:r>
+        <w:rPr>
+          <w:rFonts w:ascii="Courier New" w:eastAsia="Courier New" w:hAnsi="Courier New" w:cs="Courier New"/>
+          <w:sz w:val="20"/>
+          <w:szCs w:val="20"/>
+        </w:rPr>
+        <w:t xml:space="preserve">, </w:t>
+      </w:r>
+      <w:proofErr w:type="spellStart"/>
+      <w:r>
+        <w:rPr>
+          <w:rFonts w:ascii="Courier New" w:eastAsia="Courier New" w:hAnsi="Courier New" w:cs="Courier New"/>
+          <w:sz w:val="20"/>
+          <w:szCs w:val="20"/>
+        </w:rPr>
+        <w:t>configPath</w:t>
+      </w:r>
+      <w:proofErr w:type="spellEnd"/>
+      <w:r>
+        <w:rPr>
+          <w:rFonts w:ascii="Courier New" w:eastAsia="Courier New" w:hAnsi="Courier New" w:cs="Courier New"/>
+          <w:sz w:val="20"/>
+          <w:szCs w:val="20"/>
+        </w:rPr>
+        <w:t xml:space="preserve"> string, password []byte) (*Domain, error) </w:t>
+      </w:r>
+    </w:p>
+    <w:p>
+      <w:r>
+        <w:t xml:space="preserve">Any parameters left empty in </w:t>
+      </w:r>
+      <w:proofErr w:type="spellStart"/>
+      <w:r>
+        <w:t>cfg</w:t>
+      </w:r>
+      <w:proofErr w:type="spellEnd"/>
+      <w:r>
+        <w:t xml:space="preserve"> will be set to reasonable default values.</w:t>
       </w:r>
     </w:p>
     <w:p/>
     <w:p>
       <w:r>
         <w:lastRenderedPageBreak/>
-        <w:t xml:space="preserve">Domain information is loaded from a text file, typically called tao.config via the call: </w:t>
+        <w:t xml:space="preserve">Domain information is loaded from a text file, typically called </w:t>
+      </w:r>
+      <w:proofErr w:type="spellStart"/>
+      <w:r>
+        <w:t>tao.config</w:t>
+      </w:r>
+      <w:proofErr w:type="spellEnd"/>
+      <w:r>
+        <w:t xml:space="preserve"> via the call: </w:t>
       </w:r>
     </w:p>
     <w:p>
       <w:pPr>
         <w:ind w:left="720"/>
       </w:pPr>
-      <w:r>
-        <w:rPr>
-          <w:rFonts w:ascii="Courier New" w:eastAsia="Courier New" w:hAnsi="Courier New" w:cs="Courier New"/>
-          <w:sz w:val="20"/>
-          <w:szCs w:val="20"/>
-        </w:rPr>
-        <w:t>LoadDomain(configPath string, password []byte)(*Domain, error)</w:t>
+      <w:proofErr w:type="spellStart"/>
+      <w:proofErr w:type="gramStart"/>
+      <w:r>
+        <w:rPr>
+          <w:rFonts w:ascii="Courier New" w:eastAsia="Courier New" w:hAnsi="Courier New" w:cs="Courier New"/>
+          <w:sz w:val="20"/>
+          <w:szCs w:val="20"/>
+        </w:rPr>
+        <w:t>LoadDomain</w:t>
+      </w:r>
+      <w:proofErr w:type="spellEnd"/>
+      <w:r>
+        <w:rPr>
+          <w:rFonts w:ascii="Courier New" w:eastAsia="Courier New" w:hAnsi="Courier New" w:cs="Courier New"/>
+          <w:sz w:val="20"/>
+          <w:szCs w:val="20"/>
+        </w:rPr>
+        <w:t>(</w:t>
+      </w:r>
+      <w:proofErr w:type="spellStart"/>
+      <w:proofErr w:type="gramEnd"/>
+      <w:r>
+        <w:rPr>
+          <w:rFonts w:ascii="Courier New" w:eastAsia="Courier New" w:hAnsi="Courier New" w:cs="Courier New"/>
+          <w:sz w:val="20"/>
+          <w:szCs w:val="20"/>
+        </w:rPr>
+        <w:t>configPath</w:t>
+      </w:r>
+      <w:proofErr w:type="spellEnd"/>
+      <w:r>
+        <w:rPr>
+          <w:rFonts w:ascii="Courier New" w:eastAsia="Courier New" w:hAnsi="Courier New" w:cs="Courier New"/>
+          <w:sz w:val="20"/>
+          <w:szCs w:val="20"/>
+        </w:rPr>
+        <w:t xml:space="preserve"> string, password []byte)(*Domain, error)</w:t>
       </w:r>
     </w:p>
     <w:p/>
@@ -1866,13 +2452,61 @@
         <w:t>,</w:t>
       </w:r>
       <w:r>
-        <w:t xml:space="preserve"> if successful.  The password is used to load a key set from disk. If no password is provided, then LoadDomain will attempt to load verification keys only. For example, LoadDomain is called with a configPath and an nil password to load the policy verification key.</w:t>
+        <w:t xml:space="preserve"> if </w:t>
+      </w:r>
+      <w:proofErr w:type="gramStart"/>
+      <w:r>
+        <w:t>successful.</w:t>
+      </w:r>
+      <w:proofErr w:type="gramEnd"/>
+      <w:r>
+        <w:t xml:space="preserve">  The password is used to load a key set from disk. If no password is provided, then </w:t>
+      </w:r>
+      <w:proofErr w:type="spellStart"/>
+      <w:r>
+        <w:t>LoadDomain</w:t>
+      </w:r>
+      <w:proofErr w:type="spellEnd"/>
+      <w:r>
+        <w:t xml:space="preserve"> will attempt to load verification keys only. For example, </w:t>
+      </w:r>
+      <w:proofErr w:type="spellStart"/>
+      <w:r>
+        <w:t>LoadDomain</w:t>
+      </w:r>
+      <w:proofErr w:type="spellEnd"/>
+      <w:r>
+        <w:t xml:space="preserve"> is called with a </w:t>
+      </w:r>
+      <w:proofErr w:type="spellStart"/>
+      <w:r>
+        <w:t>configPath</w:t>
+      </w:r>
+      <w:proofErr w:type="spellEnd"/>
+      <w:r>
+        <w:t xml:space="preserve"> and </w:t>
+      </w:r>
+      <w:proofErr w:type="gramStart"/>
+      <w:r>
+        <w:t>an</w:t>
+      </w:r>
+      <w:proofErr w:type="gramEnd"/>
+      <w:r>
+        <w:t xml:space="preserve"> nil password to load the policy verification key.</w:t>
       </w:r>
     </w:p>
     <w:p/>
     <w:p>
       <w:r>
-        <w:t>A configuration object, type DomainConfig, holds configuration info</w:t>
+        <w:t xml:space="preserve">A configuration object, type </w:t>
+      </w:r>
+      <w:proofErr w:type="spellStart"/>
+      <w:r>
+        <w:t>DomainConfig</w:t>
+      </w:r>
+      <w:proofErr w:type="spellEnd"/>
+      <w:r>
+        <w:t>, holds configuration info</w:t>
       </w:r>
       <w:r>
         <w:t>rmation for the domain between T</w:t>
@@ -1915,13 +2549,32 @@
         </w:rPr>
       </w:pPr>
       <w:hyperlink r:id="rId10">
+        <w:proofErr w:type="spellStart"/>
         <w:r>
           <w:rPr>
             <w:rFonts w:ascii="Courier New" w:eastAsia="Courier New" w:hAnsi="Courier New" w:cs="Courier New"/>
             <w:sz w:val="20"/>
             <w:szCs w:val="20"/>
           </w:rPr>
-          <w:t>GetRandomBytes(chil</w:t>
+          <w:t>GetRandomBytes</w:t>
+        </w:r>
+        <w:proofErr w:type="spellEnd"/>
+        <w:r>
+          <w:rPr>
+            <w:rFonts w:ascii="Courier New" w:eastAsia="Courier New" w:hAnsi="Courier New" w:cs="Courier New"/>
+            <w:sz w:val="20"/>
+            <w:szCs w:val="20"/>
+          </w:rPr>
+          <w:t>(</w:t>
+        </w:r>
+        <w:proofErr w:type="spellStart"/>
+        <w:r>
+          <w:rPr>
+            <w:rFonts w:ascii="Courier New" w:eastAsia="Courier New" w:hAnsi="Courier New" w:cs="Courier New"/>
+            <w:sz w:val="20"/>
+            <w:szCs w:val="20"/>
+          </w:rPr>
+          <w:t>chil</w:t>
         </w:r>
       </w:hyperlink>
       <w:hyperlink r:id="rId11">
@@ -1941,7 +2594,52 @@
             <w:sz w:val="20"/>
             <w:szCs w:val="20"/>
           </w:rPr>
-          <w:t>rin auth.SubPrin, n int) (bytes []by</w:t>
+          <w:t>rin</w:t>
+        </w:r>
+        <w:proofErr w:type="spellEnd"/>
+        <w:r>
+          <w:rPr>
+            <w:rFonts w:ascii="Courier New" w:eastAsia="Courier New" w:hAnsi="Courier New" w:cs="Courier New"/>
+            <w:sz w:val="20"/>
+            <w:szCs w:val="20"/>
+          </w:rPr>
+          <w:t xml:space="preserve"> </w:t>
+        </w:r>
+        <w:proofErr w:type="spellStart"/>
+        <w:r>
+          <w:rPr>
+            <w:rFonts w:ascii="Courier New" w:eastAsia="Courier New" w:hAnsi="Courier New" w:cs="Courier New"/>
+            <w:sz w:val="20"/>
+            <w:szCs w:val="20"/>
+          </w:rPr>
+          <w:t>auth.SubPrin</w:t>
+        </w:r>
+        <w:proofErr w:type="spellEnd"/>
+        <w:r>
+          <w:rPr>
+            <w:rFonts w:ascii="Courier New" w:eastAsia="Courier New" w:hAnsi="Courier New" w:cs="Courier New"/>
+            <w:sz w:val="20"/>
+            <w:szCs w:val="20"/>
+          </w:rPr>
+          <w:t xml:space="preserve">, n </w:t>
+        </w:r>
+        <w:proofErr w:type="spellStart"/>
+        <w:r>
+          <w:rPr>
+            <w:rFonts w:ascii="Courier New" w:eastAsia="Courier New" w:hAnsi="Courier New" w:cs="Courier New"/>
+            <w:sz w:val="20"/>
+            <w:szCs w:val="20"/>
+          </w:rPr>
+          <w:t>int</w:t>
+        </w:r>
+        <w:proofErr w:type="spellEnd"/>
+        <w:r>
+          <w:rPr>
+            <w:rFonts w:ascii="Courier New" w:eastAsia="Courier New" w:hAnsi="Courier New" w:cs="Courier New"/>
+            <w:sz w:val="20"/>
+            <w:szCs w:val="20"/>
+          </w:rPr>
+          <w:t>) (bytes []by</w:t>
         </w:r>
       </w:hyperlink>
       <w:hyperlink r:id="rId13">
@@ -1973,13 +2671,51 @@
         <w:ind w:hanging="360"/>
         <w:contextualSpacing/>
       </w:pPr>
-      <w:r>
-        <w:rPr>
-          <w:rFonts w:ascii="Courier New" w:eastAsia="Courier New" w:hAnsi="Courier New" w:cs="Courier New"/>
-          <w:sz w:val="20"/>
-          <w:szCs w:val="20"/>
-        </w:rPr>
-        <w:t>GetSharedSecret(tag string, n int) (bytes []byte, err error)</w:t>
+      <w:proofErr w:type="spellStart"/>
+      <w:proofErr w:type="gramStart"/>
+      <w:r>
+        <w:rPr>
+          <w:rFonts w:ascii="Courier New" w:eastAsia="Courier New" w:hAnsi="Courier New" w:cs="Courier New"/>
+          <w:sz w:val="20"/>
+          <w:szCs w:val="20"/>
+        </w:rPr>
+        <w:t>GetSharedSecret</w:t>
+      </w:r>
+      <w:proofErr w:type="spellEnd"/>
+      <w:r>
+        <w:rPr>
+          <w:rFonts w:ascii="Courier New" w:eastAsia="Courier New" w:hAnsi="Courier New" w:cs="Courier New"/>
+          <w:sz w:val="20"/>
+          <w:szCs w:val="20"/>
+        </w:rPr>
+        <w:t>(</w:t>
+      </w:r>
+      <w:proofErr w:type="gramEnd"/>
+      <w:r>
+        <w:rPr>
+          <w:rFonts w:ascii="Courier New" w:eastAsia="Courier New" w:hAnsi="Courier New" w:cs="Courier New"/>
+          <w:sz w:val="20"/>
+          <w:szCs w:val="20"/>
+        </w:rPr>
+        <w:t xml:space="preserve">tag string, n </w:t>
+      </w:r>
+      <w:proofErr w:type="spellStart"/>
+      <w:r>
+        <w:rPr>
+          <w:rFonts w:ascii="Courier New" w:eastAsia="Courier New" w:hAnsi="Courier New" w:cs="Courier New"/>
+          <w:sz w:val="20"/>
+          <w:szCs w:val="20"/>
+        </w:rPr>
+        <w:t>int</w:t>
+      </w:r>
+      <w:proofErr w:type="spellEnd"/>
+      <w:r>
+        <w:rPr>
+          <w:rFonts w:ascii="Courier New" w:eastAsia="Courier New" w:hAnsi="Courier New" w:cs="Courier New"/>
+          <w:sz w:val="20"/>
+          <w:szCs w:val="20"/>
+        </w:rPr>
+        <w:t>) (bytes []byte, err error)</w:t>
       </w:r>
       <w:r>
         <w:t xml:space="preserve">: </w:t>
@@ -2001,13 +2737,87 @@
         <w:ind w:hanging="360"/>
         <w:contextualSpacing/>
       </w:pPr>
-      <w:r>
-        <w:rPr>
-          <w:rFonts w:ascii="Courier New" w:eastAsia="Courier New" w:hAnsi="Courier New" w:cs="Courier New"/>
-          <w:sz w:val="20"/>
-          <w:szCs w:val="20"/>
-        </w:rPr>
-        <w:t>Attest(childSubprin auth.SubPrin, issuer *auth.Prin, time, expiration *int64, message auth.Form) (*Attestation, error)</w:t>
+      <w:proofErr w:type="gramStart"/>
+      <w:r>
+        <w:rPr>
+          <w:rFonts w:ascii="Courier New" w:eastAsia="Courier New" w:hAnsi="Courier New" w:cs="Courier New"/>
+          <w:sz w:val="20"/>
+          <w:szCs w:val="20"/>
+        </w:rPr>
+        <w:t>Attest(</w:t>
+      </w:r>
+      <w:proofErr w:type="spellStart"/>
+      <w:proofErr w:type="gramEnd"/>
+      <w:r>
+        <w:rPr>
+          <w:rFonts w:ascii="Courier New" w:eastAsia="Courier New" w:hAnsi="Courier New" w:cs="Courier New"/>
+          <w:sz w:val="20"/>
+          <w:szCs w:val="20"/>
+        </w:rPr>
+        <w:t>childSubprin</w:t>
+      </w:r>
+      <w:proofErr w:type="spellEnd"/>
+      <w:r>
+        <w:rPr>
+          <w:rFonts w:ascii="Courier New" w:eastAsia="Courier New" w:hAnsi="Courier New" w:cs="Courier New"/>
+          <w:sz w:val="20"/>
+          <w:szCs w:val="20"/>
+        </w:rPr>
+        <w:t xml:space="preserve"> </w:t>
+      </w:r>
+      <w:proofErr w:type="spellStart"/>
+      <w:r>
+        <w:rPr>
+          <w:rFonts w:ascii="Courier New" w:eastAsia="Courier New" w:hAnsi="Courier New" w:cs="Courier New"/>
+          <w:sz w:val="20"/>
+          <w:szCs w:val="20"/>
+        </w:rPr>
+        <w:t>auth.SubPrin</w:t>
+      </w:r>
+      <w:proofErr w:type="spellEnd"/>
+      <w:r>
+        <w:rPr>
+          <w:rFonts w:ascii="Courier New" w:eastAsia="Courier New" w:hAnsi="Courier New" w:cs="Courier New"/>
+          <w:sz w:val="20"/>
+          <w:szCs w:val="20"/>
+        </w:rPr>
+        <w:t>, issuer *</w:t>
+      </w:r>
+      <w:proofErr w:type="spellStart"/>
+      <w:r>
+        <w:rPr>
+          <w:rFonts w:ascii="Courier New" w:eastAsia="Courier New" w:hAnsi="Courier New" w:cs="Courier New"/>
+          <w:sz w:val="20"/>
+          <w:szCs w:val="20"/>
+        </w:rPr>
+        <w:t>auth.Prin</w:t>
+      </w:r>
+      <w:proofErr w:type="spellEnd"/>
+      <w:r>
+        <w:rPr>
+          <w:rFonts w:ascii="Courier New" w:eastAsia="Courier New" w:hAnsi="Courier New" w:cs="Courier New"/>
+          <w:sz w:val="20"/>
+          <w:szCs w:val="20"/>
+        </w:rPr>
+        <w:t xml:space="preserve">, time, expiration *int64, message </w:t>
+      </w:r>
+      <w:proofErr w:type="spellStart"/>
+      <w:r>
+        <w:rPr>
+          <w:rFonts w:ascii="Courier New" w:eastAsia="Courier New" w:hAnsi="Courier New" w:cs="Courier New"/>
+          <w:sz w:val="20"/>
+          <w:szCs w:val="20"/>
+        </w:rPr>
+        <w:t>auth.Form</w:t>
+      </w:r>
+      <w:proofErr w:type="spellEnd"/>
+      <w:r>
+        <w:rPr>
+          <w:rFonts w:ascii="Courier New" w:eastAsia="Courier New" w:hAnsi="Courier New" w:cs="Courier New"/>
+          <w:sz w:val="20"/>
+          <w:szCs w:val="20"/>
+        </w:rPr>
+        <w:t>) (*Attestation, error)</w:t>
       </w:r>
       <w:r>
         <w:t>:</w:t>
@@ -2029,13 +2839,23 @@
         <w:ind w:hanging="360"/>
         <w:contextualSpacing/>
       </w:pPr>
-      <w:r>
-        <w:rPr>
-          <w:rFonts w:ascii="Courier New" w:eastAsia="Courier New" w:hAnsi="Courier New" w:cs="Courier New"/>
-          <w:sz w:val="20"/>
-          <w:szCs w:val="20"/>
-        </w:rPr>
-        <w:t>Encrypt(data []byte) (encrypted []byte, err error)</w:t>
+      <w:proofErr w:type="gramStart"/>
+      <w:r>
+        <w:rPr>
+          <w:rFonts w:ascii="Courier New" w:eastAsia="Courier New" w:hAnsi="Courier New" w:cs="Courier New"/>
+          <w:sz w:val="20"/>
+          <w:szCs w:val="20"/>
+        </w:rPr>
+        <w:t>Encrypt(</w:t>
+      </w:r>
+      <w:proofErr w:type="gramEnd"/>
+      <w:r>
+        <w:rPr>
+          <w:rFonts w:ascii="Courier New" w:eastAsia="Courier New" w:hAnsi="Courier New" w:cs="Courier New"/>
+          <w:sz w:val="20"/>
+          <w:szCs w:val="20"/>
+        </w:rPr>
+        <w:t>data []byte) (encrypted []byte, err error)</w:t>
       </w:r>
       <w:r>
         <w:t xml:space="preserve">:  </w:t>
@@ -2057,13 +2877,23 @@
         <w:ind w:hanging="360"/>
         <w:contextualSpacing/>
       </w:pPr>
-      <w:r>
-        <w:rPr>
-          <w:rFonts w:ascii="Courier New" w:eastAsia="Courier New" w:hAnsi="Courier New" w:cs="Courier New"/>
-          <w:sz w:val="20"/>
-          <w:szCs w:val="20"/>
-        </w:rPr>
-        <w:t>Decrypt(encrypted []byte) (data []byte, err error)</w:t>
+      <w:proofErr w:type="gramStart"/>
+      <w:r>
+        <w:rPr>
+          <w:rFonts w:ascii="Courier New" w:eastAsia="Courier New" w:hAnsi="Courier New" w:cs="Courier New"/>
+          <w:sz w:val="20"/>
+          <w:szCs w:val="20"/>
+        </w:rPr>
+        <w:t>Decrypt(</w:t>
+      </w:r>
+      <w:proofErr w:type="gramEnd"/>
+      <w:r>
+        <w:rPr>
+          <w:rFonts w:ascii="Courier New" w:eastAsia="Courier New" w:hAnsi="Courier New" w:cs="Courier New"/>
+          <w:sz w:val="20"/>
+          <w:szCs w:val="20"/>
+        </w:rPr>
+        <w:t>encrypted []byte) (data []byte, err error)</w:t>
       </w:r>
       <w:r>
         <w:t xml:space="preserve">: </w:t>
@@ -2085,13 +2915,61 @@
         <w:ind w:hanging="360"/>
         <w:contextualSpacing/>
       </w:pPr>
-      <w:r>
-        <w:rPr>
-          <w:rFonts w:ascii="Courier New" w:eastAsia="Courier New" w:hAnsi="Courier New" w:cs="Courier New"/>
-          <w:sz w:val="20"/>
-          <w:szCs w:val="20"/>
-        </w:rPr>
-        <w:t>AddedHostedProgram(childSubprin auth.SubPrin) error:</w:t>
+      <w:proofErr w:type="spellStart"/>
+      <w:proofErr w:type="gramStart"/>
+      <w:r>
+        <w:rPr>
+          <w:rFonts w:ascii="Courier New" w:eastAsia="Courier New" w:hAnsi="Courier New" w:cs="Courier New"/>
+          <w:sz w:val="20"/>
+          <w:szCs w:val="20"/>
+        </w:rPr>
+        <w:t>AddedHostedProgram</w:t>
+      </w:r>
+      <w:proofErr w:type="spellEnd"/>
+      <w:r>
+        <w:rPr>
+          <w:rFonts w:ascii="Courier New" w:eastAsia="Courier New" w:hAnsi="Courier New" w:cs="Courier New"/>
+          <w:sz w:val="20"/>
+          <w:szCs w:val="20"/>
+        </w:rPr>
+        <w:t>(</w:t>
+      </w:r>
+      <w:proofErr w:type="spellStart"/>
+      <w:proofErr w:type="gramEnd"/>
+      <w:r>
+        <w:rPr>
+          <w:rFonts w:ascii="Courier New" w:eastAsia="Courier New" w:hAnsi="Courier New" w:cs="Courier New"/>
+          <w:sz w:val="20"/>
+          <w:szCs w:val="20"/>
+        </w:rPr>
+        <w:t>childSubprin</w:t>
+      </w:r>
+      <w:proofErr w:type="spellEnd"/>
+      <w:r>
+        <w:rPr>
+          <w:rFonts w:ascii="Courier New" w:eastAsia="Courier New" w:hAnsi="Courier New" w:cs="Courier New"/>
+          <w:sz w:val="20"/>
+          <w:szCs w:val="20"/>
+        </w:rPr>
+        <w:t xml:space="preserve"> </w:t>
+      </w:r>
+      <w:proofErr w:type="spellStart"/>
+      <w:r>
+        <w:rPr>
+          <w:rFonts w:ascii="Courier New" w:eastAsia="Courier New" w:hAnsi="Courier New" w:cs="Courier New"/>
+          <w:sz w:val="20"/>
+          <w:szCs w:val="20"/>
+        </w:rPr>
+        <w:t>auth.SubPrin</w:t>
+      </w:r>
+      <w:proofErr w:type="spellEnd"/>
+      <w:r>
+        <w:rPr>
+          <w:rFonts w:ascii="Courier New" w:eastAsia="Courier New" w:hAnsi="Courier New" w:cs="Courier New"/>
+          <w:sz w:val="20"/>
+          <w:szCs w:val="20"/>
+        </w:rPr>
+        <w:t>) error:</w:t>
       </w:r>
       <w:r>
         <w:t xml:space="preserve"> </w:t>
@@ -2117,13 +2995,61 @@
           <w:szCs w:val="20"/>
         </w:rPr>
       </w:pPr>
-      <w:r>
-        <w:rPr>
-          <w:rFonts w:ascii="Courier New" w:eastAsia="Courier New" w:hAnsi="Courier New" w:cs="Courier New"/>
-          <w:sz w:val="20"/>
-          <w:szCs w:val="20"/>
-        </w:rPr>
-        <w:t>RemovedHostedProgram(childSubprin auth.SubPrin) error</w:t>
+      <w:proofErr w:type="spellStart"/>
+      <w:proofErr w:type="gramStart"/>
+      <w:r>
+        <w:rPr>
+          <w:rFonts w:ascii="Courier New" w:eastAsia="Courier New" w:hAnsi="Courier New" w:cs="Courier New"/>
+          <w:sz w:val="20"/>
+          <w:szCs w:val="20"/>
+        </w:rPr>
+        <w:t>RemovedHostedProgram</w:t>
+      </w:r>
+      <w:proofErr w:type="spellEnd"/>
+      <w:r>
+        <w:rPr>
+          <w:rFonts w:ascii="Courier New" w:eastAsia="Courier New" w:hAnsi="Courier New" w:cs="Courier New"/>
+          <w:sz w:val="20"/>
+          <w:szCs w:val="20"/>
+        </w:rPr>
+        <w:t>(</w:t>
+      </w:r>
+      <w:proofErr w:type="spellStart"/>
+      <w:proofErr w:type="gramEnd"/>
+      <w:r>
+        <w:rPr>
+          <w:rFonts w:ascii="Courier New" w:eastAsia="Courier New" w:hAnsi="Courier New" w:cs="Courier New"/>
+          <w:sz w:val="20"/>
+          <w:szCs w:val="20"/>
+        </w:rPr>
+        <w:t>childSubprin</w:t>
+      </w:r>
+      <w:proofErr w:type="spellEnd"/>
+      <w:r>
+        <w:rPr>
+          <w:rFonts w:ascii="Courier New" w:eastAsia="Courier New" w:hAnsi="Courier New" w:cs="Courier New"/>
+          <w:sz w:val="20"/>
+          <w:szCs w:val="20"/>
+        </w:rPr>
+        <w:t xml:space="preserve"> </w:t>
+      </w:r>
+      <w:proofErr w:type="spellStart"/>
+      <w:r>
+        <w:rPr>
+          <w:rFonts w:ascii="Courier New" w:eastAsia="Courier New" w:hAnsi="Courier New" w:cs="Courier New"/>
+          <w:sz w:val="20"/>
+          <w:szCs w:val="20"/>
+        </w:rPr>
+        <w:t>auth.SubPrin</w:t>
+      </w:r>
+      <w:proofErr w:type="spellEnd"/>
+      <w:r>
+        <w:rPr>
+          <w:rFonts w:ascii="Courier New" w:eastAsia="Courier New" w:hAnsi="Courier New" w:cs="Courier New"/>
+          <w:sz w:val="20"/>
+          <w:szCs w:val="20"/>
+        </w:rPr>
+        <w:t>) error</w:t>
       </w:r>
       <w:r>
         <w:rPr>
@@ -2146,14 +3072,44 @@
           <w:szCs w:val="20"/>
         </w:rPr>
       </w:pPr>
-      <w:r>
-        <w:rPr>
-          <w:rFonts w:ascii="Courier New" w:eastAsia="Courier New" w:hAnsi="Courier New" w:cs="Courier New"/>
-          <w:sz w:val="20"/>
-          <w:szCs w:val="20"/>
-        </w:rPr>
-        <w:t>TaoHostName() auth.Prin</w:t>
-      </w:r>
+      <w:proofErr w:type="spellStart"/>
+      <w:proofErr w:type="gramStart"/>
+      <w:r>
+        <w:rPr>
+          <w:rFonts w:ascii="Courier New" w:eastAsia="Courier New" w:hAnsi="Courier New" w:cs="Courier New"/>
+          <w:sz w:val="20"/>
+          <w:szCs w:val="20"/>
+        </w:rPr>
+        <w:t>TaoHostName</w:t>
+      </w:r>
+      <w:proofErr w:type="spellEnd"/>
+      <w:r>
+        <w:rPr>
+          <w:rFonts w:ascii="Courier New" w:eastAsia="Courier New" w:hAnsi="Courier New" w:cs="Courier New"/>
+          <w:sz w:val="20"/>
+          <w:szCs w:val="20"/>
+        </w:rPr>
+        <w:t>(</w:t>
+      </w:r>
+      <w:proofErr w:type="gramEnd"/>
+      <w:r>
+        <w:rPr>
+          <w:rFonts w:ascii="Courier New" w:eastAsia="Courier New" w:hAnsi="Courier New" w:cs="Courier New"/>
+          <w:sz w:val="20"/>
+          <w:szCs w:val="20"/>
+        </w:rPr>
+        <w:t xml:space="preserve">) </w:t>
+      </w:r>
+      <w:proofErr w:type="spellStart"/>
+      <w:r>
+        <w:rPr>
+          <w:rFonts w:ascii="Courier New" w:eastAsia="Courier New" w:hAnsi="Courier New" w:cs="Courier New"/>
+          <w:sz w:val="20"/>
+          <w:szCs w:val="20"/>
+        </w:rPr>
+        <w:t>auth.Prin</w:t>
+      </w:r>
+      <w:proofErr w:type="spellEnd"/>
       <w:r>
         <w:rPr>
           <w:sz w:val="20"/>
@@ -2194,6 +3150,8 @@
         </w:rPr>
         <w:t xml:space="preserve">ystem obtains the pointer to its host interface by calling </w:t>
       </w:r>
+      <w:proofErr w:type="spellStart"/>
+      <w:proofErr w:type="gramStart"/>
       <w:r>
         <w:rPr>
           <w:rFonts w:ascii="Courier New" w:eastAsia="Courier New" w:hAnsi="Courier New" w:cs="Courier New"/>
@@ -2201,7 +3159,18 @@
           <w:szCs w:val="20"/>
           <w:highlight w:val="white"/>
         </w:rPr>
-        <w:t>tao.Parent()</w:t>
+        <w:t>tao.Parent</w:t>
+      </w:r>
+      <w:proofErr w:type="spellEnd"/>
+      <w:proofErr w:type="gramEnd"/>
+      <w:r>
+        <w:rPr>
+          <w:rFonts w:ascii="Courier New" w:eastAsia="Courier New" w:hAnsi="Courier New" w:cs="Courier New"/>
+          <w:sz w:val="20"/>
+          <w:szCs w:val="20"/>
+          <w:highlight w:val="white"/>
+        </w:rPr>
+        <w:t>()</w:t>
       </w:r>
       <w:r>
         <w:rPr>
@@ -2234,13 +3203,141 @@
         <w:ind w:hanging="360"/>
         <w:contextualSpacing/>
       </w:pPr>
-      <w:r>
-        <w:rPr>
-          <w:rFonts w:ascii="Courier New" w:eastAsia="Courier New" w:hAnsi="Courier New" w:cs="Courier New"/>
-          <w:sz w:val="20"/>
-          <w:szCs w:val="20"/>
-        </w:rPr>
-        <w:t>func DialWithKeys(network, addr string, guard tao.Guard, v *tao.Verifier, keys *tao.Keys) (net.Conn, error</w:t>
+      <w:proofErr w:type="spellStart"/>
+      <w:r>
+        <w:rPr>
+          <w:rFonts w:ascii="Courier New" w:eastAsia="Courier New" w:hAnsi="Courier New" w:cs="Courier New"/>
+          <w:sz w:val="20"/>
+          <w:szCs w:val="20"/>
+        </w:rPr>
+        <w:t>func</w:t>
+      </w:r>
+      <w:proofErr w:type="spellEnd"/>
+      <w:r>
+        <w:rPr>
+          <w:rFonts w:ascii="Courier New" w:eastAsia="Courier New" w:hAnsi="Courier New" w:cs="Courier New"/>
+          <w:sz w:val="20"/>
+          <w:szCs w:val="20"/>
+        </w:rPr>
+        <w:t xml:space="preserve"> </w:t>
+      </w:r>
+      <w:proofErr w:type="spellStart"/>
+      <w:proofErr w:type="gramStart"/>
+      <w:r>
+        <w:rPr>
+          <w:rFonts w:ascii="Courier New" w:eastAsia="Courier New" w:hAnsi="Courier New" w:cs="Courier New"/>
+          <w:sz w:val="20"/>
+          <w:szCs w:val="20"/>
+        </w:rPr>
+        <w:t>DialWithKeys</w:t>
+      </w:r>
+      <w:proofErr w:type="spellEnd"/>
+      <w:r>
+        <w:rPr>
+          <w:rFonts w:ascii="Courier New" w:eastAsia="Courier New" w:hAnsi="Courier New" w:cs="Courier New"/>
+          <w:sz w:val="20"/>
+          <w:szCs w:val="20"/>
+        </w:rPr>
+        <w:t>(</w:t>
+      </w:r>
+      <w:proofErr w:type="gramEnd"/>
+      <w:r>
+        <w:rPr>
+          <w:rFonts w:ascii="Courier New" w:eastAsia="Courier New" w:hAnsi="Courier New" w:cs="Courier New"/>
+          <w:sz w:val="20"/>
+          <w:szCs w:val="20"/>
+        </w:rPr>
+        <w:t xml:space="preserve">network, </w:t>
+      </w:r>
+      <w:proofErr w:type="spellStart"/>
+      <w:r>
+        <w:rPr>
+          <w:rFonts w:ascii="Courier New" w:eastAsia="Courier New" w:hAnsi="Courier New" w:cs="Courier New"/>
+          <w:sz w:val="20"/>
+          <w:szCs w:val="20"/>
+        </w:rPr>
+        <w:t>addr</w:t>
+      </w:r>
+      <w:proofErr w:type="spellEnd"/>
+      <w:r>
+        <w:rPr>
+          <w:rFonts w:ascii="Courier New" w:eastAsia="Courier New" w:hAnsi="Courier New" w:cs="Courier New"/>
+          <w:sz w:val="20"/>
+          <w:szCs w:val="20"/>
+        </w:rPr>
+        <w:t xml:space="preserve"> string, guard </w:t>
+      </w:r>
+      <w:proofErr w:type="spellStart"/>
+      <w:r>
+        <w:rPr>
+          <w:rFonts w:ascii="Courier New" w:eastAsia="Courier New" w:hAnsi="Courier New" w:cs="Courier New"/>
+          <w:sz w:val="20"/>
+          <w:szCs w:val="20"/>
+        </w:rPr>
+        <w:t>tao.Guard</w:t>
+      </w:r>
+      <w:proofErr w:type="spellEnd"/>
+      <w:r>
+        <w:rPr>
+          <w:rFonts w:ascii="Courier New" w:eastAsia="Courier New" w:hAnsi="Courier New" w:cs="Courier New"/>
+          <w:sz w:val="20"/>
+          <w:szCs w:val="20"/>
+        </w:rPr>
+        <w:t>, v *</w:t>
+      </w:r>
+      <w:proofErr w:type="spellStart"/>
+      <w:r>
+        <w:rPr>
+          <w:rFonts w:ascii="Courier New" w:eastAsia="Courier New" w:hAnsi="Courier New" w:cs="Courier New"/>
+          <w:sz w:val="20"/>
+          <w:szCs w:val="20"/>
+        </w:rPr>
+        <w:t>tao.Verifier</w:t>
+      </w:r>
+      <w:proofErr w:type="spellEnd"/>
+      <w:r>
+        <w:rPr>
+          <w:rFonts w:ascii="Courier New" w:eastAsia="Courier New" w:hAnsi="Courier New" w:cs="Courier New"/>
+          <w:sz w:val="20"/>
+          <w:szCs w:val="20"/>
+        </w:rPr>
+        <w:t>, keys *</w:t>
+      </w:r>
+      <w:proofErr w:type="spellStart"/>
+      <w:r>
+        <w:rPr>
+          <w:rFonts w:ascii="Courier New" w:eastAsia="Courier New" w:hAnsi="Courier New" w:cs="Courier New"/>
+          <w:sz w:val="20"/>
+          <w:szCs w:val="20"/>
+        </w:rPr>
+        <w:t>tao.Keys</w:t>
+      </w:r>
+      <w:proofErr w:type="spellEnd"/>
+      <w:r>
+        <w:rPr>
+          <w:rFonts w:ascii="Courier New" w:eastAsia="Courier New" w:hAnsi="Courier New" w:cs="Courier New"/>
+          <w:sz w:val="20"/>
+          <w:szCs w:val="20"/>
+        </w:rPr>
+        <w:t>) (</w:t>
+      </w:r>
+      <w:proofErr w:type="spellStart"/>
+      <w:r>
+        <w:rPr>
+          <w:rFonts w:ascii="Courier New" w:eastAsia="Courier New" w:hAnsi="Courier New" w:cs="Courier New"/>
+          <w:sz w:val="20"/>
+          <w:szCs w:val="20"/>
+        </w:rPr>
+        <w:t>net.Conn</w:t>
+      </w:r>
+      <w:proofErr w:type="spellEnd"/>
+      <w:r>
+        <w:rPr>
+          <w:rFonts w:ascii="Courier New" w:eastAsia="Courier New" w:hAnsi="Courier New" w:cs="Courier New"/>
+          <w:sz w:val="20"/>
+          <w:szCs w:val="20"/>
+        </w:rPr>
+        <w:t>, error</w:t>
       </w:r>
       <w:r>
         <w:t>)</w:t>
@@ -2260,13 +3357,167 @@
           <w:szCs w:val="20"/>
         </w:rPr>
       </w:pPr>
-      <w:r>
-        <w:rPr>
-          <w:rFonts w:ascii="Courier New" w:eastAsia="Courier New" w:hAnsi="Courier New" w:cs="Courier New"/>
-          <w:sz w:val="20"/>
-          <w:szCs w:val="20"/>
-        </w:rPr>
-        <w:t>func Listen(network, laddr string, config *tls.Config, g tao.Guard, v *tao.Verifier, del *tao.Attestation) (net.Listener, error)</w:t>
+      <w:proofErr w:type="spellStart"/>
+      <w:r>
+        <w:rPr>
+          <w:rFonts w:ascii="Courier New" w:eastAsia="Courier New" w:hAnsi="Courier New" w:cs="Courier New"/>
+          <w:sz w:val="20"/>
+          <w:szCs w:val="20"/>
+        </w:rPr>
+        <w:t>func</w:t>
+      </w:r>
+      <w:proofErr w:type="spellEnd"/>
+      <w:r>
+        <w:rPr>
+          <w:rFonts w:ascii="Courier New" w:eastAsia="Courier New" w:hAnsi="Courier New" w:cs="Courier New"/>
+          <w:sz w:val="20"/>
+          <w:szCs w:val="20"/>
+        </w:rPr>
+        <w:t xml:space="preserve"> </w:t>
+      </w:r>
+      <w:proofErr w:type="gramStart"/>
+      <w:r>
+        <w:rPr>
+          <w:rFonts w:ascii="Courier New" w:eastAsia="Courier New" w:hAnsi="Courier New" w:cs="Courier New"/>
+          <w:sz w:val="20"/>
+          <w:szCs w:val="20"/>
+        </w:rPr>
+        <w:t>Listen(</w:t>
+      </w:r>
+      <w:proofErr w:type="gramEnd"/>
+      <w:r>
+        <w:rPr>
+          <w:rFonts w:ascii="Courier New" w:eastAsia="Courier New" w:hAnsi="Courier New" w:cs="Courier New"/>
+          <w:sz w:val="20"/>
+          <w:szCs w:val="20"/>
+        </w:rPr>
+        <w:t xml:space="preserve">network, </w:t>
+      </w:r>
+      <w:proofErr w:type="spellStart"/>
+      <w:r>
+        <w:rPr>
+          <w:rFonts w:ascii="Courier New" w:eastAsia="Courier New" w:hAnsi="Courier New" w:cs="Courier New"/>
+          <w:sz w:val="20"/>
+          <w:szCs w:val="20"/>
+        </w:rPr>
+        <w:t>laddr</w:t>
+      </w:r>
+      <w:proofErr w:type="spellEnd"/>
+      <w:r>
+        <w:rPr>
+          <w:rFonts w:ascii="Courier New" w:eastAsia="Courier New" w:hAnsi="Courier New" w:cs="Courier New"/>
+          <w:sz w:val="20"/>
+          <w:szCs w:val="20"/>
+        </w:rPr>
+        <w:t xml:space="preserve"> string, </w:t>
+      </w:r>
+      <w:proofErr w:type="spellStart"/>
+      <w:r>
+        <w:rPr>
+          <w:rFonts w:ascii="Courier New" w:eastAsia="Courier New" w:hAnsi="Courier New" w:cs="Courier New"/>
+          <w:sz w:val="20"/>
+          <w:szCs w:val="20"/>
+        </w:rPr>
+        <w:t>config</w:t>
+      </w:r>
+      <w:proofErr w:type="spellEnd"/>
+      <w:r>
+        <w:rPr>
+          <w:rFonts w:ascii="Courier New" w:eastAsia="Courier New" w:hAnsi="Courier New" w:cs="Courier New"/>
+          <w:sz w:val="20"/>
+          <w:szCs w:val="20"/>
+        </w:rPr>
+        <w:t xml:space="preserve"> *</w:t>
+      </w:r>
+      <w:proofErr w:type="spellStart"/>
+      <w:r>
+        <w:rPr>
+          <w:rFonts w:ascii="Courier New" w:eastAsia="Courier New" w:hAnsi="Courier New" w:cs="Courier New"/>
+          <w:sz w:val="20"/>
+          <w:szCs w:val="20"/>
+        </w:rPr>
+        <w:t>tls.Config</w:t>
+      </w:r>
+      <w:proofErr w:type="spellEnd"/>
+      <w:r>
+        <w:rPr>
+          <w:rFonts w:ascii="Courier New" w:eastAsia="Courier New" w:hAnsi="Courier New" w:cs="Courier New"/>
+          <w:sz w:val="20"/>
+          <w:szCs w:val="20"/>
+        </w:rPr>
+        <w:t xml:space="preserve">, g </w:t>
+      </w:r>
+      <w:proofErr w:type="spellStart"/>
+      <w:r>
+        <w:rPr>
+          <w:rFonts w:ascii="Courier New" w:eastAsia="Courier New" w:hAnsi="Courier New" w:cs="Courier New"/>
+          <w:sz w:val="20"/>
+          <w:szCs w:val="20"/>
+        </w:rPr>
+        <w:t>tao.Guard</w:t>
+      </w:r>
+      <w:proofErr w:type="spellEnd"/>
+      <w:r>
+        <w:rPr>
+          <w:rFonts w:ascii="Courier New" w:eastAsia="Courier New" w:hAnsi="Courier New" w:cs="Courier New"/>
+          <w:sz w:val="20"/>
+          <w:szCs w:val="20"/>
+        </w:rPr>
+        <w:t>, v *</w:t>
+      </w:r>
+      <w:proofErr w:type="spellStart"/>
+      <w:r>
+        <w:rPr>
+          <w:rFonts w:ascii="Courier New" w:eastAsia="Courier New" w:hAnsi="Courier New" w:cs="Courier New"/>
+          <w:sz w:val="20"/>
+          <w:szCs w:val="20"/>
+        </w:rPr>
+        <w:t>tao.Verifier</w:t>
+      </w:r>
+      <w:proofErr w:type="spellEnd"/>
+      <w:r>
+        <w:rPr>
+          <w:rFonts w:ascii="Courier New" w:eastAsia="Courier New" w:hAnsi="Courier New" w:cs="Courier New"/>
+          <w:sz w:val="20"/>
+          <w:szCs w:val="20"/>
+        </w:rPr>
+        <w:t>, del *</w:t>
+      </w:r>
+      <w:proofErr w:type="spellStart"/>
+      <w:r>
+        <w:rPr>
+          <w:rFonts w:ascii="Courier New" w:eastAsia="Courier New" w:hAnsi="Courier New" w:cs="Courier New"/>
+          <w:sz w:val="20"/>
+          <w:szCs w:val="20"/>
+        </w:rPr>
+        <w:t>tao.Attestation</w:t>
+      </w:r>
+      <w:proofErr w:type="spellEnd"/>
+      <w:r>
+        <w:rPr>
+          <w:rFonts w:ascii="Courier New" w:eastAsia="Courier New" w:hAnsi="Courier New" w:cs="Courier New"/>
+          <w:sz w:val="20"/>
+          <w:szCs w:val="20"/>
+        </w:rPr>
+        <w:t>) (</w:t>
+      </w:r>
+      <w:proofErr w:type="spellStart"/>
+      <w:r>
+        <w:rPr>
+          <w:rFonts w:ascii="Courier New" w:eastAsia="Courier New" w:hAnsi="Courier New" w:cs="Courier New"/>
+          <w:sz w:val="20"/>
+          <w:szCs w:val="20"/>
+        </w:rPr>
+        <w:t>net.Listener</w:t>
+      </w:r>
+      <w:proofErr w:type="spellEnd"/>
+      <w:r>
+        <w:rPr>
+          <w:rFonts w:ascii="Courier New" w:eastAsia="Courier New" w:hAnsi="Courier New" w:cs="Courier New"/>
+          <w:sz w:val="20"/>
+          <w:szCs w:val="20"/>
+        </w:rPr>
+        <w:t>, error)</w:t>
       </w:r>
     </w:p>
     <w:p/>
@@ -2465,21 +3716,121 @@
           <w:szCs w:val="24"/>
         </w:rPr>
       </w:pPr>
+      <w:proofErr w:type="spellStart"/>
       <w:r>
         <w:rPr>
           <w:b/>
           <w:sz w:val="24"/>
           <w:szCs w:val="24"/>
         </w:rPr>
-        <w:t>Upgrade and key management scenarios</w:t>
-      </w:r>
-    </w:p>
-    <w:p>
-      <w:pPr>
-        <w:rPr>
+        <w:t>Runing</w:t>
+      </w:r>
+      <w:proofErr w:type="spellEnd"/>
+      <w:r>
+        <w:rPr>
+          <w:b/>
           <w:sz w:val="24"/>
           <w:szCs w:val="24"/>
         </w:rPr>
+        <w:t xml:space="preserve"> </w:t>
+      </w:r>
+      <w:proofErr w:type="spellStart"/>
+      <w:r>
+        <w:rPr>
+          <w:b/>
+          <w:sz w:val="24"/>
+          <w:szCs w:val="24"/>
+        </w:rPr>
+        <w:t>SimpleExample</w:t>
+      </w:r>
+      <w:proofErr w:type="spellEnd"/>
+    </w:p>
+    <w:p>
+      <w:pPr>
+        <w:rPr>
+          <w:b/>
+          <w:sz w:val="24"/>
+          <w:szCs w:val="24"/>
+        </w:rPr>
+      </w:pPr>
+    </w:p>
+    <w:p>
+      <w:pPr>
+        <w:rPr>
+          <w:b/>
+        </w:rPr>
+      </w:pPr>
+      <w:r>
+        <w:rPr>
+          <w:b/>
+        </w:rPr>
+        <w:t>Initialization</w:t>
+      </w:r>
+    </w:p>
+    <w:p/>
+    <w:p>
+      <w:proofErr w:type="spellStart"/>
+      <w:r>
+        <w:t>Inithost</w:t>
+      </w:r>
+      <w:proofErr w:type="spellEnd"/>
+    </w:p>
+    <w:p>
+      <w:proofErr w:type="spellStart"/>
+      <w:r>
+        <w:t>tpm_admin</w:t>
+      </w:r>
+      <w:proofErr w:type="spellEnd"/>
+    </w:p>
+    <w:p>
+      <w:pPr>
+        <w:rPr>
+          <w:b/>
+          <w:sz w:val="24"/>
+          <w:szCs w:val="24"/>
+        </w:rPr>
+      </w:pPr>
+    </w:p>
+    <w:p>
+      <w:pPr>
+        <w:rPr>
+          <w:b/>
+        </w:rPr>
+      </w:pPr>
+      <w:r>
+        <w:rPr>
+          <w:b/>
+        </w:rPr>
+        <w:t>Running the programs</w:t>
+      </w:r>
+      <w:bookmarkStart w:id="0" w:name="_GoBack"/>
+      <w:bookmarkEnd w:id="0"/>
+    </w:p>
+    <w:p/>
+    <w:p/>
+    <w:p>
+      <w:pPr>
+        <w:rPr>
+          <w:b/>
+          <w:sz w:val="24"/>
+          <w:szCs w:val="24"/>
+        </w:rPr>
+      </w:pPr>
+      <w:r>
+        <w:rPr>
+          <w:b/>
+          <w:sz w:val="24"/>
+          <w:szCs w:val="24"/>
+        </w:rPr>
+        <w:t>Upgrade and key management scenarios</w:t>
+      </w:r>
+    </w:p>
+    <w:p>
+      <w:pPr>
+        <w:rPr>
+          <w:sz w:val="24"/>
+          <w:szCs w:val="24"/>
+        </w:rPr>
       </w:pPr>
     </w:p>
     <w:p>
@@ -2511,16 +3862,29 @@
         <w:t>on other Host Systems.  In fact, it is rather easy to accommodate all these circumstances, and many others, efficiently, securely and in most cases automatically usin</w:t>
       </w:r>
       <w:r>
-        <w:t>g Cloudproxy</w:t>
-      </w:r>
+        <w:t xml:space="preserve">g </w:t>
+      </w:r>
+      <w:proofErr w:type="spellStart"/>
+      <w:r>
+        <w:t>Cloudproxy</w:t>
+      </w:r>
+      <w:proofErr w:type="spellEnd"/>
       <w:r>
         <w:t>,</w:t>
       </w:r>
       <w:r>
-        <w:t xml:space="preserve"> although the Cloudp</w:t>
-      </w:r>
-      <w:r>
-        <w:t>roxy applications must make provisions for this during development.</w:t>
+        <w:t xml:space="preserve"> although the </w:t>
+      </w:r>
+      <w:proofErr w:type="spellStart"/>
+      <w:r>
+        <w:t>Cloudp</w:t>
+      </w:r>
+      <w:r>
+        <w:t>roxy</w:t>
+      </w:r>
+      <w:proofErr w:type="spellEnd"/>
+      <w:r>
+        <w:t xml:space="preserve"> applications must make provisions for this during development.</w:t>
       </w:r>
     </w:p>
     <w:p/>
@@ -2532,10 +3896,34 @@
         <w:t xml:space="preserve">a few </w:t>
       </w:r>
       <w:r>
-        <w:t>sever example key management techniques that can be used when a Cloudproxy application is upgraded, a new Cloudproxy application (in the same security domain) is</w:t>
-      </w:r>
-      <w:r>
-        <w:t xml:space="preserve"> launched, or as applications migrate to other Host Systems.  All these mechanisms preserve the confidentiality and integrity of all Cloudproxy applications and </w:t>
+        <w:t xml:space="preserve">sever example key management techniques that can be used when a </w:t>
+      </w:r>
+      <w:proofErr w:type="spellStart"/>
+      <w:r>
+        <w:t>Cloudproxy</w:t>
+      </w:r>
+      <w:proofErr w:type="spellEnd"/>
+      <w:r>
+        <w:t xml:space="preserve"> application is upgraded, a new </w:t>
+      </w:r>
+      <w:proofErr w:type="spellStart"/>
+      <w:r>
+        <w:t>Cloudproxy</w:t>
+      </w:r>
+      <w:proofErr w:type="spellEnd"/>
+      <w:r>
+        <w:t xml:space="preserve"> application (in the same security domain) is</w:t>
+      </w:r>
+      <w:r>
+        <w:t xml:space="preserve"> launched, or as applications migrate to other Host Systems.  All these mechanisms preserve the confidentiality and integrity of all </w:t>
+      </w:r>
+      <w:proofErr w:type="spellStart"/>
+      <w:r>
+        <w:t>Cloudproxy</w:t>
+      </w:r>
+      <w:proofErr w:type="spellEnd"/>
+      <w:r>
+        <w:t xml:space="preserve"> applications and </w:t>
       </w:r>
       <w:r>
         <w:t>their data</w:t>
@@ -2631,7 +4019,11 @@
         <w:t xml:space="preserve">.  As keys for a new epoch </w:t>
       </w:r>
       <w:r>
-        <w:t>become available, the objects they protect are re-encrypted, over a reasonable perio</w:t>
+        <w:t>become available, the objects they protect are re-</w:t>
+      </w:r>
+      <w:r>
+        <w:lastRenderedPageBreak/>
+        <w:t>encrypted, over a reasonable perio</w:t>
       </w:r>
       <w:r>
         <w:t>d of time (the Rotation Period).  D</w:t>
@@ -2666,17 +4058,29 @@
         <w:contextualSpacing/>
       </w:pPr>
       <w:r>
-        <w:t>The first option to deal with “brittle keys” protecting application data is standard: use a distributed key server like Keyczar (or many others).  In this case, Cloudlproxy applications do no</w:t>
+        <w:t xml:space="preserve">The first option to deal with “brittle keys” protecting application data is standard: use a distributed key server like </w:t>
+      </w:r>
+      <w:proofErr w:type="spellStart"/>
+      <w:r>
+        <w:t>Keyczar</w:t>
+      </w:r>
+      <w:proofErr w:type="spellEnd"/>
+      <w:r>
+        <w:t xml:space="preserve"> (or many others).  In this case, </w:t>
+      </w:r>
+      <w:proofErr w:type="spellStart"/>
+      <w:r>
+        <w:t>Cloudlproxy</w:t>
+      </w:r>
+      <w:proofErr w:type="spellEnd"/>
+      <w:r>
+        <w:t xml:space="preserve"> applications do no</w:t>
       </w:r>
       <w:r>
         <w:t>t</w:t>
       </w:r>
       <w:r>
-        <w:t xml:space="preserve"> locally store data protection keys but contact a key server (over a Tao Channel).  The </w:t>
-      </w:r>
-      <w:r>
-        <w:lastRenderedPageBreak/>
-        <w:t>key serve</w:t>
+        <w:t xml:space="preserve"> locally store data protection keys but contact a key server (over a Tao Channel).  The key serve</w:t>
       </w:r>
       <w:r>
         <w:t>r (which does key rotation, etc</w:t>
@@ -2786,8 +4190,13 @@
       <w:r>
         <w:t xml:space="preserve">an authorized </w:t>
       </w:r>
-      <w:r>
-        <w:t xml:space="preserve">Cloudproxy </w:t>
+      <w:proofErr w:type="spellStart"/>
+      <w:r>
+        <w:t>Cloudproxy</w:t>
+      </w:r>
+      <w:proofErr w:type="spellEnd"/>
+      <w:r>
+        <w:t xml:space="preserve"> </w:t>
       </w:r>
       <w:r>
         <w:t xml:space="preserve">Hosted System </w:t>
@@ -2828,6 +4237,7 @@
           <w:sz w:val="24"/>
           <w:szCs w:val="24"/>
         </w:rPr>
+        <w:lastRenderedPageBreak/>
         <w:t>References</w:t>
       </w:r>
     </w:p>
@@ -2837,7 +4247,35 @@
         <w:rPr>
           <w:b/>
         </w:rPr>
-        <w:t xml:space="preserve">[1] Manferdelli, Roeder, Schneider, The CloudProxy Tao for Trusted Computing, </w:t>
+        <w:t xml:space="preserve">[1] </w:t>
+      </w:r>
+      <w:proofErr w:type="spellStart"/>
+      <w:r>
+        <w:rPr>
+          <w:b/>
+        </w:rPr>
+        <w:t>Manferdelli</w:t>
+      </w:r>
+      <w:proofErr w:type="spellEnd"/>
+      <w:r>
+        <w:rPr>
+          <w:b/>
+        </w:rPr>
+        <w:t xml:space="preserve">, Roeder, Schneider, The </w:t>
+      </w:r>
+      <w:proofErr w:type="spellStart"/>
+      <w:r>
+        <w:rPr>
+          <w:b/>
+        </w:rPr>
+        <w:t>CloudProxy</w:t>
+      </w:r>
+      <w:proofErr w:type="spellEnd"/>
+      <w:r>
+        <w:rPr>
+          <w:b/>
+        </w:rPr>
+        <w:t xml:space="preserve"> Tao for Trusted Computing, </w:t>
       </w:r>
       <w:hyperlink r:id="rId15">
         <w:r>
@@ -2857,7 +4295,21 @@
         <w:rPr>
           <w:b/>
         </w:rPr>
-        <w:t xml:space="preserve">[2] CloudProxy Source code, </w:t>
+        <w:t xml:space="preserve">[2] </w:t>
+      </w:r>
+      <w:proofErr w:type="spellStart"/>
+      <w:r>
+        <w:rPr>
+          <w:b/>
+        </w:rPr>
+        <w:t>CloudProxy</w:t>
+      </w:r>
+      <w:proofErr w:type="spellEnd"/>
+      <w:r>
+        <w:rPr>
+          <w:b/>
+        </w:rPr>
+        <w:t xml:space="preserve"> Source code, </w:t>
       </w:r>
       <w:hyperlink r:id="rId16">
         <w:r>
@@ -2907,7 +4359,21 @@
         <w:rPr>
           <w:b/>
         </w:rPr>
-        <w:t>Beekman, Manferdelli, Wagner</w:t>
+        <w:t xml:space="preserve">Beekman, </w:t>
+      </w:r>
+      <w:proofErr w:type="spellStart"/>
+      <w:r>
+        <w:rPr>
+          <w:b/>
+        </w:rPr>
+        <w:t>Manferdelli</w:t>
+      </w:r>
+      <w:proofErr w:type="spellEnd"/>
+      <w:r>
+        <w:rPr>
+          <w:b/>
+        </w:rPr>
+        <w:t>, Wagner</w:t>
       </w:r>
       <w:r>
         <w:rPr>
@@ -2915,15 +4381,19 @@
         </w:rPr>
         <w:t xml:space="preserve">, </w:t>
       </w:r>
-      <w:r>
-        <w:t>AsiaCCS, 2016.</w:t>
+      <w:proofErr w:type="spellStart"/>
+      <w:r>
+        <w:t>AsiaCCS</w:t>
+      </w:r>
+      <w:proofErr w:type="spellEnd"/>
+      <w:r>
+        <w:t>, 2016.</w:t>
       </w:r>
     </w:p>
     <w:p/>
     <w:p/>
     <w:p>
       <w:r>
-        <w:lastRenderedPageBreak/>
         <w:br w:type="page"/>
       </w:r>
     </w:p>
@@ -2953,8 +4423,6 @@
         </w:rPr>
         <w:t>s</w:t>
       </w:r>
-      <w:bookmarkStart w:id="0" w:name="_GoBack"/>
-      <w:bookmarkEnd w:id="0"/>
     </w:p>
     <w:p/>
     <w:p/>
@@ -2977,20 +4445,66 @@
           <w:szCs w:val="20"/>
         </w:rPr>
       </w:pPr>
-      <w:r>
-        <w:rPr>
-          <w:rFonts w:ascii="Courier New" w:eastAsia="Courier New" w:hAnsi="Courier New" w:cs="Courier New"/>
-          <w:sz w:val="20"/>
-          <w:szCs w:val="20"/>
-        </w:rPr>
-        <w:t>Subprincipal() auth.SubPrin</w:t>
-      </w:r>
-      <w:r>
-        <w:rPr>
-          <w:sz w:val="20"/>
-          <w:szCs w:val="20"/>
-        </w:rPr>
-        <w:t>: returns a unique subprincipal for this policy.</w:t>
+      <w:proofErr w:type="spellStart"/>
+      <w:proofErr w:type="gramStart"/>
+      <w:r>
+        <w:rPr>
+          <w:rFonts w:ascii="Courier New" w:eastAsia="Courier New" w:hAnsi="Courier New" w:cs="Courier New"/>
+          <w:sz w:val="20"/>
+          <w:szCs w:val="20"/>
+        </w:rPr>
+        <w:t>Subprincipal</w:t>
+      </w:r>
+      <w:proofErr w:type="spellEnd"/>
+      <w:r>
+        <w:rPr>
+          <w:rFonts w:ascii="Courier New" w:eastAsia="Courier New" w:hAnsi="Courier New" w:cs="Courier New"/>
+          <w:sz w:val="20"/>
+          <w:szCs w:val="20"/>
+        </w:rPr>
+        <w:t>(</w:t>
+      </w:r>
+      <w:proofErr w:type="gramEnd"/>
+      <w:r>
+        <w:rPr>
+          <w:rFonts w:ascii="Courier New" w:eastAsia="Courier New" w:hAnsi="Courier New" w:cs="Courier New"/>
+          <w:sz w:val="20"/>
+          <w:szCs w:val="20"/>
+        </w:rPr>
+        <w:t xml:space="preserve">) </w:t>
+      </w:r>
+      <w:proofErr w:type="spellStart"/>
+      <w:r>
+        <w:rPr>
+          <w:rFonts w:ascii="Courier New" w:eastAsia="Courier New" w:hAnsi="Courier New" w:cs="Courier New"/>
+          <w:sz w:val="20"/>
+          <w:szCs w:val="20"/>
+        </w:rPr>
+        <w:t>auth.SubPrin</w:t>
+      </w:r>
+      <w:proofErr w:type="spellEnd"/>
+      <w:r>
+        <w:rPr>
+          <w:sz w:val="20"/>
+          <w:szCs w:val="20"/>
+        </w:rPr>
+        <w:t xml:space="preserve">: returns a unique </w:t>
+      </w:r>
+      <w:proofErr w:type="spellStart"/>
+      <w:r>
+        <w:rPr>
+          <w:sz w:val="20"/>
+          <w:szCs w:val="20"/>
+        </w:rPr>
+        <w:t>subprincipal</w:t>
+      </w:r>
+      <w:proofErr w:type="spellEnd"/>
+      <w:r>
+        <w:rPr>
+          <w:sz w:val="20"/>
+          <w:szCs w:val="20"/>
+        </w:rPr>
+        <w:t xml:space="preserve"> for this policy.</w:t>
       </w:r>
     </w:p>
     <w:p>
@@ -3006,13 +4520,23 @@
           <w:szCs w:val="20"/>
         </w:rPr>
       </w:pPr>
-      <w:r>
-        <w:rPr>
-          <w:rFonts w:ascii="Courier New" w:eastAsia="Courier New" w:hAnsi="Courier New" w:cs="Courier New"/>
-          <w:sz w:val="20"/>
-          <w:szCs w:val="20"/>
-        </w:rPr>
-        <w:t>Save(key *Signer) error</w:t>
+      <w:proofErr w:type="gramStart"/>
+      <w:r>
+        <w:rPr>
+          <w:rFonts w:ascii="Courier New" w:eastAsia="Courier New" w:hAnsi="Courier New" w:cs="Courier New"/>
+          <w:sz w:val="20"/>
+          <w:szCs w:val="20"/>
+        </w:rPr>
+        <w:t>Save(</w:t>
+      </w:r>
+      <w:proofErr w:type="gramEnd"/>
+      <w:r>
+        <w:rPr>
+          <w:rFonts w:ascii="Courier New" w:eastAsia="Courier New" w:hAnsi="Courier New" w:cs="Courier New"/>
+          <w:sz w:val="20"/>
+          <w:szCs w:val="20"/>
+        </w:rPr>
+        <w:t>key *Signer) error</w:t>
       </w:r>
       <w:r>
         <w:rPr>
@@ -3036,13 +4560,59 @@
           <w:szCs w:val="20"/>
         </w:rPr>
       </w:pPr>
-      <w:r>
-        <w:rPr>
-          <w:rFonts w:ascii="Courier New" w:eastAsia="Courier New" w:hAnsi="Courier New" w:cs="Courier New"/>
-          <w:sz w:val="20"/>
-          <w:szCs w:val="20"/>
-        </w:rPr>
-        <w:t>Authorize(name auth.Prin, op string, args []string) error</w:t>
+      <w:proofErr w:type="gramStart"/>
+      <w:r>
+        <w:rPr>
+          <w:rFonts w:ascii="Courier New" w:eastAsia="Courier New" w:hAnsi="Courier New" w:cs="Courier New"/>
+          <w:sz w:val="20"/>
+          <w:szCs w:val="20"/>
+        </w:rPr>
+        <w:t>Authorize(</w:t>
+      </w:r>
+      <w:proofErr w:type="gramEnd"/>
+      <w:r>
+        <w:rPr>
+          <w:rFonts w:ascii="Courier New" w:eastAsia="Courier New" w:hAnsi="Courier New" w:cs="Courier New"/>
+          <w:sz w:val="20"/>
+          <w:szCs w:val="20"/>
+        </w:rPr>
+        <w:t xml:space="preserve">name </w:t>
+      </w:r>
+      <w:proofErr w:type="spellStart"/>
+      <w:r>
+        <w:rPr>
+          <w:rFonts w:ascii="Courier New" w:eastAsia="Courier New" w:hAnsi="Courier New" w:cs="Courier New"/>
+          <w:sz w:val="20"/>
+          <w:szCs w:val="20"/>
+        </w:rPr>
+        <w:t>auth.Prin</w:t>
+      </w:r>
+      <w:proofErr w:type="spellEnd"/>
+      <w:r>
+        <w:rPr>
+          <w:rFonts w:ascii="Courier New" w:eastAsia="Courier New" w:hAnsi="Courier New" w:cs="Courier New"/>
+          <w:sz w:val="20"/>
+          <w:szCs w:val="20"/>
+        </w:rPr>
+        <w:t xml:space="preserve">, op string, </w:t>
+      </w:r>
+      <w:proofErr w:type="spellStart"/>
+      <w:r>
+        <w:rPr>
+          <w:rFonts w:ascii="Courier New" w:eastAsia="Courier New" w:hAnsi="Courier New" w:cs="Courier New"/>
+          <w:sz w:val="20"/>
+          <w:szCs w:val="20"/>
+        </w:rPr>
+        <w:t>args</w:t>
+      </w:r>
+      <w:proofErr w:type="spellEnd"/>
+      <w:r>
+        <w:rPr>
+          <w:rFonts w:ascii="Courier New" w:eastAsia="Courier New" w:hAnsi="Courier New" w:cs="Courier New"/>
+          <w:sz w:val="20"/>
+          <w:szCs w:val="20"/>
+        </w:rPr>
+        <w:t xml:space="preserve"> []string) error</w:t>
       </w:r>
     </w:p>
     <w:p>
@@ -3059,13 +4629,59 @@
           <w:szCs w:val="20"/>
         </w:rPr>
       </w:pPr>
-      <w:r>
-        <w:rPr>
-          <w:rFonts w:ascii="Courier New" w:eastAsia="Courier New" w:hAnsi="Courier New" w:cs="Courier New"/>
-          <w:sz w:val="20"/>
-          <w:szCs w:val="20"/>
-        </w:rPr>
-        <w:t>Retract(name auth.Prin, op string, args []string) error</w:t>
+      <w:proofErr w:type="gramStart"/>
+      <w:r>
+        <w:rPr>
+          <w:rFonts w:ascii="Courier New" w:eastAsia="Courier New" w:hAnsi="Courier New" w:cs="Courier New"/>
+          <w:sz w:val="20"/>
+          <w:szCs w:val="20"/>
+        </w:rPr>
+        <w:t>Retract(</w:t>
+      </w:r>
+      <w:proofErr w:type="gramEnd"/>
+      <w:r>
+        <w:rPr>
+          <w:rFonts w:ascii="Courier New" w:eastAsia="Courier New" w:hAnsi="Courier New" w:cs="Courier New"/>
+          <w:sz w:val="20"/>
+          <w:szCs w:val="20"/>
+        </w:rPr>
+        <w:t xml:space="preserve">name </w:t>
+      </w:r>
+      <w:proofErr w:type="spellStart"/>
+      <w:r>
+        <w:rPr>
+          <w:rFonts w:ascii="Courier New" w:eastAsia="Courier New" w:hAnsi="Courier New" w:cs="Courier New"/>
+          <w:sz w:val="20"/>
+          <w:szCs w:val="20"/>
+        </w:rPr>
+        <w:t>auth.Prin</w:t>
+      </w:r>
+      <w:proofErr w:type="spellEnd"/>
+      <w:r>
+        <w:rPr>
+          <w:rFonts w:ascii="Courier New" w:eastAsia="Courier New" w:hAnsi="Courier New" w:cs="Courier New"/>
+          <w:sz w:val="20"/>
+          <w:szCs w:val="20"/>
+        </w:rPr>
+        <w:t xml:space="preserve">, op string, </w:t>
+      </w:r>
+      <w:proofErr w:type="spellStart"/>
+      <w:r>
+        <w:rPr>
+          <w:rFonts w:ascii="Courier New" w:eastAsia="Courier New" w:hAnsi="Courier New" w:cs="Courier New"/>
+          <w:sz w:val="20"/>
+          <w:szCs w:val="20"/>
+        </w:rPr>
+        <w:t>args</w:t>
+      </w:r>
+      <w:proofErr w:type="spellEnd"/>
+      <w:r>
+        <w:rPr>
+          <w:rFonts w:ascii="Courier New" w:eastAsia="Courier New" w:hAnsi="Courier New" w:cs="Courier New"/>
+          <w:sz w:val="20"/>
+          <w:szCs w:val="20"/>
+        </w:rPr>
+        <w:t xml:space="preserve"> []string) error</w:t>
       </w:r>
     </w:p>
     <w:p>
@@ -3082,13 +4698,69 @@
           <w:szCs w:val="20"/>
         </w:rPr>
       </w:pPr>
-      <w:r>
-        <w:rPr>
-          <w:rFonts w:ascii="Courier New" w:eastAsia="Courier New" w:hAnsi="Courier New" w:cs="Courier New"/>
-          <w:sz w:val="20"/>
-          <w:szCs w:val="20"/>
-        </w:rPr>
-        <w:t>IsAuthorized(name auth.Prin, op string, args []string) bool</w:t>
+      <w:proofErr w:type="spellStart"/>
+      <w:proofErr w:type="gramStart"/>
+      <w:r>
+        <w:rPr>
+          <w:rFonts w:ascii="Courier New" w:eastAsia="Courier New" w:hAnsi="Courier New" w:cs="Courier New"/>
+          <w:sz w:val="20"/>
+          <w:szCs w:val="20"/>
+        </w:rPr>
+        <w:t>IsAuthorized</w:t>
+      </w:r>
+      <w:proofErr w:type="spellEnd"/>
+      <w:r>
+        <w:rPr>
+          <w:rFonts w:ascii="Courier New" w:eastAsia="Courier New" w:hAnsi="Courier New" w:cs="Courier New"/>
+          <w:sz w:val="20"/>
+          <w:szCs w:val="20"/>
+        </w:rPr>
+        <w:t>(</w:t>
+      </w:r>
+      <w:proofErr w:type="gramEnd"/>
+      <w:r>
+        <w:rPr>
+          <w:rFonts w:ascii="Courier New" w:eastAsia="Courier New" w:hAnsi="Courier New" w:cs="Courier New"/>
+          <w:sz w:val="20"/>
+          <w:szCs w:val="20"/>
+        </w:rPr>
+        <w:t xml:space="preserve">name </w:t>
+      </w:r>
+      <w:proofErr w:type="spellStart"/>
+      <w:r>
+        <w:rPr>
+          <w:rFonts w:ascii="Courier New" w:eastAsia="Courier New" w:hAnsi="Courier New" w:cs="Courier New"/>
+          <w:sz w:val="20"/>
+          <w:szCs w:val="20"/>
+        </w:rPr>
+        <w:t>auth.Prin</w:t>
+      </w:r>
+      <w:proofErr w:type="spellEnd"/>
+      <w:r>
+        <w:rPr>
+          <w:rFonts w:ascii="Courier New" w:eastAsia="Courier New" w:hAnsi="Courier New" w:cs="Courier New"/>
+          <w:sz w:val="20"/>
+          <w:szCs w:val="20"/>
+        </w:rPr>
+        <w:t xml:space="preserve">, op string, </w:t>
+      </w:r>
+      <w:proofErr w:type="spellStart"/>
+      <w:r>
+        <w:rPr>
+          <w:rFonts w:ascii="Courier New" w:eastAsia="Courier New" w:hAnsi="Courier New" w:cs="Courier New"/>
+          <w:sz w:val="20"/>
+          <w:szCs w:val="20"/>
+        </w:rPr>
+        <w:t>args</w:t>
+      </w:r>
+      <w:proofErr w:type="spellEnd"/>
+      <w:r>
+        <w:rPr>
+          <w:rFonts w:ascii="Courier New" w:eastAsia="Courier New" w:hAnsi="Courier New" w:cs="Courier New"/>
+          <w:sz w:val="20"/>
+          <w:szCs w:val="20"/>
+        </w:rPr>
+        <w:t xml:space="preserve"> []string) bool</w:t>
       </w:r>
     </w:p>
     <w:p>
@@ -3105,13 +4777,33 @@
           <w:szCs w:val="20"/>
         </w:rPr>
       </w:pPr>
-      <w:r>
-        <w:rPr>
-          <w:rFonts w:ascii="Courier New" w:eastAsia="Courier New" w:hAnsi="Courier New" w:cs="Courier New"/>
-          <w:sz w:val="20"/>
-          <w:szCs w:val="20"/>
-        </w:rPr>
-        <w:t>AddRule(rule string) error</w:t>
+      <w:proofErr w:type="spellStart"/>
+      <w:proofErr w:type="gramStart"/>
+      <w:r>
+        <w:rPr>
+          <w:rFonts w:ascii="Courier New" w:eastAsia="Courier New" w:hAnsi="Courier New" w:cs="Courier New"/>
+          <w:sz w:val="20"/>
+          <w:szCs w:val="20"/>
+        </w:rPr>
+        <w:t>AddRule</w:t>
+      </w:r>
+      <w:proofErr w:type="spellEnd"/>
+      <w:r>
+        <w:rPr>
+          <w:rFonts w:ascii="Courier New" w:eastAsia="Courier New" w:hAnsi="Courier New" w:cs="Courier New"/>
+          <w:sz w:val="20"/>
+          <w:szCs w:val="20"/>
+        </w:rPr>
+        <w:t>(</w:t>
+      </w:r>
+      <w:proofErr w:type="gramEnd"/>
+      <w:r>
+        <w:rPr>
+          <w:rFonts w:ascii="Courier New" w:eastAsia="Courier New" w:hAnsi="Courier New" w:cs="Courier New"/>
+          <w:sz w:val="20"/>
+          <w:szCs w:val="20"/>
+        </w:rPr>
+        <w:t>rule string) error</w:t>
       </w:r>
     </w:p>
     <w:p>
@@ -3128,13 +4820,33 @@
           <w:szCs w:val="20"/>
         </w:rPr>
       </w:pPr>
-      <w:r>
-        <w:rPr>
-          <w:rFonts w:ascii="Courier New" w:eastAsia="Courier New" w:hAnsi="Courier New" w:cs="Courier New"/>
-          <w:sz w:val="20"/>
-          <w:szCs w:val="20"/>
-        </w:rPr>
-        <w:t>RetractRule(rule string) error</w:t>
+      <w:proofErr w:type="spellStart"/>
+      <w:proofErr w:type="gramStart"/>
+      <w:r>
+        <w:rPr>
+          <w:rFonts w:ascii="Courier New" w:eastAsia="Courier New" w:hAnsi="Courier New" w:cs="Courier New"/>
+          <w:sz w:val="20"/>
+          <w:szCs w:val="20"/>
+        </w:rPr>
+        <w:t>RetractRule</w:t>
+      </w:r>
+      <w:proofErr w:type="spellEnd"/>
+      <w:r>
+        <w:rPr>
+          <w:rFonts w:ascii="Courier New" w:eastAsia="Courier New" w:hAnsi="Courier New" w:cs="Courier New"/>
+          <w:sz w:val="20"/>
+          <w:szCs w:val="20"/>
+        </w:rPr>
+        <w:t>(</w:t>
+      </w:r>
+      <w:proofErr w:type="gramEnd"/>
+      <w:r>
+        <w:rPr>
+          <w:rFonts w:ascii="Courier New" w:eastAsia="Courier New" w:hAnsi="Courier New" w:cs="Courier New"/>
+          <w:sz w:val="20"/>
+          <w:szCs w:val="20"/>
+        </w:rPr>
+        <w:t>rule string) error</w:t>
       </w:r>
     </w:p>
     <w:p>
@@ -3150,13 +4862,23 @@
           <w:szCs w:val="20"/>
         </w:rPr>
       </w:pPr>
-      <w:r>
-        <w:rPr>
-          <w:rFonts w:ascii="Courier New" w:eastAsia="Courier New" w:hAnsi="Courier New" w:cs="Courier New"/>
-          <w:sz w:val="20"/>
-          <w:szCs w:val="20"/>
-        </w:rPr>
-        <w:t>Clear() error</w:t>
+      <w:proofErr w:type="gramStart"/>
+      <w:r>
+        <w:rPr>
+          <w:rFonts w:ascii="Courier New" w:eastAsia="Courier New" w:hAnsi="Courier New" w:cs="Courier New"/>
+          <w:sz w:val="20"/>
+          <w:szCs w:val="20"/>
+        </w:rPr>
+        <w:t>Clear(</w:t>
+      </w:r>
+      <w:proofErr w:type="gramEnd"/>
+      <w:r>
+        <w:rPr>
+          <w:rFonts w:ascii="Courier New" w:eastAsia="Courier New" w:hAnsi="Courier New" w:cs="Courier New"/>
+          <w:sz w:val="20"/>
+          <w:szCs w:val="20"/>
+        </w:rPr>
+        <w:t>) error</w:t>
       </w:r>
       <w:r>
         <w:rPr>
@@ -3180,13 +4902,23 @@
           <w:szCs w:val="20"/>
         </w:rPr>
       </w:pPr>
-      <w:r>
-        <w:rPr>
-          <w:rFonts w:ascii="Courier New" w:eastAsia="Courier New" w:hAnsi="Courier New" w:cs="Courier New"/>
-          <w:sz w:val="20"/>
-          <w:szCs w:val="20"/>
-        </w:rPr>
-        <w:t>Query(query string) (bool, error)</w:t>
+      <w:proofErr w:type="gramStart"/>
+      <w:r>
+        <w:rPr>
+          <w:rFonts w:ascii="Courier New" w:eastAsia="Courier New" w:hAnsi="Courier New" w:cs="Courier New"/>
+          <w:sz w:val="20"/>
+          <w:szCs w:val="20"/>
+        </w:rPr>
+        <w:t>Query(</w:t>
+      </w:r>
+      <w:proofErr w:type="gramEnd"/>
+      <w:r>
+        <w:rPr>
+          <w:rFonts w:ascii="Courier New" w:eastAsia="Courier New" w:hAnsi="Courier New" w:cs="Courier New"/>
+          <w:sz w:val="20"/>
+          <w:szCs w:val="20"/>
+        </w:rPr>
+        <w:t>query string) (bool, error)</w:t>
       </w:r>
     </w:p>
     <w:p>
@@ -3203,14 +4935,44 @@
           <w:szCs w:val="20"/>
         </w:rPr>
       </w:pPr>
-      <w:r>
-        <w:rPr>
-          <w:rFonts w:ascii="Courier New" w:eastAsia="Courier New" w:hAnsi="Courier New" w:cs="Courier New"/>
-          <w:sz w:val="20"/>
-          <w:szCs w:val="20"/>
-        </w:rPr>
-        <w:t>RuleCount() int</w:t>
-      </w:r>
+      <w:proofErr w:type="spellStart"/>
+      <w:proofErr w:type="gramStart"/>
+      <w:r>
+        <w:rPr>
+          <w:rFonts w:ascii="Courier New" w:eastAsia="Courier New" w:hAnsi="Courier New" w:cs="Courier New"/>
+          <w:sz w:val="20"/>
+          <w:szCs w:val="20"/>
+        </w:rPr>
+        <w:t>RuleCount</w:t>
+      </w:r>
+      <w:proofErr w:type="spellEnd"/>
+      <w:r>
+        <w:rPr>
+          <w:rFonts w:ascii="Courier New" w:eastAsia="Courier New" w:hAnsi="Courier New" w:cs="Courier New"/>
+          <w:sz w:val="20"/>
+          <w:szCs w:val="20"/>
+        </w:rPr>
+        <w:t>(</w:t>
+      </w:r>
+      <w:proofErr w:type="gramEnd"/>
+      <w:r>
+        <w:rPr>
+          <w:rFonts w:ascii="Courier New" w:eastAsia="Courier New" w:hAnsi="Courier New" w:cs="Courier New"/>
+          <w:sz w:val="20"/>
+          <w:szCs w:val="20"/>
+        </w:rPr>
+        <w:t xml:space="preserve">) </w:t>
+      </w:r>
+      <w:proofErr w:type="spellStart"/>
+      <w:r>
+        <w:rPr>
+          <w:rFonts w:ascii="Courier New" w:eastAsia="Courier New" w:hAnsi="Courier New" w:cs="Courier New"/>
+          <w:sz w:val="20"/>
+          <w:szCs w:val="20"/>
+        </w:rPr>
+        <w:t>int</w:t>
+      </w:r>
+      <w:proofErr w:type="spellEnd"/>
     </w:p>
     <w:p>
       <w:pPr>
@@ -3225,13 +4987,61 @@
           <w:szCs w:val="20"/>
         </w:rPr>
       </w:pPr>
-      <w:r>
-        <w:rPr>
-          <w:rFonts w:ascii="Courier New" w:eastAsia="Courier New" w:hAnsi="Courier New" w:cs="Courier New"/>
-          <w:sz w:val="20"/>
-          <w:szCs w:val="20"/>
-        </w:rPr>
-        <w:t>GetRule(i int) string</w:t>
+      <w:proofErr w:type="spellStart"/>
+      <w:proofErr w:type="gramStart"/>
+      <w:r>
+        <w:rPr>
+          <w:rFonts w:ascii="Courier New" w:eastAsia="Courier New" w:hAnsi="Courier New" w:cs="Courier New"/>
+          <w:sz w:val="20"/>
+          <w:szCs w:val="20"/>
+        </w:rPr>
+        <w:t>GetRule</w:t>
+      </w:r>
+      <w:proofErr w:type="spellEnd"/>
+      <w:r>
+        <w:rPr>
+          <w:rFonts w:ascii="Courier New" w:eastAsia="Courier New" w:hAnsi="Courier New" w:cs="Courier New"/>
+          <w:sz w:val="20"/>
+          <w:szCs w:val="20"/>
+        </w:rPr>
+        <w:t>(</w:t>
+      </w:r>
+      <w:proofErr w:type="spellStart"/>
+      <w:proofErr w:type="gramEnd"/>
+      <w:r>
+        <w:rPr>
+          <w:rFonts w:ascii="Courier New" w:eastAsia="Courier New" w:hAnsi="Courier New" w:cs="Courier New"/>
+          <w:sz w:val="20"/>
+          <w:szCs w:val="20"/>
+        </w:rPr>
+        <w:t>i</w:t>
+      </w:r>
+      <w:proofErr w:type="spellEnd"/>
+      <w:r>
+        <w:rPr>
+          <w:rFonts w:ascii="Courier New" w:eastAsia="Courier New" w:hAnsi="Courier New" w:cs="Courier New"/>
+          <w:sz w:val="20"/>
+          <w:szCs w:val="20"/>
+        </w:rPr>
+        <w:t xml:space="preserve"> </w:t>
+      </w:r>
+      <w:proofErr w:type="spellStart"/>
+      <w:r>
+        <w:rPr>
+          <w:rFonts w:ascii="Courier New" w:eastAsia="Courier New" w:hAnsi="Courier New" w:cs="Courier New"/>
+          <w:sz w:val="20"/>
+          <w:szCs w:val="20"/>
+        </w:rPr>
+        <w:t>int</w:t>
+      </w:r>
+      <w:proofErr w:type="spellEnd"/>
+      <w:r>
+        <w:rPr>
+          <w:rFonts w:ascii="Courier New" w:eastAsia="Courier New" w:hAnsi="Courier New" w:cs="Courier New"/>
+          <w:sz w:val="20"/>
+          <w:szCs w:val="20"/>
+        </w:rPr>
+        <w:t>) string</w:t>
       </w:r>
       <w:r>
         <w:rPr>
@@ -3254,20 +5064,46 @@
           <w:szCs w:val="20"/>
         </w:rPr>
       </w:pPr>
-      <w:r>
-        <w:rPr>
-          <w:rFonts w:ascii="Courier New" w:eastAsia="Courier New" w:hAnsi="Courier New" w:cs="Courier New"/>
-          <w:sz w:val="20"/>
-          <w:szCs w:val="20"/>
-        </w:rPr>
-        <w:t>String() string</w:t>
-      </w:r>
-      <w:r>
-        <w:rPr>
-          <w:sz w:val="20"/>
-          <w:szCs w:val="20"/>
-        </w:rPr>
-        <w:t>: returns a string suitable for showing auth info.</w:t>
+      <w:proofErr w:type="gramStart"/>
+      <w:r>
+        <w:rPr>
+          <w:rFonts w:ascii="Courier New" w:eastAsia="Courier New" w:hAnsi="Courier New" w:cs="Courier New"/>
+          <w:sz w:val="20"/>
+          <w:szCs w:val="20"/>
+        </w:rPr>
+        <w:t>String(</w:t>
+      </w:r>
+      <w:proofErr w:type="gramEnd"/>
+      <w:r>
+        <w:rPr>
+          <w:rFonts w:ascii="Courier New" w:eastAsia="Courier New" w:hAnsi="Courier New" w:cs="Courier New"/>
+          <w:sz w:val="20"/>
+          <w:szCs w:val="20"/>
+        </w:rPr>
+        <w:t>) string</w:t>
+      </w:r>
+      <w:r>
+        <w:rPr>
+          <w:sz w:val="20"/>
+          <w:szCs w:val="20"/>
+        </w:rPr>
+        <w:t xml:space="preserve">: returns a string suitable for showing </w:t>
+      </w:r>
+      <w:proofErr w:type="spellStart"/>
+      <w:r>
+        <w:rPr>
+          <w:sz w:val="20"/>
+          <w:szCs w:val="20"/>
+        </w:rPr>
+        <w:t>auth</w:t>
+      </w:r>
+      <w:proofErr w:type="spellEnd"/>
+      <w:r>
+        <w:rPr>
+          <w:sz w:val="20"/>
+          <w:szCs w:val="20"/>
+        </w:rPr>
+        <w:t xml:space="preserve"> info.</w:t>
       </w:r>
     </w:p>
     <w:p/>
@@ -3379,7 +5215,7 @@
         <w:rStyle w:val="PageNumber"/>
         <w:noProof/>
       </w:rPr>
-      <w:t>11</w:t>
+      <w:t>6</w:t>
     </w:r>
     <w:r>
       <w:rPr>
@@ -3455,14 +5291,39 @@
           <w:sz w:val="20"/>
           <w:szCs w:val="20"/>
         </w:rPr>
-        <w:t xml:space="preserve"> primitives hardware provides to the “base” </w:t>
-      </w:r>
-      <w:r>
-        <w:rPr>
-          <w:sz w:val="20"/>
-          <w:szCs w:val="20"/>
-        </w:rPr>
-        <w:t xml:space="preserve">Cloudproxy </w:t>
+        <w:t xml:space="preserve"> </w:t>
+      </w:r>
+      <w:proofErr w:type="gramStart"/>
+      <w:r>
+        <w:rPr>
+          <w:sz w:val="20"/>
+          <w:szCs w:val="20"/>
+        </w:rPr>
+        <w:t>primitives</w:t>
+      </w:r>
+      <w:proofErr w:type="gramEnd"/>
+      <w:r>
+        <w:rPr>
+          <w:sz w:val="20"/>
+          <w:szCs w:val="20"/>
+        </w:rPr>
+        <w:t xml:space="preserve"> hardware provides to the “base” </w:t>
+      </w:r>
+      <w:proofErr w:type="spellStart"/>
+      <w:r>
+        <w:rPr>
+          <w:sz w:val="20"/>
+          <w:szCs w:val="20"/>
+        </w:rPr>
+        <w:t>Cloudproxy</w:t>
+      </w:r>
+      <w:proofErr w:type="spellEnd"/>
+      <w:r>
+        <w:rPr>
+          <w:sz w:val="20"/>
+          <w:szCs w:val="20"/>
+        </w:rPr>
+        <w:t xml:space="preserve"> </w:t>
       </w:r>
       <w:r>
         <w:rPr>
@@ -3495,7 +5356,23 @@
           <w:sz w:val="20"/>
           <w:szCs w:val="20"/>
         </w:rPr>
-        <w:t xml:space="preserve"> Initramfs will have security critical code like the service that implements the Tao so it must be measured along with the kernel image to provide an accurate identity for the “running Linux OS.”</w:t>
+        <w:t xml:space="preserve"> </w:t>
+      </w:r>
+      <w:proofErr w:type="spellStart"/>
+      <w:r>
+        <w:rPr>
+          <w:sz w:val="20"/>
+          <w:szCs w:val="20"/>
+        </w:rPr>
+        <w:t>Initramfs</w:t>
+      </w:r>
+      <w:proofErr w:type="spellEnd"/>
+      <w:r>
+        <w:rPr>
+          <w:sz w:val="20"/>
+          <w:szCs w:val="20"/>
+        </w:rPr>
+        <w:t xml:space="preserve"> will have security critical code like the service that implements the Tao so it must be measured along with the kernel image to provide an accurate identity for the “running Linux OS.”</w:t>
       </w:r>
     </w:p>
   </w:footnote>
@@ -3547,7 +5424,15 @@
           <w:sz w:val="20"/>
           <w:szCs w:val="20"/>
         </w:rPr>
-        <w:t xml:space="preserve"> The actual attestation being signed by the Host System expressed in a formalized language is PK</w:t>
+        <w:t xml:space="preserve"> The actual attestation being signed by the Host System expressed in a formalized language is </w:t>
+      </w:r>
+      <w:proofErr w:type="spellStart"/>
+      <w:r>
+        <w:rPr>
+          <w:sz w:val="20"/>
+          <w:szCs w:val="20"/>
+        </w:rPr>
+        <w:t>PK</w:t>
       </w:r>
       <w:r>
         <w:rPr>
@@ -3557,12 +5442,29 @@
         </w:rPr>
         <w:t>program</w:t>
       </w:r>
-      <w:r>
-        <w:rPr>
-          <w:sz w:val="20"/>
-          <w:szCs w:val="20"/>
-        </w:rPr>
-        <w:t xml:space="preserve"> speaksfor the Hosted System Principal name.</w:t>
+      <w:proofErr w:type="spellEnd"/>
+      <w:r>
+        <w:rPr>
+          <w:sz w:val="20"/>
+          <w:szCs w:val="20"/>
+        </w:rPr>
+        <w:t xml:space="preserve"> </w:t>
+      </w:r>
+      <w:proofErr w:type="spellStart"/>
+      <w:r>
+        <w:rPr>
+          <w:sz w:val="20"/>
+          <w:szCs w:val="20"/>
+        </w:rPr>
+        <w:t>speaksfor</w:t>
+      </w:r>
+      <w:proofErr w:type="spellEnd"/>
+      <w:r>
+        <w:rPr>
+          <w:sz w:val="20"/>
+          <w:szCs w:val="20"/>
+        </w:rPr>
+        <w:t xml:space="preserve"> the Hosted System Principal name.</w:t>
       </w:r>
     </w:p>
   </w:footnote>
@@ -5437,7 +7339,7 @@
 </file>
 
 <file path=customXml/itemProps1.xml><?xml version="1.0" encoding="utf-8"?>
-<ds:datastoreItem xmlns:ds="http://schemas.openxmlformats.org/officeDocument/2006/customXml" ds:itemID="{D1980293-EA52-234B-9BC4-568CCA207A5F}">
+<ds:datastoreItem xmlns:ds="http://schemas.openxmlformats.org/officeDocument/2006/customXml" ds:itemID="{3C1172C1-1AE3-924E-A966-F87887710789}">
   <ds:schemaRefs>
     <ds:schemaRef ds:uri="http://schemas.openxmlformats.org/officeDocument/2006/bibliography"/>
   </ds:schemaRefs>

</xml_diff>

<commit_message>
a few changes to the Nuts and Bolts guide
</commit_message>
<xml_diff>
--- a/Doc/CloudproxyNutsandBolts.docx
+++ b/Doc/CloudproxyNutsandBolts.docx
@@ -1861,8 +1861,6 @@
       <w:r>
         <w:t xml:space="preserve">code for a </w:t>
       </w:r>
-      <w:bookmarkStart w:id="0" w:name="_GoBack"/>
-      <w:bookmarkEnd w:id="0"/>
       <w:r>
         <w:t>simple application called, cleverly, SimpleExample.</w:t>
       </w:r>
@@ -7316,15 +7314,7 @@
           <w:sz w:val="16"/>
           <w:szCs w:val="16"/>
         </w:rPr>
-        <w:t>// implementation.</w:t>
-      </w:r>
-      <w:r>
-        <w:rPr>
-          <w:rFonts w:ascii="Courier New" w:hAnsi="Courier New" w:cs="Courier New"/>
-          <w:sz w:val="16"/>
-          <w:szCs w:val="16"/>
-        </w:rPr>
-        <w:t xml:space="preserve"> </w:t>
+        <w:t xml:space="preserve">// implementation. </w:t>
       </w:r>
     </w:p>
     <w:p>
@@ -18603,7 +18593,10 @@
         <w:t xml:space="preserve"> </w:t>
       </w:r>
       <w:r>
-        <w:t>three kinds of information:</w:t>
+        <w:t>several</w:t>
+      </w:r>
+      <w:r>
+        <w:t xml:space="preserve"> kinds of information:</w:t>
       </w:r>
     </w:p>
     <w:p>
@@ -18659,6 +18652,9 @@
       <w:r>
         <w:t>,</w:t>
       </w:r>
+      <w:r>
+        <w:t xml:space="preserve"> including the mechanism used to communicate between the Hosted System and the Host System, rules affecting which Hosted Systems the Host System should run, and, in the case of a hardware rooted Host System, the hardware mechanism that is employed (e.g., TPM 1.2 or TPM 2.0).</w:t>
+      </w:r>
     </w:p>
     <w:p>
       <w:pPr>
@@ -18690,7 +18686,44 @@
     <w:p/>
     <w:p>
       <w:r>
-        <w:t xml:space="preserve">In addition, we need an implementation for the “Host System.”  In our case, the Host System is Linux and the implementation (whether using a soft tao or a TPM) is linux_host.  </w:t>
+        <w:t>In addition, we need an impl</w:t>
+      </w:r>
+      <w:r>
+        <w:t>ementation for the “Host System</w:t>
+      </w:r>
+      <w:r>
+        <w:t xml:space="preserve">” </w:t>
+      </w:r>
+      <w:r>
+        <w:t xml:space="preserve">which incudes support for the host provided isolation mechanism and communications channels used to communicate with </w:t>
+      </w:r>
+      <w:r>
+        <w:lastRenderedPageBreak/>
+        <w:t xml:space="preserve">Hosted Systems. </w:t>
+      </w:r>
+      <w:r>
+        <w:t xml:space="preserve"> In our case, the Host System is Linux and the implementat</w:t>
+      </w:r>
+      <w:r>
+        <w:t>ion (whether using a soft tao,</w:t>
+      </w:r>
+      <w:r>
+        <w:t xml:space="preserve"> TPM</w:t>
+      </w:r>
+      <w:r>
+        <w:t xml:space="preserve"> 1.2 or TPM 2.0</w:t>
+      </w:r>
+      <w:r>
+        <w:t>) is linux_host</w:t>
+      </w:r>
+      <w:r>
+        <w:rPr>
+          <w:rStyle w:val="FootnoteReference"/>
+        </w:rPr>
+        <w:footnoteReference w:id="7"/>
+      </w:r>
+      <w:r>
+        <w:t xml:space="preserve">.  </w:t>
       </w:r>
     </w:p>
     <w:p/>
@@ -18708,10 +18741,19 @@
         <w:outlineLvl w:val="0"/>
       </w:pPr>
       <w:r>
-        <w:t xml:space="preserve">The Host Data consists of keys and </w:t>
-      </w:r>
-      <w:r>
-        <w:t xml:space="preserve">Host Certificate (used to validate nested Host System Attestation) and </w:t>
+        <w:t>The Host Data consisting</w:t>
+      </w:r>
+      <w:r>
+        <w:t xml:space="preserve"> of keys and </w:t>
+      </w:r>
+      <w:r>
+        <w:t>Host Certificate (used to validate nested Host System Attestation)</w:t>
+      </w:r>
+      <w:r>
+        <w:t>,</w:t>
+      </w:r>
+      <w:r>
+        <w:t xml:space="preserve"> and </w:t>
       </w:r>
       <w:r>
         <w:t xml:space="preserve">are in </w:t>
@@ -18739,19 +18781,31 @@
     <w:p/>
     <w:p>
       <w:r>
-        <w:t>The Domain data including the policy key and corresponding private key, hostname, and information related to the guards used</w:t>
+        <w:t xml:space="preserve">The Domain data including the policy key and corresponding private key, hostname, </w:t>
+      </w:r>
+      <w:r>
+        <w:t xml:space="preserve">host type and communications channel, </w:t>
+      </w:r>
+      <w:r>
+        <w:t>information related to the guards used</w:t>
       </w:r>
       <w:r>
         <w:rPr>
           <w:rStyle w:val="FootnoteReference"/>
         </w:rPr>
-        <w:footnoteReference w:id="7"/>
+        <w:footnoteReference w:id="8"/>
       </w:r>
       <w:r>
         <w:t xml:space="preserve"> as well as signatures over the binaries that are part of the domain</w:t>
       </w:r>
       <w:r>
-        <w:t xml:space="preserve">. In our case, these are the </w:t>
+        <w:t xml:space="preserve"> (if the Host System limits </w:t>
+      </w:r>
+      <w:r>
+        <w:t>what Hosted Systems it will rum, i</w:t>
+      </w:r>
+      <w:r>
+        <w:t xml:space="preserve">n our case, these are the </w:t>
       </w:r>
       <w:r>
         <w:rPr>
@@ -18769,7 +18823,15 @@
         <w:t>simpleserver</w:t>
       </w:r>
       <w:r>
-        <w:t xml:space="preserve"> binaries.</w:t>
+        <w:t xml:space="preserve"> binaries</w:t>
+      </w:r>
+      <w:r>
+        <w:t>)</w:t>
+      </w:r>
+      <w:bookmarkStart w:id="0" w:name="_GoBack"/>
+      <w:bookmarkEnd w:id="0"/>
+      <w:r>
+        <w:t>.</w:t>
       </w:r>
     </w:p>
     <w:p/>
@@ -19436,6 +19498,7 @@
           <w:sz w:val="16"/>
           <w:szCs w:val="16"/>
         </w:rPr>
+        <w:lastRenderedPageBreak/>
         <w:t>if [ -e $DOMAIN ]</w:t>
       </w:r>
     </w:p>
@@ -19880,1658 +19943,1658 @@
           <w:sz w:val="16"/>
           <w:szCs w:val="16"/>
         </w:rPr>
+        <w:t xml:space="preserve">  mkdir $DOMAIN/SimpleClient</w:t>
+      </w:r>
+    </w:p>
+    <w:p>
+      <w:pPr>
+        <w:widowControl w:val="0"/>
+        <w:tabs>
+          <w:tab w:val="left" w:pos="560"/>
+          <w:tab w:val="left" w:pos="1120"/>
+          <w:tab w:val="left" w:pos="1680"/>
+          <w:tab w:val="left" w:pos="2240"/>
+          <w:tab w:val="left" w:pos="2800"/>
+          <w:tab w:val="left" w:pos="3360"/>
+          <w:tab w:val="left" w:pos="3920"/>
+          <w:tab w:val="left" w:pos="4480"/>
+          <w:tab w:val="left" w:pos="5040"/>
+          <w:tab w:val="left" w:pos="5600"/>
+          <w:tab w:val="left" w:pos="6160"/>
+          <w:tab w:val="left" w:pos="6720"/>
+        </w:tabs>
+        <w:autoSpaceDE w:val="0"/>
+        <w:autoSpaceDN w:val="0"/>
+        <w:adjustRightInd w:val="0"/>
+        <w:spacing w:line="240" w:lineRule="auto"/>
+        <w:ind w:left="560"/>
+        <w:rPr>
+          <w:rFonts w:ascii="Courier New" w:hAnsi="Courier New" w:cs="Courier New"/>
+          <w:sz w:val="16"/>
+          <w:szCs w:val="16"/>
+        </w:rPr>
+      </w:pPr>
+      <w:r>
+        <w:rPr>
+          <w:rFonts w:ascii="Courier New" w:hAnsi="Courier New" w:cs="Courier New"/>
+          <w:sz w:val="16"/>
+          <w:szCs w:val="16"/>
+        </w:rPr>
+        <w:t xml:space="preserve">  echo "$DOMAIN/SimpleClient created"</w:t>
+      </w:r>
+    </w:p>
+    <w:p>
+      <w:pPr>
+        <w:widowControl w:val="0"/>
+        <w:tabs>
+          <w:tab w:val="left" w:pos="560"/>
+          <w:tab w:val="left" w:pos="1120"/>
+          <w:tab w:val="left" w:pos="1680"/>
+          <w:tab w:val="left" w:pos="2240"/>
+          <w:tab w:val="left" w:pos="2800"/>
+          <w:tab w:val="left" w:pos="3360"/>
+          <w:tab w:val="left" w:pos="3920"/>
+          <w:tab w:val="left" w:pos="4480"/>
+          <w:tab w:val="left" w:pos="5040"/>
+          <w:tab w:val="left" w:pos="5600"/>
+          <w:tab w:val="left" w:pos="6160"/>
+          <w:tab w:val="left" w:pos="6720"/>
+        </w:tabs>
+        <w:autoSpaceDE w:val="0"/>
+        <w:autoSpaceDN w:val="0"/>
+        <w:adjustRightInd w:val="0"/>
+        <w:spacing w:line="240" w:lineRule="auto"/>
+        <w:ind w:left="560"/>
+        <w:rPr>
+          <w:rFonts w:ascii="Courier New" w:hAnsi="Courier New" w:cs="Courier New"/>
+          <w:sz w:val="16"/>
+          <w:szCs w:val="16"/>
+        </w:rPr>
+      </w:pPr>
+      <w:r>
+        <w:rPr>
+          <w:rFonts w:ascii="Courier New" w:hAnsi="Courier New" w:cs="Courier New"/>
+          <w:sz w:val="16"/>
+          <w:szCs w:val="16"/>
+        </w:rPr>
+        <w:t>fi</w:t>
+      </w:r>
+    </w:p>
+    <w:p>
+      <w:pPr>
+        <w:widowControl w:val="0"/>
+        <w:tabs>
+          <w:tab w:val="left" w:pos="560"/>
+          <w:tab w:val="left" w:pos="1120"/>
+          <w:tab w:val="left" w:pos="1680"/>
+          <w:tab w:val="left" w:pos="2240"/>
+          <w:tab w:val="left" w:pos="2800"/>
+          <w:tab w:val="left" w:pos="3360"/>
+          <w:tab w:val="left" w:pos="3920"/>
+          <w:tab w:val="left" w:pos="4480"/>
+          <w:tab w:val="left" w:pos="5040"/>
+          <w:tab w:val="left" w:pos="5600"/>
+          <w:tab w:val="left" w:pos="6160"/>
+          <w:tab w:val="left" w:pos="6720"/>
+        </w:tabs>
+        <w:autoSpaceDE w:val="0"/>
+        <w:autoSpaceDN w:val="0"/>
+        <w:adjustRightInd w:val="0"/>
+        <w:spacing w:line="240" w:lineRule="auto"/>
+        <w:ind w:left="560"/>
+        <w:rPr>
+          <w:rFonts w:ascii="Courier New" w:hAnsi="Courier New" w:cs="Courier New"/>
+          <w:sz w:val="16"/>
+          <w:szCs w:val="16"/>
+        </w:rPr>
+      </w:pPr>
+      <w:r>
+        <w:rPr>
+          <w:rFonts w:ascii="Courier New" w:hAnsi="Courier New" w:cs="Courier New"/>
+          <w:sz w:val="16"/>
+          <w:szCs w:val="16"/>
+        </w:rPr>
+        <w:t>if [[ -e $DOMAIN/SimpleServer]]</w:t>
+      </w:r>
+    </w:p>
+    <w:p>
+      <w:pPr>
+        <w:widowControl w:val="0"/>
+        <w:tabs>
+          <w:tab w:val="left" w:pos="560"/>
+          <w:tab w:val="left" w:pos="1120"/>
+          <w:tab w:val="left" w:pos="1680"/>
+          <w:tab w:val="left" w:pos="2240"/>
+          <w:tab w:val="left" w:pos="2800"/>
+          <w:tab w:val="left" w:pos="3360"/>
+          <w:tab w:val="left" w:pos="3920"/>
+          <w:tab w:val="left" w:pos="4480"/>
+          <w:tab w:val="left" w:pos="5040"/>
+          <w:tab w:val="left" w:pos="5600"/>
+          <w:tab w:val="left" w:pos="6160"/>
+          <w:tab w:val="left" w:pos="6720"/>
+        </w:tabs>
+        <w:autoSpaceDE w:val="0"/>
+        <w:autoSpaceDN w:val="0"/>
+        <w:adjustRightInd w:val="0"/>
+        <w:spacing w:line="240" w:lineRule="auto"/>
+        <w:ind w:left="560"/>
+        <w:rPr>
+          <w:rFonts w:ascii="Courier New" w:hAnsi="Courier New" w:cs="Courier New"/>
+          <w:sz w:val="16"/>
+          <w:szCs w:val="16"/>
+        </w:rPr>
+      </w:pPr>
+      <w:r>
+        <w:rPr>
+          <w:rFonts w:ascii="Courier New" w:hAnsi="Courier New" w:cs="Courier New"/>
+          <w:sz w:val="16"/>
+          <w:szCs w:val="16"/>
+        </w:rPr>
+        <w:t>then</w:t>
+      </w:r>
+    </w:p>
+    <w:p>
+      <w:pPr>
+        <w:widowControl w:val="0"/>
+        <w:tabs>
+          <w:tab w:val="left" w:pos="560"/>
+          <w:tab w:val="left" w:pos="1120"/>
+          <w:tab w:val="left" w:pos="1680"/>
+          <w:tab w:val="left" w:pos="2240"/>
+          <w:tab w:val="left" w:pos="2800"/>
+          <w:tab w:val="left" w:pos="3360"/>
+          <w:tab w:val="left" w:pos="3920"/>
+          <w:tab w:val="left" w:pos="4480"/>
+          <w:tab w:val="left" w:pos="5040"/>
+          <w:tab w:val="left" w:pos="5600"/>
+          <w:tab w:val="left" w:pos="6160"/>
+          <w:tab w:val="left" w:pos="6720"/>
+        </w:tabs>
+        <w:autoSpaceDE w:val="0"/>
+        <w:autoSpaceDN w:val="0"/>
+        <w:adjustRightInd w:val="0"/>
+        <w:spacing w:line="240" w:lineRule="auto"/>
+        <w:ind w:left="560"/>
+        <w:rPr>
+          <w:rFonts w:ascii="Courier New" w:hAnsi="Courier New" w:cs="Courier New"/>
+          <w:sz w:val="16"/>
+          <w:szCs w:val="16"/>
+        </w:rPr>
+      </w:pPr>
+      <w:r>
+        <w:rPr>
+          <w:rFonts w:ascii="Courier New" w:hAnsi="Courier New" w:cs="Courier New"/>
+          <w:sz w:val="16"/>
+          <w:szCs w:val="16"/>
+        </w:rPr>
+        <w:t xml:space="preserve">  echo "$DOMAIN/SimpleServer exists"</w:t>
+      </w:r>
+    </w:p>
+    <w:p>
+      <w:pPr>
+        <w:widowControl w:val="0"/>
+        <w:tabs>
+          <w:tab w:val="left" w:pos="560"/>
+          <w:tab w:val="left" w:pos="1120"/>
+          <w:tab w:val="left" w:pos="1680"/>
+          <w:tab w:val="left" w:pos="2240"/>
+          <w:tab w:val="left" w:pos="2800"/>
+          <w:tab w:val="left" w:pos="3360"/>
+          <w:tab w:val="left" w:pos="3920"/>
+          <w:tab w:val="left" w:pos="4480"/>
+          <w:tab w:val="left" w:pos="5040"/>
+          <w:tab w:val="left" w:pos="5600"/>
+          <w:tab w:val="left" w:pos="6160"/>
+          <w:tab w:val="left" w:pos="6720"/>
+        </w:tabs>
+        <w:autoSpaceDE w:val="0"/>
+        <w:autoSpaceDN w:val="0"/>
+        <w:adjustRightInd w:val="0"/>
+        <w:spacing w:line="240" w:lineRule="auto"/>
+        <w:ind w:left="560"/>
+        <w:rPr>
+          <w:rFonts w:ascii="Courier New" w:hAnsi="Courier New" w:cs="Courier New"/>
+          <w:sz w:val="16"/>
+          <w:szCs w:val="16"/>
+        </w:rPr>
+      </w:pPr>
+      <w:r>
+        <w:rPr>
+          <w:rFonts w:ascii="Courier New" w:hAnsi="Courier New" w:cs="Courier New"/>
+          <w:sz w:val="16"/>
+          <w:szCs w:val="16"/>
+        </w:rPr>
+        <w:t>else</w:t>
+      </w:r>
+    </w:p>
+    <w:p>
+      <w:pPr>
+        <w:widowControl w:val="0"/>
+        <w:tabs>
+          <w:tab w:val="left" w:pos="560"/>
+          <w:tab w:val="left" w:pos="1120"/>
+          <w:tab w:val="left" w:pos="1680"/>
+          <w:tab w:val="left" w:pos="2240"/>
+          <w:tab w:val="left" w:pos="2800"/>
+          <w:tab w:val="left" w:pos="3360"/>
+          <w:tab w:val="left" w:pos="3920"/>
+          <w:tab w:val="left" w:pos="4480"/>
+          <w:tab w:val="left" w:pos="5040"/>
+          <w:tab w:val="left" w:pos="5600"/>
+          <w:tab w:val="left" w:pos="6160"/>
+          <w:tab w:val="left" w:pos="6720"/>
+        </w:tabs>
+        <w:autoSpaceDE w:val="0"/>
+        <w:autoSpaceDN w:val="0"/>
+        <w:adjustRightInd w:val="0"/>
+        <w:spacing w:line="240" w:lineRule="auto"/>
+        <w:ind w:left="560"/>
+        <w:rPr>
+          <w:rFonts w:ascii="Courier New" w:hAnsi="Courier New" w:cs="Courier New"/>
+          <w:sz w:val="16"/>
+          <w:szCs w:val="16"/>
+        </w:rPr>
+      </w:pPr>
+      <w:r>
+        <w:rPr>
+          <w:rFonts w:ascii="Courier New" w:hAnsi="Courier New" w:cs="Courier New"/>
+          <w:sz w:val="16"/>
+          <w:szCs w:val="16"/>
+        </w:rPr>
+        <w:t xml:space="preserve">  mkdir $DOMAIN/SimpleServer</w:t>
+      </w:r>
+    </w:p>
+    <w:p>
+      <w:pPr>
+        <w:widowControl w:val="0"/>
+        <w:tabs>
+          <w:tab w:val="left" w:pos="560"/>
+          <w:tab w:val="left" w:pos="1120"/>
+          <w:tab w:val="left" w:pos="1680"/>
+          <w:tab w:val="left" w:pos="2240"/>
+          <w:tab w:val="left" w:pos="2800"/>
+          <w:tab w:val="left" w:pos="3360"/>
+          <w:tab w:val="left" w:pos="3920"/>
+          <w:tab w:val="left" w:pos="4480"/>
+          <w:tab w:val="left" w:pos="5040"/>
+          <w:tab w:val="left" w:pos="5600"/>
+          <w:tab w:val="left" w:pos="6160"/>
+          <w:tab w:val="left" w:pos="6720"/>
+        </w:tabs>
+        <w:autoSpaceDE w:val="0"/>
+        <w:autoSpaceDN w:val="0"/>
+        <w:adjustRightInd w:val="0"/>
+        <w:spacing w:line="240" w:lineRule="auto"/>
+        <w:ind w:left="560"/>
+        <w:rPr>
+          <w:rFonts w:ascii="Courier New" w:hAnsi="Courier New" w:cs="Courier New"/>
+          <w:sz w:val="16"/>
+          <w:szCs w:val="16"/>
+        </w:rPr>
+      </w:pPr>
+      <w:r>
+        <w:rPr>
+          <w:rFonts w:ascii="Courier New" w:hAnsi="Courier New" w:cs="Courier New"/>
+          <w:sz w:val="16"/>
+          <w:szCs w:val="16"/>
+        </w:rPr>
+        <w:t xml:space="preserve">  echo "$DOMAIN/SimpleServer created"</w:t>
+      </w:r>
+    </w:p>
+    <w:p>
+      <w:pPr>
+        <w:widowControl w:val="0"/>
+        <w:tabs>
+          <w:tab w:val="left" w:pos="560"/>
+          <w:tab w:val="left" w:pos="1120"/>
+          <w:tab w:val="left" w:pos="1680"/>
+          <w:tab w:val="left" w:pos="2240"/>
+          <w:tab w:val="left" w:pos="2800"/>
+          <w:tab w:val="left" w:pos="3360"/>
+          <w:tab w:val="left" w:pos="3920"/>
+          <w:tab w:val="left" w:pos="4480"/>
+          <w:tab w:val="left" w:pos="5040"/>
+          <w:tab w:val="left" w:pos="5600"/>
+          <w:tab w:val="left" w:pos="6160"/>
+          <w:tab w:val="left" w:pos="6720"/>
+        </w:tabs>
+        <w:autoSpaceDE w:val="0"/>
+        <w:autoSpaceDN w:val="0"/>
+        <w:adjustRightInd w:val="0"/>
+        <w:spacing w:line="240" w:lineRule="auto"/>
+        <w:ind w:left="560"/>
+        <w:rPr>
+          <w:rFonts w:ascii="Courier New" w:hAnsi="Courier New" w:cs="Courier New"/>
+          <w:sz w:val="16"/>
+          <w:szCs w:val="16"/>
+        </w:rPr>
+      </w:pPr>
+      <w:r>
+        <w:rPr>
+          <w:rFonts w:ascii="Courier New" w:hAnsi="Courier New" w:cs="Courier New"/>
+          <w:sz w:val="16"/>
+          <w:szCs w:val="16"/>
+        </w:rPr>
+        <w:t>fi</w:t>
+      </w:r>
+    </w:p>
+    <w:p>
+      <w:pPr>
+        <w:widowControl w:val="0"/>
+        <w:tabs>
+          <w:tab w:val="left" w:pos="560"/>
+          <w:tab w:val="left" w:pos="1120"/>
+          <w:tab w:val="left" w:pos="1680"/>
+          <w:tab w:val="left" w:pos="2240"/>
+          <w:tab w:val="left" w:pos="2800"/>
+          <w:tab w:val="left" w:pos="3360"/>
+          <w:tab w:val="left" w:pos="3920"/>
+          <w:tab w:val="left" w:pos="4480"/>
+          <w:tab w:val="left" w:pos="5040"/>
+          <w:tab w:val="left" w:pos="5600"/>
+          <w:tab w:val="left" w:pos="6160"/>
+          <w:tab w:val="left" w:pos="6720"/>
+        </w:tabs>
+        <w:autoSpaceDE w:val="0"/>
+        <w:autoSpaceDN w:val="0"/>
+        <w:adjustRightInd w:val="0"/>
+        <w:spacing w:line="240" w:lineRule="auto"/>
+        <w:ind w:left="560"/>
+        <w:rPr>
+          <w:rFonts w:ascii="Courier New" w:hAnsi="Courier New" w:cs="Courier New"/>
+          <w:sz w:val="16"/>
+          <w:szCs w:val="16"/>
+        </w:rPr>
+      </w:pPr>
+      <w:r>
+        <w:rPr>
+          <w:rFonts w:ascii="Courier New" w:hAnsi="Courier New" w:cs="Courier New"/>
+          <w:sz w:val="16"/>
+          <w:szCs w:val="16"/>
+        </w:rPr>
+        <w:t>if [[ -e $DOMAIN/SimpleDomainService]]</w:t>
+      </w:r>
+    </w:p>
+    <w:p>
+      <w:pPr>
+        <w:widowControl w:val="0"/>
+        <w:tabs>
+          <w:tab w:val="left" w:pos="560"/>
+          <w:tab w:val="left" w:pos="1120"/>
+          <w:tab w:val="left" w:pos="1680"/>
+          <w:tab w:val="left" w:pos="2240"/>
+          <w:tab w:val="left" w:pos="2800"/>
+          <w:tab w:val="left" w:pos="3360"/>
+          <w:tab w:val="left" w:pos="3920"/>
+          <w:tab w:val="left" w:pos="4480"/>
+          <w:tab w:val="left" w:pos="5040"/>
+          <w:tab w:val="left" w:pos="5600"/>
+          <w:tab w:val="left" w:pos="6160"/>
+          <w:tab w:val="left" w:pos="6720"/>
+        </w:tabs>
+        <w:autoSpaceDE w:val="0"/>
+        <w:autoSpaceDN w:val="0"/>
+        <w:adjustRightInd w:val="0"/>
+        <w:spacing w:line="240" w:lineRule="auto"/>
+        <w:ind w:left="560"/>
+        <w:rPr>
+          <w:rFonts w:ascii="Courier New" w:hAnsi="Courier New" w:cs="Courier New"/>
+          <w:sz w:val="16"/>
+          <w:szCs w:val="16"/>
+        </w:rPr>
+      </w:pPr>
+      <w:r>
+        <w:rPr>
+          <w:rFonts w:ascii="Courier New" w:hAnsi="Courier New" w:cs="Courier New"/>
+          <w:sz w:val="16"/>
+          <w:szCs w:val="16"/>
+        </w:rPr>
+        <w:t>then</w:t>
+      </w:r>
+    </w:p>
+    <w:p>
+      <w:pPr>
+        <w:widowControl w:val="0"/>
+        <w:tabs>
+          <w:tab w:val="left" w:pos="560"/>
+          <w:tab w:val="left" w:pos="1120"/>
+          <w:tab w:val="left" w:pos="1680"/>
+          <w:tab w:val="left" w:pos="2240"/>
+          <w:tab w:val="left" w:pos="2800"/>
+          <w:tab w:val="left" w:pos="3360"/>
+          <w:tab w:val="left" w:pos="3920"/>
+          <w:tab w:val="left" w:pos="4480"/>
+          <w:tab w:val="left" w:pos="5040"/>
+          <w:tab w:val="left" w:pos="5600"/>
+          <w:tab w:val="left" w:pos="6160"/>
+          <w:tab w:val="left" w:pos="6720"/>
+        </w:tabs>
+        <w:autoSpaceDE w:val="0"/>
+        <w:autoSpaceDN w:val="0"/>
+        <w:adjustRightInd w:val="0"/>
+        <w:spacing w:line="240" w:lineRule="auto"/>
+        <w:ind w:left="560"/>
+        <w:rPr>
+          <w:rFonts w:ascii="Courier New" w:hAnsi="Courier New" w:cs="Courier New"/>
+          <w:sz w:val="16"/>
+          <w:szCs w:val="16"/>
+        </w:rPr>
+      </w:pPr>
+      <w:r>
+        <w:rPr>
+          <w:rFonts w:ascii="Courier New" w:hAnsi="Courier New" w:cs="Courier New"/>
+          <w:sz w:val="16"/>
+          <w:szCs w:val="16"/>
+        </w:rPr>
+        <w:t xml:space="preserve">  echo "$DOMAIN/SimpleDomainService exists"</w:t>
+      </w:r>
+    </w:p>
+    <w:p>
+      <w:pPr>
+        <w:widowControl w:val="0"/>
+        <w:tabs>
+          <w:tab w:val="left" w:pos="560"/>
+          <w:tab w:val="left" w:pos="1120"/>
+          <w:tab w:val="left" w:pos="1680"/>
+          <w:tab w:val="left" w:pos="2240"/>
+          <w:tab w:val="left" w:pos="2800"/>
+          <w:tab w:val="left" w:pos="3360"/>
+          <w:tab w:val="left" w:pos="3920"/>
+          <w:tab w:val="left" w:pos="4480"/>
+          <w:tab w:val="left" w:pos="5040"/>
+          <w:tab w:val="left" w:pos="5600"/>
+          <w:tab w:val="left" w:pos="6160"/>
+          <w:tab w:val="left" w:pos="6720"/>
+        </w:tabs>
+        <w:autoSpaceDE w:val="0"/>
+        <w:autoSpaceDN w:val="0"/>
+        <w:adjustRightInd w:val="0"/>
+        <w:spacing w:line="240" w:lineRule="auto"/>
+        <w:ind w:left="560"/>
+        <w:rPr>
+          <w:rFonts w:ascii="Courier New" w:hAnsi="Courier New" w:cs="Courier New"/>
+          <w:sz w:val="16"/>
+          <w:szCs w:val="16"/>
+        </w:rPr>
+      </w:pPr>
+      <w:r>
+        <w:rPr>
+          <w:rFonts w:ascii="Courier New" w:hAnsi="Courier New" w:cs="Courier New"/>
+          <w:sz w:val="16"/>
+          <w:szCs w:val="16"/>
+        </w:rPr>
+        <w:t>else</w:t>
+      </w:r>
+    </w:p>
+    <w:p>
+      <w:pPr>
+        <w:widowControl w:val="0"/>
+        <w:tabs>
+          <w:tab w:val="left" w:pos="560"/>
+          <w:tab w:val="left" w:pos="1120"/>
+          <w:tab w:val="left" w:pos="1680"/>
+          <w:tab w:val="left" w:pos="2240"/>
+          <w:tab w:val="left" w:pos="2800"/>
+          <w:tab w:val="left" w:pos="3360"/>
+          <w:tab w:val="left" w:pos="3920"/>
+          <w:tab w:val="left" w:pos="4480"/>
+          <w:tab w:val="left" w:pos="5040"/>
+          <w:tab w:val="left" w:pos="5600"/>
+          <w:tab w:val="left" w:pos="6160"/>
+          <w:tab w:val="left" w:pos="6720"/>
+        </w:tabs>
+        <w:autoSpaceDE w:val="0"/>
+        <w:autoSpaceDN w:val="0"/>
+        <w:adjustRightInd w:val="0"/>
+        <w:spacing w:line="240" w:lineRule="auto"/>
+        <w:ind w:left="560"/>
+        <w:rPr>
+          <w:rFonts w:ascii="Courier New" w:hAnsi="Courier New" w:cs="Courier New"/>
+          <w:sz w:val="16"/>
+          <w:szCs w:val="16"/>
+        </w:rPr>
+      </w:pPr>
+      <w:r>
+        <w:rPr>
+          <w:rFonts w:ascii="Courier New" w:hAnsi="Courier New" w:cs="Courier New"/>
+          <w:sz w:val="16"/>
+          <w:szCs w:val="16"/>
+        </w:rPr>
+        <w:t xml:space="preserve">  mkdir $DOMAIN/SimpleDomainService</w:t>
+      </w:r>
+    </w:p>
+    <w:p>
+      <w:pPr>
+        <w:widowControl w:val="0"/>
+        <w:tabs>
+          <w:tab w:val="left" w:pos="560"/>
+          <w:tab w:val="left" w:pos="1120"/>
+          <w:tab w:val="left" w:pos="1680"/>
+          <w:tab w:val="left" w:pos="2240"/>
+          <w:tab w:val="left" w:pos="2800"/>
+          <w:tab w:val="left" w:pos="3360"/>
+          <w:tab w:val="left" w:pos="3920"/>
+          <w:tab w:val="left" w:pos="4480"/>
+          <w:tab w:val="left" w:pos="5040"/>
+          <w:tab w:val="left" w:pos="5600"/>
+          <w:tab w:val="left" w:pos="6160"/>
+          <w:tab w:val="left" w:pos="6720"/>
+        </w:tabs>
+        <w:autoSpaceDE w:val="0"/>
+        <w:autoSpaceDN w:val="0"/>
+        <w:adjustRightInd w:val="0"/>
+        <w:spacing w:line="240" w:lineRule="auto"/>
+        <w:ind w:left="560"/>
+        <w:rPr>
+          <w:rFonts w:ascii="Courier New" w:hAnsi="Courier New" w:cs="Courier New"/>
+          <w:sz w:val="16"/>
+          <w:szCs w:val="16"/>
+        </w:rPr>
+      </w:pPr>
+      <w:r>
+        <w:rPr>
+          <w:rFonts w:ascii="Courier New" w:hAnsi="Courier New" w:cs="Courier New"/>
+          <w:sz w:val="16"/>
+          <w:szCs w:val="16"/>
+        </w:rPr>
+        <w:t xml:space="preserve">  echo "$DOMAIN/SimpleDomainService created"</w:t>
+      </w:r>
+    </w:p>
+    <w:p>
+      <w:pPr>
+        <w:ind w:left="560"/>
+        <w:rPr>
+          <w:rFonts w:ascii="Courier New" w:hAnsi="Courier New" w:cs="Courier New"/>
+          <w:sz w:val="16"/>
+          <w:szCs w:val="16"/>
+        </w:rPr>
+      </w:pPr>
+      <w:r>
+        <w:rPr>
+          <w:rFonts w:ascii="Courier New" w:hAnsi="Courier New" w:cs="Courier New"/>
+          <w:sz w:val="16"/>
+          <w:szCs w:val="16"/>
+        </w:rPr>
+        <w:t>fi</w:t>
+      </w:r>
+    </w:p>
+    <w:p/>
+    <w:p>
+      <w:r>
+        <w:t>To initialize the (soft) key</w:t>
+      </w:r>
+      <w:r>
+        <w:t>,</w:t>
+      </w:r>
+      <w:r>
+        <w:t xml:space="preserve"> call initkey which does the following:</w:t>
+      </w:r>
+    </w:p>
+    <w:p>
+      <w:pPr>
+        <w:widowControl w:val="0"/>
+        <w:tabs>
+          <w:tab w:val="left" w:pos="560"/>
+          <w:tab w:val="left" w:pos="1120"/>
+          <w:tab w:val="left" w:pos="1680"/>
+          <w:tab w:val="left" w:pos="2240"/>
+          <w:tab w:val="left" w:pos="2800"/>
+          <w:tab w:val="left" w:pos="3360"/>
+          <w:tab w:val="left" w:pos="3920"/>
+          <w:tab w:val="left" w:pos="4480"/>
+          <w:tab w:val="left" w:pos="5040"/>
+          <w:tab w:val="left" w:pos="5600"/>
+          <w:tab w:val="left" w:pos="6160"/>
+          <w:tab w:val="left" w:pos="6720"/>
+        </w:tabs>
+        <w:autoSpaceDE w:val="0"/>
+        <w:autoSpaceDN w:val="0"/>
+        <w:adjustRightInd w:val="0"/>
+        <w:spacing w:line="240" w:lineRule="auto"/>
+        <w:ind w:left="560"/>
+        <w:rPr>
+          <w:rFonts w:ascii="Courier New" w:hAnsi="Courier New" w:cs="Courier New"/>
+          <w:sz w:val="16"/>
+          <w:szCs w:val="16"/>
+        </w:rPr>
+      </w:pPr>
+      <w:r>
+        <w:rPr>
+          <w:rFonts w:ascii="Courier New" w:hAnsi="Courier New" w:cs="Courier New"/>
+          <w:sz w:val="16"/>
+          <w:szCs w:val="16"/>
+        </w:rPr>
+        <w:t>#</w:t>
+      </w:r>
+    </w:p>
+    <w:p>
+      <w:pPr>
+        <w:widowControl w:val="0"/>
+        <w:tabs>
+          <w:tab w:val="left" w:pos="560"/>
+          <w:tab w:val="left" w:pos="1120"/>
+          <w:tab w:val="left" w:pos="1680"/>
+          <w:tab w:val="left" w:pos="2240"/>
+          <w:tab w:val="left" w:pos="2800"/>
+          <w:tab w:val="left" w:pos="3360"/>
+          <w:tab w:val="left" w:pos="3920"/>
+          <w:tab w:val="left" w:pos="4480"/>
+          <w:tab w:val="left" w:pos="5040"/>
+          <w:tab w:val="left" w:pos="5600"/>
+          <w:tab w:val="left" w:pos="6160"/>
+          <w:tab w:val="left" w:pos="6720"/>
+        </w:tabs>
+        <w:autoSpaceDE w:val="0"/>
+        <w:autoSpaceDN w:val="0"/>
+        <w:adjustRightInd w:val="0"/>
+        <w:spacing w:line="240" w:lineRule="auto"/>
+        <w:ind w:left="560"/>
+        <w:rPr>
+          <w:rFonts w:ascii="Courier New" w:hAnsi="Courier New" w:cs="Courier New"/>
+          <w:sz w:val="16"/>
+          <w:szCs w:val="16"/>
+        </w:rPr>
+      </w:pPr>
+      <w:r>
+        <w:rPr>
+          <w:rFonts w:ascii="Courier New" w:hAnsi="Courier New" w:cs="Courier New"/>
+          <w:sz w:val="16"/>
+          <w:szCs w:val="16"/>
+        </w:rPr>
+        <w:t>source ./defines</w:t>
+      </w:r>
+    </w:p>
+    <w:p>
+      <w:pPr>
+        <w:widowControl w:val="0"/>
+        <w:tabs>
+          <w:tab w:val="left" w:pos="560"/>
+          <w:tab w:val="left" w:pos="1120"/>
+          <w:tab w:val="left" w:pos="1680"/>
+          <w:tab w:val="left" w:pos="2240"/>
+          <w:tab w:val="left" w:pos="2800"/>
+          <w:tab w:val="left" w:pos="3360"/>
+          <w:tab w:val="left" w:pos="3920"/>
+          <w:tab w:val="left" w:pos="4480"/>
+          <w:tab w:val="left" w:pos="5040"/>
+          <w:tab w:val="left" w:pos="5600"/>
+          <w:tab w:val="left" w:pos="6160"/>
+          <w:tab w:val="left" w:pos="6720"/>
+        </w:tabs>
+        <w:autoSpaceDE w:val="0"/>
+        <w:autoSpaceDN w:val="0"/>
+        <w:adjustRightInd w:val="0"/>
+        <w:spacing w:line="240" w:lineRule="auto"/>
+        <w:ind w:left="560"/>
+        <w:rPr>
+          <w:rFonts w:ascii="Courier New" w:hAnsi="Courier New" w:cs="Courier New"/>
+          <w:sz w:val="16"/>
+          <w:szCs w:val="16"/>
+        </w:rPr>
+      </w:pPr>
+      <w:r>
+        <w:rPr>
+          <w:rFonts w:ascii="Courier New" w:hAnsi="Courier New" w:cs="Courier New"/>
+          <w:sz w:val="16"/>
+          <w:szCs w:val="16"/>
+        </w:rPr>
+        <w:t>if [[ -e $DOMAIN/linux_tao_host ]]</w:t>
+      </w:r>
+    </w:p>
+    <w:p>
+      <w:pPr>
+        <w:widowControl w:val="0"/>
+        <w:tabs>
+          <w:tab w:val="left" w:pos="560"/>
+          <w:tab w:val="left" w:pos="1120"/>
+          <w:tab w:val="left" w:pos="1680"/>
+          <w:tab w:val="left" w:pos="2240"/>
+          <w:tab w:val="left" w:pos="2800"/>
+          <w:tab w:val="left" w:pos="3360"/>
+          <w:tab w:val="left" w:pos="3920"/>
+          <w:tab w:val="left" w:pos="4480"/>
+          <w:tab w:val="left" w:pos="5040"/>
+          <w:tab w:val="left" w:pos="5600"/>
+          <w:tab w:val="left" w:pos="6160"/>
+          <w:tab w:val="left" w:pos="6720"/>
+        </w:tabs>
+        <w:autoSpaceDE w:val="0"/>
+        <w:autoSpaceDN w:val="0"/>
+        <w:adjustRightInd w:val="0"/>
+        <w:spacing w:line="240" w:lineRule="auto"/>
+        <w:ind w:left="560"/>
+        <w:rPr>
+          <w:rFonts w:ascii="Courier New" w:hAnsi="Courier New" w:cs="Courier New"/>
+          <w:sz w:val="16"/>
+          <w:szCs w:val="16"/>
+        </w:rPr>
+      </w:pPr>
+      <w:r>
+        <w:rPr>
+          <w:rFonts w:ascii="Courier New" w:hAnsi="Courier New" w:cs="Courier New"/>
+          <w:sz w:val="16"/>
+          <w:szCs w:val="16"/>
+        </w:rPr>
+        <w:t>then</w:t>
+      </w:r>
+    </w:p>
+    <w:p>
+      <w:pPr>
+        <w:widowControl w:val="0"/>
+        <w:tabs>
+          <w:tab w:val="left" w:pos="560"/>
+          <w:tab w:val="left" w:pos="1120"/>
+          <w:tab w:val="left" w:pos="1680"/>
+          <w:tab w:val="left" w:pos="2240"/>
+          <w:tab w:val="left" w:pos="2800"/>
+          <w:tab w:val="left" w:pos="3360"/>
+          <w:tab w:val="left" w:pos="3920"/>
+          <w:tab w:val="left" w:pos="4480"/>
+          <w:tab w:val="left" w:pos="5040"/>
+          <w:tab w:val="left" w:pos="5600"/>
+          <w:tab w:val="left" w:pos="6160"/>
+          <w:tab w:val="left" w:pos="6720"/>
+        </w:tabs>
+        <w:autoSpaceDE w:val="0"/>
+        <w:autoSpaceDN w:val="0"/>
+        <w:adjustRightInd w:val="0"/>
+        <w:spacing w:line="240" w:lineRule="auto"/>
+        <w:ind w:left="560"/>
+        <w:rPr>
+          <w:rFonts w:ascii="Courier New" w:hAnsi="Courier New" w:cs="Courier New"/>
+          <w:sz w:val="16"/>
+          <w:szCs w:val="16"/>
+        </w:rPr>
+      </w:pPr>
+      <w:r>
+        <w:rPr>
+          <w:rFonts w:ascii="Courier New" w:hAnsi="Courier New" w:cs="Courier New"/>
+          <w:sz w:val="16"/>
+          <w:szCs w:val="16"/>
+        </w:rPr>
+        <w:t xml:space="preserve">  echo "$DOMAIN/linux_tao_host exists"</w:t>
+      </w:r>
+    </w:p>
+    <w:p>
+      <w:pPr>
+        <w:widowControl w:val="0"/>
+        <w:tabs>
+          <w:tab w:val="left" w:pos="560"/>
+          <w:tab w:val="left" w:pos="1120"/>
+          <w:tab w:val="left" w:pos="1680"/>
+          <w:tab w:val="left" w:pos="2240"/>
+          <w:tab w:val="left" w:pos="2800"/>
+          <w:tab w:val="left" w:pos="3360"/>
+          <w:tab w:val="left" w:pos="3920"/>
+          <w:tab w:val="left" w:pos="4480"/>
+          <w:tab w:val="left" w:pos="5040"/>
+          <w:tab w:val="left" w:pos="5600"/>
+          <w:tab w:val="left" w:pos="6160"/>
+          <w:tab w:val="left" w:pos="6720"/>
+        </w:tabs>
+        <w:autoSpaceDE w:val="0"/>
+        <w:autoSpaceDN w:val="0"/>
+        <w:adjustRightInd w:val="0"/>
+        <w:spacing w:line="240" w:lineRule="auto"/>
+        <w:ind w:left="560"/>
+        <w:rPr>
+          <w:rFonts w:ascii="Courier New" w:hAnsi="Courier New" w:cs="Courier New"/>
+          <w:sz w:val="16"/>
+          <w:szCs w:val="16"/>
+        </w:rPr>
+      </w:pPr>
+      <w:r>
+        <w:rPr>
+          <w:rFonts w:ascii="Courier New" w:hAnsi="Courier New" w:cs="Courier New"/>
+          <w:sz w:val="16"/>
+          <w:szCs w:val="16"/>
+        </w:rPr>
+        <w:t>else</w:t>
+      </w:r>
+    </w:p>
+    <w:p>
+      <w:pPr>
+        <w:widowControl w:val="0"/>
+        <w:tabs>
+          <w:tab w:val="left" w:pos="560"/>
+          <w:tab w:val="left" w:pos="1120"/>
+          <w:tab w:val="left" w:pos="1680"/>
+          <w:tab w:val="left" w:pos="2240"/>
+          <w:tab w:val="left" w:pos="2800"/>
+          <w:tab w:val="left" w:pos="3360"/>
+          <w:tab w:val="left" w:pos="3920"/>
+          <w:tab w:val="left" w:pos="4480"/>
+          <w:tab w:val="left" w:pos="5040"/>
+          <w:tab w:val="left" w:pos="5600"/>
+          <w:tab w:val="left" w:pos="6160"/>
+          <w:tab w:val="left" w:pos="6720"/>
+        </w:tabs>
+        <w:autoSpaceDE w:val="0"/>
+        <w:autoSpaceDN w:val="0"/>
+        <w:adjustRightInd w:val="0"/>
+        <w:spacing w:line="240" w:lineRule="auto"/>
+        <w:ind w:left="560"/>
+        <w:rPr>
+          <w:rFonts w:ascii="Courier New" w:hAnsi="Courier New" w:cs="Courier New"/>
+          <w:sz w:val="16"/>
+          <w:szCs w:val="16"/>
+        </w:rPr>
+      </w:pPr>
+      <w:r>
+        <w:rPr>
+          <w:rFonts w:ascii="Courier New" w:hAnsi="Courier New" w:cs="Courier New"/>
+          <w:sz w:val="16"/>
+          <w:szCs w:val="16"/>
+        </w:rPr>
+        <w:t xml:space="preserve">  mkdir $DOMAIN/linux_tao_host</w:t>
+      </w:r>
+    </w:p>
+    <w:p>
+      <w:pPr>
+        <w:widowControl w:val="0"/>
+        <w:tabs>
+          <w:tab w:val="left" w:pos="560"/>
+          <w:tab w:val="left" w:pos="1120"/>
+          <w:tab w:val="left" w:pos="1680"/>
+          <w:tab w:val="left" w:pos="2240"/>
+          <w:tab w:val="left" w:pos="2800"/>
+          <w:tab w:val="left" w:pos="3360"/>
+          <w:tab w:val="left" w:pos="3920"/>
+          <w:tab w:val="left" w:pos="4480"/>
+          <w:tab w:val="left" w:pos="5040"/>
+          <w:tab w:val="left" w:pos="5600"/>
+          <w:tab w:val="left" w:pos="6160"/>
+          <w:tab w:val="left" w:pos="6720"/>
+        </w:tabs>
+        <w:autoSpaceDE w:val="0"/>
+        <w:autoSpaceDN w:val="0"/>
+        <w:adjustRightInd w:val="0"/>
+        <w:spacing w:line="240" w:lineRule="auto"/>
+        <w:ind w:left="560"/>
+        <w:rPr>
+          <w:rFonts w:ascii="Courier New" w:hAnsi="Courier New" w:cs="Courier New"/>
+          <w:sz w:val="16"/>
+          <w:szCs w:val="16"/>
+        </w:rPr>
+      </w:pPr>
+      <w:r>
+        <w:rPr>
+          <w:rFonts w:ascii="Courier New" w:hAnsi="Courier New" w:cs="Courier New"/>
+          <w:sz w:val="16"/>
+          <w:szCs w:val="16"/>
+        </w:rPr>
+        <w:t xml:space="preserve">  echo "$DOMAIN/linux_tao_host created"</w:t>
+      </w:r>
+    </w:p>
+    <w:p>
+      <w:pPr>
+        <w:widowControl w:val="0"/>
+        <w:tabs>
+          <w:tab w:val="left" w:pos="560"/>
+          <w:tab w:val="left" w:pos="1120"/>
+          <w:tab w:val="left" w:pos="1680"/>
+          <w:tab w:val="left" w:pos="2240"/>
+          <w:tab w:val="left" w:pos="2800"/>
+          <w:tab w:val="left" w:pos="3360"/>
+          <w:tab w:val="left" w:pos="3920"/>
+          <w:tab w:val="left" w:pos="4480"/>
+          <w:tab w:val="left" w:pos="5040"/>
+          <w:tab w:val="left" w:pos="5600"/>
+          <w:tab w:val="left" w:pos="6160"/>
+          <w:tab w:val="left" w:pos="6720"/>
+        </w:tabs>
+        <w:autoSpaceDE w:val="0"/>
+        <w:autoSpaceDN w:val="0"/>
+        <w:adjustRightInd w:val="0"/>
+        <w:spacing w:line="240" w:lineRule="auto"/>
+        <w:ind w:left="560"/>
+        <w:rPr>
+          <w:rFonts w:ascii="Courier New" w:hAnsi="Courier New" w:cs="Courier New"/>
+          <w:sz w:val="16"/>
+          <w:szCs w:val="16"/>
+        </w:rPr>
+      </w:pPr>
+      <w:r>
+        <w:rPr>
+          <w:rFonts w:ascii="Courier New" w:hAnsi="Courier New" w:cs="Courier New"/>
+          <w:sz w:val="16"/>
+          <w:szCs w:val="16"/>
+        </w:rPr>
+        <w:t xml:space="preserve">fi </w:t>
+      </w:r>
+    </w:p>
+    <w:p>
+      <w:pPr>
+        <w:widowControl w:val="0"/>
+        <w:tabs>
+          <w:tab w:val="left" w:pos="560"/>
+          <w:tab w:val="left" w:pos="1120"/>
+          <w:tab w:val="left" w:pos="1680"/>
+          <w:tab w:val="left" w:pos="2240"/>
+          <w:tab w:val="left" w:pos="2800"/>
+          <w:tab w:val="left" w:pos="3360"/>
+          <w:tab w:val="left" w:pos="3920"/>
+          <w:tab w:val="left" w:pos="4480"/>
+          <w:tab w:val="left" w:pos="5040"/>
+          <w:tab w:val="left" w:pos="5600"/>
+          <w:tab w:val="left" w:pos="6160"/>
+          <w:tab w:val="left" w:pos="6720"/>
+        </w:tabs>
+        <w:autoSpaceDE w:val="0"/>
+        <w:autoSpaceDN w:val="0"/>
+        <w:adjustRightInd w:val="0"/>
+        <w:spacing w:line="240" w:lineRule="auto"/>
+        <w:ind w:left="560"/>
+        <w:rPr>
+          <w:rFonts w:ascii="Courier New" w:hAnsi="Courier New" w:cs="Courier New"/>
+          <w:sz w:val="16"/>
+          <w:szCs w:val="16"/>
+        </w:rPr>
+      </w:pPr>
+      <w:r>
+        <w:rPr>
+          <w:rFonts w:ascii="Courier New" w:hAnsi="Courier New" w:cs="Courier New"/>
+          <w:sz w:val="16"/>
+          <w:szCs w:val="16"/>
+        </w:rPr>
+        <w:t>KEY_NAME="$($BINPATH/tao domain newsoft -soft_pass xxx -config_template $TEMPLATE $DOMAIN/linux_tao_host)"</w:t>
+      </w:r>
+    </w:p>
+    <w:p>
+      <w:pPr>
+        <w:widowControl w:val="0"/>
+        <w:tabs>
+          <w:tab w:val="left" w:pos="560"/>
+          <w:tab w:val="left" w:pos="1120"/>
+          <w:tab w:val="left" w:pos="1680"/>
+          <w:tab w:val="left" w:pos="2240"/>
+          <w:tab w:val="left" w:pos="2800"/>
+          <w:tab w:val="left" w:pos="3360"/>
+          <w:tab w:val="left" w:pos="3920"/>
+          <w:tab w:val="left" w:pos="4480"/>
+          <w:tab w:val="left" w:pos="5040"/>
+          <w:tab w:val="left" w:pos="5600"/>
+          <w:tab w:val="left" w:pos="6160"/>
+          <w:tab w:val="left" w:pos="6720"/>
+        </w:tabs>
+        <w:autoSpaceDE w:val="0"/>
+        <w:autoSpaceDN w:val="0"/>
+        <w:adjustRightInd w:val="0"/>
+        <w:spacing w:line="240" w:lineRule="auto"/>
+        <w:ind w:left="1120"/>
+        <w:rPr>
+          <w:rFonts w:ascii="Courier New" w:hAnsi="Courier New" w:cs="Courier New"/>
+          <w:sz w:val="16"/>
+          <w:szCs w:val="16"/>
+        </w:rPr>
+      </w:pPr>
+      <w:r>
+        <w:rPr>
+          <w:rFonts w:ascii="Courier New" w:hAnsi="Courier New" w:cs="Courier New"/>
+          <w:sz w:val="16"/>
+          <w:szCs w:val="16"/>
+        </w:rPr>
+        <w:t>echo "host_name: \"$KEY_NAME\"" &gt;&gt; $TEMPLATE</w:t>
+      </w:r>
+    </w:p>
+    <w:p>
+      <w:pPr>
+        <w:widowControl w:val="0"/>
+        <w:tabs>
+          <w:tab w:val="left" w:pos="560"/>
+          <w:tab w:val="left" w:pos="1120"/>
+          <w:tab w:val="left" w:pos="1680"/>
+          <w:tab w:val="left" w:pos="2240"/>
+          <w:tab w:val="left" w:pos="2800"/>
+          <w:tab w:val="left" w:pos="3360"/>
+          <w:tab w:val="left" w:pos="3920"/>
+          <w:tab w:val="left" w:pos="4480"/>
+          <w:tab w:val="left" w:pos="5040"/>
+          <w:tab w:val="left" w:pos="5600"/>
+          <w:tab w:val="left" w:pos="6160"/>
+          <w:tab w:val="left" w:pos="6720"/>
+        </w:tabs>
+        <w:autoSpaceDE w:val="0"/>
+        <w:autoSpaceDN w:val="0"/>
+        <w:adjustRightInd w:val="0"/>
+        <w:spacing w:line="240" w:lineRule="auto"/>
+        <w:rPr>
+          <w:sz w:val="16"/>
+          <w:szCs w:val="16"/>
+        </w:rPr>
+      </w:pPr>
+      <w:r>
+        <w:rPr>
+          <w:sz w:val="16"/>
+          <w:szCs w:val="16"/>
+        </w:rPr>
+        <w:t>“</w:t>
+      </w:r>
+      <w:r>
+        <w:rPr>
+          <w:rFonts w:ascii="Courier New" w:hAnsi="Courier New" w:cs="Courier New"/>
+          <w:sz w:val="16"/>
+          <w:szCs w:val="16"/>
+        </w:rPr>
+        <w:t>newsoft</w:t>
+      </w:r>
+      <w:r>
+        <w:rPr>
+          <w:sz w:val="16"/>
+          <w:szCs w:val="16"/>
+        </w:rPr>
+        <w:t xml:space="preserve">” means generate a new soft key. </w:t>
+      </w:r>
+      <w:r>
+        <w:rPr>
+          <w:sz w:val="16"/>
+          <w:szCs w:val="16"/>
+        </w:rPr>
+        <w:t xml:space="preserve">The arguments following the flags </w:t>
+      </w:r>
+      <w:r>
+        <w:rPr>
+          <w:rFonts w:ascii="Courier New" w:hAnsi="Courier New" w:cs="Courier New"/>
+          <w:sz w:val="16"/>
+          <w:szCs w:val="16"/>
+        </w:rPr>
+        <w:t xml:space="preserve">“-config_template -tao_ -pass” </w:t>
+      </w:r>
+      <w:r>
+        <w:rPr>
+          <w:sz w:val="16"/>
+          <w:szCs w:val="16"/>
+        </w:rPr>
+        <w:t>specify respectively the location of the template, the location where the domain information is stored and the password protecting the private policy key.</w:t>
+      </w:r>
+      <w:r>
+        <w:rPr>
+          <w:sz w:val="16"/>
+          <w:szCs w:val="16"/>
+        </w:rPr>
+        <w:t xml:space="preserve">  </w:t>
+      </w:r>
+      <w:r>
+        <w:rPr>
+          <w:sz w:val="16"/>
+          <w:szCs w:val="16"/>
+        </w:rPr>
+        <w:t xml:space="preserve">This produces the </w:t>
+      </w:r>
+      <w:r>
+        <w:rPr>
+          <w:sz w:val="16"/>
+          <w:szCs w:val="16"/>
+        </w:rPr>
+        <w:t>xxx file containing root Tao key.</w:t>
+      </w:r>
+      <w:r>
+        <w:rPr>
+          <w:sz w:val="16"/>
+          <w:szCs w:val="16"/>
+        </w:rPr>
+        <w:t xml:space="preserve">  If using the tpm, you’d call a corresponding program to put the AIK in template.</w:t>
+      </w:r>
+    </w:p>
+    <w:p/>
+    <w:p>
+      <w:r>
+        <w:t xml:space="preserve">To initialize the </w:t>
+      </w:r>
+      <w:r>
+        <w:t>domain, call init</w:t>
+      </w:r>
+      <w:r>
+        <w:t>domain which does the following:</w:t>
+      </w:r>
+    </w:p>
+    <w:p>
+      <w:pPr>
+        <w:widowControl w:val="0"/>
+        <w:tabs>
+          <w:tab w:val="left" w:pos="560"/>
+          <w:tab w:val="left" w:pos="1120"/>
+          <w:tab w:val="left" w:pos="1680"/>
+          <w:tab w:val="left" w:pos="2240"/>
+          <w:tab w:val="left" w:pos="2800"/>
+          <w:tab w:val="left" w:pos="3360"/>
+          <w:tab w:val="left" w:pos="3920"/>
+          <w:tab w:val="left" w:pos="4480"/>
+          <w:tab w:val="left" w:pos="5040"/>
+          <w:tab w:val="left" w:pos="5600"/>
+          <w:tab w:val="left" w:pos="6160"/>
+          <w:tab w:val="left" w:pos="6720"/>
+        </w:tabs>
+        <w:autoSpaceDE w:val="0"/>
+        <w:autoSpaceDN w:val="0"/>
+        <w:adjustRightInd w:val="0"/>
+        <w:spacing w:line="240" w:lineRule="auto"/>
+        <w:ind w:left="560"/>
+        <w:rPr>
+          <w:rFonts w:ascii="Courier New" w:hAnsi="Courier New" w:cs="Courier New"/>
+          <w:sz w:val="16"/>
+          <w:szCs w:val="16"/>
+        </w:rPr>
+      </w:pPr>
+      <w:r>
+        <w:rPr>
+          <w:rFonts w:ascii="Courier New" w:hAnsi="Courier New" w:cs="Courier New"/>
+          <w:sz w:val="16"/>
+          <w:szCs w:val="16"/>
+        </w:rPr>
+        <w:t>#</w:t>
+      </w:r>
+    </w:p>
+    <w:p>
+      <w:pPr>
+        <w:widowControl w:val="0"/>
+        <w:tabs>
+          <w:tab w:val="left" w:pos="560"/>
+          <w:tab w:val="left" w:pos="1120"/>
+          <w:tab w:val="left" w:pos="1680"/>
+          <w:tab w:val="left" w:pos="2240"/>
+          <w:tab w:val="left" w:pos="2800"/>
+          <w:tab w:val="left" w:pos="3360"/>
+          <w:tab w:val="left" w:pos="3920"/>
+          <w:tab w:val="left" w:pos="4480"/>
+          <w:tab w:val="left" w:pos="5040"/>
+          <w:tab w:val="left" w:pos="5600"/>
+          <w:tab w:val="left" w:pos="6160"/>
+          <w:tab w:val="left" w:pos="6720"/>
+        </w:tabs>
+        <w:autoSpaceDE w:val="0"/>
+        <w:autoSpaceDN w:val="0"/>
+        <w:adjustRightInd w:val="0"/>
+        <w:spacing w:line="240" w:lineRule="auto"/>
+        <w:ind w:left="560"/>
+        <w:rPr>
+          <w:rFonts w:ascii="Courier New" w:hAnsi="Courier New" w:cs="Courier New"/>
+          <w:sz w:val="16"/>
+          <w:szCs w:val="16"/>
+        </w:rPr>
+      </w:pPr>
+      <w:r>
+        <w:rPr>
+          <w:rFonts w:ascii="Courier New" w:hAnsi="Courier New" w:cs="Courier New"/>
+          <w:sz w:val="16"/>
+          <w:szCs w:val="16"/>
+        </w:rPr>
+        <w:t>source ./defines</w:t>
+      </w:r>
+    </w:p>
+    <w:p>
+      <w:pPr>
+        <w:widowControl w:val="0"/>
+        <w:tabs>
+          <w:tab w:val="left" w:pos="560"/>
+          <w:tab w:val="left" w:pos="1120"/>
+          <w:tab w:val="left" w:pos="1680"/>
+          <w:tab w:val="left" w:pos="2240"/>
+          <w:tab w:val="left" w:pos="2800"/>
+          <w:tab w:val="left" w:pos="3360"/>
+          <w:tab w:val="left" w:pos="3920"/>
+          <w:tab w:val="left" w:pos="4480"/>
+          <w:tab w:val="left" w:pos="5040"/>
+          <w:tab w:val="left" w:pos="5600"/>
+          <w:tab w:val="left" w:pos="6160"/>
+          <w:tab w:val="left" w:pos="6720"/>
+        </w:tabs>
+        <w:autoSpaceDE w:val="0"/>
+        <w:autoSpaceDN w:val="0"/>
+        <w:adjustRightInd w:val="0"/>
+        <w:spacing w:line="240" w:lineRule="auto"/>
+        <w:ind w:left="560"/>
+        <w:rPr>
+          <w:rFonts w:ascii="Courier New" w:hAnsi="Courier New" w:cs="Courier New"/>
+          <w:sz w:val="16"/>
+          <w:szCs w:val="16"/>
+        </w:rPr>
+      </w:pPr>
+      <w:r>
+        <w:rPr>
+          <w:rFonts w:ascii="Courier New" w:hAnsi="Courier New" w:cs="Courier New"/>
+          <w:sz w:val="16"/>
+          <w:szCs w:val="16"/>
+        </w:rPr>
+        <w:t>$BINPATH/tao domain init -tao_domain $DOMAIN -config_template $TEMPLATE -pub_domain_address "127.0.0.1" -pass xxx</w:t>
+      </w:r>
+    </w:p>
+    <w:p>
+      <w:pPr>
+        <w:widowControl w:val="0"/>
+        <w:tabs>
+          <w:tab w:val="left" w:pos="560"/>
+          <w:tab w:val="left" w:pos="1120"/>
+          <w:tab w:val="left" w:pos="1680"/>
+          <w:tab w:val="left" w:pos="2240"/>
+          <w:tab w:val="left" w:pos="2800"/>
+          <w:tab w:val="left" w:pos="3360"/>
+          <w:tab w:val="left" w:pos="3920"/>
+          <w:tab w:val="left" w:pos="4480"/>
+          <w:tab w:val="left" w:pos="5040"/>
+          <w:tab w:val="left" w:pos="5600"/>
+          <w:tab w:val="left" w:pos="6160"/>
+          <w:tab w:val="left" w:pos="6720"/>
+        </w:tabs>
+        <w:autoSpaceDE w:val="0"/>
+        <w:autoSpaceDN w:val="0"/>
+        <w:adjustRightInd w:val="0"/>
+        <w:spacing w:line="240" w:lineRule="auto"/>
+        <w:ind w:left="560"/>
+        <w:rPr>
+          <w:rFonts w:ascii="Courier New" w:hAnsi="Courier New" w:cs="Courier New"/>
+          <w:sz w:val="16"/>
+          <w:szCs w:val="16"/>
+        </w:rPr>
+      </w:pPr>
+      <w:r>
+        <w:rPr>
+          <w:rFonts w:ascii="Courier New" w:hAnsi="Courier New" w:cs="Courier New"/>
+          <w:sz w:val="16"/>
+          <w:szCs w:val="16"/>
+        </w:rPr>
+        <w:t>$BINPATH/tao domain policy -add_host -add_programs -add_linux_host -add_guard -tao_domain \</w:t>
+      </w:r>
+    </w:p>
+    <w:p>
+      <w:pPr>
+        <w:widowControl w:val="0"/>
+        <w:tabs>
+          <w:tab w:val="left" w:pos="560"/>
+          <w:tab w:val="left" w:pos="1120"/>
+          <w:tab w:val="left" w:pos="1680"/>
+          <w:tab w:val="left" w:pos="2240"/>
+          <w:tab w:val="left" w:pos="2800"/>
+          <w:tab w:val="left" w:pos="3360"/>
+          <w:tab w:val="left" w:pos="3920"/>
+          <w:tab w:val="left" w:pos="4480"/>
+          <w:tab w:val="left" w:pos="5040"/>
+          <w:tab w:val="left" w:pos="5600"/>
+          <w:tab w:val="left" w:pos="6160"/>
+          <w:tab w:val="left" w:pos="6720"/>
+        </w:tabs>
+        <w:autoSpaceDE w:val="0"/>
+        <w:autoSpaceDN w:val="0"/>
+        <w:adjustRightInd w:val="0"/>
+        <w:spacing w:line="240" w:lineRule="auto"/>
+        <w:ind w:left="560"/>
+        <w:outlineLvl w:val="0"/>
+        <w:rPr>
+          <w:rFonts w:ascii="Courier New" w:hAnsi="Courier New" w:cs="Courier New"/>
+          <w:sz w:val="16"/>
+          <w:szCs w:val="16"/>
+        </w:rPr>
+      </w:pPr>
+      <w:r>
+        <w:rPr>
+          <w:rFonts w:ascii="Courier New" w:hAnsi="Courier New" w:cs="Courier New"/>
+          <w:sz w:val="16"/>
+          <w:szCs w:val="16"/>
+        </w:rPr>
+        <w:t xml:space="preserve">      $DOMAIN -pass xxx -config_template $TEMPLATE </w:t>
+      </w:r>
+    </w:p>
+    <w:p>
+      <w:pPr>
+        <w:widowControl w:val="0"/>
+        <w:tabs>
+          <w:tab w:val="left" w:pos="560"/>
+          <w:tab w:val="left" w:pos="1120"/>
+          <w:tab w:val="left" w:pos="1680"/>
+          <w:tab w:val="left" w:pos="2240"/>
+          <w:tab w:val="left" w:pos="2800"/>
+          <w:tab w:val="left" w:pos="3360"/>
+          <w:tab w:val="left" w:pos="3920"/>
+          <w:tab w:val="left" w:pos="4480"/>
+          <w:tab w:val="left" w:pos="5040"/>
+          <w:tab w:val="left" w:pos="5600"/>
+          <w:tab w:val="left" w:pos="6160"/>
+          <w:tab w:val="left" w:pos="6720"/>
+        </w:tabs>
+        <w:autoSpaceDE w:val="0"/>
+        <w:autoSpaceDN w:val="0"/>
+        <w:adjustRightInd w:val="0"/>
+        <w:spacing w:line="240" w:lineRule="auto"/>
+        <w:outlineLvl w:val="0"/>
+        <w:rPr>
+          <w:sz w:val="16"/>
+          <w:szCs w:val="16"/>
+        </w:rPr>
+      </w:pPr>
+      <w:r>
+        <w:rPr>
+          <w:sz w:val="16"/>
+          <w:szCs w:val="16"/>
+        </w:rPr>
+        <w:t>The first call</w:t>
+      </w:r>
+      <w:r>
+        <w:rPr>
+          <w:sz w:val="16"/>
+          <w:szCs w:val="16"/>
+        </w:rPr>
+        <w:t xml:space="preserve"> produces the</w:t>
+      </w:r>
+      <w:r>
+        <w:rPr>
+          <w:sz w:val="16"/>
+          <w:szCs w:val="16"/>
+        </w:rPr>
+        <w:t xml:space="preserve"> files in $DOMAIN/</w:t>
+      </w:r>
+      <w:r>
+        <w:rPr>
+          <w:sz w:val="16"/>
+          <w:szCs w:val="16"/>
+        </w:rPr>
+        <w:t>linux_tao_host/{cert,keys,host.config}</w:t>
+      </w:r>
+      <w:r>
+        <w:rPr>
+          <w:sz w:val="16"/>
+          <w:szCs w:val="16"/>
+        </w:rPr>
+        <w:t>.</w:t>
+      </w:r>
+      <w:r>
+        <w:rPr>
+          <w:sz w:val="16"/>
+          <w:szCs w:val="16"/>
+        </w:rPr>
+        <w:t xml:space="preserve">  The second measures the applications in the domain.</w:t>
+      </w:r>
+    </w:p>
+    <w:p/>
+    <w:p>
+      <w:r>
+        <w:t>To initialize the (Linux) host, call in</w:t>
+      </w:r>
+      <w:r>
+        <w:t>ithost which does the following</w:t>
+      </w:r>
+      <w:r>
+        <w:t>:</w:t>
+      </w:r>
+    </w:p>
+    <w:p>
+      <w:pPr>
+        <w:ind w:left="560"/>
+        <w:rPr>
+          <w:rFonts w:ascii="Courier New" w:hAnsi="Courier New" w:cs="Courier New"/>
+          <w:sz w:val="16"/>
+          <w:szCs w:val="16"/>
+        </w:rPr>
+      </w:pPr>
+      <w:r>
+        <w:rPr>
+          <w:rFonts w:ascii="Courier New" w:hAnsi="Courier New" w:cs="Courier New"/>
+          <w:sz w:val="16"/>
+          <w:szCs w:val="16"/>
+        </w:rPr>
+        <w:t>$BINPATH/tao host init -tao_domain $DOMAI</w:t>
+      </w:r>
+      <w:r>
+        <w:rPr>
+          <w:rFonts w:ascii="Courier New" w:hAnsi="Courier New" w:cs="Courier New"/>
+          <w:sz w:val="16"/>
+          <w:szCs w:val="16"/>
+        </w:rPr>
+        <w:t>N -hosting process -root -pass xxx</w:t>
+      </w:r>
+    </w:p>
+    <w:p>
+      <w:pPr>
+        <w:rPr>
+          <w:sz w:val="16"/>
+          <w:szCs w:val="16"/>
+        </w:rPr>
+      </w:pPr>
+      <w:r>
+        <w:rPr>
+          <w:sz w:val="16"/>
+          <w:szCs w:val="16"/>
+        </w:rPr>
+        <w:t xml:space="preserve">This </w:t>
+      </w:r>
+      <w:r>
+        <w:rPr>
+          <w:sz w:val="16"/>
+          <w:szCs w:val="16"/>
+        </w:rPr>
+        <w:t xml:space="preserve">generates linux </w:t>
+      </w:r>
+      <w:r>
+        <w:rPr>
+          <w:sz w:val="16"/>
+          <w:szCs w:val="16"/>
+        </w:rPr>
+        <w:t>host</w:t>
+      </w:r>
+      <w:r>
+        <w:rPr>
+          <w:sz w:val="16"/>
+          <w:szCs w:val="16"/>
+        </w:rPr>
+        <w:t xml:space="preserve"> configuration information which is in Si</w:t>
+      </w:r>
+      <w:r>
+        <w:rPr>
+          <w:sz w:val="16"/>
+          <w:szCs w:val="16"/>
+        </w:rPr>
+        <w:t>mpleDomain/domain.simpleexample/</w:t>
+      </w:r>
+      <w:r>
+        <w:rPr>
+          <w:sz w:val="16"/>
+          <w:szCs w:val="16"/>
+        </w:rPr>
+        <w:t>linux_tao_host</w:t>
+      </w:r>
+      <w:r>
+        <w:rPr>
+          <w:sz w:val="16"/>
+          <w:szCs w:val="16"/>
+        </w:rPr>
+        <w:t xml:space="preserve">.  </w:t>
+      </w:r>
+      <w:r>
+        <w:rPr>
+          <w:sz w:val="16"/>
+          <w:szCs w:val="16"/>
+        </w:rPr>
+        <w:t xml:space="preserve">The argument to the </w:t>
+      </w:r>
+      <w:r>
+        <w:rPr>
+          <w:sz w:val="16"/>
+          <w:szCs w:val="16"/>
+        </w:rPr>
+        <w:t>“</w:t>
+      </w:r>
+      <w:r>
+        <w:rPr>
+          <w:rFonts w:ascii="Courier New" w:hAnsi="Courier New" w:cs="Courier New"/>
+          <w:sz w:val="16"/>
+          <w:szCs w:val="16"/>
+        </w:rPr>
+        <w:t>-hosting</w:t>
+      </w:r>
+      <w:r>
+        <w:rPr>
+          <w:sz w:val="16"/>
+          <w:szCs w:val="16"/>
+        </w:rPr>
+        <w:t xml:space="preserve">” </w:t>
+      </w:r>
+      <w:r>
+        <w:rPr>
+          <w:sz w:val="16"/>
+          <w:szCs w:val="16"/>
+        </w:rPr>
+        <w:t xml:space="preserve">flag </w:t>
+      </w:r>
+      <w:r>
+        <w:rPr>
+          <w:sz w:val="16"/>
+          <w:szCs w:val="16"/>
+        </w:rPr>
+        <w:t>is the kind of child</w:t>
+      </w:r>
+      <w:r>
+        <w:rPr>
+          <w:sz w:val="16"/>
+          <w:szCs w:val="16"/>
+        </w:rPr>
+        <w:t xml:space="preserve"> hosts, namely, Linux processes.</w:t>
+      </w:r>
+      <w:r>
+        <w:rPr>
+          <w:sz w:val="16"/>
+          <w:szCs w:val="16"/>
+        </w:rPr>
+        <w:t xml:space="preserve">  </w:t>
+      </w:r>
+      <w:r>
+        <w:rPr>
+          <w:sz w:val="16"/>
+          <w:szCs w:val="16"/>
+        </w:rPr>
+        <w:t xml:space="preserve">The </w:t>
+      </w:r>
+      <w:r>
+        <w:rPr>
+          <w:sz w:val="16"/>
+          <w:szCs w:val="16"/>
+        </w:rPr>
+        <w:t>“</w:t>
+      </w:r>
+      <w:r>
+        <w:rPr>
+          <w:rFonts w:ascii="Courier New" w:hAnsi="Courier New" w:cs="Courier New"/>
+          <w:sz w:val="16"/>
+          <w:szCs w:val="16"/>
+        </w:rPr>
+        <w:t>-root</w:t>
+      </w:r>
+      <w:r>
+        <w:rPr>
+          <w:sz w:val="16"/>
+          <w:szCs w:val="16"/>
+        </w:rPr>
+        <w:t>”</w:t>
+      </w:r>
+      <w:r>
+        <w:rPr>
+          <w:sz w:val="16"/>
+          <w:szCs w:val="16"/>
+        </w:rPr>
+        <w:t xml:space="preserve"> </w:t>
+      </w:r>
+      <w:r>
+        <w:rPr>
+          <w:sz w:val="16"/>
+          <w:szCs w:val="16"/>
+        </w:rPr>
+        <w:t xml:space="preserve">flag </w:t>
+      </w:r>
+      <w:r>
+        <w:rPr>
+          <w:sz w:val="16"/>
+          <w:szCs w:val="16"/>
+        </w:rPr>
+        <w:t>means</w:t>
+      </w:r>
+      <w:r>
+        <w:rPr>
+          <w:sz w:val="16"/>
+          <w:szCs w:val="16"/>
+        </w:rPr>
+        <w:t xml:space="preserve"> this is a “root” host</w:t>
+      </w:r>
+      <w:r>
+        <w:rPr>
+          <w:sz w:val="16"/>
+          <w:szCs w:val="16"/>
+        </w:rPr>
+        <w:t xml:space="preserve"> (i.e. – the lowest level tao)</w:t>
+      </w:r>
+      <w:r>
+        <w:rPr>
+          <w:sz w:val="16"/>
+          <w:szCs w:val="16"/>
+        </w:rPr>
+        <w:t>.  For hosts stacked on other hosts, we would use the “</w:t>
+      </w:r>
+      <w:r>
+        <w:rPr>
+          <w:rFonts w:ascii="Courier New" w:hAnsi="Courier New" w:cs="Courier New"/>
+          <w:sz w:val="16"/>
+          <w:szCs w:val="16"/>
+        </w:rPr>
+        <w:t>-stacked</w:t>
+      </w:r>
+      <w:r>
+        <w:rPr>
+          <w:sz w:val="16"/>
+          <w:szCs w:val="16"/>
+        </w:rPr>
+        <w:t xml:space="preserve">” flag.   </w:t>
+      </w:r>
+      <w:r>
+        <w:rPr>
+          <w:sz w:val="16"/>
+          <w:szCs w:val="16"/>
+        </w:rPr>
+        <w:t>For example,</w:t>
+      </w:r>
+    </w:p>
+    <w:p>
+      <w:pPr>
+        <w:ind w:left="720"/>
+        <w:rPr>
+          <w:sz w:val="16"/>
+          <w:szCs w:val="16"/>
+        </w:rPr>
+      </w:pPr>
+      <w:r>
+        <w:rPr>
+          <w:rFonts w:ascii="Courier New" w:hAnsi="Courier New" w:cs="Courier New"/>
+          <w:sz w:val="16"/>
+          <w:szCs w:val="16"/>
+        </w:rPr>
+        <w:t>$BINPATH/</w:t>
+      </w:r>
+      <w:r>
+        <w:rPr>
+          <w:rFonts w:ascii="Courier New" w:hAnsi="Courier New" w:cs="Courier New"/>
+          <w:sz w:val="16"/>
+          <w:szCs w:val="16"/>
+        </w:rPr>
+        <w:t xml:space="preserve">tao host init -tao_domain </w:t>
+      </w:r>
+      <w:r>
+        <w:rPr>
+          <w:rFonts w:ascii="Courier New" w:hAnsi="Courier New" w:cs="Courier New"/>
+          <w:sz w:val="16"/>
+          <w:szCs w:val="16"/>
+        </w:rPr>
+        <w:t>$DOMAIN</w:t>
+      </w:r>
+      <w:r>
+        <w:rPr>
+          <w:rFonts w:ascii="Courier New" w:hAnsi="Courier New" w:cs="Courier New"/>
+          <w:sz w:val="16"/>
+          <w:szCs w:val="16"/>
+        </w:rPr>
+        <w:t xml:space="preserve"> -hosting process -stacked -parent_type tpm</w:t>
+      </w:r>
+    </w:p>
+    <w:p/>
+    <w:p>
+      <w:r>
         <w:lastRenderedPageBreak/>
-        <w:t xml:space="preserve">  mkdir $DOMAIN/SimpleClient</w:t>
-      </w:r>
-    </w:p>
-    <w:p>
-      <w:pPr>
-        <w:widowControl w:val="0"/>
-        <w:tabs>
-          <w:tab w:val="left" w:pos="560"/>
-          <w:tab w:val="left" w:pos="1120"/>
-          <w:tab w:val="left" w:pos="1680"/>
-          <w:tab w:val="left" w:pos="2240"/>
-          <w:tab w:val="left" w:pos="2800"/>
-          <w:tab w:val="left" w:pos="3360"/>
-          <w:tab w:val="left" w:pos="3920"/>
-          <w:tab w:val="left" w:pos="4480"/>
-          <w:tab w:val="left" w:pos="5040"/>
-          <w:tab w:val="left" w:pos="5600"/>
-          <w:tab w:val="left" w:pos="6160"/>
-          <w:tab w:val="left" w:pos="6720"/>
-        </w:tabs>
-        <w:autoSpaceDE w:val="0"/>
-        <w:autoSpaceDN w:val="0"/>
-        <w:adjustRightInd w:val="0"/>
-        <w:spacing w:line="240" w:lineRule="auto"/>
-        <w:ind w:left="560"/>
-        <w:rPr>
-          <w:rFonts w:ascii="Courier New" w:hAnsi="Courier New" w:cs="Courier New"/>
-          <w:sz w:val="16"/>
-          <w:szCs w:val="16"/>
-        </w:rPr>
-      </w:pPr>
-      <w:r>
-        <w:rPr>
-          <w:rFonts w:ascii="Courier New" w:hAnsi="Courier New" w:cs="Courier New"/>
-          <w:sz w:val="16"/>
-          <w:szCs w:val="16"/>
-        </w:rPr>
-        <w:t xml:space="preserve">  echo "$DOMAIN/SimpleClient created"</w:t>
-      </w:r>
-    </w:p>
-    <w:p>
-      <w:pPr>
-        <w:widowControl w:val="0"/>
-        <w:tabs>
-          <w:tab w:val="left" w:pos="560"/>
-          <w:tab w:val="left" w:pos="1120"/>
-          <w:tab w:val="left" w:pos="1680"/>
-          <w:tab w:val="left" w:pos="2240"/>
-          <w:tab w:val="left" w:pos="2800"/>
-          <w:tab w:val="left" w:pos="3360"/>
-          <w:tab w:val="left" w:pos="3920"/>
-          <w:tab w:val="left" w:pos="4480"/>
-          <w:tab w:val="left" w:pos="5040"/>
-          <w:tab w:val="left" w:pos="5600"/>
-          <w:tab w:val="left" w:pos="6160"/>
-          <w:tab w:val="left" w:pos="6720"/>
-        </w:tabs>
-        <w:autoSpaceDE w:val="0"/>
-        <w:autoSpaceDN w:val="0"/>
-        <w:adjustRightInd w:val="0"/>
-        <w:spacing w:line="240" w:lineRule="auto"/>
-        <w:ind w:left="560"/>
-        <w:rPr>
-          <w:rFonts w:ascii="Courier New" w:hAnsi="Courier New" w:cs="Courier New"/>
-          <w:sz w:val="16"/>
-          <w:szCs w:val="16"/>
-        </w:rPr>
-      </w:pPr>
-      <w:r>
-        <w:rPr>
-          <w:rFonts w:ascii="Courier New" w:hAnsi="Courier New" w:cs="Courier New"/>
-          <w:sz w:val="16"/>
-          <w:szCs w:val="16"/>
-        </w:rPr>
-        <w:t>fi</w:t>
-      </w:r>
-    </w:p>
-    <w:p>
-      <w:pPr>
-        <w:widowControl w:val="0"/>
-        <w:tabs>
-          <w:tab w:val="left" w:pos="560"/>
-          <w:tab w:val="left" w:pos="1120"/>
-          <w:tab w:val="left" w:pos="1680"/>
-          <w:tab w:val="left" w:pos="2240"/>
-          <w:tab w:val="left" w:pos="2800"/>
-          <w:tab w:val="left" w:pos="3360"/>
-          <w:tab w:val="left" w:pos="3920"/>
-          <w:tab w:val="left" w:pos="4480"/>
-          <w:tab w:val="left" w:pos="5040"/>
-          <w:tab w:val="left" w:pos="5600"/>
-          <w:tab w:val="left" w:pos="6160"/>
-          <w:tab w:val="left" w:pos="6720"/>
-        </w:tabs>
-        <w:autoSpaceDE w:val="0"/>
-        <w:autoSpaceDN w:val="0"/>
-        <w:adjustRightInd w:val="0"/>
-        <w:spacing w:line="240" w:lineRule="auto"/>
-        <w:ind w:left="560"/>
-        <w:rPr>
-          <w:rFonts w:ascii="Courier New" w:hAnsi="Courier New" w:cs="Courier New"/>
-          <w:sz w:val="16"/>
-          <w:szCs w:val="16"/>
-        </w:rPr>
-      </w:pPr>
-      <w:r>
-        <w:rPr>
-          <w:rFonts w:ascii="Courier New" w:hAnsi="Courier New" w:cs="Courier New"/>
-          <w:sz w:val="16"/>
-          <w:szCs w:val="16"/>
-        </w:rPr>
-        <w:t>if [[ -e $DOMAIN/SimpleServer]]</w:t>
-      </w:r>
-    </w:p>
-    <w:p>
-      <w:pPr>
-        <w:widowControl w:val="0"/>
-        <w:tabs>
-          <w:tab w:val="left" w:pos="560"/>
-          <w:tab w:val="left" w:pos="1120"/>
-          <w:tab w:val="left" w:pos="1680"/>
-          <w:tab w:val="left" w:pos="2240"/>
-          <w:tab w:val="left" w:pos="2800"/>
-          <w:tab w:val="left" w:pos="3360"/>
-          <w:tab w:val="left" w:pos="3920"/>
-          <w:tab w:val="left" w:pos="4480"/>
-          <w:tab w:val="left" w:pos="5040"/>
-          <w:tab w:val="left" w:pos="5600"/>
-          <w:tab w:val="left" w:pos="6160"/>
-          <w:tab w:val="left" w:pos="6720"/>
-        </w:tabs>
-        <w:autoSpaceDE w:val="0"/>
-        <w:autoSpaceDN w:val="0"/>
-        <w:adjustRightInd w:val="0"/>
-        <w:spacing w:line="240" w:lineRule="auto"/>
-        <w:ind w:left="560"/>
-        <w:rPr>
-          <w:rFonts w:ascii="Courier New" w:hAnsi="Courier New" w:cs="Courier New"/>
-          <w:sz w:val="16"/>
-          <w:szCs w:val="16"/>
-        </w:rPr>
-      </w:pPr>
-      <w:r>
-        <w:rPr>
-          <w:rFonts w:ascii="Courier New" w:hAnsi="Courier New" w:cs="Courier New"/>
-          <w:sz w:val="16"/>
-          <w:szCs w:val="16"/>
-        </w:rPr>
-        <w:t>then</w:t>
-      </w:r>
-    </w:p>
-    <w:p>
-      <w:pPr>
-        <w:widowControl w:val="0"/>
-        <w:tabs>
-          <w:tab w:val="left" w:pos="560"/>
-          <w:tab w:val="left" w:pos="1120"/>
-          <w:tab w:val="left" w:pos="1680"/>
-          <w:tab w:val="left" w:pos="2240"/>
-          <w:tab w:val="left" w:pos="2800"/>
-          <w:tab w:val="left" w:pos="3360"/>
-          <w:tab w:val="left" w:pos="3920"/>
-          <w:tab w:val="left" w:pos="4480"/>
-          <w:tab w:val="left" w:pos="5040"/>
-          <w:tab w:val="left" w:pos="5600"/>
-          <w:tab w:val="left" w:pos="6160"/>
-          <w:tab w:val="left" w:pos="6720"/>
-        </w:tabs>
-        <w:autoSpaceDE w:val="0"/>
-        <w:autoSpaceDN w:val="0"/>
-        <w:adjustRightInd w:val="0"/>
-        <w:spacing w:line="240" w:lineRule="auto"/>
-        <w:ind w:left="560"/>
-        <w:rPr>
-          <w:rFonts w:ascii="Courier New" w:hAnsi="Courier New" w:cs="Courier New"/>
-          <w:sz w:val="16"/>
-          <w:szCs w:val="16"/>
-        </w:rPr>
-      </w:pPr>
-      <w:r>
-        <w:rPr>
-          <w:rFonts w:ascii="Courier New" w:hAnsi="Courier New" w:cs="Courier New"/>
-          <w:sz w:val="16"/>
-          <w:szCs w:val="16"/>
-        </w:rPr>
-        <w:t xml:space="preserve">  echo "$DOMAIN/SimpleServer exists"</w:t>
-      </w:r>
-    </w:p>
-    <w:p>
-      <w:pPr>
-        <w:widowControl w:val="0"/>
-        <w:tabs>
-          <w:tab w:val="left" w:pos="560"/>
-          <w:tab w:val="left" w:pos="1120"/>
-          <w:tab w:val="left" w:pos="1680"/>
-          <w:tab w:val="left" w:pos="2240"/>
-          <w:tab w:val="left" w:pos="2800"/>
-          <w:tab w:val="left" w:pos="3360"/>
-          <w:tab w:val="left" w:pos="3920"/>
-          <w:tab w:val="left" w:pos="4480"/>
-          <w:tab w:val="left" w:pos="5040"/>
-          <w:tab w:val="left" w:pos="5600"/>
-          <w:tab w:val="left" w:pos="6160"/>
-          <w:tab w:val="left" w:pos="6720"/>
-        </w:tabs>
-        <w:autoSpaceDE w:val="0"/>
-        <w:autoSpaceDN w:val="0"/>
-        <w:adjustRightInd w:val="0"/>
-        <w:spacing w:line="240" w:lineRule="auto"/>
-        <w:ind w:left="560"/>
-        <w:rPr>
-          <w:rFonts w:ascii="Courier New" w:hAnsi="Courier New" w:cs="Courier New"/>
-          <w:sz w:val="16"/>
-          <w:szCs w:val="16"/>
-        </w:rPr>
-      </w:pPr>
-      <w:r>
-        <w:rPr>
-          <w:rFonts w:ascii="Courier New" w:hAnsi="Courier New" w:cs="Courier New"/>
-          <w:sz w:val="16"/>
-          <w:szCs w:val="16"/>
-        </w:rPr>
-        <w:t>else</w:t>
-      </w:r>
-    </w:p>
-    <w:p>
-      <w:pPr>
-        <w:widowControl w:val="0"/>
-        <w:tabs>
-          <w:tab w:val="left" w:pos="560"/>
-          <w:tab w:val="left" w:pos="1120"/>
-          <w:tab w:val="left" w:pos="1680"/>
-          <w:tab w:val="left" w:pos="2240"/>
-          <w:tab w:val="left" w:pos="2800"/>
-          <w:tab w:val="left" w:pos="3360"/>
-          <w:tab w:val="left" w:pos="3920"/>
-          <w:tab w:val="left" w:pos="4480"/>
-          <w:tab w:val="left" w:pos="5040"/>
-          <w:tab w:val="left" w:pos="5600"/>
-          <w:tab w:val="left" w:pos="6160"/>
-          <w:tab w:val="left" w:pos="6720"/>
-        </w:tabs>
-        <w:autoSpaceDE w:val="0"/>
-        <w:autoSpaceDN w:val="0"/>
-        <w:adjustRightInd w:val="0"/>
-        <w:spacing w:line="240" w:lineRule="auto"/>
-        <w:ind w:left="560"/>
-        <w:rPr>
-          <w:rFonts w:ascii="Courier New" w:hAnsi="Courier New" w:cs="Courier New"/>
-          <w:sz w:val="16"/>
-          <w:szCs w:val="16"/>
-        </w:rPr>
-      </w:pPr>
-      <w:r>
-        <w:rPr>
-          <w:rFonts w:ascii="Courier New" w:hAnsi="Courier New" w:cs="Courier New"/>
-          <w:sz w:val="16"/>
-          <w:szCs w:val="16"/>
-        </w:rPr>
-        <w:t xml:space="preserve">  mkdir $DOMAIN/SimpleServer</w:t>
-      </w:r>
-    </w:p>
-    <w:p>
-      <w:pPr>
-        <w:widowControl w:val="0"/>
-        <w:tabs>
-          <w:tab w:val="left" w:pos="560"/>
-          <w:tab w:val="left" w:pos="1120"/>
-          <w:tab w:val="left" w:pos="1680"/>
-          <w:tab w:val="left" w:pos="2240"/>
-          <w:tab w:val="left" w:pos="2800"/>
-          <w:tab w:val="left" w:pos="3360"/>
-          <w:tab w:val="left" w:pos="3920"/>
-          <w:tab w:val="left" w:pos="4480"/>
-          <w:tab w:val="left" w:pos="5040"/>
-          <w:tab w:val="left" w:pos="5600"/>
-          <w:tab w:val="left" w:pos="6160"/>
-          <w:tab w:val="left" w:pos="6720"/>
-        </w:tabs>
-        <w:autoSpaceDE w:val="0"/>
-        <w:autoSpaceDN w:val="0"/>
-        <w:adjustRightInd w:val="0"/>
-        <w:spacing w:line="240" w:lineRule="auto"/>
-        <w:ind w:left="560"/>
-        <w:rPr>
-          <w:rFonts w:ascii="Courier New" w:hAnsi="Courier New" w:cs="Courier New"/>
-          <w:sz w:val="16"/>
-          <w:szCs w:val="16"/>
-        </w:rPr>
-      </w:pPr>
-      <w:r>
-        <w:rPr>
-          <w:rFonts w:ascii="Courier New" w:hAnsi="Courier New" w:cs="Courier New"/>
-          <w:sz w:val="16"/>
-          <w:szCs w:val="16"/>
-        </w:rPr>
-        <w:t xml:space="preserve">  echo "$DOMAIN/SimpleServer created"</w:t>
-      </w:r>
-    </w:p>
-    <w:p>
-      <w:pPr>
-        <w:widowControl w:val="0"/>
-        <w:tabs>
-          <w:tab w:val="left" w:pos="560"/>
-          <w:tab w:val="left" w:pos="1120"/>
-          <w:tab w:val="left" w:pos="1680"/>
-          <w:tab w:val="left" w:pos="2240"/>
-          <w:tab w:val="left" w:pos="2800"/>
-          <w:tab w:val="left" w:pos="3360"/>
-          <w:tab w:val="left" w:pos="3920"/>
-          <w:tab w:val="left" w:pos="4480"/>
-          <w:tab w:val="left" w:pos="5040"/>
-          <w:tab w:val="left" w:pos="5600"/>
-          <w:tab w:val="left" w:pos="6160"/>
-          <w:tab w:val="left" w:pos="6720"/>
-        </w:tabs>
-        <w:autoSpaceDE w:val="0"/>
-        <w:autoSpaceDN w:val="0"/>
-        <w:adjustRightInd w:val="0"/>
-        <w:spacing w:line="240" w:lineRule="auto"/>
-        <w:ind w:left="560"/>
-        <w:rPr>
-          <w:rFonts w:ascii="Courier New" w:hAnsi="Courier New" w:cs="Courier New"/>
-          <w:sz w:val="16"/>
-          <w:szCs w:val="16"/>
-        </w:rPr>
-      </w:pPr>
-      <w:r>
-        <w:rPr>
-          <w:rFonts w:ascii="Courier New" w:hAnsi="Courier New" w:cs="Courier New"/>
-          <w:sz w:val="16"/>
-          <w:szCs w:val="16"/>
-        </w:rPr>
-        <w:t>fi</w:t>
-      </w:r>
-    </w:p>
-    <w:p>
-      <w:pPr>
-        <w:widowControl w:val="0"/>
-        <w:tabs>
-          <w:tab w:val="left" w:pos="560"/>
-          <w:tab w:val="left" w:pos="1120"/>
-          <w:tab w:val="left" w:pos="1680"/>
-          <w:tab w:val="left" w:pos="2240"/>
-          <w:tab w:val="left" w:pos="2800"/>
-          <w:tab w:val="left" w:pos="3360"/>
-          <w:tab w:val="left" w:pos="3920"/>
-          <w:tab w:val="left" w:pos="4480"/>
-          <w:tab w:val="left" w:pos="5040"/>
-          <w:tab w:val="left" w:pos="5600"/>
-          <w:tab w:val="left" w:pos="6160"/>
-          <w:tab w:val="left" w:pos="6720"/>
-        </w:tabs>
-        <w:autoSpaceDE w:val="0"/>
-        <w:autoSpaceDN w:val="0"/>
-        <w:adjustRightInd w:val="0"/>
-        <w:spacing w:line="240" w:lineRule="auto"/>
-        <w:ind w:left="560"/>
-        <w:rPr>
-          <w:rFonts w:ascii="Courier New" w:hAnsi="Courier New" w:cs="Courier New"/>
-          <w:sz w:val="16"/>
-          <w:szCs w:val="16"/>
-        </w:rPr>
-      </w:pPr>
-      <w:r>
-        <w:rPr>
-          <w:rFonts w:ascii="Courier New" w:hAnsi="Courier New" w:cs="Courier New"/>
-          <w:sz w:val="16"/>
-          <w:szCs w:val="16"/>
-        </w:rPr>
-        <w:t>if [[ -e $DOMAIN/SimpleDomainService]]</w:t>
-      </w:r>
-    </w:p>
-    <w:p>
-      <w:pPr>
-        <w:widowControl w:val="0"/>
-        <w:tabs>
-          <w:tab w:val="left" w:pos="560"/>
-          <w:tab w:val="left" w:pos="1120"/>
-          <w:tab w:val="left" w:pos="1680"/>
-          <w:tab w:val="left" w:pos="2240"/>
-          <w:tab w:val="left" w:pos="2800"/>
-          <w:tab w:val="left" w:pos="3360"/>
-          <w:tab w:val="left" w:pos="3920"/>
-          <w:tab w:val="left" w:pos="4480"/>
-          <w:tab w:val="left" w:pos="5040"/>
-          <w:tab w:val="left" w:pos="5600"/>
-          <w:tab w:val="left" w:pos="6160"/>
-          <w:tab w:val="left" w:pos="6720"/>
-        </w:tabs>
-        <w:autoSpaceDE w:val="0"/>
-        <w:autoSpaceDN w:val="0"/>
-        <w:adjustRightInd w:val="0"/>
-        <w:spacing w:line="240" w:lineRule="auto"/>
-        <w:ind w:left="560"/>
-        <w:rPr>
-          <w:rFonts w:ascii="Courier New" w:hAnsi="Courier New" w:cs="Courier New"/>
-          <w:sz w:val="16"/>
-          <w:szCs w:val="16"/>
-        </w:rPr>
-      </w:pPr>
-      <w:r>
-        <w:rPr>
-          <w:rFonts w:ascii="Courier New" w:hAnsi="Courier New" w:cs="Courier New"/>
-          <w:sz w:val="16"/>
-          <w:szCs w:val="16"/>
-        </w:rPr>
-        <w:t>then</w:t>
-      </w:r>
-    </w:p>
-    <w:p>
-      <w:pPr>
-        <w:widowControl w:val="0"/>
-        <w:tabs>
-          <w:tab w:val="left" w:pos="560"/>
-          <w:tab w:val="left" w:pos="1120"/>
-          <w:tab w:val="left" w:pos="1680"/>
-          <w:tab w:val="left" w:pos="2240"/>
-          <w:tab w:val="left" w:pos="2800"/>
-          <w:tab w:val="left" w:pos="3360"/>
-          <w:tab w:val="left" w:pos="3920"/>
-          <w:tab w:val="left" w:pos="4480"/>
-          <w:tab w:val="left" w:pos="5040"/>
-          <w:tab w:val="left" w:pos="5600"/>
-          <w:tab w:val="left" w:pos="6160"/>
-          <w:tab w:val="left" w:pos="6720"/>
-        </w:tabs>
-        <w:autoSpaceDE w:val="0"/>
-        <w:autoSpaceDN w:val="0"/>
-        <w:adjustRightInd w:val="0"/>
-        <w:spacing w:line="240" w:lineRule="auto"/>
-        <w:ind w:left="560"/>
-        <w:rPr>
-          <w:rFonts w:ascii="Courier New" w:hAnsi="Courier New" w:cs="Courier New"/>
-          <w:sz w:val="16"/>
-          <w:szCs w:val="16"/>
-        </w:rPr>
-      </w:pPr>
-      <w:r>
-        <w:rPr>
-          <w:rFonts w:ascii="Courier New" w:hAnsi="Courier New" w:cs="Courier New"/>
-          <w:sz w:val="16"/>
-          <w:szCs w:val="16"/>
-        </w:rPr>
-        <w:t xml:space="preserve">  echo "$DOMAIN/SimpleDomainService exists"</w:t>
-      </w:r>
-    </w:p>
-    <w:p>
-      <w:pPr>
-        <w:widowControl w:val="0"/>
-        <w:tabs>
-          <w:tab w:val="left" w:pos="560"/>
-          <w:tab w:val="left" w:pos="1120"/>
-          <w:tab w:val="left" w:pos="1680"/>
-          <w:tab w:val="left" w:pos="2240"/>
-          <w:tab w:val="left" w:pos="2800"/>
-          <w:tab w:val="left" w:pos="3360"/>
-          <w:tab w:val="left" w:pos="3920"/>
-          <w:tab w:val="left" w:pos="4480"/>
-          <w:tab w:val="left" w:pos="5040"/>
-          <w:tab w:val="left" w:pos="5600"/>
-          <w:tab w:val="left" w:pos="6160"/>
-          <w:tab w:val="left" w:pos="6720"/>
-        </w:tabs>
-        <w:autoSpaceDE w:val="0"/>
-        <w:autoSpaceDN w:val="0"/>
-        <w:adjustRightInd w:val="0"/>
-        <w:spacing w:line="240" w:lineRule="auto"/>
-        <w:ind w:left="560"/>
-        <w:rPr>
-          <w:rFonts w:ascii="Courier New" w:hAnsi="Courier New" w:cs="Courier New"/>
-          <w:sz w:val="16"/>
-          <w:szCs w:val="16"/>
-        </w:rPr>
-      </w:pPr>
-      <w:r>
-        <w:rPr>
-          <w:rFonts w:ascii="Courier New" w:hAnsi="Courier New" w:cs="Courier New"/>
-          <w:sz w:val="16"/>
-          <w:szCs w:val="16"/>
-        </w:rPr>
-        <w:t>else</w:t>
-      </w:r>
-    </w:p>
-    <w:p>
-      <w:pPr>
-        <w:widowControl w:val="0"/>
-        <w:tabs>
-          <w:tab w:val="left" w:pos="560"/>
-          <w:tab w:val="left" w:pos="1120"/>
-          <w:tab w:val="left" w:pos="1680"/>
-          <w:tab w:val="left" w:pos="2240"/>
-          <w:tab w:val="left" w:pos="2800"/>
-          <w:tab w:val="left" w:pos="3360"/>
-          <w:tab w:val="left" w:pos="3920"/>
-          <w:tab w:val="left" w:pos="4480"/>
-          <w:tab w:val="left" w:pos="5040"/>
-          <w:tab w:val="left" w:pos="5600"/>
-          <w:tab w:val="left" w:pos="6160"/>
-          <w:tab w:val="left" w:pos="6720"/>
-        </w:tabs>
-        <w:autoSpaceDE w:val="0"/>
-        <w:autoSpaceDN w:val="0"/>
-        <w:adjustRightInd w:val="0"/>
-        <w:spacing w:line="240" w:lineRule="auto"/>
-        <w:ind w:left="560"/>
-        <w:rPr>
-          <w:rFonts w:ascii="Courier New" w:hAnsi="Courier New" w:cs="Courier New"/>
-          <w:sz w:val="16"/>
-          <w:szCs w:val="16"/>
-        </w:rPr>
-      </w:pPr>
-      <w:r>
-        <w:rPr>
-          <w:rFonts w:ascii="Courier New" w:hAnsi="Courier New" w:cs="Courier New"/>
-          <w:sz w:val="16"/>
-          <w:szCs w:val="16"/>
-        </w:rPr>
-        <w:t xml:space="preserve">  mkdir $DOMAIN/SimpleDomainService</w:t>
-      </w:r>
-    </w:p>
-    <w:p>
-      <w:pPr>
-        <w:widowControl w:val="0"/>
-        <w:tabs>
-          <w:tab w:val="left" w:pos="560"/>
-          <w:tab w:val="left" w:pos="1120"/>
-          <w:tab w:val="left" w:pos="1680"/>
-          <w:tab w:val="left" w:pos="2240"/>
-          <w:tab w:val="left" w:pos="2800"/>
-          <w:tab w:val="left" w:pos="3360"/>
-          <w:tab w:val="left" w:pos="3920"/>
-          <w:tab w:val="left" w:pos="4480"/>
-          <w:tab w:val="left" w:pos="5040"/>
-          <w:tab w:val="left" w:pos="5600"/>
-          <w:tab w:val="left" w:pos="6160"/>
-          <w:tab w:val="left" w:pos="6720"/>
-        </w:tabs>
-        <w:autoSpaceDE w:val="0"/>
-        <w:autoSpaceDN w:val="0"/>
-        <w:adjustRightInd w:val="0"/>
-        <w:spacing w:line="240" w:lineRule="auto"/>
-        <w:ind w:left="560"/>
-        <w:rPr>
-          <w:rFonts w:ascii="Courier New" w:hAnsi="Courier New" w:cs="Courier New"/>
-          <w:sz w:val="16"/>
-          <w:szCs w:val="16"/>
-        </w:rPr>
-      </w:pPr>
-      <w:r>
-        <w:rPr>
-          <w:rFonts w:ascii="Courier New" w:hAnsi="Courier New" w:cs="Courier New"/>
-          <w:sz w:val="16"/>
-          <w:szCs w:val="16"/>
-        </w:rPr>
-        <w:t xml:space="preserve">  echo "$DOMAIN/SimpleDomainService created"</w:t>
-      </w:r>
-    </w:p>
-    <w:p>
-      <w:pPr>
-        <w:ind w:left="560"/>
-        <w:rPr>
-          <w:rFonts w:ascii="Courier New" w:hAnsi="Courier New" w:cs="Courier New"/>
-          <w:sz w:val="16"/>
-          <w:szCs w:val="16"/>
-        </w:rPr>
-      </w:pPr>
-      <w:r>
-        <w:rPr>
-          <w:rFonts w:ascii="Courier New" w:hAnsi="Courier New" w:cs="Courier New"/>
-          <w:sz w:val="16"/>
-          <w:szCs w:val="16"/>
-        </w:rPr>
-        <w:t>fi</w:t>
-      </w:r>
-    </w:p>
-    <w:p/>
-    <w:p>
-      <w:r>
-        <w:t>To initialize the (soft) key</w:t>
-      </w:r>
-      <w:r>
-        <w:t>,</w:t>
-      </w:r>
-      <w:r>
-        <w:t xml:space="preserve"> call initkey which does the following:</w:t>
-      </w:r>
-    </w:p>
-    <w:p>
-      <w:pPr>
-        <w:widowControl w:val="0"/>
-        <w:tabs>
-          <w:tab w:val="left" w:pos="560"/>
-          <w:tab w:val="left" w:pos="1120"/>
-          <w:tab w:val="left" w:pos="1680"/>
-          <w:tab w:val="left" w:pos="2240"/>
-          <w:tab w:val="left" w:pos="2800"/>
-          <w:tab w:val="left" w:pos="3360"/>
-          <w:tab w:val="left" w:pos="3920"/>
-          <w:tab w:val="left" w:pos="4480"/>
-          <w:tab w:val="left" w:pos="5040"/>
-          <w:tab w:val="left" w:pos="5600"/>
-          <w:tab w:val="left" w:pos="6160"/>
-          <w:tab w:val="left" w:pos="6720"/>
-        </w:tabs>
-        <w:autoSpaceDE w:val="0"/>
-        <w:autoSpaceDN w:val="0"/>
-        <w:adjustRightInd w:val="0"/>
-        <w:spacing w:line="240" w:lineRule="auto"/>
-        <w:ind w:left="560"/>
-        <w:rPr>
-          <w:rFonts w:ascii="Courier New" w:hAnsi="Courier New" w:cs="Courier New"/>
-          <w:sz w:val="16"/>
-          <w:szCs w:val="16"/>
-        </w:rPr>
-      </w:pPr>
-      <w:r>
-        <w:rPr>
-          <w:rFonts w:ascii="Courier New" w:hAnsi="Courier New" w:cs="Courier New"/>
-          <w:sz w:val="16"/>
-          <w:szCs w:val="16"/>
-        </w:rPr>
-        <w:t>#</w:t>
-      </w:r>
-    </w:p>
-    <w:p>
-      <w:pPr>
-        <w:widowControl w:val="0"/>
-        <w:tabs>
-          <w:tab w:val="left" w:pos="560"/>
-          <w:tab w:val="left" w:pos="1120"/>
-          <w:tab w:val="left" w:pos="1680"/>
-          <w:tab w:val="left" w:pos="2240"/>
-          <w:tab w:val="left" w:pos="2800"/>
-          <w:tab w:val="left" w:pos="3360"/>
-          <w:tab w:val="left" w:pos="3920"/>
-          <w:tab w:val="left" w:pos="4480"/>
-          <w:tab w:val="left" w:pos="5040"/>
-          <w:tab w:val="left" w:pos="5600"/>
-          <w:tab w:val="left" w:pos="6160"/>
-          <w:tab w:val="left" w:pos="6720"/>
-        </w:tabs>
-        <w:autoSpaceDE w:val="0"/>
-        <w:autoSpaceDN w:val="0"/>
-        <w:adjustRightInd w:val="0"/>
-        <w:spacing w:line="240" w:lineRule="auto"/>
-        <w:ind w:left="560"/>
-        <w:rPr>
-          <w:rFonts w:ascii="Courier New" w:hAnsi="Courier New" w:cs="Courier New"/>
-          <w:sz w:val="16"/>
-          <w:szCs w:val="16"/>
-        </w:rPr>
-      </w:pPr>
-      <w:r>
-        <w:rPr>
-          <w:rFonts w:ascii="Courier New" w:hAnsi="Courier New" w:cs="Courier New"/>
-          <w:sz w:val="16"/>
-          <w:szCs w:val="16"/>
-        </w:rPr>
-        <w:t>source ./defines</w:t>
-      </w:r>
-    </w:p>
-    <w:p>
-      <w:pPr>
-        <w:widowControl w:val="0"/>
-        <w:tabs>
-          <w:tab w:val="left" w:pos="560"/>
-          <w:tab w:val="left" w:pos="1120"/>
-          <w:tab w:val="left" w:pos="1680"/>
-          <w:tab w:val="left" w:pos="2240"/>
-          <w:tab w:val="left" w:pos="2800"/>
-          <w:tab w:val="left" w:pos="3360"/>
-          <w:tab w:val="left" w:pos="3920"/>
-          <w:tab w:val="left" w:pos="4480"/>
-          <w:tab w:val="left" w:pos="5040"/>
-          <w:tab w:val="left" w:pos="5600"/>
-          <w:tab w:val="left" w:pos="6160"/>
-          <w:tab w:val="left" w:pos="6720"/>
-        </w:tabs>
-        <w:autoSpaceDE w:val="0"/>
-        <w:autoSpaceDN w:val="0"/>
-        <w:adjustRightInd w:val="0"/>
-        <w:spacing w:line="240" w:lineRule="auto"/>
-        <w:ind w:left="560"/>
-        <w:rPr>
-          <w:rFonts w:ascii="Courier New" w:hAnsi="Courier New" w:cs="Courier New"/>
-          <w:sz w:val="16"/>
-          <w:szCs w:val="16"/>
-        </w:rPr>
-      </w:pPr>
-      <w:r>
-        <w:rPr>
-          <w:rFonts w:ascii="Courier New" w:hAnsi="Courier New" w:cs="Courier New"/>
-          <w:sz w:val="16"/>
-          <w:szCs w:val="16"/>
-        </w:rPr>
-        <w:t>if [[ -e $DOMAIN/linux_tao_host ]]</w:t>
-      </w:r>
-    </w:p>
-    <w:p>
-      <w:pPr>
-        <w:widowControl w:val="0"/>
-        <w:tabs>
-          <w:tab w:val="left" w:pos="560"/>
-          <w:tab w:val="left" w:pos="1120"/>
-          <w:tab w:val="left" w:pos="1680"/>
-          <w:tab w:val="left" w:pos="2240"/>
-          <w:tab w:val="left" w:pos="2800"/>
-          <w:tab w:val="left" w:pos="3360"/>
-          <w:tab w:val="left" w:pos="3920"/>
-          <w:tab w:val="left" w:pos="4480"/>
-          <w:tab w:val="left" w:pos="5040"/>
-          <w:tab w:val="left" w:pos="5600"/>
-          <w:tab w:val="left" w:pos="6160"/>
-          <w:tab w:val="left" w:pos="6720"/>
-        </w:tabs>
-        <w:autoSpaceDE w:val="0"/>
-        <w:autoSpaceDN w:val="0"/>
-        <w:adjustRightInd w:val="0"/>
-        <w:spacing w:line="240" w:lineRule="auto"/>
-        <w:ind w:left="560"/>
-        <w:rPr>
-          <w:rFonts w:ascii="Courier New" w:hAnsi="Courier New" w:cs="Courier New"/>
-          <w:sz w:val="16"/>
-          <w:szCs w:val="16"/>
-        </w:rPr>
-      </w:pPr>
-      <w:r>
-        <w:rPr>
-          <w:rFonts w:ascii="Courier New" w:hAnsi="Courier New" w:cs="Courier New"/>
-          <w:sz w:val="16"/>
-          <w:szCs w:val="16"/>
-        </w:rPr>
-        <w:t>then</w:t>
-      </w:r>
-    </w:p>
-    <w:p>
-      <w:pPr>
-        <w:widowControl w:val="0"/>
-        <w:tabs>
-          <w:tab w:val="left" w:pos="560"/>
-          <w:tab w:val="left" w:pos="1120"/>
-          <w:tab w:val="left" w:pos="1680"/>
-          <w:tab w:val="left" w:pos="2240"/>
-          <w:tab w:val="left" w:pos="2800"/>
-          <w:tab w:val="left" w:pos="3360"/>
-          <w:tab w:val="left" w:pos="3920"/>
-          <w:tab w:val="left" w:pos="4480"/>
-          <w:tab w:val="left" w:pos="5040"/>
-          <w:tab w:val="left" w:pos="5600"/>
-          <w:tab w:val="left" w:pos="6160"/>
-          <w:tab w:val="left" w:pos="6720"/>
-        </w:tabs>
-        <w:autoSpaceDE w:val="0"/>
-        <w:autoSpaceDN w:val="0"/>
-        <w:adjustRightInd w:val="0"/>
-        <w:spacing w:line="240" w:lineRule="auto"/>
-        <w:ind w:left="560"/>
-        <w:rPr>
-          <w:rFonts w:ascii="Courier New" w:hAnsi="Courier New" w:cs="Courier New"/>
-          <w:sz w:val="16"/>
-          <w:szCs w:val="16"/>
-        </w:rPr>
-      </w:pPr>
-      <w:r>
-        <w:rPr>
-          <w:rFonts w:ascii="Courier New" w:hAnsi="Courier New" w:cs="Courier New"/>
-          <w:sz w:val="16"/>
-          <w:szCs w:val="16"/>
-        </w:rPr>
-        <w:t xml:space="preserve">  echo "$DOMAIN/linux_tao_host exists"</w:t>
-      </w:r>
-    </w:p>
-    <w:p>
-      <w:pPr>
-        <w:widowControl w:val="0"/>
-        <w:tabs>
-          <w:tab w:val="left" w:pos="560"/>
-          <w:tab w:val="left" w:pos="1120"/>
-          <w:tab w:val="left" w:pos="1680"/>
-          <w:tab w:val="left" w:pos="2240"/>
-          <w:tab w:val="left" w:pos="2800"/>
-          <w:tab w:val="left" w:pos="3360"/>
-          <w:tab w:val="left" w:pos="3920"/>
-          <w:tab w:val="left" w:pos="4480"/>
-          <w:tab w:val="left" w:pos="5040"/>
-          <w:tab w:val="left" w:pos="5600"/>
-          <w:tab w:val="left" w:pos="6160"/>
-          <w:tab w:val="left" w:pos="6720"/>
-        </w:tabs>
-        <w:autoSpaceDE w:val="0"/>
-        <w:autoSpaceDN w:val="0"/>
-        <w:adjustRightInd w:val="0"/>
-        <w:spacing w:line="240" w:lineRule="auto"/>
-        <w:ind w:left="560"/>
-        <w:rPr>
-          <w:rFonts w:ascii="Courier New" w:hAnsi="Courier New" w:cs="Courier New"/>
-          <w:sz w:val="16"/>
-          <w:szCs w:val="16"/>
-        </w:rPr>
-      </w:pPr>
-      <w:r>
-        <w:rPr>
-          <w:rFonts w:ascii="Courier New" w:hAnsi="Courier New" w:cs="Courier New"/>
-          <w:sz w:val="16"/>
-          <w:szCs w:val="16"/>
-        </w:rPr>
-        <w:t>else</w:t>
-      </w:r>
-    </w:p>
-    <w:p>
-      <w:pPr>
-        <w:widowControl w:val="0"/>
-        <w:tabs>
-          <w:tab w:val="left" w:pos="560"/>
-          <w:tab w:val="left" w:pos="1120"/>
-          <w:tab w:val="left" w:pos="1680"/>
-          <w:tab w:val="left" w:pos="2240"/>
-          <w:tab w:val="left" w:pos="2800"/>
-          <w:tab w:val="left" w:pos="3360"/>
-          <w:tab w:val="left" w:pos="3920"/>
-          <w:tab w:val="left" w:pos="4480"/>
-          <w:tab w:val="left" w:pos="5040"/>
-          <w:tab w:val="left" w:pos="5600"/>
-          <w:tab w:val="left" w:pos="6160"/>
-          <w:tab w:val="left" w:pos="6720"/>
-        </w:tabs>
-        <w:autoSpaceDE w:val="0"/>
-        <w:autoSpaceDN w:val="0"/>
-        <w:adjustRightInd w:val="0"/>
-        <w:spacing w:line="240" w:lineRule="auto"/>
-        <w:ind w:left="560"/>
-        <w:rPr>
-          <w:rFonts w:ascii="Courier New" w:hAnsi="Courier New" w:cs="Courier New"/>
-          <w:sz w:val="16"/>
-          <w:szCs w:val="16"/>
-        </w:rPr>
-      </w:pPr>
-      <w:r>
-        <w:rPr>
-          <w:rFonts w:ascii="Courier New" w:hAnsi="Courier New" w:cs="Courier New"/>
-          <w:sz w:val="16"/>
-          <w:szCs w:val="16"/>
-        </w:rPr>
-        <w:t xml:space="preserve">  mkdir $DOMAIN/linux_tao_host</w:t>
-      </w:r>
-    </w:p>
-    <w:p>
-      <w:pPr>
-        <w:widowControl w:val="0"/>
-        <w:tabs>
-          <w:tab w:val="left" w:pos="560"/>
-          <w:tab w:val="left" w:pos="1120"/>
-          <w:tab w:val="left" w:pos="1680"/>
-          <w:tab w:val="left" w:pos="2240"/>
-          <w:tab w:val="left" w:pos="2800"/>
-          <w:tab w:val="left" w:pos="3360"/>
-          <w:tab w:val="left" w:pos="3920"/>
-          <w:tab w:val="left" w:pos="4480"/>
-          <w:tab w:val="left" w:pos="5040"/>
-          <w:tab w:val="left" w:pos="5600"/>
-          <w:tab w:val="left" w:pos="6160"/>
-          <w:tab w:val="left" w:pos="6720"/>
-        </w:tabs>
-        <w:autoSpaceDE w:val="0"/>
-        <w:autoSpaceDN w:val="0"/>
-        <w:adjustRightInd w:val="0"/>
-        <w:spacing w:line="240" w:lineRule="auto"/>
-        <w:ind w:left="560"/>
-        <w:rPr>
-          <w:rFonts w:ascii="Courier New" w:hAnsi="Courier New" w:cs="Courier New"/>
-          <w:sz w:val="16"/>
-          <w:szCs w:val="16"/>
-        </w:rPr>
-      </w:pPr>
-      <w:r>
-        <w:rPr>
-          <w:rFonts w:ascii="Courier New" w:hAnsi="Courier New" w:cs="Courier New"/>
-          <w:sz w:val="16"/>
-          <w:szCs w:val="16"/>
-        </w:rPr>
-        <w:t xml:space="preserve">  echo "$DOMAIN/linux_tao_host created"</w:t>
-      </w:r>
-    </w:p>
-    <w:p>
-      <w:pPr>
-        <w:widowControl w:val="0"/>
-        <w:tabs>
-          <w:tab w:val="left" w:pos="560"/>
-          <w:tab w:val="left" w:pos="1120"/>
-          <w:tab w:val="left" w:pos="1680"/>
-          <w:tab w:val="left" w:pos="2240"/>
-          <w:tab w:val="left" w:pos="2800"/>
-          <w:tab w:val="left" w:pos="3360"/>
-          <w:tab w:val="left" w:pos="3920"/>
-          <w:tab w:val="left" w:pos="4480"/>
-          <w:tab w:val="left" w:pos="5040"/>
-          <w:tab w:val="left" w:pos="5600"/>
-          <w:tab w:val="left" w:pos="6160"/>
-          <w:tab w:val="left" w:pos="6720"/>
-        </w:tabs>
-        <w:autoSpaceDE w:val="0"/>
-        <w:autoSpaceDN w:val="0"/>
-        <w:adjustRightInd w:val="0"/>
-        <w:spacing w:line="240" w:lineRule="auto"/>
-        <w:ind w:left="560"/>
-        <w:rPr>
-          <w:rFonts w:ascii="Courier New" w:hAnsi="Courier New" w:cs="Courier New"/>
-          <w:sz w:val="16"/>
-          <w:szCs w:val="16"/>
-        </w:rPr>
-      </w:pPr>
-      <w:r>
-        <w:rPr>
-          <w:rFonts w:ascii="Courier New" w:hAnsi="Courier New" w:cs="Courier New"/>
-          <w:sz w:val="16"/>
-          <w:szCs w:val="16"/>
-        </w:rPr>
-        <w:t xml:space="preserve">fi </w:t>
-      </w:r>
-    </w:p>
-    <w:p>
-      <w:pPr>
-        <w:widowControl w:val="0"/>
-        <w:tabs>
-          <w:tab w:val="left" w:pos="560"/>
-          <w:tab w:val="left" w:pos="1120"/>
-          <w:tab w:val="left" w:pos="1680"/>
-          <w:tab w:val="left" w:pos="2240"/>
-          <w:tab w:val="left" w:pos="2800"/>
-          <w:tab w:val="left" w:pos="3360"/>
-          <w:tab w:val="left" w:pos="3920"/>
-          <w:tab w:val="left" w:pos="4480"/>
-          <w:tab w:val="left" w:pos="5040"/>
-          <w:tab w:val="left" w:pos="5600"/>
-          <w:tab w:val="left" w:pos="6160"/>
-          <w:tab w:val="left" w:pos="6720"/>
-        </w:tabs>
-        <w:autoSpaceDE w:val="0"/>
-        <w:autoSpaceDN w:val="0"/>
-        <w:adjustRightInd w:val="0"/>
-        <w:spacing w:line="240" w:lineRule="auto"/>
-        <w:ind w:left="560"/>
-        <w:rPr>
-          <w:rFonts w:ascii="Courier New" w:hAnsi="Courier New" w:cs="Courier New"/>
-          <w:sz w:val="16"/>
-          <w:szCs w:val="16"/>
-        </w:rPr>
-      </w:pPr>
-      <w:r>
-        <w:rPr>
-          <w:rFonts w:ascii="Courier New" w:hAnsi="Courier New" w:cs="Courier New"/>
-          <w:sz w:val="16"/>
-          <w:szCs w:val="16"/>
-        </w:rPr>
-        <w:t>KEY_NAME="$($BINPATH/tao domain newsoft -soft_pass xxx -config_template $TEMPLATE $DOMAIN/linux_tao_host)"</w:t>
-      </w:r>
-    </w:p>
-    <w:p>
-      <w:pPr>
-        <w:widowControl w:val="0"/>
-        <w:tabs>
-          <w:tab w:val="left" w:pos="560"/>
-          <w:tab w:val="left" w:pos="1120"/>
-          <w:tab w:val="left" w:pos="1680"/>
-          <w:tab w:val="left" w:pos="2240"/>
-          <w:tab w:val="left" w:pos="2800"/>
-          <w:tab w:val="left" w:pos="3360"/>
-          <w:tab w:val="left" w:pos="3920"/>
-          <w:tab w:val="left" w:pos="4480"/>
-          <w:tab w:val="left" w:pos="5040"/>
-          <w:tab w:val="left" w:pos="5600"/>
-          <w:tab w:val="left" w:pos="6160"/>
-          <w:tab w:val="left" w:pos="6720"/>
-        </w:tabs>
-        <w:autoSpaceDE w:val="0"/>
-        <w:autoSpaceDN w:val="0"/>
-        <w:adjustRightInd w:val="0"/>
-        <w:spacing w:line="240" w:lineRule="auto"/>
-        <w:ind w:left="1120"/>
-        <w:rPr>
-          <w:rFonts w:ascii="Courier New" w:hAnsi="Courier New" w:cs="Courier New"/>
-          <w:sz w:val="16"/>
-          <w:szCs w:val="16"/>
-        </w:rPr>
-      </w:pPr>
-      <w:r>
-        <w:rPr>
-          <w:rFonts w:ascii="Courier New" w:hAnsi="Courier New" w:cs="Courier New"/>
-          <w:sz w:val="16"/>
-          <w:szCs w:val="16"/>
-        </w:rPr>
-        <w:t>echo "host_name: \"$KEY_NAME\"" &gt;&gt; $TEMPLATE</w:t>
-      </w:r>
-    </w:p>
-    <w:p>
-      <w:pPr>
-        <w:widowControl w:val="0"/>
-        <w:tabs>
-          <w:tab w:val="left" w:pos="560"/>
-          <w:tab w:val="left" w:pos="1120"/>
-          <w:tab w:val="left" w:pos="1680"/>
-          <w:tab w:val="left" w:pos="2240"/>
-          <w:tab w:val="left" w:pos="2800"/>
-          <w:tab w:val="left" w:pos="3360"/>
-          <w:tab w:val="left" w:pos="3920"/>
-          <w:tab w:val="left" w:pos="4480"/>
-          <w:tab w:val="left" w:pos="5040"/>
-          <w:tab w:val="left" w:pos="5600"/>
-          <w:tab w:val="left" w:pos="6160"/>
-          <w:tab w:val="left" w:pos="6720"/>
-        </w:tabs>
-        <w:autoSpaceDE w:val="0"/>
-        <w:autoSpaceDN w:val="0"/>
-        <w:adjustRightInd w:val="0"/>
-        <w:spacing w:line="240" w:lineRule="auto"/>
-        <w:rPr>
-          <w:sz w:val="16"/>
-          <w:szCs w:val="16"/>
-        </w:rPr>
-      </w:pPr>
-      <w:r>
-        <w:rPr>
-          <w:sz w:val="16"/>
-          <w:szCs w:val="16"/>
-        </w:rPr>
-        <w:t>“</w:t>
-      </w:r>
-      <w:r>
-        <w:rPr>
-          <w:rFonts w:ascii="Courier New" w:hAnsi="Courier New" w:cs="Courier New"/>
-          <w:sz w:val="16"/>
-          <w:szCs w:val="16"/>
-        </w:rPr>
-        <w:t>newsoft</w:t>
-      </w:r>
-      <w:r>
-        <w:rPr>
-          <w:sz w:val="16"/>
-          <w:szCs w:val="16"/>
-        </w:rPr>
-        <w:t xml:space="preserve">” means generate a new soft key. </w:t>
-      </w:r>
-      <w:r>
-        <w:rPr>
-          <w:sz w:val="16"/>
-          <w:szCs w:val="16"/>
-        </w:rPr>
-        <w:t xml:space="preserve">The arguments following the flags </w:t>
-      </w:r>
-      <w:r>
-        <w:rPr>
-          <w:rFonts w:ascii="Courier New" w:hAnsi="Courier New" w:cs="Courier New"/>
-          <w:sz w:val="16"/>
-          <w:szCs w:val="16"/>
-        </w:rPr>
-        <w:t xml:space="preserve">“-config_template -tao_ -pass” </w:t>
-      </w:r>
-      <w:r>
-        <w:rPr>
-          <w:sz w:val="16"/>
-          <w:szCs w:val="16"/>
-        </w:rPr>
-        <w:t>specify respectively the location of the template, the location where the domain information is stored and the password protecting the private policy key.</w:t>
-      </w:r>
-      <w:r>
-        <w:rPr>
-          <w:sz w:val="16"/>
-          <w:szCs w:val="16"/>
-        </w:rPr>
-        <w:t xml:space="preserve">  </w:t>
-      </w:r>
-      <w:r>
-        <w:rPr>
-          <w:sz w:val="16"/>
-          <w:szCs w:val="16"/>
-        </w:rPr>
-        <w:t xml:space="preserve">This produces the </w:t>
-      </w:r>
-      <w:r>
-        <w:rPr>
-          <w:sz w:val="16"/>
-          <w:szCs w:val="16"/>
-        </w:rPr>
-        <w:t>xxx file containing root Tao key.</w:t>
-      </w:r>
-      <w:r>
-        <w:rPr>
-          <w:sz w:val="16"/>
-          <w:szCs w:val="16"/>
-        </w:rPr>
-        <w:t xml:space="preserve">  If using the tpm, you’d call a corresponding program to put the AIK in template.</w:t>
-      </w:r>
-    </w:p>
-    <w:p/>
-    <w:p>
-      <w:r>
-        <w:t xml:space="preserve">To initialize the </w:t>
-      </w:r>
-      <w:r>
-        <w:t>domain, call init</w:t>
-      </w:r>
-      <w:r>
-        <w:t>domain which does the following:</w:t>
-      </w:r>
-    </w:p>
-    <w:p>
-      <w:pPr>
-        <w:widowControl w:val="0"/>
-        <w:tabs>
-          <w:tab w:val="left" w:pos="560"/>
-          <w:tab w:val="left" w:pos="1120"/>
-          <w:tab w:val="left" w:pos="1680"/>
-          <w:tab w:val="left" w:pos="2240"/>
-          <w:tab w:val="left" w:pos="2800"/>
-          <w:tab w:val="left" w:pos="3360"/>
-          <w:tab w:val="left" w:pos="3920"/>
-          <w:tab w:val="left" w:pos="4480"/>
-          <w:tab w:val="left" w:pos="5040"/>
-          <w:tab w:val="left" w:pos="5600"/>
-          <w:tab w:val="left" w:pos="6160"/>
-          <w:tab w:val="left" w:pos="6720"/>
-        </w:tabs>
-        <w:autoSpaceDE w:val="0"/>
-        <w:autoSpaceDN w:val="0"/>
-        <w:adjustRightInd w:val="0"/>
-        <w:spacing w:line="240" w:lineRule="auto"/>
-        <w:ind w:left="560"/>
-        <w:rPr>
-          <w:rFonts w:ascii="Courier New" w:hAnsi="Courier New" w:cs="Courier New"/>
-          <w:sz w:val="16"/>
-          <w:szCs w:val="16"/>
-        </w:rPr>
-      </w:pPr>
-      <w:r>
-        <w:rPr>
-          <w:rFonts w:ascii="Courier New" w:hAnsi="Courier New" w:cs="Courier New"/>
-          <w:sz w:val="16"/>
-          <w:szCs w:val="16"/>
-        </w:rPr>
-        <w:t>#</w:t>
-      </w:r>
-    </w:p>
-    <w:p>
-      <w:pPr>
-        <w:widowControl w:val="0"/>
-        <w:tabs>
-          <w:tab w:val="left" w:pos="560"/>
-          <w:tab w:val="left" w:pos="1120"/>
-          <w:tab w:val="left" w:pos="1680"/>
-          <w:tab w:val="left" w:pos="2240"/>
-          <w:tab w:val="left" w:pos="2800"/>
-          <w:tab w:val="left" w:pos="3360"/>
-          <w:tab w:val="left" w:pos="3920"/>
-          <w:tab w:val="left" w:pos="4480"/>
-          <w:tab w:val="left" w:pos="5040"/>
-          <w:tab w:val="left" w:pos="5600"/>
-          <w:tab w:val="left" w:pos="6160"/>
-          <w:tab w:val="left" w:pos="6720"/>
-        </w:tabs>
-        <w:autoSpaceDE w:val="0"/>
-        <w:autoSpaceDN w:val="0"/>
-        <w:adjustRightInd w:val="0"/>
-        <w:spacing w:line="240" w:lineRule="auto"/>
-        <w:ind w:left="560"/>
-        <w:rPr>
-          <w:rFonts w:ascii="Courier New" w:hAnsi="Courier New" w:cs="Courier New"/>
-          <w:sz w:val="16"/>
-          <w:szCs w:val="16"/>
-        </w:rPr>
-      </w:pPr>
-      <w:r>
-        <w:rPr>
-          <w:rFonts w:ascii="Courier New" w:hAnsi="Courier New" w:cs="Courier New"/>
-          <w:sz w:val="16"/>
-          <w:szCs w:val="16"/>
-        </w:rPr>
-        <w:t>source ./defines</w:t>
-      </w:r>
-    </w:p>
-    <w:p>
-      <w:pPr>
-        <w:widowControl w:val="0"/>
-        <w:tabs>
-          <w:tab w:val="left" w:pos="560"/>
-          <w:tab w:val="left" w:pos="1120"/>
-          <w:tab w:val="left" w:pos="1680"/>
-          <w:tab w:val="left" w:pos="2240"/>
-          <w:tab w:val="left" w:pos="2800"/>
-          <w:tab w:val="left" w:pos="3360"/>
-          <w:tab w:val="left" w:pos="3920"/>
-          <w:tab w:val="left" w:pos="4480"/>
-          <w:tab w:val="left" w:pos="5040"/>
-          <w:tab w:val="left" w:pos="5600"/>
-          <w:tab w:val="left" w:pos="6160"/>
-          <w:tab w:val="left" w:pos="6720"/>
-        </w:tabs>
-        <w:autoSpaceDE w:val="0"/>
-        <w:autoSpaceDN w:val="0"/>
-        <w:adjustRightInd w:val="0"/>
-        <w:spacing w:line="240" w:lineRule="auto"/>
-        <w:ind w:left="560"/>
-        <w:rPr>
-          <w:rFonts w:ascii="Courier New" w:hAnsi="Courier New" w:cs="Courier New"/>
-          <w:sz w:val="16"/>
-          <w:szCs w:val="16"/>
-        </w:rPr>
-      </w:pPr>
-      <w:r>
-        <w:rPr>
-          <w:rFonts w:ascii="Courier New" w:hAnsi="Courier New" w:cs="Courier New"/>
-          <w:sz w:val="16"/>
-          <w:szCs w:val="16"/>
-        </w:rPr>
-        <w:t>$BINPATH/tao domain init -tao_domain $DOMAIN -config_template $TEMPLATE -pub_domain_address "127.0.0.1" -pass xxx</w:t>
-      </w:r>
-    </w:p>
-    <w:p>
-      <w:pPr>
-        <w:widowControl w:val="0"/>
-        <w:tabs>
-          <w:tab w:val="left" w:pos="560"/>
-          <w:tab w:val="left" w:pos="1120"/>
-          <w:tab w:val="left" w:pos="1680"/>
-          <w:tab w:val="left" w:pos="2240"/>
-          <w:tab w:val="left" w:pos="2800"/>
-          <w:tab w:val="left" w:pos="3360"/>
-          <w:tab w:val="left" w:pos="3920"/>
-          <w:tab w:val="left" w:pos="4480"/>
-          <w:tab w:val="left" w:pos="5040"/>
-          <w:tab w:val="left" w:pos="5600"/>
-          <w:tab w:val="left" w:pos="6160"/>
-          <w:tab w:val="left" w:pos="6720"/>
-        </w:tabs>
-        <w:autoSpaceDE w:val="0"/>
-        <w:autoSpaceDN w:val="0"/>
-        <w:adjustRightInd w:val="0"/>
-        <w:spacing w:line="240" w:lineRule="auto"/>
-        <w:ind w:left="560"/>
-        <w:rPr>
-          <w:rFonts w:ascii="Courier New" w:hAnsi="Courier New" w:cs="Courier New"/>
-          <w:sz w:val="16"/>
-          <w:szCs w:val="16"/>
-        </w:rPr>
-      </w:pPr>
-      <w:r>
-        <w:rPr>
-          <w:rFonts w:ascii="Courier New" w:hAnsi="Courier New" w:cs="Courier New"/>
-          <w:sz w:val="16"/>
-          <w:szCs w:val="16"/>
-        </w:rPr>
-        <w:t>$BINPATH/tao domain policy -add_host -add_programs -add_linux_host -add_guard -tao_domain \</w:t>
-      </w:r>
-    </w:p>
-    <w:p>
-      <w:pPr>
-        <w:widowControl w:val="0"/>
-        <w:tabs>
-          <w:tab w:val="left" w:pos="560"/>
-          <w:tab w:val="left" w:pos="1120"/>
-          <w:tab w:val="left" w:pos="1680"/>
-          <w:tab w:val="left" w:pos="2240"/>
-          <w:tab w:val="left" w:pos="2800"/>
-          <w:tab w:val="left" w:pos="3360"/>
-          <w:tab w:val="left" w:pos="3920"/>
-          <w:tab w:val="left" w:pos="4480"/>
-          <w:tab w:val="left" w:pos="5040"/>
-          <w:tab w:val="left" w:pos="5600"/>
-          <w:tab w:val="left" w:pos="6160"/>
-          <w:tab w:val="left" w:pos="6720"/>
-        </w:tabs>
-        <w:autoSpaceDE w:val="0"/>
-        <w:autoSpaceDN w:val="0"/>
-        <w:adjustRightInd w:val="0"/>
-        <w:spacing w:line="240" w:lineRule="auto"/>
-        <w:ind w:left="560"/>
-        <w:outlineLvl w:val="0"/>
-        <w:rPr>
-          <w:rFonts w:ascii="Courier New" w:hAnsi="Courier New" w:cs="Courier New"/>
-          <w:sz w:val="16"/>
-          <w:szCs w:val="16"/>
-        </w:rPr>
-      </w:pPr>
-      <w:r>
-        <w:rPr>
-          <w:rFonts w:ascii="Courier New" w:hAnsi="Courier New" w:cs="Courier New"/>
-          <w:sz w:val="16"/>
-          <w:szCs w:val="16"/>
-        </w:rPr>
-        <w:t xml:space="preserve">      $DOMAIN -pass xxx -config_template $TEMPLATE </w:t>
-      </w:r>
-    </w:p>
-    <w:p>
-      <w:pPr>
-        <w:widowControl w:val="0"/>
-        <w:tabs>
-          <w:tab w:val="left" w:pos="560"/>
-          <w:tab w:val="left" w:pos="1120"/>
-          <w:tab w:val="left" w:pos="1680"/>
-          <w:tab w:val="left" w:pos="2240"/>
-          <w:tab w:val="left" w:pos="2800"/>
-          <w:tab w:val="left" w:pos="3360"/>
-          <w:tab w:val="left" w:pos="3920"/>
-          <w:tab w:val="left" w:pos="4480"/>
-          <w:tab w:val="left" w:pos="5040"/>
-          <w:tab w:val="left" w:pos="5600"/>
-          <w:tab w:val="left" w:pos="6160"/>
-          <w:tab w:val="left" w:pos="6720"/>
-        </w:tabs>
-        <w:autoSpaceDE w:val="0"/>
-        <w:autoSpaceDN w:val="0"/>
-        <w:adjustRightInd w:val="0"/>
-        <w:spacing w:line="240" w:lineRule="auto"/>
-        <w:outlineLvl w:val="0"/>
-        <w:rPr>
-          <w:sz w:val="16"/>
-          <w:szCs w:val="16"/>
-        </w:rPr>
-      </w:pPr>
-      <w:r>
-        <w:rPr>
-          <w:sz w:val="16"/>
-          <w:szCs w:val="16"/>
-        </w:rPr>
-        <w:t>The first call</w:t>
-      </w:r>
-      <w:r>
-        <w:rPr>
-          <w:sz w:val="16"/>
-          <w:szCs w:val="16"/>
-        </w:rPr>
-        <w:t xml:space="preserve"> produces the</w:t>
-      </w:r>
-      <w:r>
-        <w:rPr>
-          <w:sz w:val="16"/>
-          <w:szCs w:val="16"/>
-        </w:rPr>
-        <w:t xml:space="preserve"> files in $DOMAIN/</w:t>
-      </w:r>
-      <w:r>
-        <w:rPr>
-          <w:sz w:val="16"/>
-          <w:szCs w:val="16"/>
-        </w:rPr>
-        <w:t>linux_tao_host/{cert,keys,host.config}</w:t>
-      </w:r>
-      <w:r>
-        <w:rPr>
-          <w:sz w:val="16"/>
-          <w:szCs w:val="16"/>
-        </w:rPr>
-        <w:t>.</w:t>
-      </w:r>
-      <w:r>
-        <w:rPr>
-          <w:sz w:val="16"/>
-          <w:szCs w:val="16"/>
-        </w:rPr>
-        <w:t xml:space="preserve">  The second measures the applications in the domain.</w:t>
-      </w:r>
-    </w:p>
-    <w:p/>
-    <w:p>
-      <w:r>
-        <w:t>To initialize the (Linux) host, call in</w:t>
-      </w:r>
-      <w:r>
-        <w:t>ithost which does the following</w:t>
-      </w:r>
-      <w:r>
-        <w:t>:</w:t>
-      </w:r>
-    </w:p>
-    <w:p>
-      <w:pPr>
-        <w:ind w:left="560"/>
-        <w:rPr>
-          <w:rFonts w:ascii="Courier New" w:hAnsi="Courier New" w:cs="Courier New"/>
-          <w:sz w:val="16"/>
-          <w:szCs w:val="16"/>
-        </w:rPr>
-      </w:pPr>
-      <w:r>
-        <w:rPr>
-          <w:rFonts w:ascii="Courier New" w:hAnsi="Courier New" w:cs="Courier New"/>
-          <w:sz w:val="16"/>
-          <w:szCs w:val="16"/>
-        </w:rPr>
-        <w:t>$BINPATH/tao host init -tao_domain $DOMAI</w:t>
-      </w:r>
-      <w:r>
-        <w:rPr>
-          <w:rFonts w:ascii="Courier New" w:hAnsi="Courier New" w:cs="Courier New"/>
-          <w:sz w:val="16"/>
-          <w:szCs w:val="16"/>
-        </w:rPr>
-        <w:t>N -hosting process -root -pass xxx</w:t>
-      </w:r>
-    </w:p>
-    <w:p>
-      <w:pPr>
-        <w:rPr>
-          <w:sz w:val="16"/>
-          <w:szCs w:val="16"/>
-        </w:rPr>
-      </w:pPr>
-      <w:r>
-        <w:rPr>
-          <w:sz w:val="16"/>
-          <w:szCs w:val="16"/>
-        </w:rPr>
-        <w:t xml:space="preserve">This </w:t>
-      </w:r>
-      <w:r>
-        <w:rPr>
-          <w:sz w:val="16"/>
-          <w:szCs w:val="16"/>
-        </w:rPr>
-        <w:t xml:space="preserve">generates linux </w:t>
-      </w:r>
-      <w:r>
-        <w:rPr>
-          <w:sz w:val="16"/>
-          <w:szCs w:val="16"/>
-        </w:rPr>
-        <w:t>host</w:t>
-      </w:r>
-      <w:r>
-        <w:rPr>
-          <w:sz w:val="16"/>
-          <w:szCs w:val="16"/>
-        </w:rPr>
-        <w:t xml:space="preserve"> configuration information which is in Si</w:t>
-      </w:r>
-      <w:r>
-        <w:rPr>
-          <w:sz w:val="16"/>
-          <w:szCs w:val="16"/>
-        </w:rPr>
-        <w:t>mpleDomain/domain.simpleexample/</w:t>
-      </w:r>
-      <w:r>
-        <w:rPr>
-          <w:sz w:val="16"/>
-          <w:szCs w:val="16"/>
-        </w:rPr>
-        <w:t>linux_tao_host</w:t>
-      </w:r>
-      <w:r>
-        <w:rPr>
-          <w:sz w:val="16"/>
-          <w:szCs w:val="16"/>
-        </w:rPr>
-        <w:t xml:space="preserve">.  </w:t>
-      </w:r>
-      <w:r>
-        <w:rPr>
-          <w:sz w:val="16"/>
-          <w:szCs w:val="16"/>
-        </w:rPr>
-        <w:t xml:space="preserve">The argument to the </w:t>
-      </w:r>
-      <w:r>
-        <w:rPr>
-          <w:sz w:val="16"/>
-          <w:szCs w:val="16"/>
-        </w:rPr>
-        <w:t>“</w:t>
-      </w:r>
-      <w:r>
-        <w:rPr>
-          <w:rFonts w:ascii="Courier New" w:hAnsi="Courier New" w:cs="Courier New"/>
-          <w:sz w:val="16"/>
-          <w:szCs w:val="16"/>
-        </w:rPr>
-        <w:t>-hosting</w:t>
-      </w:r>
-      <w:r>
-        <w:rPr>
-          <w:sz w:val="16"/>
-          <w:szCs w:val="16"/>
-        </w:rPr>
-        <w:t xml:space="preserve">” </w:t>
-      </w:r>
-      <w:r>
-        <w:rPr>
-          <w:sz w:val="16"/>
-          <w:szCs w:val="16"/>
-        </w:rPr>
-        <w:t xml:space="preserve">flag </w:t>
-      </w:r>
-      <w:r>
-        <w:rPr>
-          <w:sz w:val="16"/>
-          <w:szCs w:val="16"/>
-        </w:rPr>
-        <w:t>is the kind of child</w:t>
-      </w:r>
-      <w:r>
-        <w:rPr>
-          <w:sz w:val="16"/>
-          <w:szCs w:val="16"/>
-        </w:rPr>
-        <w:t xml:space="preserve"> hosts, namely, Linux processes.</w:t>
-      </w:r>
-      <w:r>
-        <w:rPr>
-          <w:sz w:val="16"/>
-          <w:szCs w:val="16"/>
-        </w:rPr>
-        <w:t xml:space="preserve">  </w:t>
-      </w:r>
-      <w:r>
-        <w:rPr>
-          <w:sz w:val="16"/>
-          <w:szCs w:val="16"/>
-        </w:rPr>
-        <w:t xml:space="preserve">The </w:t>
-      </w:r>
-      <w:r>
-        <w:rPr>
-          <w:sz w:val="16"/>
-          <w:szCs w:val="16"/>
-        </w:rPr>
-        <w:t>“</w:t>
-      </w:r>
-      <w:r>
-        <w:rPr>
-          <w:rFonts w:ascii="Courier New" w:hAnsi="Courier New" w:cs="Courier New"/>
-          <w:sz w:val="16"/>
-          <w:szCs w:val="16"/>
-        </w:rPr>
-        <w:t>-root</w:t>
-      </w:r>
-      <w:r>
-        <w:rPr>
-          <w:sz w:val="16"/>
-          <w:szCs w:val="16"/>
-        </w:rPr>
-        <w:t>”</w:t>
-      </w:r>
-      <w:r>
-        <w:rPr>
-          <w:sz w:val="16"/>
-          <w:szCs w:val="16"/>
-        </w:rPr>
-        <w:t xml:space="preserve"> </w:t>
-      </w:r>
-      <w:r>
-        <w:rPr>
-          <w:sz w:val="16"/>
-          <w:szCs w:val="16"/>
-        </w:rPr>
-        <w:t xml:space="preserve">flag </w:t>
-      </w:r>
-      <w:r>
-        <w:rPr>
-          <w:sz w:val="16"/>
-          <w:szCs w:val="16"/>
-        </w:rPr>
-        <w:t>means</w:t>
-      </w:r>
-      <w:r>
-        <w:rPr>
-          <w:sz w:val="16"/>
-          <w:szCs w:val="16"/>
-        </w:rPr>
-        <w:t xml:space="preserve"> this is a “root” host</w:t>
-      </w:r>
-      <w:r>
-        <w:rPr>
-          <w:sz w:val="16"/>
-          <w:szCs w:val="16"/>
-        </w:rPr>
-        <w:t xml:space="preserve"> (i.e. – the lowest level tao)</w:t>
-      </w:r>
-      <w:r>
-        <w:rPr>
-          <w:sz w:val="16"/>
-          <w:szCs w:val="16"/>
-        </w:rPr>
-        <w:t>.  For hosts stacked on other hosts, we would use the “</w:t>
-      </w:r>
-      <w:r>
-        <w:rPr>
-          <w:rFonts w:ascii="Courier New" w:hAnsi="Courier New" w:cs="Courier New"/>
-          <w:sz w:val="16"/>
-          <w:szCs w:val="16"/>
-        </w:rPr>
-        <w:t>-stacked</w:t>
-      </w:r>
-      <w:r>
-        <w:rPr>
-          <w:sz w:val="16"/>
-          <w:szCs w:val="16"/>
-        </w:rPr>
-        <w:t xml:space="preserve">” flag.   </w:t>
-      </w:r>
-      <w:r>
-        <w:rPr>
-          <w:sz w:val="16"/>
-          <w:szCs w:val="16"/>
-        </w:rPr>
-        <w:t>For example,</w:t>
-      </w:r>
-    </w:p>
-    <w:p>
-      <w:pPr>
-        <w:ind w:left="720"/>
-        <w:rPr>
-          <w:sz w:val="16"/>
-          <w:szCs w:val="16"/>
-        </w:rPr>
-      </w:pPr>
-      <w:r>
-        <w:rPr>
-          <w:rFonts w:ascii="Courier New" w:hAnsi="Courier New" w:cs="Courier New"/>
-          <w:sz w:val="16"/>
-          <w:szCs w:val="16"/>
-        </w:rPr>
-        <w:t>$BINPATH/</w:t>
-      </w:r>
-      <w:r>
-        <w:rPr>
-          <w:rFonts w:ascii="Courier New" w:hAnsi="Courier New" w:cs="Courier New"/>
-          <w:sz w:val="16"/>
-          <w:szCs w:val="16"/>
-        </w:rPr>
-        <w:t xml:space="preserve">tao host init -tao_domain </w:t>
-      </w:r>
-      <w:r>
-        <w:rPr>
-          <w:rFonts w:ascii="Courier New" w:hAnsi="Courier New" w:cs="Courier New"/>
-          <w:sz w:val="16"/>
-          <w:szCs w:val="16"/>
-        </w:rPr>
-        <w:t>$DOMAIN</w:t>
-      </w:r>
-      <w:r>
-        <w:rPr>
-          <w:rFonts w:ascii="Courier New" w:hAnsi="Courier New" w:cs="Courier New"/>
-          <w:sz w:val="16"/>
-          <w:szCs w:val="16"/>
-        </w:rPr>
-        <w:t xml:space="preserve"> -hosting process -stacked -parent_type tpm</w:t>
-      </w:r>
-    </w:p>
-    <w:p/>
-    <w:p>
-      <w:r>
         <w:t>To run the host, call runhost, which consists of:</w:t>
       </w:r>
     </w:p>
@@ -22441,7 +22504,6 @@
         <w:outlineLvl w:val="0"/>
       </w:pPr>
       <w:r>
-        <w:lastRenderedPageBreak/>
         <w:t>Our example uses the Datalog authorization subsystem so system rules are expressed in the Datalog policy language.</w:t>
       </w:r>
       <w:r>
@@ -22954,7 +23016,7 @@
         <w:rPr>
           <w:rStyle w:val="FootnoteReference"/>
         </w:rPr>
-        <w:footnoteReference w:id="8"/>
+        <w:footnoteReference w:id="9"/>
       </w:r>
       <w:r>
         <w:t>.</w:t>
@@ -23235,7 +23297,6 @@
           <w:sz w:val="16"/>
           <w:szCs w:val="16"/>
         </w:rPr>
-        <w:lastRenderedPageBreak/>
         <w:t>key(</w:t>
       </w:r>
       <w:r>
@@ -24156,6 +24217,7 @@
           <w:sz w:val="16"/>
           <w:szCs w:val="16"/>
         </w:rPr>
+        <w:lastRenderedPageBreak/>
         <w:t xml:space="preserve">    Signature Algorithm: ecdsa-with-SHA256</w:t>
       </w:r>
     </w:p>
@@ -24489,7 +24551,6 @@
           <w:sz w:val="16"/>
           <w:szCs w:val="16"/>
         </w:rPr>
-        <w:lastRenderedPageBreak/>
         <w:t xml:space="preserve">                pub:</w:t>
       </w:r>
     </w:p>
@@ -25289,11 +25350,7 @@
     <w:p/>
     <w:p>
       <w:r>
-        <w:t xml:space="preserve">To ease description, imagine all application data is stored locally or remotely and probably redundantly in encrypted, integrity protected files.  Each file is encrypted and integrity protected </w:t>
-      </w:r>
-      <w:r>
-        <w:lastRenderedPageBreak/>
-        <w:t>with individual file keys and each file key is itself encrypted and integrit</w:t>
+        <w:t>To ease description, imagine all application data is stored locally or remotely and probably redundantly in encrypted, integrity protected files.  Each file is encrypted and integrity protected with individual file keys and each file key is itself encrypted and integrit</w:t>
       </w:r>
       <w:r>
         <w:t>y protected with a group s</w:t>
@@ -25353,7 +25410,7 @@
         <w:rPr>
           <w:rStyle w:val="FootnoteReference"/>
         </w:rPr>
-        <w:footnoteReference w:id="9"/>
+        <w:footnoteReference w:id="10"/>
       </w:r>
       <w:r>
         <w:t xml:space="preserve">.  As keys for a new epoch </w:t>
@@ -25484,6 +25541,7 @@
         <w:contextualSpacing/>
       </w:pPr>
       <w:r>
+        <w:lastRenderedPageBreak/>
         <w:t xml:space="preserve">It is important to </w:t>
       </w:r>
       <w:r>
@@ -25540,7 +25598,6 @@
         <w:contextualSpacing/>
       </w:pPr>
       <w:r>
-        <w:lastRenderedPageBreak/>
         <w:t>Finally, note that application upgrade (given a data key management solution) is automatic even when the policy keys change:  New versions of Hosted Systems si</w:t>
       </w:r>
       <w:r>
@@ -25550,7 +25607,7 @@
         <w:rPr>
           <w:rStyle w:val="FootnoteReference"/>
         </w:rPr>
-        <w:footnoteReference w:id="10"/>
+        <w:footnoteReference w:id="11"/>
       </w:r>
       <w:r>
         <w:t>.</w:t>
@@ -25822,6 +25879,7 @@
     <w:p/>
     <w:p>
       <w:r>
+        <w:lastRenderedPageBreak/>
         <w:br w:type="page"/>
       </w:r>
     </w:p>
@@ -27938,7 +27996,7 @@
         <w:rStyle w:val="PageNumber"/>
         <w:noProof/>
       </w:rPr>
-      <w:t>4</w:t>
+      <w:t>13</w:t>
     </w:r>
     <w:r>
       <w:rPr>
@@ -28115,14 +28173,7 @@
           <w:sz w:val="20"/>
           <w:szCs w:val="20"/>
         </w:rPr>
-        <w:t xml:space="preserve"> </w:t>
-      </w:r>
-      <w:r>
-        <w:rPr>
-          <w:sz w:val="20"/>
-          <w:szCs w:val="20"/>
-        </w:rPr>
-        <w:t>See [1] for details for the “Trust Model” enabling a recipient of such a certificate to rely on the association between the public key named in the Host Certificate and a trustworthy Cloudproxy Hosted System.</w:t>
+        <w:t xml:space="preserve"> See [1] for details for the “Trust Model” enabling a recipient of such a certificate to rely on the association between the public key named in the Host Certificate and a trustworthy Cloudproxy Hosted System.</w:t>
       </w:r>
     </w:p>
   </w:footnote>
@@ -28241,7 +28292,21 @@
           <w:sz w:val="20"/>
           <w:szCs w:val="20"/>
         </w:rPr>
-        <w:t xml:space="preserve"> Look at domain.go for further details.</w:t>
+        <w:t xml:space="preserve"> </w:t>
+      </w:r>
+      <w:r>
+        <w:rPr>
+          <w:sz w:val="20"/>
+          <w:szCs w:val="20"/>
+        </w:rPr>
+        <w:t>In fact, linux_</w:t>
+      </w:r>
+      <w:r>
+        <w:rPr>
+          <w:sz w:val="20"/>
+          <w:szCs w:val="20"/>
+        </w:rPr>
+        <w:t>host is also the implementation used by a KVM Host System.</w:t>
       </w:r>
     </w:p>
   </w:footnote>
@@ -28267,21 +28332,7 @@
           <w:sz w:val="20"/>
           <w:szCs w:val="20"/>
         </w:rPr>
-        <w:t xml:space="preserve"> If the root host had been a </w:t>
-      </w:r>
-      <w:r>
-        <w:rPr>
-          <w:sz w:val="20"/>
-          <w:szCs w:val="20"/>
-        </w:rPr>
-        <w:t>TPM</w:t>
-      </w:r>
-      <w:r>
-        <w:rPr>
-          <w:sz w:val="20"/>
-          <w:szCs w:val="20"/>
-        </w:rPr>
-        <w:t>, the name would include the TPM’s AIK, and the contents of PCR 17 and 18 which contain the measurement of the booted Linux, extended with the initramfs which contains all the security critical files used by the Linux instance</w:t>
+        <w:t xml:space="preserve"> Look at domain.go for further details.</w:t>
       </w:r>
     </w:p>
   </w:footnote>
@@ -28307,11 +28358,51 @@
           <w:sz w:val="20"/>
           <w:szCs w:val="20"/>
         </w:rPr>
-        <w:t xml:space="preserve"> And you certainly should rotate keys as part of effective cryptographic hygiene!</w:t>
+        <w:t xml:space="preserve"> If the root host had been a </w:t>
+      </w:r>
+      <w:r>
+        <w:rPr>
+          <w:sz w:val="20"/>
+          <w:szCs w:val="20"/>
+        </w:rPr>
+        <w:t>TPM</w:t>
+      </w:r>
+      <w:r>
+        <w:rPr>
+          <w:sz w:val="20"/>
+          <w:szCs w:val="20"/>
+        </w:rPr>
+        <w:t>, the name would include the TPM’s AIK, and the contents of PCR 17 and 18 which contain the measurement of the booted Linux, extended with the initramfs which contains all the security critical files used by the Linux instance</w:t>
       </w:r>
     </w:p>
   </w:footnote>
   <w:footnote w:id="10">
+    <w:p>
+      <w:pPr>
+        <w:pStyle w:val="FootnoteText"/>
+        <w:rPr>
+          <w:sz w:val="20"/>
+          <w:szCs w:val="20"/>
+        </w:rPr>
+      </w:pPr>
+      <w:r>
+        <w:rPr>
+          <w:rStyle w:val="FootnoteReference"/>
+          <w:sz w:val="20"/>
+          <w:szCs w:val="20"/>
+        </w:rPr>
+        <w:footnoteRef/>
+      </w:r>
+      <w:r>
+        <w:rPr>
+          <w:sz w:val="20"/>
+          <w:szCs w:val="20"/>
+        </w:rPr>
+        <w:t xml:space="preserve"> And you certainly should rotate keys as part of effective cryptographic hygiene!</w:t>
+      </w:r>
+    </w:p>
+  </w:footnote>
+  <w:footnote w:id="11">
     <w:p>
       <w:pPr>
         <w:pStyle w:val="FootnoteText"/>
@@ -30392,7 +30483,7 @@
 </file>
 
 <file path=customXml/itemProps1.xml><?xml version="1.0" encoding="utf-8"?>
-<ds:datastoreItem xmlns:ds="http://schemas.openxmlformats.org/officeDocument/2006/customXml" ds:itemID="{0DB04F21-AF84-DF40-997B-3F74977F3CAE}">
+<ds:datastoreItem xmlns:ds="http://schemas.openxmlformats.org/officeDocument/2006/customXml" ds:itemID="{E979FEBD-CF7B-3E46-825A-4AFCEC385931}">
   <ds:schemaRefs>
     <ds:schemaRef ds:uri="http://schemas.openxmlformats.org/officeDocument/2006/bibliography"/>
   </ds:schemaRefs>

</xml_diff>

<commit_message>
Version 1 of "Nuts and Bolts"
</commit_message>
<xml_diff>
--- a/Doc/CloudproxyNutsandBolts.docx
+++ b/Doc/CloudproxyNutsandBolts.docx
@@ -446,7 +446,13 @@
         <w:t>The Cloudproxy programming model is simple and requires only a few API calls.  Cloudproxy provides a progr</w:t>
       </w:r>
       <w:r>
-        <w:t>amming interface in Go or C++ and we refer to the collection of Cloudproxy API calls as the “Tao Library.”</w:t>
+        <w:t>amming interface in Go or C++ and we refer to the collection of Cloudproxy API</w:t>
+      </w:r>
+      <w:r>
+        <w:t>’s</w:t>
+      </w:r>
+      <w:r>
+        <w:t xml:space="preserve"> as the “Tao Library.”</w:t>
       </w:r>
     </w:p>
     <w:p/>
@@ -464,7 +470,19 @@
         <w:t xml:space="preserve">principal </w:t>
       </w:r>
       <w:r>
-        <w:t>API sets of interest for programmers.  The first is the</w:t>
+        <w:t xml:space="preserve">API </w:t>
+      </w:r>
+      <w:r>
+        <w:t>interfaces</w:t>
+      </w:r>
+      <w:r>
+        <w:t xml:space="preserve"> of interest for </w:t>
+      </w:r>
+      <w:r>
+        <w:t xml:space="preserve">Go </w:t>
+      </w:r>
+      <w:r>
+        <w:t>programmers.  The first is the</w:t>
       </w:r>
       <w:r>
         <w:t xml:space="preserve"> Tao</w:t>
@@ -596,19 +614,7 @@
         <w:rPr>
           <w:rFonts w:ascii="Courier New" w:hAnsi="Courier New" w:cs="Courier New"/>
         </w:rPr>
-        <w:t>ExtendTaoName(subprin auth.SubP</w:t>
-      </w:r>
-      <w:r>
-        <w:rPr>
-          <w:rFonts w:ascii="Courier New" w:hAnsi="Courier New" w:cs="Courier New"/>
-        </w:rPr>
-        <w:t>kkk</w:t>
-      </w:r>
-      <w:r>
-        <w:rPr>
-          <w:rFonts w:ascii="Courier New" w:hAnsi="Courier New" w:cs="Courier New"/>
-        </w:rPr>
-        <w:t>rin irreversibly extends</w:t>
+        <w:t>ExtendTaoName(subprin auth.SubPrin irreversibly extends</w:t>
       </w:r>
       <w:r>
         <w:rPr>
@@ -1677,13 +1683,40 @@
         <w:contextualSpacing/>
       </w:pPr>
       <w:r>
-        <w:t>The datalog guard (used in the example below): this guard translates statements in the CloudProxy auth language (see tao/auth/doc.go for details) to datalog statements and uses the Go datalog engine from github.com/kevinawalsh/datalog to answer authorization queries. See install.sh for an example policy.</w:t>
+        <w:t xml:space="preserve">The datalog guard (used in the example below): this guard translates statements in the CloudProxy auth language (see </w:t>
+      </w:r>
+      <w:r>
+        <w:rPr>
+          <w:rFonts w:ascii="Courier New" w:hAnsi="Courier New" w:cs="Courier New"/>
+        </w:rPr>
+        <w:t>$CLOUDPROXYDIR</w:t>
+      </w:r>
+      <w:r>
+        <w:rPr>
+          <w:rFonts w:ascii="Courier New" w:hAnsi="Courier New" w:cs="Courier New"/>
+        </w:rPr>
+        <w:t>/go/</w:t>
+      </w:r>
+      <w:r>
+        <w:rPr>
+          <w:rFonts w:ascii="Courier New" w:hAnsi="Courier New" w:cs="Courier New"/>
+        </w:rPr>
+        <w:t xml:space="preserve">tao/auth/doc.go </w:t>
+      </w:r>
+      <w:r>
+        <w:t>for details) to datalog statements and uses the Go datalog engine from github.com/kevinawalsh/datalog to answer authorization queries. See install.sh for an example policy.</w:t>
       </w:r>
     </w:p>
     <w:p/>
     <w:p>
       <w:r>
-        <w:t>A brief description of the guards and authorization language appears in appendix 2 but you don’t need to understand the authorization language to understand simpleexample.</w:t>
+        <w:t xml:space="preserve">A brief description of the guards and authorization language appears in appendix </w:t>
+      </w:r>
+      <w:r>
+        <w:t>1</w:t>
+      </w:r>
+      <w:r>
+        <w:t xml:space="preserve"> but you don’t need to understand the authorization language to understand simpleexample.</w:t>
       </w:r>
     </w:p>
     <w:p/>
@@ -1698,7 +1731,25 @@
         <w:t>The second API is the Host API used by Host Systems</w:t>
       </w:r>
       <w:r>
-        <w:t xml:space="preserve"> and defined in go/toa/host.go</w:t>
+        <w:t xml:space="preserve"> and defined in </w:t>
+      </w:r>
+      <w:r>
+        <w:rPr>
+          <w:rFonts w:ascii="Courier New" w:hAnsi="Courier New" w:cs="Courier New"/>
+        </w:rPr>
+        <w:t>$CLOUDPROXYDIR/</w:t>
+      </w:r>
+      <w:r>
+        <w:rPr>
+          <w:rFonts w:ascii="Courier New" w:hAnsi="Courier New" w:cs="Courier New"/>
+        </w:rPr>
+        <w:t>go/tao</w:t>
+      </w:r>
+      <w:r>
+        <w:rPr>
+          <w:rFonts w:ascii="Courier New" w:hAnsi="Courier New" w:cs="Courier New"/>
+        </w:rPr>
+        <w:t>/host.go</w:t>
       </w:r>
       <w:r>
         <w:t>.  It consists of the following calls:</w:t>
@@ -2251,7 +2302,6 @@
         <w:rPr>
           <w:rFonts w:eastAsia="Courier New"/>
         </w:rPr>
-        <w:lastRenderedPageBreak/>
         <w:t>T</w:t>
       </w:r>
       <w:r>
@@ -2264,7 +2314,25 @@
         <w:rPr>
           <w:rFonts w:eastAsia="Courier New"/>
         </w:rPr>
-        <w:t>in go/apps/simpleexample</w:t>
+        <w:t xml:space="preserve">in </w:t>
+      </w:r>
+      <w:r>
+        <w:rPr>
+          <w:rFonts w:ascii="Courier New" w:hAnsi="Courier New" w:cs="Courier New"/>
+        </w:rPr>
+        <w:t>$CLOUDPROXYDIR</w:t>
+      </w:r>
+      <w:r>
+        <w:rPr>
+          <w:rFonts w:ascii="Courier New" w:hAnsi="Courier New" w:cs="Courier New"/>
+        </w:rPr>
+        <w:t>/</w:t>
+      </w:r>
+      <w:r>
+        <w:rPr>
+          <w:rFonts w:ascii="Courier New" w:eastAsia="Courier New" w:hAnsi="Courier New" w:cs="Courier New"/>
+        </w:rPr>
+        <w:t>go/apps/simpleexample</w:t>
       </w:r>
       <w:r>
         <w:rPr>
@@ -2725,7 +2793,6 @@
     <w:p/>
     <w:p>
       <w:r>
-        <w:lastRenderedPageBreak/>
         <w:t>Often</w:t>
       </w:r>
       <w:r>
@@ -2774,7 +2841,6 @@
         <w:t xml:space="preserve"> damaged or unavailable.</w:t>
       </w:r>
     </w:p>
-    <w:p/>
     <w:p>
       <w:pPr>
         <w:rPr>
@@ -3002,7 +3068,10 @@
         <w:t xml:space="preserve">non-Cloudproxy host service </w:t>
       </w:r>
       <w:r>
-        <w:t xml:space="preserve">(for example, any system call on Linux) so the programming model at each Hosted </w:t>
+        <w:t>(for example, any system call i</w:t>
+      </w:r>
+      <w:r>
+        <w:t xml:space="preserve">n Linux) so the programming model at each Hosted </w:t>
       </w:r>
       <w:r>
         <w:t xml:space="preserve">System </w:t>
@@ -3243,16 +3312,43 @@
         <w:t>github</w:t>
       </w:r>
       <w:r>
-        <w:t>.  You should probably install this in ~/src/github.com/jlmucb (which we refer to as $CLOUDPROXY</w:t>
-      </w:r>
-      <w:r>
-        <w:t xml:space="preserve">DIR) </w:t>
+        <w:t xml:space="preserve">.  You should probably install this in ~/src/github.com/jlmucb (which we refer to as </w:t>
+      </w:r>
+      <w:r>
+        <w:rPr>
+          <w:rFonts w:ascii="Courier New" w:hAnsi="Courier New" w:cs="Courier New"/>
+        </w:rPr>
+        <w:t>$CLOUDPROXY</w:t>
+      </w:r>
+      <w:r>
+        <w:rPr>
+          <w:rFonts w:ascii="Courier New" w:hAnsi="Courier New" w:cs="Courier New"/>
+        </w:rPr>
+        <w:t>DIR</w:t>
+      </w:r>
+      <w:r>
+        <w:t xml:space="preserve">) </w:t>
       </w:r>
       <w:r>
         <w:t>to save go compilation problems later.</w:t>
       </w:r>
       <w:r>
-        <w:t xml:space="preserve">  It’s a good idea to put go binaries in ~/bin as is common.</w:t>
+        <w:t xml:space="preserve">  It’s a good idea to put go binaries in </w:t>
+      </w:r>
+      <w:r>
+        <w:rPr>
+          <w:rFonts w:ascii="Courier New" w:hAnsi="Courier New" w:cs="Courier New"/>
+        </w:rPr>
+        <w:t>~/bin</w:t>
+      </w:r>
+      <w:r>
+        <w:t xml:space="preserve"> as is common</w:t>
+      </w:r>
+      <w:r>
+        <w:t xml:space="preserve"> in Go</w:t>
+      </w:r>
+      <w:r>
+        <w:t>.</w:t>
       </w:r>
       <w:r>
         <w:t xml:space="preserve"> </w:t>
@@ -3261,7 +3357,16 @@
         <w:t>Follow the installation instructions</w:t>
       </w:r>
       <w:r>
-        <w:t xml:space="preserve"> in $CLOUDPROXYDIR/Doc.  That directory also contains [1] and an up to date version of this docume</w:t>
+        <w:t xml:space="preserve"> in </w:t>
+      </w:r>
+      <w:r>
+        <w:rPr>
+          <w:rFonts w:ascii="Courier New" w:hAnsi="Courier New" w:cs="Courier New"/>
+        </w:rPr>
+        <w:t>$CLOUDPROXYDIR/Doc</w:t>
+      </w:r>
+      <w:r>
+        <w:t>.  That directory also contains [1] and an up to date version of this docume</w:t>
       </w:r>
       <w:r>
         <w:t>nt as well as installation instructions for TPM 2.0 capable machines and installation for a Cloudpro</w:t>
@@ -3297,7 +3402,16 @@
     </w:p>
     <w:p>
       <w:r>
-        <w:t>Next, compile, and initialize the SimpleExample application in $CLOUDPROXYDIR/go/apps/SimpleExample and run it as described in the next section.</w:t>
+        <w:t xml:space="preserve">Next, compile, and initialize the SimpleExample application in </w:t>
+      </w:r>
+      <w:r>
+        <w:rPr>
+          <w:rFonts w:ascii="Courier New" w:hAnsi="Courier New" w:cs="Courier New"/>
+        </w:rPr>
+        <w:t>$CLOUDPROXYDIR/go/apps/SimpleExample</w:t>
+      </w:r>
+      <w:r>
+        <w:t xml:space="preserve"> and run it as described in the next section.</w:t>
       </w:r>
     </w:p>
     <w:p/>
@@ -3368,13 +3482,31 @@
         <w:t>Simple Client</w:t>
       </w:r>
       <w:r>
-        <w:t xml:space="preserve"> (in </w:t>
-      </w:r>
-      <w:r>
+        <w:t xml:space="preserve"> </w:t>
+      </w:r>
+      <w:r>
+        <w:t xml:space="preserve">in </w:t>
+      </w:r>
+      <w:r>
+        <w:rPr>
+          <w:rFonts w:ascii="Courier New" w:hAnsi="Courier New" w:cs="Courier New"/>
+        </w:rPr>
         <w:t xml:space="preserve">$CLOUDPROXYDIR/go/apps/SimpleExample/SimpleClient </w:t>
       </w:r>
       <w:r>
-        <w:t>simpleclient.go)</w:t>
+        <w:rPr>
+          <w:rFonts w:ascii="Courier New" w:hAnsi="Courier New" w:cs="Courier New"/>
+        </w:rPr>
+        <w:t>simpleclient.g</w:t>
+      </w:r>
+      <w:r>
+        <w:rPr>
+          <w:rFonts w:ascii="Courier New" w:hAnsi="Courier New" w:cs="Courier New"/>
+        </w:rPr>
+        <w:t>o</w:t>
+      </w:r>
+      <w:r>
+        <w:t>)</w:t>
       </w:r>
     </w:p>
     <w:p>
@@ -3389,13 +3521,25 @@
         <w:t>Simple Server</w:t>
       </w:r>
       <w:r>
-        <w:t xml:space="preserve"> (in </w:t>
-      </w:r>
-      <w:r>
+        <w:t xml:space="preserve"> </w:t>
+      </w:r>
+      <w:r>
+        <w:t xml:space="preserve">in </w:t>
+      </w:r>
+      <w:r>
+        <w:rPr>
+          <w:rFonts w:ascii="Courier New" w:hAnsi="Courier New" w:cs="Courier New"/>
+        </w:rPr>
         <w:t>$CLOUDPROXYDIR/go/apps/SimpleExample/SimpleServer/</w:t>
       </w:r>
       <w:r>
-        <w:t>simpleserver.go)</w:t>
+        <w:rPr>
+          <w:rFonts w:ascii="Courier New" w:hAnsi="Courier New" w:cs="Courier New"/>
+        </w:rPr>
+        <w:t>simpleserver.go</w:t>
+      </w:r>
+      <w:r>
+        <w:t>.</w:t>
       </w:r>
     </w:p>
     <w:p>
@@ -3410,13 +3554,25 @@
         <w:t>Simple Security Domain Signing Service</w:t>
       </w:r>
       <w:r>
-        <w:t xml:space="preserve"> (in </w:t>
-      </w:r>
-      <w:r>
+        <w:t xml:space="preserve"> </w:t>
+      </w:r>
+      <w:r>
+        <w:t xml:space="preserve">in </w:t>
+      </w:r>
+      <w:r>
+        <w:rPr>
+          <w:rFonts w:ascii="Courier New" w:hAnsi="Courier New" w:cs="Courier New"/>
+        </w:rPr>
         <w:t>$CLOUDPROXYDIR/go/apps/SimpleExample/SimpleDomainService/</w:t>
       </w:r>
       <w:r>
-        <w:t>simpledomainservice.go)</w:t>
+        <w:rPr>
+          <w:rFonts w:ascii="Courier New" w:hAnsi="Courier New" w:cs="Courier New"/>
+        </w:rPr>
+        <w:t>simpledomainservice.go</w:t>
+      </w:r>
+      <w:r>
+        <w:t>.</w:t>
       </w:r>
     </w:p>
     <w:p/>
@@ -3428,9 +3584,15 @@
         <w:t xml:space="preserve">Common code used by the client and server is in </w:t>
       </w:r>
       <w:r>
+        <w:rPr>
+          <w:rFonts w:ascii="Courier New" w:hAnsi="Courier New" w:cs="Courier New"/>
+        </w:rPr>
         <w:t>$CLOUDPROXYDIR/go/apps/SimpleExample/taosupport</w:t>
       </w:r>
       <w:r>
+        <w:rPr>
+          <w:rFonts w:ascii="Courier New" w:hAnsi="Courier New" w:cs="Courier New"/>
+        </w:rPr>
         <w:t>.</w:t>
       </w:r>
     </w:p>
@@ -3733,7 +3895,13 @@
         <w:t xml:space="preserve"> contains</w:t>
       </w:r>
       <w:r>
-        <w:t xml:space="preserve"> a full working version. A corresponding version of the annotated C++ version appears in Appendix III.</w:t>
+        <w:t xml:space="preserve"> a full working version. A corresponding version of the annotated C++ version appears in Appendix </w:t>
+      </w:r>
+      <w:r>
+        <w:t>2</w:t>
+      </w:r>
+      <w:r>
+        <w:t>.</w:t>
       </w:r>
     </w:p>
     <w:p/>
@@ -3741,18 +3909,6 @@
       <w:r>
         <w:t>Although SimpleExample is very simple, the Tao relevant code in SimpleExample can be used with little change even in complex Cloudproxy applications.</w:t>
       </w:r>
-    </w:p>
-    <w:p>
-      <w:pPr>
-        <w:tabs>
-          <w:tab w:val="left" w:pos="3184"/>
-        </w:tabs>
-        <w:rPr>
-          <w:b/>
-          <w:sz w:val="24"/>
-          <w:szCs w:val="24"/>
-        </w:rPr>
-      </w:pPr>
       <w:r>
         <w:rPr>
           <w:b/>
@@ -3810,7 +3966,22 @@
         <w:t>as</w:t>
       </w:r>
       <w:r>
-        <w:t xml:space="preserve"> a single go file in go/apps/simpleexample/simpleclient/simpleclient.go </w:t>
+        <w:t xml:space="preserve"> a single go file in </w:t>
+      </w:r>
+      <w:r>
+        <w:rPr>
+          <w:rFonts w:ascii="Courier New" w:hAnsi="Courier New" w:cs="Courier New"/>
+        </w:rPr>
+        <w:t>$CLOUDPROXYDIR/</w:t>
+      </w:r>
+      <w:r>
+        <w:rPr>
+          <w:rFonts w:ascii="Courier New" w:hAnsi="Courier New" w:cs="Courier New"/>
+        </w:rPr>
+        <w:t>go/apps/simpleexample/simpleclient/simpleclient.go</w:t>
+      </w:r>
+      <w:r>
+        <w:t xml:space="preserve"> </w:t>
       </w:r>
       <w:r>
         <w:t>together with</w:t>
@@ -3819,6 +3990,21 @@
         <w:t xml:space="preserve"> some common Tao based code in </w:t>
       </w:r>
       <w:r>
+        <w:rPr>
+          <w:rFonts w:ascii="Courier New" w:hAnsi="Courier New" w:cs="Courier New"/>
+        </w:rPr>
+        <w:t>$CLOUDPROXYDIR</w:t>
+      </w:r>
+      <w:r>
+        <w:rPr>
+          <w:rFonts w:ascii="Courier New" w:hAnsi="Courier New" w:cs="Courier New"/>
+        </w:rPr>
+        <w:t>/</w:t>
+      </w:r>
+      <w:r>
+        <w:rPr>
+          <w:rFonts w:ascii="Courier New" w:hAnsi="Courier New" w:cs="Courier New"/>
+        </w:rPr>
         <w:t>go/apps/simpleexample/taosupport</w:t>
       </w:r>
       <w:r>
@@ -3868,7 +4054,13 @@
         <w:t>taosupport.TaoProgramData</w:t>
       </w:r>
       <w:r>
-        <w:t xml:space="preserve"> containing the policy cert for the domain and simpleclient’s Tao Principal Name, symmetric keys, Program Key and Program Cert.  </w:t>
+        <w:t xml:space="preserve"> </w:t>
+      </w:r>
+      <w:r>
+        <w:t xml:space="preserve">object </w:t>
+      </w:r>
+      <w:r>
+        <w:t xml:space="preserve">containing the policy cert for the domain and simpleclient’s Tao Principal Name, symmetric keys, Program Key and Program Cert.  </w:t>
       </w:r>
     </w:p>
     <w:p/>
@@ -4131,25 +4323,406 @@
         <w:outlineLvl w:val="0"/>
       </w:pPr>
       <w:r>
-        <w:t>TaoParadigm: simpleDomain, err := tao.LoadDomain(*cfg, nil),</w:t>
+        <w:t>TaoParadigm</w:t>
+      </w:r>
+      <w:r>
+        <w:t xml:space="preserve"> loads the domain information from the provided configuration file [</w:t>
+      </w:r>
+      <w:r>
+        <w:t xml:space="preserve">simpleDomain, </w:t>
+      </w:r>
+      <w:r>
+        <w:t>err := tao.LoadDomain(*cfg, nil)</w:t>
+      </w:r>
+      <w:r>
+        <w:t>]</w:t>
+      </w:r>
+      <w:r>
+        <w:t xml:space="preserve"> and retrieves the policy certificate from the domain information.  It hashes the policy cert and uses this to Extend the Tao Principal Name which binds the policy key to the new image.</w:t>
       </w:r>
     </w:p>
     <w:p>
       <w:pPr>
         <w:outlineLvl w:val="0"/>
       </w:pPr>
-      <w:r>
-        <w:t>CreateSigningKey does the attest</w:t>
-      </w:r>
-      <w:bookmarkStart w:id="0" w:name="_GoBack"/>
-      <w:bookmarkEnd w:id="0"/>
     </w:p>
     <w:p>
       <w:pPr>
         <w:outlineLvl w:val="0"/>
       </w:pPr>
       <w:r>
-        <w:t>derPolicyCert := simpleDomain.Keys.Cert.Raw,</w:t>
+        <w:t>Next it calls LoadProgramKeys</w:t>
+      </w:r>
+      <w:r>
+        <w:t xml:space="preserve">, which will retrieve the sealed symmetric keys and Program Key along with the Program Certificate, from the application directory, if this instance of the program has been initialized, otherwise it returns nil.  If the sealed sealed symmetric keys were recovered, it unseals them, otherwise (via the </w:t>
+      </w:r>
+      <w:r>
+        <w:t>call to InitializeSealedSymmetricKeys)</w:t>
+      </w:r>
+      <w:r>
+        <w:t xml:space="preserve"> it generates new keys, seals them and saves them to the correct file in the application directory.  If the sealed Program Key exists, it unseals the Program Key, otherwise,</w:t>
+      </w:r>
+      <w:r>
+        <w:t xml:space="preserve"> TaoParadigm generates a new program key, builds a certificate signing request, attests the new program public key and communicates</w:t>
+      </w:r>
+      <w:r>
+        <w:t xml:space="preserve"> with the domain signing service </w:t>
+      </w:r>
+      <w:r>
+        <w:t xml:space="preserve">to have the Program key certificate signed by the policy key.  This is done by </w:t>
+      </w:r>
+      <w:r>
+        <w:t>InitializeSealedProgramKey</w:t>
+      </w:r>
+      <w:r>
+        <w:t xml:space="preserve"> which we describe further below.  Before returning, </w:t>
+      </w:r>
+      <w:r>
+        <w:t>InitializeSealedProgramKey</w:t>
+      </w:r>
+      <w:r>
+        <w:t>, seals the private Program Key, and stores the sealed key and certificate in the application area and returns the new Program Key and Program Certificate.</w:t>
+      </w:r>
+    </w:p>
+    <w:p>
+      <w:pPr>
+        <w:outlineLvl w:val="0"/>
+      </w:pPr>
+    </w:p>
+    <w:p>
+      <w:pPr>
+        <w:outlineLvl w:val="0"/>
+      </w:pPr>
+      <w:r>
+        <w:t xml:space="preserve">Finally, </w:t>
+      </w:r>
+      <w:r>
+        <w:t>TaoParadigm</w:t>
+      </w:r>
+      <w:r>
+        <w:t xml:space="preserve"> fills </w:t>
+      </w:r>
+      <w:r>
+        <w:t xml:space="preserve">the TaoProgramData object </w:t>
+      </w:r>
+      <w:r>
+        <w:t>with the symmetric keys, program key, policy certifica</w:t>
+      </w:r>
+      <w:r>
+        <w:t xml:space="preserve">te, program certificate and the location of application store; it then </w:t>
+      </w:r>
+      <w:r>
+        <w:t>returns.</w:t>
+      </w:r>
+    </w:p>
+    <w:p>
+      <w:pPr>
+        <w:outlineLvl w:val="0"/>
+      </w:pPr>
+    </w:p>
+    <w:p>
+      <w:pPr>
+        <w:outlineLvl w:val="0"/>
+      </w:pPr>
+      <w:r>
+        <w:t>InitializeSealedProgramKey</w:t>
+      </w:r>
+      <w:r>
+        <w:t xml:space="preserve"> carries out the heart of the Cloudproxy key management service, so it and its callees </w:t>
+      </w:r>
+      <w:r>
+        <w:t>are</w:t>
+      </w:r>
+      <w:r>
+        <w:t xml:space="preserve"> worth a little further discussion.  </w:t>
+      </w:r>
+      <w:r>
+        <w:t>InitializeSealedProgramKey</w:t>
+      </w:r>
+      <w:r>
+        <w:t xml:space="preserve"> calls </w:t>
+      </w:r>
+    </w:p>
+    <w:p>
+      <w:pPr>
+        <w:outlineLvl w:val="0"/>
+      </w:pPr>
+      <w:r>
+        <w:t xml:space="preserve">CreateSigningKey </w:t>
+      </w:r>
+      <w:r>
+        <w:t>which</w:t>
+      </w:r>
+      <w:r>
+        <w:t xml:space="preserve"> generate</w:t>
+      </w:r>
+      <w:r>
+        <w:t>s</w:t>
+      </w:r>
+      <w:r>
+        <w:t xml:space="preserve"> a new Program Key</w:t>
+      </w:r>
+      <w:r>
+        <w:t xml:space="preserve">, builds an x509 certificate request which includes the </w:t>
+      </w:r>
+      <w:r>
+        <w:t>Hosted System’</w:t>
+      </w:r>
+      <w:r>
+        <w:t>s Tao Principal Name, and self-signs that certificate request.</w:t>
+      </w:r>
+      <w:r>
+        <w:t xml:space="preserve">  It then constructs a statement in the authorization language that say “PrincipalName(Program-Key) speaksfor PrincipalName(Program)” where each “PrincipalName” is the canonical Tao Principal name of, respectively, the new key and the Program’s Tao Principal Name.</w:t>
+      </w:r>
+      <w:r>
+        <w:t xml:space="preserve">  This is called, the delegation statement.  </w:t>
+      </w:r>
+      <w:r>
+        <w:t xml:space="preserve">CreateSigningKey </w:t>
+      </w:r>
+      <w:r>
+        <w:t xml:space="preserve">then requests the Host System (via the Tao Interface) attest to the statement.  The attestation includes the Measurement of the Hosted System and is signed by the Host System.  The resulting attestation means “HostSystem(attestation-key) says </w:t>
+      </w:r>
+      <w:r>
+        <w:t>PrincipalName(Program-Key) speaksfor PrincipalName(Program)</w:t>
+      </w:r>
+      <w:r>
+        <w:t xml:space="preserve">.”  This attestation along with any relevant supporting certificates, is transmitted to the </w:t>
+      </w:r>
+      <w:r>
+        <w:t>domain signing service</w:t>
+      </w:r>
+      <w:r>
+        <w:t xml:space="preserve"> (simpledomainservice) via the call to </w:t>
+      </w:r>
+      <w:r>
+        <w:t>RequestDomainServiceCert</w:t>
+      </w:r>
+      <w:r>
+        <w:t xml:space="preserve">.  The domain service, if the Hosted System measurement conforms to the list of “trusted programs” in the domain signs the Program Certificate with the (private portion of) the policy key and returns it.  The resulting </w:t>
+      </w:r>
+      <w:r>
+        <w:t>Program Certificate</w:t>
+      </w:r>
+      <w:r>
+        <w:t xml:space="preserve"> means </w:t>
+      </w:r>
+      <w:r>
+        <w:t>“</w:t>
+      </w:r>
+      <w:r>
+        <w:t>Policy-Key</w:t>
+      </w:r>
+      <w:r>
+        <w:t xml:space="preserve"> says PrincipalName(Program-Key) speaksfor PrincipalName(Program).”  </w:t>
+      </w:r>
+      <w:r>
+        <w:t xml:space="preserve">Any relying program in the domain receiving the </w:t>
+      </w:r>
+      <w:r>
+        <w:t>Program Certificate</w:t>
+      </w:r>
+      <w:r>
+        <w:t xml:space="preserve"> from a communicating program can verify the Program Certificate (using the public portion of the policy) and demand the communicating </w:t>
+      </w:r>
+      <w:r>
+        <w:lastRenderedPageBreak/>
+        <w:t>program “prove possession” of the private portion of the Program Key.  Such a proof cryptographically authenticates the communicating program and the Tao properties under which it was created.</w:t>
+      </w:r>
+    </w:p>
+    <w:p>
+      <w:pPr>
+        <w:outlineLvl w:val="0"/>
+      </w:pPr>
+    </w:p>
+    <w:p>
+      <w:pPr>
+        <w:outlineLvl w:val="0"/>
+      </w:pPr>
+      <w:r>
+        <w:t>Two programs in the security domain, one acting as a client an</w:t>
+      </w:r>
+      <w:r>
+        <w:t>d</w:t>
+      </w:r>
+      <w:r>
+        <w:t xml:space="preserve"> one acting as a server, use their</w:t>
+      </w:r>
+      <w:r>
+        <w:t xml:space="preserve"> Program Key</w:t>
+      </w:r>
+      <w:r>
+        <w:t xml:space="preserve">s to open an encrypted, authenticated, integrity protected TLS channel.  Once this channel is established each program know “the channel speaks for the peer Program Principal.”  The client side of this channel negotiation is accomplished by </w:t>
+      </w:r>
+      <w:r>
+        <w:t xml:space="preserve">the program </w:t>
+      </w:r>
+      <w:r>
+        <w:t>OpenTaoChannel</w:t>
+      </w:r>
+      <w:r>
+        <w:t xml:space="preserve">.  It simply uses the Program Key of the client (and the received Program Certificate of the server which is authenticated by the policy key) to open the TLS channel.  </w:t>
+      </w:r>
+      <w:r>
+        <w:t>OpenTaoChannel</w:t>
+      </w:r>
+      <w:r>
+        <w:t xml:space="preserve"> returns the resulting bidirectional channel handle and the Tao Principal Name of the server.</w:t>
+      </w:r>
+      <w:r>
+        <w:t xml:space="preserve">  The corresponding code in the server to open the channel is in simpleserver and uses its Program Key and Program Certificate.</w:t>
+      </w:r>
+    </w:p>
+    <w:p>
+      <w:pPr>
+        <w:outlineLvl w:val="0"/>
+      </w:pPr>
+    </w:p>
+    <w:p>
+      <w:pPr>
+        <w:outlineLvl w:val="0"/>
+      </w:pPr>
+      <w:r>
+        <w:t>GetRequest, SendRequest, GetResponse, SendResponse</w:t>
+      </w:r>
+      <w:r>
+        <w:t xml:space="preserve"> are simple helper functions to get and send requests and responses. Protect and </w:t>
+      </w:r>
+      <w:r>
+        <w:t>Unprotect</w:t>
+      </w:r>
+      <w:r>
+        <w:t xml:space="preserve"> are simple functions to encrypt and </w:t>
+      </w:r>
+      <w:r>
+        <w:t>decrypt files protected by the</w:t>
+      </w:r>
+      <w:r>
+        <w:t xml:space="preserve"> Tao program’s symmetric keys.</w:t>
+      </w:r>
+    </w:p>
+    <w:p>
+      <w:pPr>
+        <w:outlineLvl w:val="0"/>
+      </w:pPr>
+    </w:p>
+    <w:p>
+      <w:pPr>
+        <w:outlineLvl w:val="0"/>
+      </w:pPr>
+      <w:r>
+        <w:t>A Hosted</w:t>
+      </w:r>
+      <w:r>
+        <w:t xml:space="preserve"> System can also ask the Host to measure and start another program.  We used a utility (tao run, see below) to start simplecllient, simpleserver and simpledomainservice so there was no need to do this.  Starting a Hosted System varies a little depending on the Host System environment.  To see how this is done in Linux, consult </w:t>
+      </w:r>
+      <w:r>
+        <w:rPr>
+          <w:rFonts w:ascii="Courier New" w:hAnsi="Courier New" w:cs="Courier New"/>
+        </w:rPr>
+        <w:t>$CLOUDPROXYDIR/</w:t>
+      </w:r>
+      <w:r>
+        <w:rPr>
+          <w:rFonts w:ascii="Courier New" w:hAnsi="Courier New" w:cs="Courier New"/>
+        </w:rPr>
+        <w:t>go/apps/tao_launch</w:t>
+      </w:r>
+      <w:r>
+        <w:t>.</w:t>
+      </w:r>
+    </w:p>
+    <w:p>
+      <w:pPr>
+        <w:outlineLvl w:val="0"/>
+      </w:pPr>
+    </w:p>
+    <w:p>
+      <w:pPr>
+        <w:outlineLvl w:val="0"/>
+      </w:pPr>
+      <w:r>
+        <w:t>We should mention that simpleexample was meant mainly to be instructive (but correct!) so we sometimes repeated code that could have been accessed in the Tao Library.  We also opted for simple, transparent constructions in Go sometimes at the expense of being “idiomatically correct.”</w:t>
+      </w:r>
+      <w:r>
+        <w:t xml:space="preserve">  The </w:t>
+      </w:r>
+      <w:r>
+        <w:rPr>
+          <w:rFonts w:ascii="Courier New" w:hAnsi="Courier New" w:cs="Courier New"/>
+        </w:rPr>
+        <w:t>TaoProgramData</w:t>
+      </w:r>
+      <w:r>
+        <w:t>, for example, duplicates some data structures in the Tao Library and is defined to simplify and clarify the actual Tao Data but it can be replaced.</w:t>
+      </w:r>
+    </w:p>
+    <w:p>
+      <w:pPr>
+        <w:outlineLvl w:val="0"/>
+      </w:pPr>
+    </w:p>
+    <w:p>
+      <w:pPr>
+        <w:outlineLvl w:val="0"/>
+      </w:pPr>
+      <w:r>
+        <w:t xml:space="preserve">We don’t describe simpledomainservice here since it does not directly call the Tao interface.  You can find other example applications in </w:t>
+      </w:r>
+      <w:r>
+        <w:rPr>
+          <w:rFonts w:ascii="Courier New" w:hAnsi="Courier New" w:cs="Courier New"/>
+        </w:rPr>
+        <w:t>$CLOUDPROXYDIR/</w:t>
+      </w:r>
+      <w:r>
+        <w:rPr>
+          <w:rFonts w:ascii="Courier New" w:hAnsi="Courier New" w:cs="Courier New"/>
+        </w:rPr>
+        <w:t>go/apps/</w:t>
+      </w:r>
+      <w:r>
+        <w:rPr>
+          <w:rFonts w:ascii="Courier New" w:hAnsi="Courier New" w:cs="Courier New"/>
+        </w:rPr>
+        <w:t xml:space="preserve">demo </w:t>
+      </w:r>
+      <w:r>
+        <w:t xml:space="preserve">and a more complex example in </w:t>
+      </w:r>
+      <w:r>
+        <w:rPr>
+          <w:rFonts w:ascii="Courier New" w:hAnsi="Courier New" w:cs="Courier New"/>
+        </w:rPr>
+        <w:t>$CLOUDPROXYDIR/</w:t>
+      </w:r>
+      <w:r>
+        <w:rPr>
+          <w:rFonts w:ascii="Courier New" w:hAnsi="Courier New" w:cs="Courier New"/>
+        </w:rPr>
+        <w:t>go/apps/</w:t>
+      </w:r>
+      <w:r>
+        <w:rPr>
+          <w:rFonts w:ascii="Courier New" w:hAnsi="Courier New" w:cs="Courier New"/>
+        </w:rPr>
+        <w:t>fileproxy</w:t>
+      </w:r>
+      <w:r>
+        <w:t>.  A C++ implementation</w:t>
+      </w:r>
+    </w:p>
+    <w:p>
+      <w:pPr>
+        <w:outlineLvl w:val="0"/>
+      </w:pPr>
+    </w:p>
+    <w:p>
+      <w:pPr>
+        <w:outlineLvl w:val="0"/>
+      </w:pPr>
+      <w:r>
+        <w:t>Finally, Appendix 1 has a brief description of the Datalog policy engine and rules.</w:t>
       </w:r>
     </w:p>
     <w:p>
@@ -4173,651 +4746,6 @@
         <w:autoSpaceDN w:val="0"/>
         <w:adjustRightInd w:val="0"/>
         <w:spacing w:line="240" w:lineRule="auto"/>
-      </w:pPr>
-      <w:r>
-        <w:t>policyKeyName := sha256.Sum256(derPolicyCert)</w:t>
-      </w:r>
-    </w:p>
-    <w:p>
-      <w:pPr>
-        <w:outlineLvl w:val="0"/>
-      </w:pPr>
-      <w:r>
-        <w:t xml:space="preserve">        hexPolicyCert :=  hex.EncodeToString(policyKeyName[0:32])</w:t>
-      </w:r>
-    </w:p>
-    <w:p>
-      <w:pPr>
-        <w:outlineLvl w:val="0"/>
-      </w:pPr>
-      <w:r>
-        <w:t>tao.Parent().ExtendTaoName(auth.SubPrin{e})</w:t>
-      </w:r>
-    </w:p>
-    <w:p>
-      <w:pPr>
-        <w:outlineLvl w:val="0"/>
-      </w:pPr>
-      <w:r>
-        <w:t>LoadProgramKeys(*filePath)</w:t>
-      </w:r>
-    </w:p>
-    <w:p>
-      <w:pPr>
-        <w:widowControl w:val="0"/>
-        <w:tabs>
-          <w:tab w:val="left" w:pos="560"/>
-          <w:tab w:val="left" w:pos="1120"/>
-          <w:tab w:val="left" w:pos="1680"/>
-          <w:tab w:val="left" w:pos="2240"/>
-          <w:tab w:val="left" w:pos="2800"/>
-          <w:tab w:val="left" w:pos="3360"/>
-          <w:tab w:val="left" w:pos="3920"/>
-          <w:tab w:val="left" w:pos="4480"/>
-          <w:tab w:val="left" w:pos="5040"/>
-          <w:tab w:val="left" w:pos="5600"/>
-          <w:tab w:val="left" w:pos="6160"/>
-          <w:tab w:val="left" w:pos="6720"/>
-        </w:tabs>
-        <w:autoSpaceDE w:val="0"/>
-        <w:autoSpaceDN w:val="0"/>
-        <w:adjustRightInd w:val="0"/>
-        <w:spacing w:line="240" w:lineRule="auto"/>
-      </w:pPr>
-      <w:r>
-        <w:t>tao.Parent().Unseal(sealedSymmetricKey) or InitializeSealedSymmetricKeys(*filePath, tao.Parent(),</w:t>
-      </w:r>
-    </w:p>
-    <w:p>
-      <w:pPr>
-        <w:outlineLvl w:val="0"/>
-      </w:pPr>
-      <w:r>
-        <w:t xml:space="preserve">                        SizeofSymmetricKeys)</w:t>
-      </w:r>
-    </w:p>
-    <w:p>
-      <w:pPr>
-        <w:widowControl w:val="0"/>
-        <w:tabs>
-          <w:tab w:val="left" w:pos="560"/>
-          <w:tab w:val="left" w:pos="1120"/>
-          <w:tab w:val="left" w:pos="1680"/>
-          <w:tab w:val="left" w:pos="2240"/>
-          <w:tab w:val="left" w:pos="2800"/>
-          <w:tab w:val="left" w:pos="3360"/>
-          <w:tab w:val="left" w:pos="3920"/>
-          <w:tab w:val="left" w:pos="4480"/>
-          <w:tab w:val="left" w:pos="5040"/>
-          <w:tab w:val="left" w:pos="5600"/>
-          <w:tab w:val="left" w:pos="6160"/>
-          <w:tab w:val="left" w:pos="6720"/>
-        </w:tabs>
-        <w:autoSpaceDE w:val="0"/>
-        <w:autoSpaceDN w:val="0"/>
-        <w:adjustRightInd w:val="0"/>
-        <w:spacing w:line="240" w:lineRule="auto"/>
-      </w:pPr>
-      <w:r>
-        <w:t>SigningKeyFromBlob(tao.Parent(),sealedProgramKey, programCert, delegation)</w:t>
-      </w:r>
-      <w:r>
-        <w:t>or InitializeSealedProgramKey(</w:t>
-      </w:r>
-    </w:p>
-    <w:p>
-      <w:pPr>
-        <w:widowControl w:val="0"/>
-        <w:tabs>
-          <w:tab w:val="left" w:pos="560"/>
-          <w:tab w:val="left" w:pos="1120"/>
-          <w:tab w:val="left" w:pos="1680"/>
-          <w:tab w:val="left" w:pos="2240"/>
-          <w:tab w:val="left" w:pos="2800"/>
-          <w:tab w:val="left" w:pos="3360"/>
-          <w:tab w:val="left" w:pos="3920"/>
-          <w:tab w:val="left" w:pos="4480"/>
-          <w:tab w:val="left" w:pos="5040"/>
-          <w:tab w:val="left" w:pos="5600"/>
-          <w:tab w:val="left" w:pos="6160"/>
-          <w:tab w:val="left" w:pos="6720"/>
-        </w:tabs>
-        <w:autoSpaceDE w:val="0"/>
-        <w:autoSpaceDN w:val="0"/>
-        <w:adjustRightInd w:val="0"/>
-        <w:spacing w:line="240" w:lineRule="auto"/>
-      </w:pPr>
-      <w:r>
-        <w:t xml:space="preserve">                        *filePath, tao.Parent(),</w:t>
-      </w:r>
-    </w:p>
-    <w:p>
-      <w:pPr>
-        <w:outlineLvl w:val="0"/>
-      </w:pPr>
-      <w:r>
-        <w:t xml:space="preserve">                        *simpleDomain)</w:t>
-      </w:r>
-    </w:p>
-    <w:p>
-      <w:pPr>
-        <w:widowControl w:val="0"/>
-        <w:tabs>
-          <w:tab w:val="left" w:pos="560"/>
-          <w:tab w:val="left" w:pos="1120"/>
-          <w:tab w:val="left" w:pos="1680"/>
-          <w:tab w:val="left" w:pos="2240"/>
-          <w:tab w:val="left" w:pos="2800"/>
-          <w:tab w:val="left" w:pos="3360"/>
-          <w:tab w:val="left" w:pos="3920"/>
-          <w:tab w:val="left" w:pos="4480"/>
-          <w:tab w:val="left" w:pos="5040"/>
-          <w:tab w:val="left" w:pos="5600"/>
-          <w:tab w:val="left" w:pos="6160"/>
-          <w:tab w:val="left" w:pos="6720"/>
-        </w:tabs>
-        <w:autoSpaceDE w:val="0"/>
-        <w:autoSpaceDN w:val="0"/>
-        <w:adjustRightInd w:val="0"/>
-        <w:spacing w:line="240" w:lineRule="auto"/>
-      </w:pPr>
-      <w:r>
-        <w:t>FillTaoProgramData(derPolicyCert, taoName.String(),</w:t>
-      </w:r>
-    </w:p>
-    <w:p>
-      <w:pPr>
-        <w:outlineLvl w:val="0"/>
-      </w:pPr>
-      <w:r>
-        <w:t xml:space="preserve">                *programKey, symKeys, programKey.Cert.Raw, filePath)</w:t>
-      </w:r>
-    </w:p>
-    <w:p>
-      <w:pPr>
-        <w:outlineLvl w:val="0"/>
-      </w:pPr>
-    </w:p>
-    <w:p>
-      <w:pPr>
-        <w:widowControl w:val="0"/>
-        <w:tabs>
-          <w:tab w:val="left" w:pos="560"/>
-          <w:tab w:val="left" w:pos="1120"/>
-          <w:tab w:val="left" w:pos="1680"/>
-          <w:tab w:val="left" w:pos="2240"/>
-          <w:tab w:val="left" w:pos="2800"/>
-          <w:tab w:val="left" w:pos="3360"/>
-          <w:tab w:val="left" w:pos="3920"/>
-          <w:tab w:val="left" w:pos="4480"/>
-          <w:tab w:val="left" w:pos="5040"/>
-          <w:tab w:val="left" w:pos="5600"/>
-          <w:tab w:val="left" w:pos="6160"/>
-          <w:tab w:val="left" w:pos="6720"/>
-        </w:tabs>
-        <w:autoSpaceDE w:val="0"/>
-        <w:autoSpaceDN w:val="0"/>
-        <w:adjustRightInd w:val="0"/>
-        <w:spacing w:line="240" w:lineRule="auto"/>
-      </w:pPr>
-      <w:r>
-        <w:t>InitializeSealedProgramKey(filePath string, t tao.Tao, domain tao.Domain) (</w:t>
-      </w:r>
-    </w:p>
-    <w:p>
-      <w:pPr>
-        <w:outlineLvl w:val="0"/>
-      </w:pPr>
-      <w:r>
-        <w:t xml:space="preserve">                *tao.Keys, error): CreateSigningKey(t)</w:t>
-      </w:r>
-    </w:p>
-    <w:p>
-      <w:pPr>
-        <w:outlineLvl w:val="0"/>
-      </w:pPr>
-      <w:r>
-        <w:t>RequestDomainServiceCert("tcp", *caAddr, k, domain.Keys.VerifyingKey)</w:t>
-      </w:r>
-      <w:r>
-        <w:t xml:space="preserve"> should be replaced by RequestTruncatedAttestation</w:t>
-      </w:r>
-    </w:p>
-    <w:p>
-      <w:pPr>
-        <w:outlineLvl w:val="0"/>
-      </w:pPr>
-    </w:p>
-    <w:p>
-      <w:pPr>
-        <w:widowControl w:val="0"/>
-        <w:tabs>
-          <w:tab w:val="left" w:pos="560"/>
-          <w:tab w:val="left" w:pos="1120"/>
-          <w:tab w:val="left" w:pos="1680"/>
-          <w:tab w:val="left" w:pos="2240"/>
-          <w:tab w:val="left" w:pos="2800"/>
-          <w:tab w:val="left" w:pos="3360"/>
-          <w:tab w:val="left" w:pos="3920"/>
-          <w:tab w:val="left" w:pos="4480"/>
-          <w:tab w:val="left" w:pos="5040"/>
-          <w:tab w:val="left" w:pos="5600"/>
-          <w:tab w:val="left" w:pos="6160"/>
-          <w:tab w:val="left" w:pos="6720"/>
-        </w:tabs>
-        <w:autoSpaceDE w:val="0"/>
-        <w:autoSpaceDN w:val="0"/>
-        <w:adjustRightInd w:val="0"/>
-        <w:spacing w:line="240" w:lineRule="auto"/>
-      </w:pPr>
-      <w:r>
-        <w:t>k.Delegation = na</w:t>
-      </w:r>
-    </w:p>
-    <w:p>
-      <w:pPr>
-        <w:widowControl w:val="0"/>
-        <w:tabs>
-          <w:tab w:val="left" w:pos="560"/>
-          <w:tab w:val="left" w:pos="1120"/>
-          <w:tab w:val="left" w:pos="1680"/>
-          <w:tab w:val="left" w:pos="2240"/>
-          <w:tab w:val="left" w:pos="2800"/>
-          <w:tab w:val="left" w:pos="3360"/>
-          <w:tab w:val="left" w:pos="3920"/>
-          <w:tab w:val="left" w:pos="4480"/>
-          <w:tab w:val="left" w:pos="5040"/>
-          <w:tab w:val="left" w:pos="5600"/>
-          <w:tab w:val="left" w:pos="6160"/>
-          <w:tab w:val="left" w:pos="6720"/>
-        </w:tabs>
-        <w:autoSpaceDE w:val="0"/>
-        <w:autoSpaceDN w:val="0"/>
-        <w:adjustRightInd w:val="0"/>
-        <w:spacing w:line="240" w:lineRule="auto"/>
-      </w:pPr>
-      <w:r>
-        <w:t xml:space="preserve">        pa, _ := auth.UnmarshalForm(na.SerializedStatement)</w:t>
-      </w:r>
-    </w:p>
-    <w:p>
-      <w:pPr>
-        <w:widowControl w:val="0"/>
-        <w:tabs>
-          <w:tab w:val="left" w:pos="560"/>
-          <w:tab w:val="left" w:pos="1120"/>
-          <w:tab w:val="left" w:pos="1680"/>
-          <w:tab w:val="left" w:pos="2240"/>
-          <w:tab w:val="left" w:pos="2800"/>
-          <w:tab w:val="left" w:pos="3360"/>
-          <w:tab w:val="left" w:pos="3920"/>
-          <w:tab w:val="left" w:pos="4480"/>
-          <w:tab w:val="left" w:pos="5040"/>
-          <w:tab w:val="left" w:pos="5600"/>
-          <w:tab w:val="left" w:pos="6160"/>
-          <w:tab w:val="left" w:pos="6720"/>
-        </w:tabs>
-        <w:autoSpaceDE w:val="0"/>
-        <w:autoSpaceDN w:val="0"/>
-        <w:adjustRightInd w:val="0"/>
-        <w:spacing w:line="240" w:lineRule="auto"/>
-      </w:pPr>
-      <w:r>
-        <w:t xml:space="preserve">        var saysStatement *auth.Says</w:t>
-      </w:r>
-    </w:p>
-    <w:p>
-      <w:pPr>
-        <w:widowControl w:val="0"/>
-        <w:tabs>
-          <w:tab w:val="left" w:pos="560"/>
-          <w:tab w:val="left" w:pos="1120"/>
-          <w:tab w:val="left" w:pos="1680"/>
-          <w:tab w:val="left" w:pos="2240"/>
-          <w:tab w:val="left" w:pos="2800"/>
-          <w:tab w:val="left" w:pos="3360"/>
-          <w:tab w:val="left" w:pos="3920"/>
-          <w:tab w:val="left" w:pos="4480"/>
-          <w:tab w:val="left" w:pos="5040"/>
-          <w:tab w:val="left" w:pos="5600"/>
-          <w:tab w:val="left" w:pos="6160"/>
-          <w:tab w:val="left" w:pos="6720"/>
-        </w:tabs>
-        <w:autoSpaceDE w:val="0"/>
-        <w:autoSpaceDN w:val="0"/>
-        <w:adjustRightInd w:val="0"/>
-        <w:spacing w:line="240" w:lineRule="auto"/>
-      </w:pPr>
-      <w:r>
-        <w:t xml:space="preserve">        if ptr, ok := pa.(*auth.Says); ok {</w:t>
-      </w:r>
-    </w:p>
-    <w:p>
-      <w:pPr>
-        <w:widowControl w:val="0"/>
-        <w:tabs>
-          <w:tab w:val="left" w:pos="560"/>
-          <w:tab w:val="left" w:pos="1120"/>
-          <w:tab w:val="left" w:pos="1680"/>
-          <w:tab w:val="left" w:pos="2240"/>
-          <w:tab w:val="left" w:pos="2800"/>
-          <w:tab w:val="left" w:pos="3360"/>
-          <w:tab w:val="left" w:pos="3920"/>
-          <w:tab w:val="left" w:pos="4480"/>
-          <w:tab w:val="left" w:pos="5040"/>
-          <w:tab w:val="left" w:pos="5600"/>
-          <w:tab w:val="left" w:pos="6160"/>
-          <w:tab w:val="left" w:pos="6720"/>
-        </w:tabs>
-        <w:autoSpaceDE w:val="0"/>
-        <w:autoSpaceDN w:val="0"/>
-        <w:adjustRightInd w:val="0"/>
-        <w:spacing w:line="240" w:lineRule="auto"/>
-      </w:pPr>
-      <w:r>
-        <w:t xml:space="preserve">                saysStatement = ptr</w:t>
-      </w:r>
-    </w:p>
-    <w:p>
-      <w:pPr>
-        <w:widowControl w:val="0"/>
-        <w:tabs>
-          <w:tab w:val="left" w:pos="560"/>
-          <w:tab w:val="left" w:pos="1120"/>
-          <w:tab w:val="left" w:pos="1680"/>
-          <w:tab w:val="left" w:pos="2240"/>
-          <w:tab w:val="left" w:pos="2800"/>
-          <w:tab w:val="left" w:pos="3360"/>
-          <w:tab w:val="left" w:pos="3920"/>
-          <w:tab w:val="left" w:pos="4480"/>
-          <w:tab w:val="left" w:pos="5040"/>
-          <w:tab w:val="left" w:pos="5600"/>
-          <w:tab w:val="left" w:pos="6160"/>
-          <w:tab w:val="left" w:pos="6720"/>
-        </w:tabs>
-        <w:autoSpaceDE w:val="0"/>
-        <w:autoSpaceDN w:val="0"/>
-        <w:adjustRightInd w:val="0"/>
-        <w:spacing w:line="240" w:lineRule="auto"/>
-      </w:pPr>
-      <w:r>
-        <w:t xml:space="preserve">        } else if val, ok := pa.(auth.Says); ok {</w:t>
-      </w:r>
-    </w:p>
-    <w:p>
-      <w:pPr>
-        <w:widowControl w:val="0"/>
-        <w:tabs>
-          <w:tab w:val="left" w:pos="560"/>
-          <w:tab w:val="left" w:pos="1120"/>
-          <w:tab w:val="left" w:pos="1680"/>
-          <w:tab w:val="left" w:pos="2240"/>
-          <w:tab w:val="left" w:pos="2800"/>
-          <w:tab w:val="left" w:pos="3360"/>
-          <w:tab w:val="left" w:pos="3920"/>
-          <w:tab w:val="left" w:pos="4480"/>
-          <w:tab w:val="left" w:pos="5040"/>
-          <w:tab w:val="left" w:pos="5600"/>
-          <w:tab w:val="left" w:pos="6160"/>
-          <w:tab w:val="left" w:pos="6720"/>
-        </w:tabs>
-        <w:autoSpaceDE w:val="0"/>
-        <w:autoSpaceDN w:val="0"/>
-        <w:adjustRightInd w:val="0"/>
-        <w:spacing w:line="240" w:lineRule="auto"/>
-      </w:pPr>
-      <w:r>
-        <w:t xml:space="preserve">                saysStatement = &amp;val</w:t>
-      </w:r>
-    </w:p>
-    <w:p>
-      <w:pPr>
-        <w:outlineLvl w:val="0"/>
-      </w:pPr>
-      <w:r>
-        <w:t xml:space="preserve">        }</w:t>
-      </w:r>
-    </w:p>
-    <w:p>
-      <w:pPr>
-        <w:outlineLvl w:val="0"/>
-      </w:pPr>
-      <w:r>
-        <w:t>sf, ok := saysStatement.Message.(auth.Speaksfor)</w:t>
-      </w:r>
-    </w:p>
-    <w:p>
-      <w:pPr>
-        <w:outlineLvl w:val="0"/>
-      </w:pPr>
-      <w:r>
-        <w:t>kprin, ok := sf.Delegate.(auth.Term)</w:t>
-      </w:r>
-    </w:p>
-    <w:p>
-      <w:pPr>
-        <w:outlineLvl w:val="0"/>
-      </w:pPr>
-      <w:r>
-        <w:t>auth.Bytes(kprin.(auth.Bytes))</w:t>
-      </w:r>
-    </w:p>
-    <w:p>
-      <w:pPr>
-        <w:outlineLvl w:val="0"/>
-      </w:pPr>
-      <w:r>
-        <w:t>k.Cert, err = x509.ParseCertificate(newCert)</w:t>
-      </w:r>
-    </w:p>
-    <w:p>
-      <w:pPr>
-        <w:outlineLvl w:val="0"/>
-      </w:pPr>
-      <w:r>
-        <w:t>programKeyBlob, err := tao.MarshalSignerDER(k.SigningKey)</w:t>
-      </w:r>
-    </w:p>
-    <w:p>
-      <w:pPr>
-        <w:outlineLvl w:val="0"/>
-      </w:pPr>
-      <w:r>
-        <w:t>sealedProgramKey, err := t.Seal(programKeyBlob, tao.SealPolicyDefault)</w:t>
-      </w:r>
-    </w:p>
-    <w:p>
-      <w:pPr>
-        <w:outlineLvl w:val="0"/>
-      </w:pPr>
-      <w:r>
-        <w:t>ioutil.WriteFile</w:t>
-      </w:r>
-    </w:p>
-    <w:p>
-      <w:pPr>
-        <w:outlineLvl w:val="0"/>
-      </w:pPr>
-      <w:r>
-        <w:t>delegateBlob, err := proto.Marshal(k.Delegation)</w:t>
-      </w:r>
-    </w:p>
-    <w:p>
-      <w:pPr>
-        <w:outlineLvl w:val="0"/>
-      </w:pPr>
-    </w:p>
-    <w:p>
-      <w:pPr>
-        <w:outlineLvl w:val="0"/>
-      </w:pPr>
-    </w:p>
-    <w:p>
-      <w:pPr>
-        <w:outlineLvl w:val="0"/>
-      </w:pPr>
-    </w:p>
-    <w:p>
-      <w:pPr>
-        <w:outlineLvl w:val="0"/>
-      </w:pPr>
-      <w:r>
-        <w:t>tao.RequestTruncatedAttestation(network, *ca, keys, domain.Keys.VerifyingKey)</w:t>
-      </w:r>
-    </w:p>
-    <w:p>
-      <w:pPr>
-        <w:outlineLvl w:val="0"/>
-      </w:pPr>
-    </w:p>
-    <w:p>
-      <w:pPr>
-        <w:outlineLvl w:val="0"/>
-      </w:pPr>
-      <w:r>
-        <w:t>OpenTaoChannel: x509.ParseCertificate(programObject.PolicyCert),</w:t>
-      </w:r>
-    </w:p>
-    <w:p>
-      <w:pPr>
-        <w:outlineLvl w:val="0"/>
-      </w:pPr>
-      <w:r>
-        <w:t>tao.EncodeTLSCert(&amp;programObject.ProgramKey),</w:t>
-      </w:r>
-    </w:p>
-    <w:p>
-      <w:pPr>
-        <w:outlineLvl w:val="0"/>
-      </w:pPr>
-      <w:r>
-        <w:t>tao</w:t>
-      </w:r>
-      <w:r>
-        <w:t>.Dial</w:t>
-      </w:r>
-      <w:r>
-        <w:t>WithKeys</w:t>
-      </w:r>
-    </w:p>
-    <w:p>
-      <w:pPr>
-        <w:outlineLvl w:val="0"/>
-      </w:pPr>
-      <w:r>
-        <w:t>tao.Listen(network, serverAddr, conf, g, domain.Keys.VerifyingKey, keys.Delegation)</w:t>
-      </w:r>
-    </w:p>
-    <w:p>
-      <w:pPr>
-        <w:outlineLvl w:val="0"/>
-      </w:pPr>
-      <w:r>
-        <w:t>peerName := policyCert.Subject.OrganizationalUnit[0],</w:t>
-      </w:r>
-    </w:p>
-    <w:p>
-      <w:pPr>
-        <w:widowControl w:val="0"/>
-        <w:tabs>
-          <w:tab w:val="left" w:pos="560"/>
-          <w:tab w:val="left" w:pos="1120"/>
-          <w:tab w:val="left" w:pos="1680"/>
-          <w:tab w:val="left" w:pos="2240"/>
-          <w:tab w:val="left" w:pos="2800"/>
-          <w:tab w:val="left" w:pos="3360"/>
-          <w:tab w:val="left" w:pos="3920"/>
-          <w:tab w:val="left" w:pos="4480"/>
-          <w:tab w:val="left" w:pos="5040"/>
-          <w:tab w:val="left" w:pos="5600"/>
-          <w:tab w:val="left" w:pos="6160"/>
-          <w:tab w:val="left" w:pos="6720"/>
-        </w:tabs>
-        <w:autoSpaceDE w:val="0"/>
-        <w:autoSpaceDN w:val="0"/>
-        <w:adjustRightInd w:val="0"/>
-        <w:spacing w:line="240" w:lineRule="auto"/>
-      </w:pPr>
-      <w:r>
-        <w:t>ms := util.NewMessageStream(conn)</w:t>
-      </w:r>
-    </w:p>
-    <w:p>
-      <w:pPr>
-        <w:outlineLvl w:val="0"/>
-      </w:pPr>
-      <w:r>
-        <w:t xml:space="preserve">        return ms, &amp;peerName, nil</w:t>
-      </w:r>
-    </w:p>
-    <w:p>
-      <w:pPr>
-        <w:outlineLvl w:val="0"/>
-      </w:pPr>
-    </w:p>
-    <w:p>
-      <w:pPr>
-        <w:outlineLvl w:val="0"/>
-      </w:pPr>
-      <w:r>
-        <w:t>GetRequest, SendRequest, GetResponse, SendResponse</w:t>
-      </w:r>
-      <w:r>
-        <w:t xml:space="preserve"> are simple helper functions to get and send requests and responses. Protect and </w:t>
-      </w:r>
-      <w:r>
-        <w:t>Unprotect</w:t>
-      </w:r>
-      <w:r>
-        <w:t xml:space="preserve"> are simple functions to encrypt and decrypt files protected by the a Tao program’s symmetric keys.</w:t>
-      </w:r>
-    </w:p>
-    <w:p>
-      <w:pPr>
-        <w:outlineLvl w:val="0"/>
-      </w:pPr>
-    </w:p>
-    <w:p>
-      <w:pPr>
-        <w:outlineLvl w:val="0"/>
-      </w:pPr>
-      <w:r>
-        <w:t xml:space="preserve">Two additional helper functions, </w:t>
-      </w:r>
-      <w:r>
-        <w:t>RunHostedSystem</w:t>
-      </w:r>
-      <w:r>
-        <w:t xml:space="preserve"> and </w:t>
-      </w:r>
-      <w:r>
-        <w:t>StopHostedSystem</w:t>
-      </w:r>
-      <w:r>
-        <w:t xml:space="preserve"> are in taosupport although they are not needed by simpleclient.  The can ask the Host System to start or terminate the indicated Hosted Systems.</w:t>
-      </w:r>
-    </w:p>
-    <w:p>
-      <w:pPr>
-        <w:widowControl w:val="0"/>
-        <w:tabs>
-          <w:tab w:val="left" w:pos="560"/>
-          <w:tab w:val="left" w:pos="1120"/>
-          <w:tab w:val="left" w:pos="1680"/>
-          <w:tab w:val="left" w:pos="2240"/>
-          <w:tab w:val="left" w:pos="2800"/>
-          <w:tab w:val="left" w:pos="3360"/>
-          <w:tab w:val="left" w:pos="3920"/>
-          <w:tab w:val="left" w:pos="4480"/>
-          <w:tab w:val="left" w:pos="5040"/>
-          <w:tab w:val="left" w:pos="5600"/>
-          <w:tab w:val="left" w:pos="6160"/>
-          <w:tab w:val="left" w:pos="6720"/>
-        </w:tabs>
-        <w:autoSpaceDE w:val="0"/>
-        <w:autoSpaceDN w:val="0"/>
-        <w:adjustRightInd w:val="0"/>
-        <w:spacing w:line="240" w:lineRule="auto"/>
         <w:rPr>
           <w:rFonts w:ascii="Courier New" w:hAnsi="Courier New" w:cs="Courier New"/>
           <w:sz w:val="16"/>
@@ -4941,7 +4869,11 @@
         <w:t>,</w:t>
       </w:r>
       <w:r>
-        <w:t xml:space="preserve"> including the mechanism used to communicate between the Hosted System and the Host System, rules affecting which Hosted Systems the Host System should run, and, in the case of a hardware rooted Host System, the hardware mechanism that is employed (e.g., TPM 1.2 or TPM 2.0).</w:t>
+        <w:t xml:space="preserve"> including the mechanism used to communicate between the Hosted System and the Host System, rules affecting which Hosted Systems the Host System should </w:t>
+      </w:r>
+      <w:r>
+        <w:lastRenderedPageBreak/>
+        <w:t>run, and, in the case of a hardware rooted Host System, the hardware mechanism that is employed (e.g., TPM 1.2 or TPM 2.0).</w:t>
       </w:r>
     </w:p>
     <w:p>
@@ -5013,7 +4945,13 @@
     <w:p/>
     <w:p>
       <w:r>
-        <w:t>The public key rooting the hardware tao is usually produced by a tpm utility; in the TPM 1.2 nomenclature, this is called the AIK.  The public key rooting the TPM 2.0 is the endorsement key.  In our demo, we use a “soft tao” which is rooted in a key.</w:t>
+        <w:t xml:space="preserve">The public key rooting the hardware tao is usually produced by a </w:t>
+      </w:r>
+      <w:r>
+        <w:t>TPM</w:t>
+      </w:r>
+      <w:r>
+        <w:t xml:space="preserve"> utility; in the TPM 1.2 nomenclature, this is called the AIK.  The public key rooting the TPM 2.0 is the endorsement key.  In our demo, we use a “soft tao” which is rooted in a key.</w:t>
       </w:r>
       <w:r>
         <w:t xml:space="preserve"> </w:t>
@@ -5634,7 +5572,34 @@
     <w:p/>
     <w:p>
       <w:r>
-        <w:t xml:space="preserve">First, we must initialize the directory that will hold domain information.  We do this by first </w:t>
+        <w:t xml:space="preserve">First, we must initialize the directory that will hold domain information.  </w:t>
+      </w:r>
+      <w:r>
+        <w:t xml:space="preserve">Because of a limitation in one of the Go libraries, Domain paths cannot be too large; we keep all out domains in </w:t>
+      </w:r>
+      <w:r>
+        <w:rPr>
+          <w:rFonts w:ascii="Courier New" w:hAnsi="Courier New" w:cs="Courier New"/>
+        </w:rPr>
+        <w:t>/Domains</w:t>
+      </w:r>
+      <w:r>
+        <w:t xml:space="preserve"> (and we keep the simpleexample domain information in </w:t>
+      </w:r>
+      <w:r>
+        <w:rPr>
+          <w:rFonts w:ascii="Courier New" w:hAnsi="Courier New" w:cs="Courier New"/>
+        </w:rPr>
+        <w:t>$DOMAIN=/Domains/domain.simpleexample</w:t>
+      </w:r>
+      <w:r>
+        <w:t>) although you can put them elsewhere as long as the path name is short enough.</w:t>
+      </w:r>
+    </w:p>
+    <w:p/>
+    <w:p>
+      <w:r>
+        <w:t xml:space="preserve">We do this by first </w:t>
       </w:r>
     </w:p>
     <w:p>
@@ -5916,7 +5881,6 @@
           <w:sz w:val="20"/>
           <w:szCs w:val="20"/>
         </w:rPr>
-        <w:lastRenderedPageBreak/>
         <w:t xml:space="preserve">  mkdir $DOMAIN</w:t>
       </w:r>
     </w:p>
@@ -6768,6 +6732,7 @@
           <w:sz w:val="20"/>
           <w:szCs w:val="20"/>
         </w:rPr>
+        <w:lastRenderedPageBreak/>
         <w:t xml:space="preserve">  echo "$DOMAIN/SimpleDomainService created"</w:t>
       </w:r>
     </w:p>
@@ -7230,6 +7195,29 @@
         <w:adjustRightInd w:val="0"/>
         <w:spacing w:line="240" w:lineRule="auto"/>
       </w:pPr>
+    </w:p>
+    <w:p>
+      <w:pPr>
+        <w:widowControl w:val="0"/>
+        <w:tabs>
+          <w:tab w:val="left" w:pos="560"/>
+          <w:tab w:val="left" w:pos="1120"/>
+          <w:tab w:val="left" w:pos="1680"/>
+          <w:tab w:val="left" w:pos="2240"/>
+          <w:tab w:val="left" w:pos="2800"/>
+          <w:tab w:val="left" w:pos="3360"/>
+          <w:tab w:val="left" w:pos="3920"/>
+          <w:tab w:val="left" w:pos="4480"/>
+          <w:tab w:val="left" w:pos="5040"/>
+          <w:tab w:val="left" w:pos="5600"/>
+          <w:tab w:val="left" w:pos="6160"/>
+          <w:tab w:val="left" w:pos="6720"/>
+        </w:tabs>
+        <w:autoSpaceDE w:val="0"/>
+        <w:autoSpaceDN w:val="0"/>
+        <w:adjustRightInd w:val="0"/>
+        <w:spacing w:line="240" w:lineRule="auto"/>
+      </w:pPr>
       <w:r>
         <w:t>“</w:t>
       </w:r>
@@ -7273,6 +7261,7 @@
         <w:t>domain which does the following:</w:t>
       </w:r>
     </w:p>
+    <w:p/>
     <w:p>
       <w:pPr>
         <w:widowControl w:val="0"/>
@@ -7481,38 +7470,62 @@
         <w:adjustRightInd w:val="0"/>
         <w:spacing w:line="240" w:lineRule="auto"/>
         <w:outlineLvl w:val="0"/>
-        <w:rPr>
-          <w:sz w:val="20"/>
-          <w:szCs w:val="20"/>
-        </w:rPr>
-      </w:pPr>
-      <w:r>
-        <w:rPr>
-          <w:sz w:val="20"/>
-          <w:szCs w:val="20"/>
-        </w:rPr>
+      </w:pPr>
+    </w:p>
+    <w:p>
+      <w:pPr>
+        <w:widowControl w:val="0"/>
+        <w:tabs>
+          <w:tab w:val="left" w:pos="560"/>
+          <w:tab w:val="left" w:pos="1120"/>
+          <w:tab w:val="left" w:pos="1680"/>
+          <w:tab w:val="left" w:pos="2240"/>
+          <w:tab w:val="left" w:pos="2800"/>
+          <w:tab w:val="left" w:pos="3360"/>
+          <w:tab w:val="left" w:pos="3920"/>
+          <w:tab w:val="left" w:pos="4480"/>
+          <w:tab w:val="left" w:pos="5040"/>
+          <w:tab w:val="left" w:pos="5600"/>
+          <w:tab w:val="left" w:pos="6160"/>
+          <w:tab w:val="left" w:pos="6720"/>
+        </w:tabs>
+        <w:autoSpaceDE w:val="0"/>
+        <w:autoSpaceDN w:val="0"/>
+        <w:adjustRightInd w:val="0"/>
+        <w:spacing w:line="240" w:lineRule="auto"/>
+        <w:outlineLvl w:val="0"/>
+        <w:rPr>
+          <w:sz w:val="20"/>
+          <w:szCs w:val="20"/>
+        </w:rPr>
+      </w:pPr>
+      <w:r>
         <w:t>The first call</w:t>
       </w:r>
       <w:r>
-        <w:rPr>
-          <w:sz w:val="20"/>
-          <w:szCs w:val="20"/>
-        </w:rPr>
         <w:t xml:space="preserve"> produces the</w:t>
       </w:r>
       <w:r>
-        <w:rPr>
-          <w:sz w:val="20"/>
-          <w:szCs w:val="20"/>
-        </w:rPr>
-        <w:t xml:space="preserve"> files in $DOMAIN/linux_tao_host/{cert,keys,host.config}.</w:t>
-      </w:r>
-      <w:r>
-        <w:rPr>
-          <w:sz w:val="20"/>
-          <w:szCs w:val="20"/>
-        </w:rPr>
-        <w:t xml:space="preserve">  The second measures the applications in the domain.</w:t>
+        <w:t xml:space="preserve"> files in </w:t>
+      </w:r>
+      <w:r>
+        <w:rPr>
+          <w:rFonts w:ascii="Courier New" w:hAnsi="Courier New" w:cs="Courier New"/>
+        </w:rPr>
+        <w:t>$DOMAIN/linux_tao_host/{cert,keys,host.config</w:t>
+      </w:r>
+      <w:r>
+        <w:t>}.</w:t>
+      </w:r>
+      <w:r>
+        <w:t xml:space="preserve">  The second measures the applications in the domain</w:t>
+      </w:r>
+      <w:r>
+        <w:rPr>
+          <w:sz w:val="20"/>
+          <w:szCs w:val="20"/>
+        </w:rPr>
+        <w:t>.</w:t>
       </w:r>
     </w:p>
     <w:p/>
@@ -7564,12 +7577,30 @@
         <w:t>host</w:t>
       </w:r>
       <w:r>
-        <w:t xml:space="preserve"> configuration information which is in Si</w:t>
-      </w:r>
-      <w:r>
+        <w:t xml:space="preserve"> configuration information which is in </w:t>
+      </w:r>
+      <w:r>
+        <w:rPr>
+          <w:rFonts w:ascii="Courier New" w:hAnsi="Courier New" w:cs="Courier New"/>
+        </w:rPr>
+        <w:t>$DOMAIN/</w:t>
+      </w:r>
+      <w:r>
+        <w:rPr>
+          <w:rFonts w:ascii="Courier New" w:hAnsi="Courier New" w:cs="Courier New"/>
+        </w:rPr>
+        <w:t>Si</w:t>
+      </w:r>
+      <w:r>
+        <w:rPr>
+          <w:rFonts w:ascii="Courier New" w:hAnsi="Courier New" w:cs="Courier New"/>
+        </w:rPr>
         <w:t>mpleDomain/domain.simpleexample/</w:t>
       </w:r>
       <w:r>
+        <w:rPr>
+          <w:rFonts w:ascii="Courier New" w:hAnsi="Courier New" w:cs="Courier New"/>
+        </w:rPr>
         <w:t>linux_tao_host</w:t>
       </w:r>
       <w:r>
@@ -7789,7 +7820,11 @@
         <w:t>-host</w:t>
       </w:r>
       <w:r>
-        <w:t>” flag is the subdirectory of SimpleDomain/domain.simpleexample that contains the host information.</w:t>
+        <w:t xml:space="preserve">” flag is the subdirectory of SimpleDomain/domain.simpleexample </w:t>
+      </w:r>
+      <w:r>
+        <w:lastRenderedPageBreak/>
+        <w:t>that contains the host information.</w:t>
       </w:r>
     </w:p>
     <w:p>
@@ -8207,7 +8242,6 @@
           <w:sz w:val="24"/>
           <w:szCs w:val="24"/>
         </w:rPr>
-        <w:lastRenderedPageBreak/>
         <w:t>What</w:t>
       </w:r>
       <w:r>
@@ -8255,8 +8289,6 @@
       <w:r>
         <w:rPr>
           <w:rFonts w:ascii="Courier New" w:hAnsi="Courier New" w:cs="Courier New"/>
-          <w:sz w:val="20"/>
-          <w:szCs w:val="20"/>
         </w:rPr>
         <w:t>/Domains/domain.simpleexample</w:t>
       </w:r>
@@ -8266,8 +8298,6 @@
       <w:r>
         <w:rPr>
           <w:rFonts w:ascii="Courier New" w:hAnsi="Courier New" w:cs="Courier New"/>
-          <w:sz w:val="20"/>
-          <w:szCs w:val="20"/>
         </w:rPr>
         <w:t>: SimpleClient, SimpleServer</w:t>
       </w:r>
@@ -8277,8 +8307,6 @@
       <w:r>
         <w:rPr>
           <w:rFonts w:ascii="Courier New" w:hAnsi="Courier New" w:cs="Courier New"/>
-          <w:sz w:val="20"/>
-          <w:szCs w:val="20"/>
         </w:rPr>
         <w:t>SimpleDomainService</w:t>
       </w:r>
@@ -8288,8 +8316,6 @@
       <w:r>
         <w:rPr>
           <w:rFonts w:ascii="Courier New" w:hAnsi="Courier New" w:cs="Courier New"/>
-          <w:sz w:val="20"/>
-          <w:szCs w:val="20"/>
         </w:rPr>
         <w:t>SimpleClient, SimpleServer</w:t>
       </w:r>
@@ -8299,8 +8325,6 @@
       <w:r>
         <w:rPr>
           <w:rFonts w:ascii="Courier New" w:hAnsi="Courier New" w:cs="Courier New"/>
-          <w:sz w:val="20"/>
-          <w:szCs w:val="20"/>
         </w:rPr>
         <w:t>SimpleDomainService</w:t>
       </w:r>
@@ -8310,8 +8334,6 @@
       <w:r>
         <w:rPr>
           <w:rFonts w:ascii="Courier New" w:hAnsi="Courier New" w:cs="Courier New"/>
-          <w:sz w:val="20"/>
-          <w:szCs w:val="20"/>
         </w:rPr>
         <w:t>~/bin</w:t>
       </w:r>
@@ -8340,16 +8362,13 @@
       <w:r>
         <w:rPr>
           <w:rFonts w:ascii="Courier New" w:hAnsi="Courier New" w:cs="Courier New"/>
-          <w:sz w:val="20"/>
-          <w:szCs w:val="20"/>
-        </w:rPr>
+        </w:rPr>
+        <w:lastRenderedPageBreak/>
         <w:t>/Domain</w:t>
       </w:r>
       <w:r>
         <w:rPr>
           <w:rFonts w:ascii="Courier New" w:hAnsi="Courier New" w:cs="Courier New"/>
-          <w:sz w:val="20"/>
-          <w:szCs w:val="20"/>
         </w:rPr>
         <w:t>s</w:t>
       </w:r>
@@ -8368,8 +8387,6 @@
       <w:r>
         <w:rPr>
           <w:rFonts w:ascii="Courier New" w:hAnsi="Courier New" w:cs="Courier New"/>
-          <w:sz w:val="20"/>
-          <w:szCs w:val="20"/>
         </w:rPr>
         <w:t>/Domains/domain.simpleexample/SimpleDomain</w:t>
       </w:r>
@@ -8407,16 +8424,12 @@
       <w:r>
         <w:rPr>
           <w:rFonts w:ascii="Courier New" w:hAnsi="Courier New" w:cs="Courier New"/>
-          <w:sz w:val="20"/>
-          <w:szCs w:val="20"/>
         </w:rPr>
         <w:t>$CLOUDPROXYDIR/go/apps/SimpleExample</w:t>
       </w:r>
       <w:r>
         <w:rPr>
           <w:rFonts w:ascii="Courier New" w:hAnsi="Courier New" w:cs="Courier New"/>
-          <w:sz w:val="20"/>
-          <w:szCs w:val="20"/>
         </w:rPr>
         <w:t>/SimpleDomain</w:t>
       </w:r>
@@ -8443,16 +8456,30 @@
         <w:rPr>
           <w:i/>
         </w:rPr>
-        <w:t xml:space="preserve"> a</w:t>
-      </w:r>
-      <w:r>
-        <w:rPr>
+        <w:t xml:space="preserve"> </w:t>
+      </w:r>
+      <w:r>
+        <w:rPr>
+          <w:b/>
           <w:i/>
         </w:rPr>
+        <w:t>a</w:t>
+      </w:r>
+      <w:r>
+        <w:rPr>
+          <w:b/>
+          <w:i/>
+        </w:rPr>
         <w:t>s root</w:t>
       </w:r>
       <w:r>
-        <w:t xml:space="preserve">, run </w:t>
+        <w:rPr>
+          <w:b/>
+        </w:rPr>
+        <w:t xml:space="preserve">, </w:t>
+      </w:r>
+      <w:r>
+        <w:t xml:space="preserve">run </w:t>
       </w:r>
       <w:r>
         <w:rPr>
@@ -8487,16 +8514,12 @@
       <w:r>
         <w:rPr>
           <w:rFonts w:ascii="Courier New" w:hAnsi="Courier New" w:cs="Courier New"/>
-          <w:sz w:val="20"/>
-          <w:szCs w:val="20"/>
         </w:rPr>
         <w:t>/Domains/dom</w:t>
       </w:r>
       <w:r>
         <w:rPr>
           <w:rFonts w:ascii="Courier New" w:hAnsi="Courier New" w:cs="Courier New"/>
-          <w:sz w:val="20"/>
-          <w:szCs w:val="20"/>
         </w:rPr>
         <w:t>ain.simpleexample/SimpleDomain</w:t>
       </w:r>
@@ -8875,11 +8898,320 @@
     <w:p/>
     <w:p>
       <w:r>
+        <w:t>Next</w:t>
+      </w:r>
+      <w:r>
+        <w:t>, you’ll notice,</w:t>
+      </w:r>
+    </w:p>
+    <w:p/>
+    <w:p>
+      <w:pPr>
+        <w:ind w:left="720"/>
+        <w:rPr>
+          <w:rFonts w:ascii="Courier New" w:hAnsi="Courier New" w:cs="Courier New"/>
+          <w:sz w:val="20"/>
+          <w:szCs w:val="20"/>
+        </w:rPr>
+      </w:pPr>
+      <w:r>
+        <w:rPr>
+          <w:rFonts w:ascii="Courier New" w:hAnsi="Courier New" w:cs="Courier New"/>
+          <w:sz w:val="20"/>
+          <w:szCs w:val="20"/>
+        </w:rPr>
+        <w:t>TaoParadigm: my name</w:t>
+      </w:r>
+      <w:r>
+        <w:rPr>
+          <w:rFonts w:ascii="Courier New" w:hAnsi="Courier New" w:cs="Courier New"/>
+          <w:sz w:val="20"/>
+          <w:szCs w:val="20"/>
+        </w:rPr>
+        <w:t xml:space="preserve"> is </w:t>
+      </w:r>
+      <w:r>
+        <w:rPr>
+          <w:rFonts w:ascii="Courier New" w:hAnsi="Courier New" w:cs="Courier New"/>
+          <w:sz w:val="20"/>
+          <w:szCs w:val="20"/>
+        </w:rPr>
+        <w:t>key([08011001180...]).Program([94d80d932fbc...]).key(f3169de17b1032dde230423f7d11dde89c143de147188fa67acf613d63da0420)</w:t>
+      </w:r>
+    </w:p>
+    <w:p>
+      <w:pPr>
+        <w:ind w:left="720"/>
+        <w:rPr>
+          <w:rFonts w:ascii="Courier New" w:hAnsi="Courier New" w:cs="Courier New"/>
+          <w:sz w:val="20"/>
+          <w:szCs w:val="20"/>
+        </w:rPr>
+      </w:pPr>
+    </w:p>
+    <w:p>
+      <w:r>
+        <w:t xml:space="preserve">This is from </w:t>
+      </w:r>
+      <w:r>
+        <w:rPr>
+          <w:i/>
+        </w:rPr>
+        <w:t>simpleserver</w:t>
+      </w:r>
+      <w:r>
+        <w:t>, an</w:t>
+      </w:r>
+      <w:r>
+        <w:t xml:space="preserve">d </w:t>
+      </w:r>
+      <w:r>
+        <w:t>it is</w:t>
+      </w:r>
+      <w:r>
+        <w:t xml:space="preserve"> the </w:t>
+      </w:r>
+      <w:r>
+        <w:t xml:space="preserve">Tao </w:t>
+      </w:r>
+      <w:r>
+        <w:t xml:space="preserve">Principal Name of </w:t>
+      </w:r>
+      <w:r>
+        <w:t>your</w:t>
+      </w:r>
+      <w:r>
+        <w:t xml:space="preserve"> </w:t>
+      </w:r>
+      <w:r>
+        <w:rPr>
+          <w:i/>
+        </w:rPr>
+        <w:t>simples</w:t>
+      </w:r>
+      <w:r>
+        <w:rPr>
+          <w:i/>
+        </w:rPr>
+        <w:t>erver</w:t>
+      </w:r>
+      <w:r>
+        <w:t xml:space="preserve"> program</w:t>
+      </w:r>
+      <w:r>
+        <w:t>, running on your Host System,</w:t>
+      </w:r>
+      <w:r>
+        <w:t xml:space="preserve"> after it has been extended with the hash </w:t>
+      </w:r>
+      <w:r>
+        <w:t>of the loaded policy certificate.</w:t>
+      </w:r>
+      <w:r>
+        <w:t xml:space="preserve">  If you look at the source code</w:t>
+      </w:r>
+      <w:r>
+        <w:t xml:space="preserve"> for </w:t>
+      </w:r>
+      <w:r>
+        <w:rPr>
+          <w:i/>
+        </w:rPr>
+        <w:t>simpleserver</w:t>
+      </w:r>
+      <w:r>
+        <w:t xml:space="preserve">, you’ll notice that the policy </w:t>
+      </w:r>
+      <w:r>
+        <w:t>key is not embedded in the code;</w:t>
+      </w:r>
+      <w:r>
+        <w:t xml:space="preserve"> if it had been, the policy key would be reflected in the program measurement.  Instead, we read in the policy key cert and extend the </w:t>
+      </w:r>
+      <w:r>
+        <w:rPr>
+          <w:i/>
+        </w:rPr>
+        <w:t>simpleserver</w:t>
+      </w:r>
+      <w:r>
+        <w:t xml:space="preserve"> </w:t>
+      </w:r>
+      <w:r>
+        <w:t xml:space="preserve">Tao </w:t>
+      </w:r>
+      <w:r>
+        <w:t>Principal Name with the hash of the self-signed policy cert.</w:t>
+      </w:r>
+      <w:r>
+        <w:t xml:space="preserve">  The Tao </w:t>
+      </w:r>
+      <w:r>
+        <w:t xml:space="preserve">Principal Name is </w:t>
+      </w:r>
+      <w:r>
         <w:lastRenderedPageBreak/>
+        <w:t>hierarchical</w:t>
+      </w:r>
+      <w:r>
+        <w:t>.  The first segment,</w:t>
+      </w:r>
+      <w:r>
+        <w:t xml:space="preserve"> “</w:t>
+      </w:r>
+      <w:r>
+        <w:rPr>
+          <w:rFonts w:ascii="Courier New" w:hAnsi="Courier New" w:cs="Courier New"/>
+        </w:rPr>
+        <w:t>key([08011001180...])</w:t>
+      </w:r>
+      <w:r>
+        <w:t>”</w:t>
+      </w:r>
+      <w:r>
+        <w:t>,</w:t>
+      </w:r>
+      <w:r>
+        <w:t xml:space="preserve"> describes the host root</w:t>
+      </w:r>
+      <w:r>
+        <w:rPr>
+          <w:rStyle w:val="FootnoteReference"/>
+        </w:rPr>
+        <w:footnoteReference w:id="10"/>
+      </w:r>
+      <w:r>
+        <w:t>.</w:t>
+      </w:r>
+      <w:r>
+        <w:t xml:space="preserve">  </w:t>
+      </w:r>
+      <w:r>
+        <w:t xml:space="preserve">The second segment, </w:t>
+      </w:r>
+      <w:r>
+        <w:t>“</w:t>
+      </w:r>
+      <w:r>
+        <w:rPr>
+          <w:rFonts w:ascii="Courier New" w:hAnsi="Courier New" w:cs="Courier New"/>
+        </w:rPr>
+        <w:t>Program([94d80d932fbc...])</w:t>
+      </w:r>
+      <w:r>
+        <w:t>”</w:t>
+      </w:r>
+      <w:r>
+        <w:t>,</w:t>
+      </w:r>
+      <w:r>
+        <w:t xml:space="preserve"> describes the </w:t>
+      </w:r>
+      <w:r>
+        <w:rPr>
+          <w:i/>
+        </w:rPr>
+        <w:t>simpleserver</w:t>
+      </w:r>
+      <w:r>
+        <w:t xml:space="preserve"> program </w:t>
+      </w:r>
+      <w:r>
+        <w:t>reflecting it</w:t>
+      </w:r>
+      <w:r>
+        <w:t xml:space="preserve">s measurement.  </w:t>
+      </w:r>
+      <w:r>
+        <w:t xml:space="preserve">The third segment, </w:t>
+      </w:r>
+      <w:r>
+        <w:t>“</w:t>
+      </w:r>
+      <w:r>
+        <w:rPr>
+          <w:rFonts w:ascii="Courier New" w:hAnsi="Courier New" w:cs="Courier New"/>
+        </w:rPr>
+        <w:t>key(f3169de17b1032dde230423f7d11dde89c143de147188fa67acf613d63da0420)</w:t>
+      </w:r>
+      <w:r>
+        <w:rPr>
+          <w:rFonts w:ascii="Menlo" w:hAnsi="Menlo" w:cs="Menlo"/>
+        </w:rPr>
+        <w:t>”</w:t>
+      </w:r>
+      <w:r>
+        <w:rPr>
+          <w:rFonts w:ascii="Menlo" w:hAnsi="Menlo" w:cs="Menlo"/>
+        </w:rPr>
+        <w:t>,</w:t>
+      </w:r>
+      <w:r>
+        <w:rPr>
+          <w:rFonts w:ascii="Menlo" w:hAnsi="Menlo" w:cs="Menlo"/>
+        </w:rPr>
+        <w:t xml:space="preserve"> </w:t>
+      </w:r>
+      <w:r>
+        <w:t xml:space="preserve">describes the policy key as noted above.  Observe that the </w:t>
+      </w:r>
+      <w:r>
+        <w:t xml:space="preserve">Tao </w:t>
+      </w:r>
+      <w:r>
+        <w:t>Principal Name fully reflects all the program code as well as the policy it will execute (as represented by the policy key).</w:t>
+      </w:r>
+    </w:p>
+    <w:p/>
+    <w:p>
+      <w:r>
+        <w:t>For the rest of this description, we will simplify terms like “</w:t>
+      </w:r>
+      <w:r>
+        <w:rPr>
+          <w:rFonts w:ascii="Courier New" w:hAnsi="Courier New" w:cs="Courier New"/>
+        </w:rPr>
+        <w:t>Program([94d80d932fbc...])</w:t>
+      </w:r>
+      <w:r>
+        <w:t>” as “</w:t>
+      </w:r>
+      <w:r>
+        <w:rPr>
+          <w:rFonts w:ascii="Courier New" w:hAnsi="Courier New" w:cs="Courier New"/>
+        </w:rPr>
+        <w:t>Program(</w:t>
+      </w:r>
+      <w:r>
+        <w:rPr>
+          <w:rFonts w:ascii="Courier New" w:hAnsi="Courier New" w:cs="Courier New"/>
+          <w:i/>
+        </w:rPr>
+        <w:t>program-measurement</w:t>
+      </w:r>
+      <w:r>
+        <w:rPr>
+          <w:rFonts w:ascii="Courier New" w:hAnsi="Courier New" w:cs="Courier New"/>
+        </w:rPr>
+        <w:t>)</w:t>
+      </w:r>
+      <w:r>
+        <w:t>”</w:t>
+      </w:r>
+      <w:r>
+        <w:t>.</w:t>
+      </w:r>
+    </w:p>
+    <w:p/>
+    <w:p>
+      <w:r>
         <w:t>Next</w:t>
       </w:r>
       <w:r>
-        <w:t>, you’ll notice,</w:t>
+        <w:t>,</w:t>
+      </w:r>
+      <w:r>
+        <w:t xml:space="preserve"> notice the statement: </w:t>
       </w:r>
     </w:p>
     <w:p>
@@ -8897,901 +9229,605 @@
           <w:sz w:val="20"/>
           <w:szCs w:val="20"/>
         </w:rPr>
-        <w:t>TaoParadigm: my name</w:t>
-      </w:r>
-      <w:r>
-        <w:rPr>
-          <w:rFonts w:ascii="Courier New" w:hAnsi="Courier New" w:cs="Courier New"/>
-          <w:sz w:val="20"/>
-          <w:szCs w:val="20"/>
-        </w:rPr>
-        <w:t xml:space="preserve"> is </w:t>
-      </w:r>
-      <w:r>
-        <w:rPr>
-          <w:rFonts w:ascii="Courier New" w:hAnsi="Courier New" w:cs="Courier New"/>
-          <w:sz w:val="20"/>
-          <w:szCs w:val="20"/>
-        </w:rPr>
-        <w:t>key([08011001180...]).Program([94d80d932fbc...]).key(f3169de17b1032dde230423f7d11dde89c143de147188fa67acf613d63da0420)</w:t>
-      </w:r>
-    </w:p>
-    <w:p>
-      <w:r>
-        <w:t xml:space="preserve">This is from </w:t>
-      </w:r>
-      <w:r>
-        <w:rPr>
+        <w:t>simpledomainservice, speaksfor: key(</w:t>
+      </w:r>
+      <w:r>
+        <w:rPr>
+          <w:rFonts w:ascii="Courier New" w:hAnsi="Courier New" w:cs="Courier New"/>
           <w:i/>
+          <w:sz w:val="20"/>
+          <w:szCs w:val="20"/>
+        </w:rPr>
+        <w:t>simpleserver_program_key</w:t>
+      </w:r>
+      <w:r>
+        <w:rPr>
+          <w:rFonts w:ascii="Courier New" w:hAnsi="Courier New" w:cs="Courier New"/>
+          <w:sz w:val="20"/>
+          <w:szCs w:val="20"/>
+        </w:rPr>
+        <w:t>) speaksfor key(</w:t>
+      </w:r>
+      <w:r>
+        <w:rPr>
+          <w:rFonts w:ascii="Courier New" w:hAnsi="Courier New" w:cs="Courier New"/>
+          <w:i/>
+          <w:sz w:val="20"/>
+          <w:szCs w:val="20"/>
+        </w:rPr>
+        <w:t>host-key</w:t>
+      </w:r>
+      <w:r>
+        <w:rPr>
+          <w:rFonts w:ascii="Courier New" w:hAnsi="Courier New" w:cs="Courier New"/>
+          <w:sz w:val="20"/>
+          <w:szCs w:val="20"/>
+        </w:rPr>
+        <w:t>).Program(</w:t>
+      </w:r>
+      <w:r>
+        <w:rPr>
+          <w:rFonts w:ascii="Courier New" w:hAnsi="Courier New" w:cs="Courier New"/>
+          <w:i/>
+          <w:sz w:val="20"/>
+          <w:szCs w:val="20"/>
+        </w:rPr>
+        <w:t>simpleserver-measurement</w:t>
+      </w:r>
+      <w:r>
+        <w:rPr>
+          <w:rFonts w:ascii="Courier New" w:hAnsi="Courier New" w:cs="Courier New"/>
+          <w:sz w:val="20"/>
+          <w:szCs w:val="20"/>
+        </w:rPr>
+        <w:t>).key(</w:t>
+      </w:r>
+      <w:r>
+        <w:rPr>
+          <w:rFonts w:ascii="Courier New" w:hAnsi="Courier New" w:cs="Courier New"/>
+          <w:i/>
+          <w:sz w:val="20"/>
+          <w:szCs w:val="20"/>
+        </w:rPr>
+        <w:t>policy-key</w:t>
+      </w:r>
+      <w:r>
+        <w:rPr>
+          <w:rFonts w:ascii="Courier New" w:hAnsi="Courier New" w:cs="Courier New"/>
+          <w:sz w:val="20"/>
+          <w:szCs w:val="20"/>
+        </w:rPr>
+        <w:t>)</w:t>
+      </w:r>
+    </w:p>
+    <w:p>
+      <w:r>
+        <w:t>This</w:t>
+      </w:r>
+      <w:r>
+        <w:t xml:space="preserve"> is the statement that TaoParadigm </w:t>
+      </w:r>
+      <w:r>
+        <w:t>will use to request</w:t>
+      </w:r>
+      <w:r>
+        <w:t xml:space="preserve"> </w:t>
+      </w:r>
+      <w:r>
+        <w:t>an attestation from the Linux Host System</w:t>
+      </w:r>
+      <w:r>
+        <w:t>.  The resulting Host System supplied attestation is</w:t>
+      </w:r>
+    </w:p>
+    <w:p>
+      <w:pPr>
+        <w:ind w:left="720"/>
+        <w:rPr>
+          <w:rFonts w:ascii="Courier New" w:hAnsi="Courier New" w:cs="Courier New"/>
+          <w:sz w:val="20"/>
+          <w:szCs w:val="20"/>
+        </w:rPr>
+      </w:pPr>
+      <w:r>
+        <w:rPr>
+          <w:rFonts w:ascii="Courier New" w:hAnsi="Courier New" w:cs="Courier New"/>
+          <w:sz w:val="20"/>
+          <w:szCs w:val="20"/>
+        </w:rPr>
+        <w:t>key(</w:t>
+      </w:r>
+      <w:r>
+        <w:rPr>
+          <w:rFonts w:ascii="Courier New" w:hAnsi="Courier New" w:cs="Courier New"/>
+          <w:i/>
+          <w:sz w:val="20"/>
+          <w:szCs w:val="20"/>
+        </w:rPr>
+        <w:t>host-system-key</w:t>
+      </w:r>
+      <w:r>
+        <w:rPr>
+          <w:rFonts w:ascii="Courier New" w:hAnsi="Courier New" w:cs="Courier New"/>
+          <w:sz w:val="20"/>
+          <w:szCs w:val="20"/>
+        </w:rPr>
+        <w:t xml:space="preserve">) from </w:t>
+      </w:r>
+      <w:r>
+        <w:rPr>
+          <w:rFonts w:ascii="Courier New" w:hAnsi="Courier New" w:cs="Courier New"/>
+          <w:i/>
+          <w:sz w:val="20"/>
+          <w:szCs w:val="20"/>
+        </w:rPr>
+        <w:t>notBefore</w:t>
+      </w:r>
+      <w:r>
+        <w:rPr>
+          <w:rFonts w:ascii="Courier New" w:hAnsi="Courier New" w:cs="Courier New"/>
+          <w:sz w:val="20"/>
+          <w:szCs w:val="20"/>
+        </w:rPr>
+        <w:t xml:space="preserve"> until </w:t>
+      </w:r>
+      <w:r>
+        <w:rPr>
+          <w:rFonts w:ascii="Courier New" w:hAnsi="Courier New" w:cs="Courier New"/>
+          <w:i/>
+          <w:sz w:val="20"/>
+          <w:szCs w:val="20"/>
+        </w:rPr>
+        <w:t>notAfter</w:t>
+      </w:r>
+      <w:r>
+        <w:rPr>
+          <w:rFonts w:ascii="Courier New" w:hAnsi="Courier New" w:cs="Courier New"/>
+          <w:sz w:val="20"/>
+          <w:szCs w:val="20"/>
+        </w:rPr>
+        <w:t xml:space="preserve"> says [</w:t>
+      </w:r>
+      <w:r>
+        <w:rPr>
+          <w:rFonts w:ascii="Courier New" w:hAnsi="Courier New" w:cs="Courier New"/>
+          <w:i/>
+          <w:sz w:val="20"/>
+          <w:szCs w:val="20"/>
+        </w:rPr>
+        <w:t>simpleserver-program-certificate</w:t>
+      </w:r>
+      <w:r>
+        <w:rPr>
+          <w:rFonts w:ascii="Courier New" w:hAnsi="Courier New" w:cs="Courier New"/>
+          <w:sz w:val="20"/>
+          <w:szCs w:val="20"/>
+        </w:rPr>
+        <w:t>] speaksfor key(</w:t>
+      </w:r>
+      <w:r>
+        <w:rPr>
+          <w:rFonts w:ascii="Courier New" w:hAnsi="Courier New" w:cs="Courier New"/>
+          <w:i/>
+          <w:sz w:val="20"/>
+          <w:szCs w:val="20"/>
+        </w:rPr>
+        <w:t>linux-host</w:t>
+      </w:r>
+      <w:r>
+        <w:rPr>
+          <w:rFonts w:ascii="Courier New" w:hAnsi="Courier New" w:cs="Courier New"/>
+          <w:sz w:val="20"/>
+          <w:szCs w:val="20"/>
+        </w:rPr>
+        <w:t>).Program(</w:t>
+      </w:r>
+      <w:r>
+        <w:rPr>
+          <w:rFonts w:ascii="Courier New" w:hAnsi="Courier New" w:cs="Courier New"/>
+          <w:i/>
+          <w:sz w:val="20"/>
+          <w:szCs w:val="20"/>
+        </w:rPr>
+        <w:t>simpleserver-measurement</w:t>
+      </w:r>
+      <w:r>
+        <w:rPr>
+          <w:rFonts w:ascii="Courier New" w:hAnsi="Courier New" w:cs="Courier New"/>
+          <w:sz w:val="20"/>
+          <w:szCs w:val="20"/>
+        </w:rPr>
+        <w:t>).key(</w:t>
+      </w:r>
+      <w:r>
+        <w:rPr>
+          <w:rFonts w:ascii="Courier New" w:hAnsi="Courier New" w:cs="Courier New"/>
+          <w:i/>
+          <w:sz w:val="20"/>
+          <w:szCs w:val="20"/>
+        </w:rPr>
+        <w:t>policy-key</w:t>
+      </w:r>
+      <w:r>
+        <w:rPr>
+          <w:rFonts w:ascii="Courier New" w:hAnsi="Courier New" w:cs="Courier New"/>
+          <w:sz w:val="20"/>
+          <w:szCs w:val="20"/>
+        </w:rPr>
+        <w:t>)</w:t>
+      </w:r>
+    </w:p>
+    <w:p>
+      <w:r>
+        <w:t xml:space="preserve">This statement is sent to the domain service which, after checking the measurements and domain policy signs </w:t>
+      </w:r>
+      <w:r>
+        <w:t>a certificate (with pK</w:t>
+      </w:r>
+      <w:r>
+        <w:rPr>
+          <w:vertAlign w:val="subscript"/>
+        </w:rPr>
+        <w:t>policy</w:t>
+      </w:r>
+      <w:r>
+        <w:t>) that includes the statement</w:t>
+      </w:r>
+    </w:p>
+    <w:p>
+      <w:pPr>
+        <w:ind w:left="720"/>
+        <w:rPr>
+          <w:sz w:val="20"/>
+          <w:szCs w:val="20"/>
+        </w:rPr>
+      </w:pPr>
+      <w:r>
+        <w:rPr>
+          <w:rFonts w:ascii="Courier New" w:hAnsi="Courier New" w:cs="Courier New"/>
+          <w:sz w:val="20"/>
+          <w:szCs w:val="20"/>
+        </w:rPr>
+        <w:t>key(</w:t>
+      </w:r>
+      <w:r>
+        <w:rPr>
+          <w:rFonts w:ascii="Courier New" w:hAnsi="Courier New" w:cs="Courier New"/>
+          <w:i/>
+          <w:sz w:val="20"/>
+          <w:szCs w:val="20"/>
+        </w:rPr>
+        <w:t>policy-key</w:t>
+      </w:r>
+      <w:r>
+        <w:rPr>
+          <w:rFonts w:ascii="Courier New" w:hAnsi="Courier New" w:cs="Courier New"/>
+          <w:sz w:val="20"/>
+          <w:szCs w:val="20"/>
+        </w:rPr>
+        <w:t xml:space="preserve">) from </w:t>
+      </w:r>
+      <w:r>
+        <w:rPr>
+          <w:rFonts w:ascii="Courier New" w:hAnsi="Courier New" w:cs="Courier New"/>
+          <w:i/>
+          <w:sz w:val="20"/>
+          <w:szCs w:val="20"/>
+        </w:rPr>
+        <w:t>notBefore</w:t>
+      </w:r>
+      <w:r>
+        <w:rPr>
+          <w:rFonts w:ascii="Courier New" w:hAnsi="Courier New" w:cs="Courier New"/>
+          <w:sz w:val="20"/>
+          <w:szCs w:val="20"/>
+        </w:rPr>
+        <w:t xml:space="preserve"> until </w:t>
+      </w:r>
+      <w:r>
+        <w:rPr>
+          <w:rFonts w:ascii="Courier New" w:hAnsi="Courier New" w:cs="Courier New"/>
+          <w:i/>
+          <w:sz w:val="20"/>
+          <w:szCs w:val="20"/>
+        </w:rPr>
+        <w:t>notAfter</w:t>
+      </w:r>
+      <w:r>
+        <w:rPr>
+          <w:rFonts w:ascii="Courier New" w:hAnsi="Courier New" w:cs="Courier New"/>
+          <w:sz w:val="20"/>
+          <w:szCs w:val="20"/>
+        </w:rPr>
+        <w:t xml:space="preserve"> says [</w:t>
+      </w:r>
+      <w:r>
+        <w:rPr>
+          <w:rFonts w:ascii="Courier New" w:hAnsi="Courier New" w:cs="Courier New"/>
+          <w:i/>
+          <w:sz w:val="20"/>
+          <w:szCs w:val="20"/>
+        </w:rPr>
+        <w:t>simpleserver-program-certificate</w:t>
+      </w:r>
+      <w:r>
+        <w:rPr>
+          <w:rFonts w:ascii="Courier New" w:hAnsi="Courier New" w:cs="Courier New"/>
+          <w:sz w:val="20"/>
+          <w:szCs w:val="20"/>
+        </w:rPr>
+        <w:t>] speaksfor key(</w:t>
+      </w:r>
+      <w:r>
+        <w:rPr>
+          <w:rFonts w:ascii="Courier New" w:hAnsi="Courier New" w:cs="Courier New"/>
+          <w:i/>
+          <w:sz w:val="20"/>
+          <w:szCs w:val="20"/>
+        </w:rPr>
+        <w:t>linux-host</w:t>
+      </w:r>
+      <w:r>
+        <w:rPr>
+          <w:rFonts w:ascii="Courier New" w:hAnsi="Courier New" w:cs="Courier New"/>
+          <w:sz w:val="20"/>
+          <w:szCs w:val="20"/>
+        </w:rPr>
+        <w:t>).Program(</w:t>
+      </w:r>
+      <w:r>
+        <w:rPr>
+          <w:rFonts w:ascii="Courier New" w:hAnsi="Courier New" w:cs="Courier New"/>
+          <w:i/>
+          <w:sz w:val="20"/>
+          <w:szCs w:val="20"/>
+        </w:rPr>
+        <w:t>simpleserver-measurement</w:t>
+      </w:r>
+      <w:r>
+        <w:rPr>
+          <w:rFonts w:ascii="Courier New" w:hAnsi="Courier New" w:cs="Courier New"/>
+          <w:sz w:val="20"/>
+          <w:szCs w:val="20"/>
+        </w:rPr>
+        <w:t>).key(</w:t>
+      </w:r>
+      <w:r>
+        <w:rPr>
+          <w:rFonts w:ascii="Courier New" w:hAnsi="Courier New" w:cs="Courier New"/>
+          <w:i/>
+          <w:sz w:val="20"/>
+          <w:szCs w:val="20"/>
+        </w:rPr>
+        <w:t>policy-key</w:t>
+      </w:r>
+      <w:r>
+        <w:rPr>
+          <w:rFonts w:ascii="Courier New" w:hAnsi="Courier New" w:cs="Courier New"/>
+          <w:sz w:val="20"/>
+          <w:szCs w:val="20"/>
+        </w:rPr>
+        <w:t>)</w:t>
+      </w:r>
+    </w:p>
+    <w:p/>
+    <w:p>
+      <w:r>
+        <w:t xml:space="preserve">This is the </w:t>
+      </w:r>
+      <w:r>
+        <w:rPr>
+          <w:i/>
         </w:rPr>
         <w:t>simpleserver</w:t>
       </w:r>
       <w:r>
-        <w:t>, an</w:t>
-      </w:r>
-      <w:r>
-        <w:t xml:space="preserve">d </w:t>
-      </w:r>
-      <w:r>
-        <w:t>it is</w:t>
-      </w:r>
-      <w:r>
-        <w:t xml:space="preserve"> the </w:t>
-      </w:r>
-      <w:r>
-        <w:t xml:space="preserve">Tao </w:t>
-      </w:r>
-      <w:r>
-        <w:t xml:space="preserve">Principal Name of </w:t>
-      </w:r>
-      <w:r>
-        <w:t>your</w:t>
-      </w:r>
-      <w:r>
-        <w:t xml:space="preserve"> </w:t>
+        <w:t xml:space="preserve"> Program certificate.</w:t>
+      </w:r>
+      <w:r>
+        <w:t xml:space="preserve">  </w:t>
       </w:r>
       <w:r>
         <w:rPr>
           <w:i/>
         </w:rPr>
-        <w:t>simples</w:t>
+        <w:t>Simpleserver</w:t>
+      </w:r>
+      <w:r>
+        <w:t xml:space="preserve">, as we described in the code annotations, stores this certificate, and sealed versions of the corresponding private </w:t>
       </w:r>
       <w:r>
         <w:rPr>
           <w:i/>
         </w:rPr>
-        <w:t>erver</w:t>
-      </w:r>
-      <w:r>
-        <w:t xml:space="preserve"> program</w:t>
-      </w:r>
-      <w:r>
-        <w:t>, running on your Host System,</w:t>
-      </w:r>
-      <w:r>
-        <w:t xml:space="preserve"> after it has been extended with the hash </w:t>
-      </w:r>
-      <w:r>
-        <w:t>of the loaded policy certificate.</w:t>
-      </w:r>
-      <w:r>
-        <w:t xml:space="preserve">  If you look at the source code</w:t>
-      </w:r>
-      <w:r>
-        <w:t xml:space="preserve"> for </w:t>
+        <w:t>simpleserver</w:t>
+      </w:r>
+      <w:r>
+        <w:t xml:space="preserve"> ProgramKey and SymmetricKeys.  Decrypted and useable versions of these keys are populated in </w:t>
       </w:r>
       <w:r>
         <w:rPr>
           <w:i/>
         </w:rPr>
+        <w:t>serverProgramData</w:t>
+      </w:r>
+      <w:r>
+        <w:t xml:space="preserve"> by </w:t>
+      </w:r>
+      <w:r>
+        <w:rPr>
+          <w:i/>
+        </w:rPr>
+        <w:t>TaoParadigm</w:t>
+      </w:r>
+      <w:r>
+        <w:t>.</w:t>
+      </w:r>
+    </w:p>
+    <w:p/>
+    <w:p>
+      <w:r>
+        <w:t xml:space="preserve">After initialization, </w:t>
+      </w:r>
+      <w:r>
+        <w:rPr>
+          <w:i/>
+        </w:rPr>
+        <w:t>s</w:t>
+      </w:r>
+      <w:r>
+        <w:rPr>
+          <w:i/>
+        </w:rPr>
+        <w:t>impleserver</w:t>
+      </w:r>
+      <w:r>
+        <w:t xml:space="preserve"> waits for client connections.</w:t>
+      </w:r>
+    </w:p>
+    <w:p/>
+    <w:p>
+      <w:r>
+        <w:rPr>
+          <w:i/>
+        </w:rPr>
+        <w:t>simplec</w:t>
+      </w:r>
+      <w:r>
+        <w:rPr>
+          <w:i/>
+        </w:rPr>
+        <w:t>lient</w:t>
+      </w:r>
+      <w:r>
+        <w:t xml:space="preserve"> meanwhile, goes through the same </w:t>
+      </w:r>
+      <w:r>
+        <w:rPr>
+          <w:i/>
+        </w:rPr>
+        <w:t>TaoParadigm</w:t>
+      </w:r>
+      <w:r>
+        <w:t xml:space="preserve"> initialization </w:t>
+      </w:r>
+      <w:r>
+        <w:t xml:space="preserve">(which </w:t>
+      </w:r>
+      <w:r>
+        <w:t>is not duplicated here</w:t>
+      </w:r>
+      <w:r>
+        <w:t xml:space="preserve">) </w:t>
+      </w:r>
+      <w:r>
+        <w:t xml:space="preserve">obtaining its Program certificate.  </w:t>
+      </w:r>
+      <w:r>
+        <w:rPr>
+          <w:i/>
+        </w:rPr>
+        <w:t>ServerClient</w:t>
+      </w:r>
+      <w:r>
+        <w:t xml:space="preserve"> calls </w:t>
+      </w:r>
+      <w:r>
+        <w:rPr>
+          <w:i/>
+        </w:rPr>
+        <w:t>OpenTaoChannel</w:t>
+      </w:r>
+      <w:r>
+        <w:t xml:space="preserve"> with it’s Program Cerificate</w:t>
+      </w:r>
+      <w:r>
+        <w:t xml:space="preserve"> and corresponding key</w:t>
+      </w:r>
+      <w:r>
+        <w:t xml:space="preserve">.  You’ll notice, later in the output, that </w:t>
+      </w:r>
+      <w:r>
+        <w:rPr>
+          <w:i/>
+        </w:rPr>
         <w:t>simpleserver</w:t>
       </w:r>
       <w:r>
-        <w:t xml:space="preserve">, you’ll notice that the policy </w:t>
-      </w:r>
-      <w:r>
-        <w:t>key is not embedded in the code;</w:t>
-      </w:r>
-      <w:r>
-        <w:t xml:space="preserve"> if it had been, the policy key would be reflected in the program measurement.  Instead, we read in the policy key cert and extend the </w:t>
-      </w:r>
-      <w:r>
-        <w:rPr>
+        <w:t xml:space="preserve"> opens a secure channel with a peer</w:t>
+      </w:r>
+    </w:p>
+    <w:p/>
+    <w:p>
+      <w:pPr>
+        <w:ind w:left="720"/>
+        <w:rPr>
+          <w:rFonts w:ascii="Courier New" w:hAnsi="Courier New" w:cs="Courier New"/>
+          <w:sz w:val="20"/>
+          <w:szCs w:val="20"/>
+        </w:rPr>
+      </w:pPr>
+      <w:r>
+        <w:rPr>
+          <w:rFonts w:ascii="Courier New" w:hAnsi="Courier New" w:cs="Courier New"/>
+          <w:sz w:val="20"/>
+          <w:szCs w:val="20"/>
+        </w:rPr>
+        <w:t>key(</w:t>
+      </w:r>
+      <w:r>
+        <w:rPr>
+          <w:rFonts w:ascii="Courier New" w:hAnsi="Courier New" w:cs="Courier New"/>
           <w:i/>
-        </w:rPr>
-        <w:t>simpleserver</w:t>
-      </w:r>
-      <w:r>
-        <w:t xml:space="preserve"> </w:t>
-      </w:r>
-      <w:r>
-        <w:t xml:space="preserve">Tao </w:t>
-      </w:r>
-      <w:r>
-        <w:t>Principal Name with the hash of the self-signed policy cert.</w:t>
-      </w:r>
-      <w:r>
-        <w:t xml:space="preserve">  The Tao </w:t>
-      </w:r>
-      <w:r>
-        <w:t>Principal Name is hierarchical</w:t>
-      </w:r>
-      <w:r>
-        <w:t>.  The first segment,</w:t>
-      </w:r>
-      <w:r>
-        <w:t xml:space="preserve"> “</w:t>
-      </w:r>
-      <w:r>
-        <w:rPr>
-          <w:rFonts w:ascii="Courier New" w:hAnsi="Courier New" w:cs="Courier New"/>
-        </w:rPr>
-        <w:t>key([08011001180...])</w:t>
-      </w:r>
-      <w:r>
-        <w:t>”</w:t>
-      </w:r>
-      <w:r>
-        <w:t>,</w:t>
-      </w:r>
-      <w:r>
-        <w:t xml:space="preserve"> describes the host root</w:t>
-      </w:r>
-      <w:r>
-        <w:rPr>
-          <w:rStyle w:val="FootnoteReference"/>
-        </w:rPr>
-        <w:footnoteReference w:id="10"/>
-      </w:r>
-      <w:r>
-        <w:t>.</w:t>
-      </w:r>
-      <w:r>
-        <w:t xml:space="preserve">  </w:t>
-      </w:r>
-      <w:r>
-        <w:t xml:space="preserve">The second segment, </w:t>
-      </w:r>
-      <w:r>
-        <w:t>“</w:t>
-      </w:r>
-      <w:r>
-        <w:rPr>
-          <w:rFonts w:ascii="Courier New" w:hAnsi="Courier New" w:cs="Courier New"/>
-        </w:rPr>
-        <w:t>Program([94d80d932fbc...])</w:t>
-      </w:r>
-      <w:r>
-        <w:t>”</w:t>
-      </w:r>
-      <w:r>
-        <w:t>,</w:t>
-      </w:r>
-      <w:r>
-        <w:t xml:space="preserve"> describes the </w:t>
-      </w:r>
-      <w:r>
-        <w:rPr>
+          <w:sz w:val="20"/>
+          <w:szCs w:val="20"/>
+        </w:rPr>
+        <w:t>linux-host</w:t>
+      </w:r>
+      <w:r>
+        <w:rPr>
+          <w:rFonts w:ascii="Courier New" w:hAnsi="Courier New" w:cs="Courier New"/>
+          <w:sz w:val="20"/>
+          <w:szCs w:val="20"/>
+        </w:rPr>
+        <w:t>).Program(</w:t>
+      </w:r>
+      <w:r>
+        <w:rPr>
+          <w:rFonts w:ascii="Courier New" w:hAnsi="Courier New" w:cs="Courier New"/>
           <w:i/>
-        </w:rPr>
-        <w:t>simpleserver</w:t>
-      </w:r>
-      <w:r>
-        <w:t xml:space="preserve"> program </w:t>
-      </w:r>
-      <w:r>
-        <w:t>reflecting it</w:t>
-      </w:r>
-      <w:r>
-        <w:t xml:space="preserve">s measurement.  </w:t>
-      </w:r>
-      <w:r>
-        <w:t xml:space="preserve">The third segment, </w:t>
-      </w:r>
-      <w:r>
-        <w:t>“</w:t>
-      </w:r>
-      <w:r>
-        <w:rPr>
-          <w:rFonts w:ascii="Courier New" w:hAnsi="Courier New" w:cs="Courier New"/>
-        </w:rPr>
-        <w:t>key(f3169de17b1032dde230423f7d11dde89c143de147188fa67acf613d63da0420)</w:t>
-      </w:r>
-      <w:r>
-        <w:rPr>
-          <w:rFonts w:ascii="Menlo" w:hAnsi="Menlo" w:cs="Menlo"/>
-        </w:rPr>
-        <w:t>”</w:t>
-      </w:r>
-      <w:r>
-        <w:rPr>
-          <w:rFonts w:ascii="Menlo" w:hAnsi="Menlo" w:cs="Menlo"/>
-        </w:rPr>
-        <w:t>,</w:t>
-      </w:r>
-      <w:r>
-        <w:rPr>
-          <w:rFonts w:ascii="Menlo" w:hAnsi="Menlo" w:cs="Menlo"/>
-        </w:rPr>
-        <w:t xml:space="preserve"> </w:t>
-      </w:r>
-      <w:r>
-        <w:t xml:space="preserve">describes the policy key as noted above.  Observe that the </w:t>
-      </w:r>
-      <w:r>
-        <w:t xml:space="preserve">Tao </w:t>
-      </w:r>
-      <w:r>
-        <w:t>Principal Name fully reflects all the program code as well as the policy it will execute (as represented by the policy key).</w:t>
+          <w:sz w:val="20"/>
+          <w:szCs w:val="20"/>
+        </w:rPr>
+        <w:t>simple-client-measurement</w:t>
+      </w:r>
+      <w:r>
+        <w:rPr>
+          <w:rFonts w:ascii="Courier New" w:hAnsi="Courier New" w:cs="Courier New"/>
+          <w:sz w:val="20"/>
+          <w:szCs w:val="20"/>
+        </w:rPr>
+        <w:t>).key(</w:t>
+      </w:r>
+      <w:r>
+        <w:rPr>
+          <w:rFonts w:ascii="Courier New" w:hAnsi="Courier New" w:cs="Courier New"/>
+          <w:i/>
+          <w:sz w:val="20"/>
+          <w:szCs w:val="20"/>
+        </w:rPr>
+        <w:t>policy-key</w:t>
+      </w:r>
+      <w:r>
+        <w:rPr>
+          <w:rFonts w:ascii="Courier New" w:hAnsi="Courier New" w:cs="Courier New"/>
+          <w:sz w:val="20"/>
+          <w:szCs w:val="20"/>
+        </w:rPr>
+        <w:t>)</w:t>
       </w:r>
     </w:p>
     <w:p/>
-    <w:p>
-      <w:r>
-        <w:t>For the rest of this description, we will simplify terms like “</w:t>
-      </w:r>
-      <w:r>
-        <w:rPr>
-          <w:rFonts w:ascii="Courier New" w:hAnsi="Courier New" w:cs="Courier New"/>
-        </w:rPr>
-        <w:t>Program([94d80d932fbc...])</w:t>
-      </w:r>
-      <w:r>
-        <w:t>” as “</w:t>
-      </w:r>
-      <w:r>
-        <w:rPr>
-          <w:rFonts w:ascii="Courier New" w:hAnsi="Courier New" w:cs="Courier New"/>
-        </w:rPr>
-        <w:t>Program(</w:t>
-      </w:r>
-      <w:r>
-        <w:rPr>
-          <w:rFonts w:ascii="Courier New" w:hAnsi="Courier New" w:cs="Courier New"/>
-          <w:i/>
-        </w:rPr>
-        <w:t>program-measurement</w:t>
-      </w:r>
-      <w:r>
-        <w:rPr>
-          <w:rFonts w:ascii="Courier New" w:hAnsi="Courier New" w:cs="Courier New"/>
-        </w:rPr>
-        <w:t>)</w:t>
-      </w:r>
-      <w:r>
-        <w:t>”</w:t>
-      </w:r>
-      <w:r>
-        <w:t>.</w:t>
-      </w:r>
-    </w:p>
-    <w:p/>
-    <w:p>
-      <w:r>
-        <w:t>Next</w:t>
-      </w:r>
-      <w:r>
-        <w:t>,</w:t>
-      </w:r>
-      <w:r>
-        <w:t xml:space="preserve"> notice the statement: </w:t>
-      </w:r>
-    </w:p>
-    <w:p>
-      <w:pPr>
-        <w:ind w:left="720"/>
-        <w:rPr>
-          <w:rFonts w:ascii="Courier New" w:hAnsi="Courier New" w:cs="Courier New"/>
-          <w:sz w:val="20"/>
-          <w:szCs w:val="20"/>
-        </w:rPr>
-      </w:pPr>
-      <w:r>
-        <w:rPr>
-          <w:rFonts w:ascii="Courier New" w:hAnsi="Courier New" w:cs="Courier New"/>
-          <w:sz w:val="20"/>
-          <w:szCs w:val="20"/>
-        </w:rPr>
-        <w:t>simpledomainservice, speaksfor: key(</w:t>
-      </w:r>
-      <w:r>
-        <w:rPr>
-          <w:rFonts w:ascii="Courier New" w:hAnsi="Courier New" w:cs="Courier New"/>
-          <w:i/>
-          <w:sz w:val="20"/>
-          <w:szCs w:val="20"/>
-        </w:rPr>
-        <w:t>simpleserver_program_key</w:t>
-      </w:r>
-      <w:r>
-        <w:rPr>
-          <w:rFonts w:ascii="Courier New" w:hAnsi="Courier New" w:cs="Courier New"/>
-          <w:sz w:val="20"/>
-          <w:szCs w:val="20"/>
-        </w:rPr>
-        <w:t>) speaksfor key(</w:t>
-      </w:r>
-      <w:r>
-        <w:rPr>
-          <w:rFonts w:ascii="Courier New" w:hAnsi="Courier New" w:cs="Courier New"/>
-          <w:i/>
-          <w:sz w:val="20"/>
-          <w:szCs w:val="20"/>
-        </w:rPr>
-        <w:t>host-key</w:t>
-      </w:r>
-      <w:r>
-        <w:rPr>
-          <w:rFonts w:ascii="Courier New" w:hAnsi="Courier New" w:cs="Courier New"/>
-          <w:sz w:val="20"/>
-          <w:szCs w:val="20"/>
-        </w:rPr>
-        <w:t>).Program(</w:t>
-      </w:r>
-      <w:r>
-        <w:rPr>
-          <w:rFonts w:ascii="Courier New" w:hAnsi="Courier New" w:cs="Courier New"/>
-          <w:i/>
-          <w:sz w:val="20"/>
-          <w:szCs w:val="20"/>
-        </w:rPr>
-        <w:t>simpleserver-measurement</w:t>
-      </w:r>
-      <w:r>
-        <w:rPr>
-          <w:rFonts w:ascii="Courier New" w:hAnsi="Courier New" w:cs="Courier New"/>
-          <w:sz w:val="20"/>
-          <w:szCs w:val="20"/>
-        </w:rPr>
-        <w:t>).key(</w:t>
-      </w:r>
-      <w:r>
-        <w:rPr>
-          <w:rFonts w:ascii="Courier New" w:hAnsi="Courier New" w:cs="Courier New"/>
-          <w:i/>
-          <w:sz w:val="20"/>
-          <w:szCs w:val="20"/>
-        </w:rPr>
-        <w:t>policy-key</w:t>
-      </w:r>
-      <w:r>
-        <w:rPr>
-          <w:rFonts w:ascii="Courier New" w:hAnsi="Courier New" w:cs="Courier New"/>
-          <w:sz w:val="20"/>
-          <w:szCs w:val="20"/>
-        </w:rPr>
-        <w:t>)</w:t>
-      </w:r>
-    </w:p>
-    <w:p>
-      <w:r>
-        <w:t>This</w:t>
-      </w:r>
-      <w:r>
-        <w:t xml:space="preserve"> is the statement that TaoParadigm </w:t>
-      </w:r>
-      <w:r>
-        <w:t>will use to request</w:t>
-      </w:r>
-      <w:r>
-        <w:t xml:space="preserve"> </w:t>
-      </w:r>
-      <w:r>
-        <w:t>an attestation from the Linux Host System</w:t>
-      </w:r>
-      <w:r>
-        <w:t>.  The resulting Host System supplied attestation is</w:t>
-      </w:r>
-    </w:p>
-    <w:p>
-      <w:pPr>
-        <w:ind w:left="720"/>
-        <w:rPr>
-          <w:rFonts w:ascii="Courier New" w:hAnsi="Courier New" w:cs="Courier New"/>
-          <w:sz w:val="20"/>
-          <w:szCs w:val="20"/>
-        </w:rPr>
-      </w:pPr>
-      <w:r>
-        <w:rPr>
-          <w:rFonts w:ascii="Courier New" w:hAnsi="Courier New" w:cs="Courier New"/>
-          <w:sz w:val="20"/>
-          <w:szCs w:val="20"/>
-        </w:rPr>
-        <w:t>key(</w:t>
-      </w:r>
-      <w:r>
-        <w:rPr>
-          <w:rFonts w:ascii="Courier New" w:hAnsi="Courier New" w:cs="Courier New"/>
-          <w:i/>
-          <w:sz w:val="20"/>
-          <w:szCs w:val="20"/>
-        </w:rPr>
-        <w:t>host-system-key</w:t>
-      </w:r>
-      <w:r>
-        <w:rPr>
-          <w:rFonts w:ascii="Courier New" w:hAnsi="Courier New" w:cs="Courier New"/>
-          <w:sz w:val="20"/>
-          <w:szCs w:val="20"/>
-        </w:rPr>
-        <w:t xml:space="preserve">) from </w:t>
-      </w:r>
-      <w:r>
-        <w:rPr>
-          <w:rFonts w:ascii="Courier New" w:hAnsi="Courier New" w:cs="Courier New"/>
-          <w:i/>
-          <w:sz w:val="20"/>
-          <w:szCs w:val="20"/>
-        </w:rPr>
-        <w:t>notBefore</w:t>
-      </w:r>
-      <w:r>
-        <w:rPr>
-          <w:rFonts w:ascii="Courier New" w:hAnsi="Courier New" w:cs="Courier New"/>
-          <w:sz w:val="20"/>
-          <w:szCs w:val="20"/>
-        </w:rPr>
-        <w:t xml:space="preserve"> until </w:t>
-      </w:r>
-      <w:r>
-        <w:rPr>
-          <w:rFonts w:ascii="Courier New" w:hAnsi="Courier New" w:cs="Courier New"/>
-          <w:i/>
-          <w:sz w:val="20"/>
-          <w:szCs w:val="20"/>
-        </w:rPr>
-        <w:t>notAfter</w:t>
-      </w:r>
-      <w:r>
-        <w:rPr>
-          <w:rFonts w:ascii="Courier New" w:hAnsi="Courier New" w:cs="Courier New"/>
-          <w:sz w:val="20"/>
-          <w:szCs w:val="20"/>
-        </w:rPr>
-        <w:t xml:space="preserve"> says [</w:t>
-      </w:r>
-      <w:r>
-        <w:rPr>
-          <w:rFonts w:ascii="Courier New" w:hAnsi="Courier New" w:cs="Courier New"/>
-          <w:i/>
-          <w:sz w:val="20"/>
-          <w:szCs w:val="20"/>
-        </w:rPr>
-        <w:t>simpleserver-program-certificate</w:t>
-      </w:r>
-      <w:r>
-        <w:rPr>
-          <w:rFonts w:ascii="Courier New" w:hAnsi="Courier New" w:cs="Courier New"/>
-          <w:sz w:val="20"/>
-          <w:szCs w:val="20"/>
-        </w:rPr>
-        <w:t>] speaksfor key(</w:t>
-      </w:r>
-      <w:r>
-        <w:rPr>
-          <w:rFonts w:ascii="Courier New" w:hAnsi="Courier New" w:cs="Courier New"/>
-          <w:i/>
-          <w:sz w:val="20"/>
-          <w:szCs w:val="20"/>
-        </w:rPr>
-        <w:t>linux-host</w:t>
-      </w:r>
-      <w:r>
-        <w:rPr>
-          <w:rFonts w:ascii="Courier New" w:hAnsi="Courier New" w:cs="Courier New"/>
-          <w:sz w:val="20"/>
-          <w:szCs w:val="20"/>
-        </w:rPr>
-        <w:t>).Program(</w:t>
-      </w:r>
-      <w:r>
-        <w:rPr>
-          <w:rFonts w:ascii="Courier New" w:hAnsi="Courier New" w:cs="Courier New"/>
-          <w:i/>
-          <w:sz w:val="20"/>
-          <w:szCs w:val="20"/>
-        </w:rPr>
-        <w:t>simpleserver-measurement</w:t>
-      </w:r>
-      <w:r>
-        <w:rPr>
-          <w:rFonts w:ascii="Courier New" w:hAnsi="Courier New" w:cs="Courier New"/>
-          <w:sz w:val="20"/>
-          <w:szCs w:val="20"/>
-        </w:rPr>
-        <w:t>).key(</w:t>
-      </w:r>
-      <w:r>
-        <w:rPr>
-          <w:rFonts w:ascii="Courier New" w:hAnsi="Courier New" w:cs="Courier New"/>
-          <w:i/>
-          <w:sz w:val="20"/>
-          <w:szCs w:val="20"/>
-        </w:rPr>
-        <w:t>policy-key</w:t>
-      </w:r>
-      <w:r>
-        <w:rPr>
-          <w:rFonts w:ascii="Courier New" w:hAnsi="Courier New" w:cs="Courier New"/>
-          <w:sz w:val="20"/>
-          <w:szCs w:val="20"/>
-        </w:rPr>
-        <w:t>)</w:t>
-      </w:r>
-    </w:p>
-    <w:p>
-      <w:r>
-        <w:t xml:space="preserve">This statement is sent to the domain service which, after checking the measurements and domain policy signs </w:t>
-      </w:r>
-      <w:r>
-        <w:t>a certificate (with pK</w:t>
-      </w:r>
-      <w:r>
-        <w:rPr>
-          <w:vertAlign w:val="subscript"/>
-        </w:rPr>
-        <w:t>policy</w:t>
-      </w:r>
-      <w:r>
-        <w:t>) that includes the statement</w:t>
-      </w:r>
-    </w:p>
-    <w:p>
-      <w:pPr>
-        <w:ind w:left="720"/>
-        <w:rPr>
-          <w:sz w:val="20"/>
-          <w:szCs w:val="20"/>
-        </w:rPr>
-      </w:pPr>
-      <w:r>
-        <w:rPr>
-          <w:rFonts w:ascii="Courier New" w:hAnsi="Courier New" w:cs="Courier New"/>
-          <w:sz w:val="20"/>
-          <w:szCs w:val="20"/>
-        </w:rPr>
-        <w:t>key(</w:t>
-      </w:r>
-      <w:r>
-        <w:rPr>
-          <w:rFonts w:ascii="Courier New" w:hAnsi="Courier New" w:cs="Courier New"/>
-          <w:i/>
-          <w:sz w:val="20"/>
-          <w:szCs w:val="20"/>
-        </w:rPr>
-        <w:t>policy-key</w:t>
-      </w:r>
-      <w:r>
-        <w:rPr>
-          <w:rFonts w:ascii="Courier New" w:hAnsi="Courier New" w:cs="Courier New"/>
-          <w:sz w:val="20"/>
-          <w:szCs w:val="20"/>
-        </w:rPr>
-        <w:t xml:space="preserve">) from </w:t>
-      </w:r>
-      <w:r>
-        <w:rPr>
-          <w:rFonts w:ascii="Courier New" w:hAnsi="Courier New" w:cs="Courier New"/>
-          <w:i/>
-          <w:sz w:val="20"/>
-          <w:szCs w:val="20"/>
-        </w:rPr>
-        <w:t>notBefore</w:t>
-      </w:r>
-      <w:r>
-        <w:rPr>
-          <w:rFonts w:ascii="Courier New" w:hAnsi="Courier New" w:cs="Courier New"/>
-          <w:sz w:val="20"/>
-          <w:szCs w:val="20"/>
-        </w:rPr>
-        <w:t xml:space="preserve"> until </w:t>
-      </w:r>
-      <w:r>
-        <w:rPr>
-          <w:rFonts w:ascii="Courier New" w:hAnsi="Courier New" w:cs="Courier New"/>
-          <w:i/>
-          <w:sz w:val="20"/>
-          <w:szCs w:val="20"/>
-        </w:rPr>
-        <w:t>notAfter</w:t>
-      </w:r>
-      <w:r>
-        <w:rPr>
-          <w:rFonts w:ascii="Courier New" w:hAnsi="Courier New" w:cs="Courier New"/>
-          <w:sz w:val="20"/>
-          <w:szCs w:val="20"/>
-        </w:rPr>
-        <w:t xml:space="preserve"> says [</w:t>
-      </w:r>
-      <w:r>
-        <w:rPr>
-          <w:rFonts w:ascii="Courier New" w:hAnsi="Courier New" w:cs="Courier New"/>
-          <w:i/>
-          <w:sz w:val="20"/>
-          <w:szCs w:val="20"/>
-        </w:rPr>
-        <w:t>simpleserver-program-certificate</w:t>
-      </w:r>
-      <w:r>
-        <w:rPr>
-          <w:rFonts w:ascii="Courier New" w:hAnsi="Courier New" w:cs="Courier New"/>
-          <w:sz w:val="20"/>
-          <w:szCs w:val="20"/>
-        </w:rPr>
-        <w:t>] speaksfor key(</w:t>
-      </w:r>
-      <w:r>
-        <w:rPr>
-          <w:rFonts w:ascii="Courier New" w:hAnsi="Courier New" w:cs="Courier New"/>
-          <w:i/>
-          <w:sz w:val="20"/>
-          <w:szCs w:val="20"/>
-        </w:rPr>
-        <w:t>linux-host</w:t>
-      </w:r>
-      <w:r>
-        <w:rPr>
-          <w:rFonts w:ascii="Courier New" w:hAnsi="Courier New" w:cs="Courier New"/>
-          <w:sz w:val="20"/>
-          <w:szCs w:val="20"/>
-        </w:rPr>
-        <w:t>).Program(</w:t>
-      </w:r>
-      <w:r>
-        <w:rPr>
-          <w:rFonts w:ascii="Courier New" w:hAnsi="Courier New" w:cs="Courier New"/>
-          <w:i/>
-          <w:sz w:val="20"/>
-          <w:szCs w:val="20"/>
-        </w:rPr>
-        <w:t>simpleserver-measurement</w:t>
-      </w:r>
-      <w:r>
-        <w:rPr>
-          <w:rFonts w:ascii="Courier New" w:hAnsi="Courier New" w:cs="Courier New"/>
-          <w:sz w:val="20"/>
-          <w:szCs w:val="20"/>
-        </w:rPr>
-        <w:t>).key(</w:t>
-      </w:r>
-      <w:r>
-        <w:rPr>
-          <w:rFonts w:ascii="Courier New" w:hAnsi="Courier New" w:cs="Courier New"/>
-          <w:i/>
-          <w:sz w:val="20"/>
-          <w:szCs w:val="20"/>
-        </w:rPr>
-        <w:t>policy-key</w:t>
-      </w:r>
-      <w:r>
-        <w:rPr>
-          <w:rFonts w:ascii="Courier New" w:hAnsi="Courier New" w:cs="Courier New"/>
-          <w:sz w:val="20"/>
-          <w:szCs w:val="20"/>
-        </w:rPr>
-        <w:t>)</w:t>
-      </w:r>
-    </w:p>
-    <w:p>
-      <w:r>
-        <w:t xml:space="preserve">This is the </w:t>
-      </w:r>
-      <w:r>
-        <w:rPr>
-          <w:i/>
-        </w:rPr>
-        <w:t>simpleserver</w:t>
-      </w:r>
-      <w:r>
-        <w:t xml:space="preserve"> Program certificate.</w:t>
-      </w:r>
-      <w:r>
-        <w:t xml:space="preserve">  </w:t>
-      </w:r>
-      <w:r>
-        <w:rPr>
-          <w:i/>
-        </w:rPr>
-        <w:t>Simpleserver</w:t>
-      </w:r>
-      <w:r>
-        <w:t xml:space="preserve">, as we described in the code annotations, stores this certificate, and sealed versions of the corresponding private </w:t>
-      </w:r>
-      <w:r>
-        <w:rPr>
-          <w:i/>
-        </w:rPr>
-        <w:t>simpleserver</w:t>
-      </w:r>
-      <w:r>
-        <w:t xml:space="preserve"> ProgramKey and SymmetricKeys.  Decrypted and useable versions of these keys are populated in </w:t>
-      </w:r>
-      <w:r>
-        <w:rPr>
-          <w:i/>
-        </w:rPr>
-        <w:t>serverProgramData</w:t>
-      </w:r>
-      <w:r>
-        <w:t xml:space="preserve"> by </w:t>
-      </w:r>
-      <w:r>
-        <w:rPr>
-          <w:i/>
-        </w:rPr>
-        <w:t>TaoParadigm</w:t>
-      </w:r>
-      <w:r>
-        <w:t>.</w:t>
-      </w:r>
-    </w:p>
-    <w:p/>
-    <w:p>
-      <w:r>
-        <w:t xml:space="preserve">After initialization, </w:t>
-      </w:r>
-      <w:r>
-        <w:rPr>
-          <w:i/>
-        </w:rPr>
-        <w:t>s</w:t>
-      </w:r>
-      <w:r>
-        <w:rPr>
-          <w:i/>
-        </w:rPr>
-        <w:t>impleserver</w:t>
-      </w:r>
-      <w:r>
-        <w:t xml:space="preserve"> waits for client connections.</w:t>
-      </w:r>
-    </w:p>
-    <w:p/>
-    <w:p>
-      <w:r>
-        <w:rPr>
-          <w:i/>
-        </w:rPr>
-        <w:t>simplec</w:t>
-      </w:r>
-      <w:r>
-        <w:rPr>
-          <w:i/>
-        </w:rPr>
-        <w:t>lient</w:t>
-      </w:r>
-      <w:r>
-        <w:t xml:space="preserve"> meanwhile, goes through the same </w:t>
-      </w:r>
-      <w:r>
-        <w:rPr>
-          <w:i/>
-        </w:rPr>
-        <w:t>TaoParadigm</w:t>
-      </w:r>
-      <w:r>
-        <w:t xml:space="preserve"> initialization </w:t>
-      </w:r>
-      <w:r>
-        <w:t xml:space="preserve">(which </w:t>
-      </w:r>
-      <w:r>
-        <w:t>is not duplicated here</w:t>
-      </w:r>
-      <w:r>
-        <w:t xml:space="preserve">) </w:t>
-      </w:r>
-      <w:r>
-        <w:t xml:space="preserve">obtaining its Program certificate.  </w:t>
-      </w:r>
-      <w:r>
-        <w:rPr>
-          <w:i/>
-        </w:rPr>
-        <w:t>ServerClient</w:t>
-      </w:r>
-      <w:r>
-        <w:t xml:space="preserve"> calls </w:t>
-      </w:r>
-      <w:r>
-        <w:rPr>
-          <w:i/>
-        </w:rPr>
-        <w:t>OpenTaoChannel</w:t>
-      </w:r>
-      <w:r>
-        <w:t xml:space="preserve"> with it’s </w:t>
-      </w:r>
-      <w:r>
-        <w:lastRenderedPageBreak/>
-        <w:t>Program Cerificate</w:t>
-      </w:r>
-      <w:r>
-        <w:t xml:space="preserve"> and corresponding key</w:t>
-      </w:r>
-      <w:r>
-        <w:t xml:space="preserve">.  You’ll notice, later in the output, that </w:t>
-      </w:r>
-      <w:r>
-        <w:rPr>
-          <w:i/>
-        </w:rPr>
-        <w:t>simpleserver</w:t>
-      </w:r>
-      <w:r>
-        <w:t xml:space="preserve"> opens a secure channel with a peer</w:t>
-      </w:r>
-    </w:p>
-    <w:p>
-      <w:pPr>
-        <w:ind w:left="720"/>
-        <w:rPr>
-          <w:rFonts w:ascii="Courier New" w:hAnsi="Courier New" w:cs="Courier New"/>
-          <w:sz w:val="20"/>
-          <w:szCs w:val="20"/>
-        </w:rPr>
-      </w:pPr>
-      <w:r>
-        <w:rPr>
-          <w:rFonts w:ascii="Courier New" w:hAnsi="Courier New" w:cs="Courier New"/>
-          <w:sz w:val="20"/>
-          <w:szCs w:val="20"/>
-        </w:rPr>
-        <w:t>key(</w:t>
-      </w:r>
-      <w:r>
-        <w:rPr>
-          <w:rFonts w:ascii="Courier New" w:hAnsi="Courier New" w:cs="Courier New"/>
-          <w:i/>
-          <w:sz w:val="20"/>
-          <w:szCs w:val="20"/>
-        </w:rPr>
-        <w:t>linux-host</w:t>
-      </w:r>
-      <w:r>
-        <w:rPr>
-          <w:rFonts w:ascii="Courier New" w:hAnsi="Courier New" w:cs="Courier New"/>
-          <w:sz w:val="20"/>
-          <w:szCs w:val="20"/>
-        </w:rPr>
-        <w:t>).Program(</w:t>
-      </w:r>
-      <w:r>
-        <w:rPr>
-          <w:rFonts w:ascii="Courier New" w:hAnsi="Courier New" w:cs="Courier New"/>
-          <w:i/>
-          <w:sz w:val="20"/>
-          <w:szCs w:val="20"/>
-        </w:rPr>
-        <w:t>simple-client-measurement</w:t>
-      </w:r>
-      <w:r>
-        <w:rPr>
-          <w:rFonts w:ascii="Courier New" w:hAnsi="Courier New" w:cs="Courier New"/>
-          <w:sz w:val="20"/>
-          <w:szCs w:val="20"/>
-        </w:rPr>
-        <w:t>).key(</w:t>
-      </w:r>
-      <w:r>
-        <w:rPr>
-          <w:rFonts w:ascii="Courier New" w:hAnsi="Courier New" w:cs="Courier New"/>
-          <w:i/>
-          <w:sz w:val="20"/>
-          <w:szCs w:val="20"/>
-        </w:rPr>
-        <w:t>policy-key</w:t>
-      </w:r>
-      <w:r>
-        <w:rPr>
-          <w:rFonts w:ascii="Courier New" w:hAnsi="Courier New" w:cs="Courier New"/>
-          <w:sz w:val="20"/>
-          <w:szCs w:val="20"/>
-        </w:rPr>
-        <w:t>)</w:t>
-      </w:r>
-    </w:p>
     <w:p>
       <w:r>
         <w:t>That</w:t>
@@ -9891,6 +9927,7 @@
           <w:sz w:val="20"/>
           <w:szCs w:val="20"/>
         </w:rPr>
+        <w:lastRenderedPageBreak/>
         <w:t>2016/02/20 11:27:16     message type: 1</w:t>
       </w:r>
     </w:p>
@@ -10917,16 +10954,7 @@
           <w:sz w:val="20"/>
           <w:szCs w:val="20"/>
         </w:rPr>
-        <w:t xml:space="preserve">                TLS Web Server Authentication, TLS Web Client </w:t>
-      </w:r>
-      <w:r>
-        <w:rPr>
-          <w:rFonts w:ascii="Courier New" w:hAnsi="Courier New" w:cs="Courier New"/>
-          <w:sz w:val="20"/>
-          <w:szCs w:val="20"/>
-        </w:rPr>
-        <w:lastRenderedPageBreak/>
-        <w:t>Authentication</w:t>
+        <w:t xml:space="preserve">                TLS Web Server Authentication, TLS Web Client Authentication</w:t>
       </w:r>
     </w:p>
     <w:p>
@@ -11121,6 +11149,7 @@
     </w:p>
     <w:p>
       <w:r>
+        <w:lastRenderedPageBreak/>
         <w:t>sealedsigningKey</w:t>
       </w:r>
       <w:r>
@@ -11190,6 +11219,18 @@
       <w:r>
         <w:t>TODO</w:t>
       </w:r>
+      <w:r>
+        <w:t xml:space="preserve">: information about initializing and configuring TPM 1.2 and TPM 2.0 keys and instructing </w:t>
+      </w:r>
+      <w:r>
+        <w:rPr>
+          <w:rFonts w:ascii="Courier New" w:hAnsi="Courier New" w:cs="Courier New"/>
+        </w:rPr>
+        <w:t>linux_host</w:t>
+      </w:r>
+      <w:r>
+        <w:t xml:space="preserve"> to use the TPM instead of the “soft tao.”</w:t>
+      </w:r>
     </w:p>
     <w:p/>
     <w:p>
@@ -11367,11 +11408,7 @@
         <w:t>Epochs</w:t>
       </w:r>
       <w:r>
-        <w:t xml:space="preserve"> increases monotonically as </w:t>
-      </w:r>
-      <w:r>
-        <w:lastRenderedPageBreak/>
-        <w:t>the key</w:t>
+        <w:t xml:space="preserve"> increases monotonically as the key</w:t>
       </w:r>
       <w:r>
         <w:t>s</w:t>
@@ -11422,7 +11459,13 @@
         <w:contextualSpacing/>
       </w:pPr>
       <w:r>
-        <w:t>The first option to deal with “brittle keys” protecting application data is standard: use a distributed key server like Keyczar (or many others).  In</w:t>
+        <w:t>The first option to deal with “brittle keys” protecting application data is standard: use a distributed key server</w:t>
+      </w:r>
+      <w:r>
+        <w:t xml:space="preserve"> which authenticates a Tao Program and provisions symmetric keys for data over the authenticated, encrypted, integrity protected Tao Channel</w:t>
+      </w:r>
+      <w:r>
+        <w:t>.  In</w:t>
       </w:r>
       <w:r>
         <w:t xml:space="preserve"> this case, Cloud</w:t>
@@ -11579,11 +11622,7 @@
         <w:t>Finally, note that application upgrade (given a data key management solution) is automatic even when the policy keys change:  New versions of Hosted Systems si</w:t>
       </w:r>
       <w:r>
-        <w:t xml:space="preserve">mply re-initialize (get new program keys and certificates) using the (centralized or distributed) security domain service and </w:t>
-      </w:r>
-      <w:r>
-        <w:lastRenderedPageBreak/>
-        <w:t>no special provision, aside from current policy at the security domain service, need be provided</w:t>
+        <w:t>mply re-initialize (get new program keys and certificates) using the (centralized or distributed) security domain service and no special provision, aside from current policy at the security domain service, need be provided</w:t>
       </w:r>
       <w:r>
         <w:rPr>
@@ -11615,12 +11654,25 @@
           <w:szCs w:val="24"/>
         </w:rPr>
       </w:pPr>
-      <w:r>
+    </w:p>
+    <w:p>
+      <w:pPr>
+        <w:outlineLvl w:val="0"/>
         <w:rPr>
           <w:b/>
           <w:sz w:val="24"/>
           <w:szCs w:val="24"/>
         </w:rPr>
+      </w:pPr>
+      <w:bookmarkStart w:id="0" w:name="_GoBack"/>
+      <w:bookmarkEnd w:id="0"/>
+      <w:r>
+        <w:rPr>
+          <w:b/>
+          <w:sz w:val="24"/>
+          <w:szCs w:val="24"/>
+        </w:rPr>
+        <w:lastRenderedPageBreak/>
         <w:t>Suggested Exercises</w:t>
       </w:r>
     </w:p>
@@ -11653,17 +11705,11 @@
         <w:t xml:space="preserve"> set of domain applications; for example, see </w:t>
       </w:r>
       <w:r>
-        <w:rPr>
-          <w:sz w:val="20"/>
-          <w:szCs w:val="20"/>
-        </w:rPr>
         <w:t>“</w:t>
       </w:r>
       <w:r>
         <w:rPr>
           <w:rFonts w:ascii="Courier New" w:hAnsi="Courier New" w:cs="Courier New"/>
-          <w:sz w:val="20"/>
-          <w:szCs w:val="20"/>
         </w:rPr>
         <w:t>$CLOUDPROXYDIR/go/apps/fileproxy</w:t>
       </w:r>
@@ -11683,7 +11729,13 @@
         <w:t xml:space="preserve">Boot a Linux </w:t>
       </w:r>
       <w:r>
-        <w:t xml:space="preserve">Host System on tpm supported hardware using the TPM to root the Linux Tao </w:t>
+        <w:t xml:space="preserve">Host System on </w:t>
+      </w:r>
+      <w:r>
+        <w:t>TPM</w:t>
+      </w:r>
+      <w:r>
+        <w:t xml:space="preserve"> supported hardware using the TPM to root the Linux Tao </w:t>
       </w:r>
       <w:r>
         <w:t>(see … for instructions).</w:t>
@@ -11752,6 +11804,84 @@
       </w:r>
       <w:r>
         <w:t xml:space="preserve"> without reinitializing the domain?</w:t>
+      </w:r>
+    </w:p>
+    <w:p>
+      <w:pPr>
+        <w:pStyle w:val="ListParagraph"/>
+        <w:numPr>
+          <w:ilvl w:val="0"/>
+          <w:numId w:val="10"/>
+        </w:numPr>
+      </w:pPr>
+      <w:r>
+        <w:t>Write and compile some Datalog rules to do some fancier authorization and try it.</w:t>
+      </w:r>
+    </w:p>
+    <w:p>
+      <w:pPr>
+        <w:pStyle w:val="ListParagraph"/>
+        <w:numPr>
+          <w:ilvl w:val="0"/>
+          <w:numId w:val="10"/>
+        </w:numPr>
+      </w:pPr>
+      <w:r>
+        <w:t xml:space="preserve">Understand how to start Hosted Systems by studying </w:t>
+      </w:r>
+      <w:r>
+        <w:t>“</w:t>
+      </w:r>
+      <w:r>
+        <w:rPr>
+          <w:rFonts w:ascii="Courier New" w:hAnsi="Courier New" w:cs="Courier New"/>
+        </w:rPr>
+        <w:t>$CLOUDPROXYDIR/go/apps/tao_launch</w:t>
+      </w:r>
+      <w:r>
+        <w:t>.”</w:t>
+      </w:r>
+    </w:p>
+    <w:p>
+      <w:pPr>
+        <w:pStyle w:val="ListParagraph"/>
+        <w:numPr>
+          <w:ilvl w:val="0"/>
+          <w:numId w:val="10"/>
+        </w:numPr>
+      </w:pPr>
+      <w:r>
+        <w:t>Correct any errors in this paper or the examples and send the corrections or suggestions to us.</w:t>
+      </w:r>
+    </w:p>
+    <w:p>
+      <w:pPr>
+        <w:pStyle w:val="ListParagraph"/>
+        <w:numPr>
+          <w:ilvl w:val="0"/>
+          <w:numId w:val="10"/>
+        </w:numPr>
+      </w:pPr>
+      <w:r>
+        <w:t>Write an awesome Cloudproxy based application and tell us and you friends</w:t>
+      </w:r>
+      <w:r>
+        <w:t>’</w:t>
+      </w:r>
+      <w:r>
+        <w:t xml:space="preserve"> about it.</w:t>
+      </w:r>
+    </w:p>
+    <w:p>
+      <w:pPr>
+        <w:pStyle w:val="ListParagraph"/>
+        <w:numPr>
+          <w:ilvl w:val="0"/>
+          <w:numId w:val="10"/>
+        </w:numPr>
+      </w:pPr>
+      <w:r>
+        <w:t>Repeat step 9 and have fun!</w:t>
       </w:r>
     </w:p>
     <w:p/>
@@ -11797,20 +11927,44 @@
         </w:rPr>
         <w:t xml:space="preserve">[2] CloudProxy Source code, </w:t>
       </w:r>
-      <w:hyperlink r:id="rId13">
+      <w:hyperlink r:id="rId13" w:history="1">
         <w:r>
           <w:rPr>
-            <w:color w:val="0000FF"/>
+            <w:rStyle w:val="Hyperlink"/>
             <w:highlight w:val="white"/>
           </w:rPr>
           <w:t>http:/</w:t>
         </w:r>
+        <w:r>
+          <w:rPr>
+            <w:rStyle w:val="Hyperlink"/>
+          </w:rPr>
+          <w:t>/github.com/jlmucb/cloudproxy</w:t>
+        </w:r>
       </w:hyperlink>
       <w:r>
         <w:rPr>
           <w:color w:val="0000FF"/>
         </w:rPr>
-        <w:t>/github.com/jlmucb/cloudproxy.</w:t>
+        <w:t>.</w:t>
+      </w:r>
+      <w:r>
+        <w:rPr>
+          <w:color w:val="0000FF"/>
+        </w:rPr>
+        <w:t xml:space="preserve"> </w:t>
+      </w:r>
+      <w:r>
+        <w:rPr>
+          <w:color w:val="000000" w:themeColor="text1"/>
+        </w:rPr>
+        <w:t>Kevin</w:t>
+      </w:r>
+      <w:r>
+        <w:rPr>
+          <w:color w:val="000000" w:themeColor="text1"/>
+        </w:rPr>
+        <w:t xml:space="preserve"> Walsh and Tom Roeder were principal authors of the Go version.</w:t>
       </w:r>
     </w:p>
     <w:p>
@@ -12476,7 +12630,7 @@
         <w:rStyle w:val="PageNumber"/>
         <w:noProof/>
       </w:rPr>
-      <w:t>10</w:t>
+      <w:t>19</w:t>
     </w:r>
     <w:r>
       <w:rPr>
@@ -12642,7 +12796,21 @@
           <w:sz w:val="20"/>
           <w:szCs w:val="20"/>
         </w:rPr>
-        <w:t xml:space="preserve"> hardware primitives provides to the “base” </w:t>
+        <w:t xml:space="preserve"> hardware primitives </w:t>
+      </w:r>
+      <w:r>
+        <w:rPr>
+          <w:sz w:val="20"/>
+          <w:szCs w:val="20"/>
+        </w:rPr>
+        <w:t>that provided to the</w:t>
+      </w:r>
+      <w:r>
+        <w:rPr>
+          <w:sz w:val="20"/>
+          <w:szCs w:val="20"/>
+        </w:rPr>
+        <w:t xml:space="preserve"> “base” </w:t>
       </w:r>
       <w:r>
         <w:rPr>
@@ -12657,6 +12825,13 @@
           <w:szCs w:val="20"/>
         </w:rPr>
         <w:t>systems it boots.</w:t>
+      </w:r>
+      <w:r>
+        <w:rPr>
+          <w:sz w:val="20"/>
+          <w:szCs w:val="20"/>
+        </w:rPr>
+        <w:t xml:space="preserve">  Once a “base system” is Cloudproxy enable, Cloudproxy Systems can be “stacked” on top if it.</w:t>
       </w:r>
     </w:p>
   </w:footnote>
@@ -12682,7 +12857,21 @@
           <w:sz w:val="20"/>
           <w:szCs w:val="20"/>
         </w:rPr>
-        <w:t xml:space="preserve"> As indicated by the ellipsis (“…”) principal names are often longer and may even contain, say the full modulus of an RSA public key.</w:t>
+        <w:t xml:space="preserve"> As indicated by the ellipsis (“…”) principal names are often longer and may even contain, say</w:t>
+      </w:r>
+      <w:r>
+        <w:rPr>
+          <w:sz w:val="20"/>
+          <w:szCs w:val="20"/>
+        </w:rPr>
+        <w:t>,</w:t>
+      </w:r>
+      <w:r>
+        <w:rPr>
+          <w:sz w:val="20"/>
+          <w:szCs w:val="20"/>
+        </w:rPr>
+        <w:t xml:space="preserve"> the full modulus of an RSA public key.</w:t>
       </w:r>
     </w:p>
   </w:footnote>
@@ -15181,7 +15370,7 @@
 </file>
 
 <file path=customXml/itemProps1.xml><?xml version="1.0" encoding="utf-8"?>
-<ds:datastoreItem xmlns:ds="http://schemas.openxmlformats.org/officeDocument/2006/customXml" ds:itemID="{BE3E4B96-9642-4C4B-82B1-1F1D0BEA79BD}">
+<ds:datastoreItem xmlns:ds="http://schemas.openxmlformats.org/officeDocument/2006/customXml" ds:itemID="{091EF9A9-53CA-B741-B728-5ECCFF4FB33D}">
   <ds:schemaRefs>
     <ds:schemaRef ds:uri="http://schemas.openxmlformats.org/officeDocument/2006/bibliography"/>
   </ds:schemaRefs>

</xml_diff>

<commit_message>
Added another appendix to Nuts and Bolts.
</commit_message>
<xml_diff>
--- a/Doc/CloudproxyNutsandBolts.docx
+++ b/Doc/CloudproxyNutsandBolts.docx
@@ -28039,8 +28039,6 @@
       <w:r>
         <w:t xml:space="preserve">  We show them for the Datalog g</w:t>
       </w:r>
-      <w:bookmarkStart w:id="0" w:name="_GoBack"/>
-      <w:bookmarkEnd w:id="0"/>
       <w:r>
         <w:t>uard only.</w:t>
       </w:r>
@@ -28951,6 +28949,279 @@
         </w:rPr>
         <w:t>func (g *DatalogGuard) String() string</w:t>
       </w:r>
+    </w:p>
+    <w:p>
+      <w:pPr>
+        <w:rPr>
+          <w:sz w:val="20"/>
+          <w:szCs w:val="20"/>
+        </w:rPr>
+      </w:pPr>
+      <w:r>
+        <w:rPr>
+          <w:sz w:val="20"/>
+          <w:szCs w:val="20"/>
+        </w:rPr>
+        <w:br w:type="page"/>
+      </w:r>
+    </w:p>
+    <w:p>
+      <w:pPr>
+        <w:ind w:left="720"/>
+        <w:jc w:val="center"/>
+        <w:rPr>
+          <w:b/>
+          <w:bCs/>
+          <w:sz w:val="28"/>
+          <w:szCs w:val="28"/>
+        </w:rPr>
+      </w:pPr>
+      <w:r>
+        <w:rPr>
+          <w:b/>
+          <w:bCs/>
+          <w:sz w:val="28"/>
+          <w:szCs w:val="28"/>
+        </w:rPr>
+        <w:lastRenderedPageBreak/>
+        <w:t>Simple Domain Protocol</w:t>
+      </w:r>
+    </w:p>
+    <w:p>
+      <w:pPr>
+        <w:jc w:val="center"/>
+      </w:pPr>
+    </w:p>
+    <w:p/>
+    <w:p>
+      <w:pPr>
+        <w:rPr>
+          <w:b/>
+          <w:bCs/>
+        </w:rPr>
+      </w:pPr>
+      <w:r>
+        <w:rPr>
+          <w:b/>
+          <w:bCs/>
+        </w:rPr>
+        <w:t>Now</w:t>
+      </w:r>
+    </w:p>
+    <w:p/>
+    <w:p>
+      <w:pPr>
+        <w:pStyle w:val="ListParagraph"/>
+        <w:numPr>
+          <w:ilvl w:val="0"/>
+          <w:numId w:val="27"/>
+        </w:numPr>
+        <w:spacing w:line="240" w:lineRule="auto"/>
+      </w:pPr>
+      <w:r>
+        <w:t>Simple client (in C++ or Go) sends attestation with rendered program key in delegation: key(host-attest-key) says key(program-key) speaksfor ProgramName.keySHA256[policy-cert-hash] (extended by hash of the policy cert).</w:t>
+      </w:r>
+    </w:p>
+    <w:p>
+      <w:pPr>
+        <w:ind w:left="720"/>
+      </w:pPr>
+      <w:r>
+        <w:t>Client sends certificate request, host cert and chain and delegation attestation.</w:t>
+      </w:r>
+    </w:p>
+    <w:p>
+      <w:pPr>
+        <w:ind w:left="720"/>
+      </w:pPr>
+    </w:p>
+    <w:p>
+      <w:pPr>
+        <w:pStyle w:val="ListParagraph"/>
+        <w:numPr>
+          <w:ilvl w:val="0"/>
+          <w:numId w:val="27"/>
+        </w:numPr>
+        <w:spacing w:line="240" w:lineRule="auto"/>
+      </w:pPr>
+      <w:r>
+        <w:t>SimpleDomainServer gets public key from Delegate of speaksfor; translates it into a P256 key.  After checking the program-name in the Delegator is an “approved program” and that the host is “valid”, it signs a certificate (with the policy-key).  Certificate has Program name in Organizational unit.  Redelegation not needed so not sent.  SimpleDomainServer returns signed certificate called the “program key certificate.”</w:t>
+      </w:r>
+    </w:p>
+    <w:p/>
+    <w:p>
+      <w:pPr>
+        <w:rPr>
+          <w:b/>
+          <w:bCs/>
+        </w:rPr>
+      </w:pPr>
+      <w:r>
+        <w:rPr>
+          <w:b/>
+          <w:bCs/>
+        </w:rPr>
+        <w:t>Proposal</w:t>
+      </w:r>
+    </w:p>
+    <w:p/>
+    <w:p>
+      <w:pPr>
+        <w:pStyle w:val="ListParagraph"/>
+        <w:numPr>
+          <w:ilvl w:val="0"/>
+          <w:numId w:val="28"/>
+        </w:numPr>
+        <w:spacing w:line="240" w:lineRule="auto"/>
+      </w:pPr>
+      <w:r>
+        <w:t>Simple client (in C+</w:t>
+      </w:r>
+      <w:r>
+        <w:t>+ or Go) sends attestation self-</w:t>
+      </w:r>
+      <w:r>
+        <w:t>signed certificate request with all key parameters and a delegation signed by the host that says:</w:t>
+      </w:r>
+    </w:p>
+    <w:p>
+      <w:pPr>
+        <w:ind w:left="1440"/>
+      </w:pPr>
+      <w:r>
+        <w:t>KeySHA256Hash(host-certificate) says KeySHA256(self-signed-cert) speaks for current-tao-program-name (extended by hash of the policy cert).</w:t>
+      </w:r>
+    </w:p>
+    <w:p>
+      <w:pPr>
+        <w:ind w:left="720"/>
+      </w:pPr>
+      <w:r>
+        <w:t>Client sends certificate request, host cert and chain and delegation attestation.</w:t>
+      </w:r>
+    </w:p>
+    <w:p>
+      <w:pPr>
+        <w:pStyle w:val="ListParagraph"/>
+        <w:numPr>
+          <w:ilvl w:val="0"/>
+          <w:numId w:val="28"/>
+        </w:numPr>
+        <w:spacing w:line="240" w:lineRule="auto"/>
+      </w:pPr>
+      <w:r>
+        <w:t>SimpleDomainService gets public-key from certificate request and retrieves key.  It confirms the hash of the host certificate corresponds to the one in the delegation, the policy—key hash corresponds to the extension and the certificate request hash corresponds to the certificate request.  As above, it checks the host key is trusted and the program-name corresponds to an approved communication.  Using the key information extracted from the cert request, it builds and signs a certificate with the policy-key.  This certificate as above, has the Tao Program Name in the cert organizational unit.  Again, we do not need a re-delegation but if we did, it would be:</w:t>
+      </w:r>
+    </w:p>
+    <w:p>
+      <w:pPr>
+        <w:ind w:left="1440"/>
+      </w:pPr>
+      <w:r>
+        <w:t>keySHA256Hash(policy-cert) says keySHA256Hash(signed-program-cert) speaksfor Tao-Program-name</w:t>
+      </w:r>
+    </w:p>
+    <w:p>
+      <w:pPr>
+        <w:pStyle w:val="ListParagraph"/>
+        <w:numPr>
+          <w:ilvl w:val="0"/>
+          <w:numId w:val="28"/>
+        </w:numPr>
+        <w:spacing w:line="240" w:lineRule="auto"/>
+      </w:pPr>
+      <w:r>
+        <w:t>Client stashes the cert for later use.</w:t>
+      </w:r>
+    </w:p>
+    <w:p/>
+    <w:p>
+      <w:r>
+        <w:t>Notes on proposal:  Except for the signed certificate request, there is no additional data or keys transmitted</w:t>
+      </w:r>
+      <w:r>
+        <w:t xml:space="preserve"> in the proposed solution as the current one</w:t>
+      </w:r>
+      <w:r>
+        <w:t>.  The same certs are returned as before.  It doesn’t matter what the key-types are as long as there is a DER serialization</w:t>
+      </w:r>
+      <w:r>
+        <w:t>.</w:t>
+      </w:r>
+      <w:r>
+        <w:t xml:space="preserve"> </w:t>
+      </w:r>
+      <w:r>
+        <w:t>A</w:t>
+      </w:r>
+      <w:r>
+        <w:t xml:space="preserve">ny parameters can be encoded in the request and certificate without any custom code.  All these names are </w:t>
+      </w:r>
+      <w:bookmarkStart w:id="0" w:name="_GoBack"/>
+      <w:bookmarkEnd w:id="0"/>
+      <w:r>
+        <w:t xml:space="preserve">well specified and can be calculated (and hence confirmed) using just a standard hash function.  If someone wanted to calculate these offline with another program, the “specification” is simple, they are easy to calculate and as new key types are supported, they work “automatically.”  The cert request and cert bear the key types etc.  The statements are compact.  The program merely contains a hash and label, and the program-key, host-key and policy-key hashes are easy to compute by data that both sides naturally have.  The corresponding “key values” are always compact (32 bytes).  In the event the policy is extended by the hash of the loading rules, </w:t>
+      </w:r>
+      <w:r>
+        <w:lastRenderedPageBreak/>
+        <w:t>that has a similar form and is also compact.  Both sides always have the key-certificate serializations anyway (they would need them for SSL).   Certificate validation is standard.  Both key names and delegations are always compact, very similar and can easily be verified using a standard processing procedure.  The name lengths don’t depend on the key types at all, even for a quantum public key system.</w:t>
+      </w:r>
+    </w:p>
+    <w:p/>
+    <w:p>
+      <w:r>
+        <w:t>To construct the delegation in C++ currently, I need to know the “Tao” key format for the key-type.  This took me a few hours to track down and implement although this could now be a library anyone uses.  However, this library has to change every time a key type is added and we have to decide what the key “serialization” format for each new key type.</w:t>
+      </w:r>
+    </w:p>
+    <w:p/>
+    <w:p>
+      <w:pPr>
+        <w:ind w:left="1440"/>
+      </w:pPr>
+    </w:p>
+    <w:p>
+      <w:pPr>
+        <w:rPr>
+          <w:b/>
+          <w:bCs/>
+        </w:rPr>
+      </w:pPr>
+    </w:p>
+    <w:p>
+      <w:pPr>
+        <w:rPr>
+          <w:b/>
+          <w:bCs/>
+        </w:rPr>
+      </w:pPr>
+    </w:p>
+    <w:p>
+      <w:pPr>
+        <w:widowControl w:val="0"/>
+        <w:tabs>
+          <w:tab w:val="left" w:pos="560"/>
+          <w:tab w:val="left" w:pos="1120"/>
+          <w:tab w:val="left" w:pos="1680"/>
+          <w:tab w:val="left" w:pos="2240"/>
+          <w:tab w:val="left" w:pos="2800"/>
+          <w:tab w:val="left" w:pos="3360"/>
+          <w:tab w:val="left" w:pos="3920"/>
+          <w:tab w:val="left" w:pos="4480"/>
+          <w:tab w:val="left" w:pos="5040"/>
+          <w:tab w:val="left" w:pos="5600"/>
+          <w:tab w:val="left" w:pos="6160"/>
+          <w:tab w:val="left" w:pos="6720"/>
+        </w:tabs>
+        <w:autoSpaceDE w:val="0"/>
+        <w:autoSpaceDN w:val="0"/>
+        <w:adjustRightInd w:val="0"/>
+        <w:spacing w:line="240" w:lineRule="auto"/>
+        <w:ind w:left="360"/>
+        <w:rPr>
+          <w:sz w:val="20"/>
+          <w:szCs w:val="20"/>
+        </w:rPr>
+      </w:pPr>
     </w:p>
     <w:sectPr>
       <w:footerReference w:type="even" r:id="rId15"/>
@@ -29060,7 +29331,7 @@
         <w:rStyle w:val="PageNumber"/>
         <w:noProof/>
       </w:rPr>
-      <w:t>37</w:t>
+      <w:t>38</w:t>
     </w:r>
     <w:r>
       <w:rPr>
@@ -29877,6 +30148,92 @@
     </w:lvl>
   </w:abstractNum>
   <w:abstractNum w:abstractNumId="1">
+    <w:nsid w:val="0553652F"/>
+    <w:multiLevelType w:val="hybridMultilevel"/>
+    <w:tmpl w:val="32E28FFA"/>
+    <w:lvl w:ilvl="0" w:tplc="0409000F">
+      <w:start w:val="1"/>
+      <w:numFmt w:val="decimal"/>
+      <w:lvlText w:val="%1."/>
+      <w:lvlJc w:val="left"/>
+      <w:pPr>
+        <w:ind w:left="1080" w:hanging="360"/>
+      </w:pPr>
+    </w:lvl>
+    <w:lvl w:ilvl="1" w:tplc="04090019" w:tentative="1">
+      <w:start w:val="1"/>
+      <w:numFmt w:val="lowerLetter"/>
+      <w:lvlText w:val="%2."/>
+      <w:lvlJc w:val="left"/>
+      <w:pPr>
+        <w:ind w:left="1800" w:hanging="360"/>
+      </w:pPr>
+    </w:lvl>
+    <w:lvl w:ilvl="2" w:tplc="0409001B" w:tentative="1">
+      <w:start w:val="1"/>
+      <w:numFmt w:val="lowerRoman"/>
+      <w:lvlText w:val="%3."/>
+      <w:lvlJc w:val="right"/>
+      <w:pPr>
+        <w:ind w:left="2520" w:hanging="180"/>
+      </w:pPr>
+    </w:lvl>
+    <w:lvl w:ilvl="3" w:tplc="0409000F" w:tentative="1">
+      <w:start w:val="1"/>
+      <w:numFmt w:val="decimal"/>
+      <w:lvlText w:val="%4."/>
+      <w:lvlJc w:val="left"/>
+      <w:pPr>
+        <w:ind w:left="3240" w:hanging="360"/>
+      </w:pPr>
+    </w:lvl>
+    <w:lvl w:ilvl="4" w:tplc="04090019" w:tentative="1">
+      <w:start w:val="1"/>
+      <w:numFmt w:val="lowerLetter"/>
+      <w:lvlText w:val="%5."/>
+      <w:lvlJc w:val="left"/>
+      <w:pPr>
+        <w:ind w:left="3960" w:hanging="360"/>
+      </w:pPr>
+    </w:lvl>
+    <w:lvl w:ilvl="5" w:tplc="0409001B" w:tentative="1">
+      <w:start w:val="1"/>
+      <w:numFmt w:val="lowerRoman"/>
+      <w:lvlText w:val="%6."/>
+      <w:lvlJc w:val="right"/>
+      <w:pPr>
+        <w:ind w:left="4680" w:hanging="180"/>
+      </w:pPr>
+    </w:lvl>
+    <w:lvl w:ilvl="6" w:tplc="0409000F" w:tentative="1">
+      <w:start w:val="1"/>
+      <w:numFmt w:val="decimal"/>
+      <w:lvlText w:val="%7."/>
+      <w:lvlJc w:val="left"/>
+      <w:pPr>
+        <w:ind w:left="5400" w:hanging="360"/>
+      </w:pPr>
+    </w:lvl>
+    <w:lvl w:ilvl="7" w:tplc="04090019" w:tentative="1">
+      <w:start w:val="1"/>
+      <w:numFmt w:val="lowerLetter"/>
+      <w:lvlText w:val="%8."/>
+      <w:lvlJc w:val="left"/>
+      <w:pPr>
+        <w:ind w:left="6120" w:hanging="360"/>
+      </w:pPr>
+    </w:lvl>
+    <w:lvl w:ilvl="8" w:tplc="0409001B" w:tentative="1">
+      <w:start w:val="1"/>
+      <w:numFmt w:val="lowerRoman"/>
+      <w:lvlText w:val="%9."/>
+      <w:lvlJc w:val="right"/>
+      <w:pPr>
+        <w:ind w:left="6840" w:hanging="180"/>
+      </w:pPr>
+    </w:lvl>
+  </w:abstractNum>
+  <w:abstractNum w:abstractNumId="2">
     <w:nsid w:val="07A200C4"/>
     <w:multiLevelType w:val="hybridMultilevel"/>
     <w:tmpl w:val="FED28992"/>
@@ -29962,7 +30319,7 @@
       </w:pPr>
     </w:lvl>
   </w:abstractNum>
-  <w:abstractNum w:abstractNumId="2">
+  <w:abstractNum w:abstractNumId="3">
     <w:nsid w:val="0DBC234A"/>
     <w:multiLevelType w:val="hybridMultilevel"/>
     <w:tmpl w:val="2DC43C5A"/>
@@ -30048,7 +30405,7 @@
       </w:pPr>
     </w:lvl>
   </w:abstractNum>
-  <w:abstractNum w:abstractNumId="3">
+  <w:abstractNum w:abstractNumId="4">
     <w:nsid w:val="12A91E09"/>
     <w:multiLevelType w:val="multilevel"/>
     <w:tmpl w:val="CA221A0C"/>
@@ -30161,7 +30518,7 @@
       </w:rPr>
     </w:lvl>
   </w:abstractNum>
-  <w:abstractNum w:abstractNumId="4">
+  <w:abstractNum w:abstractNumId="5">
     <w:nsid w:val="14163929"/>
     <w:multiLevelType w:val="hybridMultilevel"/>
     <w:tmpl w:val="174628FC"/>
@@ -30274,7 +30631,7 @@
       </w:rPr>
     </w:lvl>
   </w:abstractNum>
-  <w:abstractNum w:abstractNumId="5">
+  <w:abstractNum w:abstractNumId="6">
     <w:nsid w:val="1A5D1215"/>
     <w:multiLevelType w:val="hybridMultilevel"/>
     <w:tmpl w:val="DC3C6928"/>
@@ -30387,7 +30744,7 @@
       </w:rPr>
     </w:lvl>
   </w:abstractNum>
-  <w:abstractNum w:abstractNumId="6">
+  <w:abstractNum w:abstractNumId="7">
     <w:nsid w:val="29097CF3"/>
     <w:multiLevelType w:val="hybridMultilevel"/>
     <w:tmpl w:val="B5C27CAE"/>
@@ -30473,7 +30830,7 @@
       </w:pPr>
     </w:lvl>
   </w:abstractNum>
-  <w:abstractNum w:abstractNumId="7">
+  <w:abstractNum w:abstractNumId="8">
     <w:nsid w:val="2AE01ED9"/>
     <w:multiLevelType w:val="hybridMultilevel"/>
     <w:tmpl w:val="27A661D4"/>
@@ -30586,7 +30943,7 @@
       </w:rPr>
     </w:lvl>
   </w:abstractNum>
-  <w:abstractNum w:abstractNumId="8">
+  <w:abstractNum w:abstractNumId="9">
     <w:nsid w:val="2EB50043"/>
     <w:multiLevelType w:val="hybridMultilevel"/>
     <w:tmpl w:val="B0E84194"/>
@@ -30699,7 +31056,7 @@
       </w:rPr>
     </w:lvl>
   </w:abstractNum>
-  <w:abstractNum w:abstractNumId="9">
+  <w:abstractNum w:abstractNumId="10">
     <w:nsid w:val="349A3165"/>
     <w:multiLevelType w:val="hybridMultilevel"/>
     <w:tmpl w:val="345ACE40"/>
@@ -30812,7 +31169,7 @@
       </w:rPr>
     </w:lvl>
   </w:abstractNum>
-  <w:abstractNum w:abstractNumId="10">
+  <w:abstractNum w:abstractNumId="11">
     <w:nsid w:val="3EBE40B2"/>
     <w:multiLevelType w:val="hybridMultilevel"/>
     <w:tmpl w:val="648E340C"/>
@@ -30925,7 +31282,7 @@
       </w:rPr>
     </w:lvl>
   </w:abstractNum>
-  <w:abstractNum w:abstractNumId="11">
+  <w:abstractNum w:abstractNumId="12">
     <w:nsid w:val="3FF55D6C"/>
     <w:multiLevelType w:val="multilevel"/>
     <w:tmpl w:val="8F18012E"/>
@@ -31038,7 +31395,7 @@
       </w:rPr>
     </w:lvl>
   </w:abstractNum>
-  <w:abstractNum w:abstractNumId="12">
+  <w:abstractNum w:abstractNumId="13">
     <w:nsid w:val="49476211"/>
     <w:multiLevelType w:val="hybridMultilevel"/>
     <w:tmpl w:val="E1F2AEFC"/>
@@ -31151,7 +31508,7 @@
       </w:rPr>
     </w:lvl>
   </w:abstractNum>
-  <w:abstractNum w:abstractNumId="13">
+  <w:abstractNum w:abstractNumId="14">
     <w:nsid w:val="4CA52499"/>
     <w:multiLevelType w:val="hybridMultilevel"/>
     <w:tmpl w:val="6A000626"/>
@@ -31264,7 +31621,7 @@
       </w:rPr>
     </w:lvl>
   </w:abstractNum>
-  <w:abstractNum w:abstractNumId="14">
+  <w:abstractNum w:abstractNumId="15">
     <w:nsid w:val="520F472E"/>
     <w:multiLevelType w:val="hybridMultilevel"/>
     <w:tmpl w:val="D098E55A"/>
@@ -31377,7 +31734,7 @@
       </w:rPr>
     </w:lvl>
   </w:abstractNum>
-  <w:abstractNum w:abstractNumId="15">
+  <w:abstractNum w:abstractNumId="16">
     <w:nsid w:val="52F3688A"/>
     <w:multiLevelType w:val="hybridMultilevel"/>
     <w:tmpl w:val="91F86F46"/>
@@ -31490,7 +31847,7 @@
       </w:rPr>
     </w:lvl>
   </w:abstractNum>
-  <w:abstractNum w:abstractNumId="16">
+  <w:abstractNum w:abstractNumId="17">
     <w:nsid w:val="551013B5"/>
     <w:multiLevelType w:val="hybridMultilevel"/>
     <w:tmpl w:val="8CDC6B0C"/>
@@ -31576,7 +31933,7 @@
       </w:pPr>
     </w:lvl>
   </w:abstractNum>
-  <w:abstractNum w:abstractNumId="17">
+  <w:abstractNum w:abstractNumId="18">
     <w:nsid w:val="5BA5126D"/>
     <w:multiLevelType w:val="multilevel"/>
     <w:tmpl w:val="29C845B0"/>
@@ -31689,7 +32046,7 @@
       </w:rPr>
     </w:lvl>
   </w:abstractNum>
-  <w:abstractNum w:abstractNumId="18">
+  <w:abstractNum w:abstractNumId="19">
     <w:nsid w:val="64206B70"/>
     <w:multiLevelType w:val="hybridMultilevel"/>
     <w:tmpl w:val="F1D044AA"/>
@@ -31802,7 +32159,7 @@
       </w:rPr>
     </w:lvl>
   </w:abstractNum>
-  <w:abstractNum w:abstractNumId="19">
+  <w:abstractNum w:abstractNumId="20">
     <w:nsid w:val="67416937"/>
     <w:multiLevelType w:val="hybridMultilevel"/>
     <w:tmpl w:val="473C1FCC"/>
@@ -31915,7 +32272,7 @@
       </w:rPr>
     </w:lvl>
   </w:abstractNum>
-  <w:abstractNum w:abstractNumId="20">
+  <w:abstractNum w:abstractNumId="21">
     <w:nsid w:val="69C743BB"/>
     <w:multiLevelType w:val="multilevel"/>
     <w:tmpl w:val="5DD051A4"/>
@@ -32028,7 +32385,7 @@
       </w:rPr>
     </w:lvl>
   </w:abstractNum>
-  <w:abstractNum w:abstractNumId="21">
+  <w:abstractNum w:abstractNumId="22">
     <w:nsid w:val="69E6695C"/>
     <w:multiLevelType w:val="multilevel"/>
     <w:tmpl w:val="5B2AB5A2"/>
@@ -32141,7 +32498,7 @@
       </w:rPr>
     </w:lvl>
   </w:abstractNum>
-  <w:abstractNum w:abstractNumId="22">
+  <w:abstractNum w:abstractNumId="23">
     <w:nsid w:val="6BF1597F"/>
     <w:multiLevelType w:val="hybridMultilevel"/>
     <w:tmpl w:val="6AB4DB66"/>
@@ -32254,7 +32611,7 @@
       </w:rPr>
     </w:lvl>
   </w:abstractNum>
-  <w:abstractNum w:abstractNumId="23">
+  <w:abstractNum w:abstractNumId="24">
     <w:nsid w:val="70FD74C4"/>
     <w:multiLevelType w:val="multilevel"/>
     <w:tmpl w:val="93A0DA0E"/>
@@ -32367,7 +32724,7 @@
       </w:rPr>
     </w:lvl>
   </w:abstractNum>
-  <w:abstractNum w:abstractNumId="24">
+  <w:abstractNum w:abstractNumId="25">
     <w:nsid w:val="7BBE0A7F"/>
     <w:multiLevelType w:val="hybridMultilevel"/>
     <w:tmpl w:val="CBC26AD6"/>
@@ -32480,7 +32837,7 @@
       </w:rPr>
     </w:lvl>
   </w:abstractNum>
-  <w:abstractNum w:abstractNumId="25">
+  <w:abstractNum w:abstractNumId="26">
     <w:nsid w:val="7BEE3AF2"/>
     <w:multiLevelType w:val="hybridMultilevel"/>
     <w:tmpl w:val="26142C46"/>
@@ -32593,83 +32950,175 @@
       </w:rPr>
     </w:lvl>
   </w:abstractNum>
+  <w:abstractNum w:abstractNumId="27">
+    <w:nsid w:val="7D352744"/>
+    <w:multiLevelType w:val="hybridMultilevel"/>
+    <w:tmpl w:val="D696DF82"/>
+    <w:lvl w:ilvl="0" w:tplc="0409000F">
+      <w:start w:val="1"/>
+      <w:numFmt w:val="decimal"/>
+      <w:lvlText w:val="%1."/>
+      <w:lvlJc w:val="left"/>
+      <w:pPr>
+        <w:ind w:left="720" w:hanging="360"/>
+      </w:pPr>
+    </w:lvl>
+    <w:lvl w:ilvl="1" w:tplc="04090019">
+      <w:start w:val="1"/>
+      <w:numFmt w:val="lowerLetter"/>
+      <w:lvlText w:val="%2."/>
+      <w:lvlJc w:val="left"/>
+      <w:pPr>
+        <w:ind w:left="1440" w:hanging="360"/>
+      </w:pPr>
+    </w:lvl>
+    <w:lvl w:ilvl="2" w:tplc="0409001B" w:tentative="1">
+      <w:start w:val="1"/>
+      <w:numFmt w:val="lowerRoman"/>
+      <w:lvlText w:val="%3."/>
+      <w:lvlJc w:val="right"/>
+      <w:pPr>
+        <w:ind w:left="2160" w:hanging="180"/>
+      </w:pPr>
+    </w:lvl>
+    <w:lvl w:ilvl="3" w:tplc="0409000F" w:tentative="1">
+      <w:start w:val="1"/>
+      <w:numFmt w:val="decimal"/>
+      <w:lvlText w:val="%4."/>
+      <w:lvlJc w:val="left"/>
+      <w:pPr>
+        <w:ind w:left="2880" w:hanging="360"/>
+      </w:pPr>
+    </w:lvl>
+    <w:lvl w:ilvl="4" w:tplc="04090019" w:tentative="1">
+      <w:start w:val="1"/>
+      <w:numFmt w:val="lowerLetter"/>
+      <w:lvlText w:val="%5."/>
+      <w:lvlJc w:val="left"/>
+      <w:pPr>
+        <w:ind w:left="3600" w:hanging="360"/>
+      </w:pPr>
+    </w:lvl>
+    <w:lvl w:ilvl="5" w:tplc="0409001B" w:tentative="1">
+      <w:start w:val="1"/>
+      <w:numFmt w:val="lowerRoman"/>
+      <w:lvlText w:val="%6."/>
+      <w:lvlJc w:val="right"/>
+      <w:pPr>
+        <w:ind w:left="4320" w:hanging="180"/>
+      </w:pPr>
+    </w:lvl>
+    <w:lvl w:ilvl="6" w:tplc="0409000F" w:tentative="1">
+      <w:start w:val="1"/>
+      <w:numFmt w:val="decimal"/>
+      <w:lvlText w:val="%7."/>
+      <w:lvlJc w:val="left"/>
+      <w:pPr>
+        <w:ind w:left="5040" w:hanging="360"/>
+      </w:pPr>
+    </w:lvl>
+    <w:lvl w:ilvl="7" w:tplc="04090019" w:tentative="1">
+      <w:start w:val="1"/>
+      <w:numFmt w:val="lowerLetter"/>
+      <w:lvlText w:val="%8."/>
+      <w:lvlJc w:val="left"/>
+      <w:pPr>
+        <w:ind w:left="5760" w:hanging="360"/>
+      </w:pPr>
+    </w:lvl>
+    <w:lvl w:ilvl="8" w:tplc="0409001B" w:tentative="1">
+      <w:start w:val="1"/>
+      <w:numFmt w:val="lowerRoman"/>
+      <w:lvlText w:val="%9."/>
+      <w:lvlJc w:val="right"/>
+      <w:pPr>
+        <w:ind w:left="6480" w:hanging="180"/>
+      </w:pPr>
+    </w:lvl>
+  </w:abstractNum>
   <w:num w:numId="1">
+    <w:abstractNumId w:val="21"/>
+  </w:num>
+  <w:num w:numId="2">
+    <w:abstractNumId w:val="3"/>
+  </w:num>
+  <w:num w:numId="3">
+    <w:abstractNumId w:val="17"/>
+  </w:num>
+  <w:num w:numId="4">
+    <w:abstractNumId w:val="4"/>
+  </w:num>
+  <w:num w:numId="5">
+    <w:abstractNumId w:val="12"/>
+  </w:num>
+  <w:num w:numId="6">
+    <w:abstractNumId w:val="18"/>
+  </w:num>
+  <w:num w:numId="7">
+    <w:abstractNumId w:val="22"/>
+  </w:num>
+  <w:num w:numId="8">
+    <w:abstractNumId w:val="24"/>
+  </w:num>
+  <w:num w:numId="9">
+    <w:abstractNumId w:val="8"/>
+  </w:num>
+  <w:num w:numId="10">
+    <w:abstractNumId w:val="2"/>
+  </w:num>
+  <w:num w:numId="11">
+    <w:abstractNumId w:val="7"/>
+  </w:num>
+  <w:num w:numId="12">
     <w:abstractNumId w:val="20"/>
   </w:num>
-  <w:num w:numId="2">
-    <w:abstractNumId w:val="2"/>
+  <w:num w:numId="13">
+    <w:abstractNumId w:val="10"/>
   </w:num>
-  <w:num w:numId="3">
-    <w:abstractNumId w:val="16"/>
+  <w:num w:numId="14">
+    <w:abstractNumId w:val="26"/>
   </w:num>
-  <w:num w:numId="4">
-    <w:abstractNumId w:val="3"/>
+  <w:num w:numId="15">
+    <w:abstractNumId w:val="19"/>
   </w:num>
-  <w:num w:numId="5">
+  <w:num w:numId="16">
+    <w:abstractNumId w:val="5"/>
+  </w:num>
+  <w:num w:numId="17">
+    <w:abstractNumId w:val="13"/>
+  </w:num>
+  <w:num w:numId="18">
+    <w:abstractNumId w:val="23"/>
+  </w:num>
+  <w:num w:numId="19">
+    <w:abstractNumId w:val="14"/>
+  </w:num>
+  <w:num w:numId="20">
+    <w:abstractNumId w:val="15"/>
+  </w:num>
+  <w:num w:numId="21">
+    <w:abstractNumId w:val="6"/>
+  </w:num>
+  <w:num w:numId="22">
     <w:abstractNumId w:val="11"/>
   </w:num>
-  <w:num w:numId="6">
-    <w:abstractNumId w:val="17"/>
+  <w:num w:numId="23">
+    <w:abstractNumId w:val="25"/>
   </w:num>
-  <w:num w:numId="7">
-    <w:abstractNumId w:val="21"/>
-  </w:num>
-  <w:num w:numId="8">
-    <w:abstractNumId w:val="23"/>
-  </w:num>
-  <w:num w:numId="9">
-    <w:abstractNumId w:val="7"/>
-  </w:num>
-  <w:num w:numId="10">
-    <w:abstractNumId w:val="1"/>
-  </w:num>
-  <w:num w:numId="11">
-    <w:abstractNumId w:val="6"/>
-  </w:num>
-  <w:num w:numId="12">
-    <w:abstractNumId w:val="19"/>
-  </w:num>
-  <w:num w:numId="13">
+  <w:num w:numId="24">
     <w:abstractNumId w:val="9"/>
   </w:num>
-  <w:num w:numId="14">
-    <w:abstractNumId w:val="25"/>
-  </w:num>
-  <w:num w:numId="15">
-    <w:abstractNumId w:val="18"/>
-  </w:num>
-  <w:num w:numId="16">
-    <w:abstractNumId w:val="4"/>
-  </w:num>
-  <w:num w:numId="17">
-    <w:abstractNumId w:val="12"/>
-  </w:num>
-  <w:num w:numId="18">
-    <w:abstractNumId w:val="22"/>
-  </w:num>
-  <w:num w:numId="19">
-    <w:abstractNumId w:val="13"/>
-  </w:num>
-  <w:num w:numId="20">
-    <w:abstractNumId w:val="14"/>
-  </w:num>
-  <w:num w:numId="21">
-    <w:abstractNumId w:val="5"/>
-  </w:num>
-  <w:num w:numId="22">
-    <w:abstractNumId w:val="10"/>
-  </w:num>
-  <w:num w:numId="23">
-    <w:abstractNumId w:val="24"/>
-  </w:num>
-  <w:num w:numId="24">
-    <w:abstractNumId w:val="8"/>
-  </w:num>
   <w:num w:numId="25">
-    <w:abstractNumId w:val="15"/>
+    <w:abstractNumId w:val="16"/>
   </w:num>
   <w:num w:numId="26">
     <w:abstractNumId w:val="0"/>
+  </w:num>
+  <w:num w:numId="27">
+    <w:abstractNumId w:val="1"/>
+  </w:num>
+  <w:num w:numId="28">
+    <w:abstractNumId w:val="27"/>
   </w:num>
 </w:numbering>
 </file>
@@ -33762,7 +34211,7 @@
 </file>
 
 <file path=customXml/itemProps1.xml><?xml version="1.0" encoding="utf-8"?>
-<ds:datastoreItem xmlns:ds="http://schemas.openxmlformats.org/officeDocument/2006/customXml" ds:itemID="{E69DE22C-E483-8343-BC04-C808C8409273}">
+<ds:datastoreItem xmlns:ds="http://schemas.openxmlformats.org/officeDocument/2006/customXml" ds:itemID="{5074B05F-92E6-A749-8C6C-3EB100908B70}">
   <ds:schemaRefs>
     <ds:schemaRef ds:uri="http://schemas.openxmlformats.org/officeDocument/2006/bibliography"/>
   </ds:schemaRefs>

</xml_diff>

<commit_message>
Fixed documentation and keyhash in C example
</commit_message>
<xml_diff>
--- a/Doc/CloudproxyNutsandBolts.docx
+++ b/Doc/CloudproxyNutsandBolts.docx
@@ -636,56 +636,32 @@
         <w:rPr>
           <w:rFonts w:ascii="Courier New" w:eastAsia="Courier New" w:hAnsi="Courier New" w:cs="Courier New"/>
         </w:rPr>
-        <w:t>K</w:t>
+        <w:t>key</w:t>
       </w:r>
       <w:r>
         <w:rPr>
           <w:rFonts w:ascii="Courier New" w:eastAsia="Courier New" w:hAnsi="Courier New" w:cs="Courier New"/>
         </w:rPr>
-        <w:t>ey</w:t>
-      </w:r>
+        <w:t>(</w:t>
+      </w:r>
+      <w:proofErr w:type="gramEnd"/>
       <w:r>
         <w:rPr>
           <w:rFonts w:ascii="Courier New" w:eastAsia="Courier New" w:hAnsi="Courier New" w:cs="Courier New"/>
         </w:rPr>
-        <w:t>Hash</w:t>
+        <w:t>[080110011801224508011241046cdc82f70552eb...]).Program([25fac93bd4cc868352c78f4d34df6d2747a17f85...])</w:t>
+      </w:r>
+    </w:p>
+    <w:p/>
+    <w:p>
+      <w:r>
+        <w:t xml:space="preserve">Here, </w:t>
       </w:r>
       <w:r>
         <w:rPr>
           <w:rFonts w:ascii="Courier New" w:eastAsia="Courier New" w:hAnsi="Courier New" w:cs="Courier New"/>
         </w:rPr>
-        <w:t>(</w:t>
-      </w:r>
-      <w:proofErr w:type="gramEnd"/>
-      <w:r>
-        <w:rPr>
-          <w:rFonts w:ascii="Courier New" w:eastAsia="Courier New" w:hAnsi="Courier New" w:cs="Courier New"/>
-        </w:rPr>
-        <w:t>[080110011801224508011241046cdc82f70552eb...]).Program([25fac93bd4cc868352c78f4d34df6d2747a17f85...])</w:t>
-      </w:r>
-    </w:p>
-    <w:p/>
-    <w:p>
-      <w:r>
-        <w:t xml:space="preserve">Here, </w:t>
-      </w:r>
-      <w:r>
-        <w:rPr>
-          <w:rFonts w:ascii="Courier New" w:eastAsia="Courier New" w:hAnsi="Courier New" w:cs="Courier New"/>
-        </w:rPr>
-        <w:t>K</w:t>
-      </w:r>
-      <w:r>
-        <w:rPr>
-          <w:rFonts w:ascii="Courier New" w:eastAsia="Courier New" w:hAnsi="Courier New" w:cs="Courier New"/>
-        </w:rPr>
-        <w:t>ey</w:t>
-      </w:r>
-      <w:r>
-        <w:rPr>
-          <w:rFonts w:ascii="Courier New" w:eastAsia="Courier New" w:hAnsi="Courier New" w:cs="Courier New"/>
-        </w:rPr>
-        <w:t>Hash</w:t>
+        <w:t>key</w:t>
       </w:r>
       <w:r>
         <w:rPr>
@@ -20070,8 +20046,6 @@
       <w:r>
         <w:t xml:space="preserve">The Domain Protocol is used in the transmission of a hosted system’s attestation which includes the TaoName of the requesting client (like </w:t>
       </w:r>
-      <w:bookmarkStart w:id="0" w:name="_GoBack"/>
-      <w:bookmarkEnd w:id="0"/>
       <w:r>
         <w:rPr>
           <w:rFonts w:asciiTheme="minorBidi" w:hAnsiTheme="minorBidi" w:cstheme="minorBidi"/>
@@ -20118,7 +20092,31 @@
         <w:ind w:left="1440"/>
       </w:pPr>
       <w:r>
-        <w:t>KeySHA256Hash(host-certificate) says KeyHash(hash-of-program-key-in-internal-key-format) speaks for current-tao-program-name.</w:t>
+        <w:t>key</w:t>
+      </w:r>
+      <w:r>
+        <w:t>(</w:t>
+      </w:r>
+      <w:r>
+        <w:t>hash-of-</w:t>
+      </w:r>
+      <w:r>
+        <w:t>host-</w:t>
+      </w:r>
+      <w:r>
+        <w:t>key</w:t>
+      </w:r>
+      <w:r>
+        <w:t>-in-internal-key-format</w:t>
+      </w:r>
+      <w:r>
+        <w:t xml:space="preserve">) says </w:t>
+      </w:r>
+      <w:r>
+        <w:t>key</w:t>
+      </w:r>
+      <w:r>
+        <w:t>(hash-of-program-key-in-internal-key-format) speaks for current-tao-program-name.</w:t>
       </w:r>
     </w:p>
     <w:p>
@@ -20139,7 +20137,27 @@
         <w:ind w:left="1440"/>
       </w:pPr>
       <w:r>
-        <w:t>KeyHash(policy-key) says KeyHash(hash-of-program-key-in-internal-key-format) speaksfor Tao-Program-name</w:t>
+        <w:t>key</w:t>
+      </w:r>
+      <w:r>
+        <w:t>(</w:t>
+      </w:r>
+      <w:r>
+        <w:t>hash-of-</w:t>
+      </w:r>
+      <w:r>
+        <w:t>policy</w:t>
+      </w:r>
+      <w:r>
+        <w:t>-key-in-internal-key-format</w:t>
+      </w:r>
+      <w:r>
+        <w:t>) says key</w:t>
+      </w:r>
+      <w:bookmarkStart w:id="0" w:name="_GoBack"/>
+      <w:bookmarkEnd w:id="0"/>
+      <w:r>
+        <w:t>(hash-of-program-key-in-internal-key-format) speaksfor Tao-Program-name</w:t>
       </w:r>
     </w:p>
     <w:p>
@@ -34325,7 +34343,133 @@
           <w:sz w:val="20"/>
           <w:szCs w:val="20"/>
         </w:rPr>
-        <w:t xml:space="preserve"> The value of a KeyHash is the SHA-256 cryptographic hash of the public key serialized in an internal key format.  The important thing is that if you know the public key you can verify that the KeyHash corresponds to that exact key.</w:t>
+        <w:t xml:space="preserve"> The </w:t>
+      </w:r>
+      <w:r>
+        <w:rPr>
+          <w:sz w:val="20"/>
+          <w:szCs w:val="20"/>
+        </w:rPr>
+        <w:t xml:space="preserve">byte </w:t>
+      </w:r>
+      <w:r>
+        <w:rPr>
+          <w:sz w:val="20"/>
+          <w:szCs w:val="20"/>
+        </w:rPr>
+        <w:t xml:space="preserve">value </w:t>
+      </w:r>
+      <w:r>
+        <w:rPr>
+          <w:sz w:val="20"/>
+          <w:szCs w:val="20"/>
+        </w:rPr>
+        <w:t>in</w:t>
+      </w:r>
+      <w:r>
+        <w:rPr>
+          <w:sz w:val="20"/>
+          <w:szCs w:val="20"/>
+        </w:rPr>
+        <w:t xml:space="preserve"> </w:t>
+      </w:r>
+      <w:r>
+        <w:rPr>
+          <w:sz w:val="20"/>
+          <w:szCs w:val="20"/>
+        </w:rPr>
+        <w:t>key</w:t>
+      </w:r>
+      <w:r>
+        <w:rPr>
+          <w:sz w:val="20"/>
+          <w:szCs w:val="20"/>
+        </w:rPr>
+        <w:t xml:space="preserve"> is the SHA-256 cryptographic hash of the </w:t>
+      </w:r>
+      <w:r>
+        <w:rPr>
+          <w:sz w:val="20"/>
+          <w:szCs w:val="20"/>
+        </w:rPr>
+        <w:t xml:space="preserve">corresponding </w:t>
+      </w:r>
+      <w:r>
+        <w:rPr>
+          <w:sz w:val="20"/>
+          <w:szCs w:val="20"/>
+        </w:rPr>
+        <w:t xml:space="preserve">public key serialized in an internal key format.  </w:t>
+      </w:r>
+      <w:r>
+        <w:rPr>
+          <w:sz w:val="20"/>
+          <w:szCs w:val="20"/>
+        </w:rPr>
+        <w:t xml:space="preserve">So, </w:t>
+      </w:r>
+      <w:r>
+        <w:rPr>
+          <w:sz w:val="20"/>
+          <w:szCs w:val="20"/>
+        </w:rPr>
+        <w:t>if you know the public key</w:t>
+      </w:r>
+      <w:r>
+        <w:rPr>
+          <w:sz w:val="20"/>
+          <w:szCs w:val="20"/>
+        </w:rPr>
+        <w:t>,</w:t>
+      </w:r>
+      <w:r>
+        <w:rPr>
+          <w:sz w:val="20"/>
+          <w:szCs w:val="20"/>
+        </w:rPr>
+        <w:t xml:space="preserve"> you can verify that the </w:t>
+      </w:r>
+      <w:r>
+        <w:rPr>
+          <w:sz w:val="20"/>
+          <w:szCs w:val="20"/>
+        </w:rPr>
+        <w:t>bytes</w:t>
+      </w:r>
+      <w:r>
+        <w:rPr>
+          <w:sz w:val="20"/>
+          <w:szCs w:val="20"/>
+        </w:rPr>
+        <w:t xml:space="preserve"> </w:t>
+      </w:r>
+      <w:r>
+        <w:rPr>
+          <w:sz w:val="20"/>
+          <w:szCs w:val="20"/>
+        </w:rPr>
+        <w:t>in the key name correspond</w:t>
+      </w:r>
+      <w:r>
+        <w:rPr>
+          <w:sz w:val="20"/>
+          <w:szCs w:val="20"/>
+        </w:rPr>
+        <w:t xml:space="preserve"> to that </w:t>
+      </w:r>
+      <w:r>
+        <w:rPr>
+          <w:sz w:val="20"/>
+          <w:szCs w:val="20"/>
+        </w:rPr>
+        <w:t>self-same public</w:t>
+      </w:r>
+      <w:r>
+        <w:rPr>
+          <w:sz w:val="20"/>
+          <w:szCs w:val="20"/>
+        </w:rPr>
+        <w:t xml:space="preserve"> key.</w:t>
       </w:r>
     </w:p>
   </w:footnote>
@@ -39031,7 +39175,7 @@
 </file>
 
 <file path=customXml/itemProps1.xml><?xml version="1.0" encoding="utf-8"?>
-<ds:datastoreItem xmlns:ds="http://schemas.openxmlformats.org/officeDocument/2006/customXml" ds:itemID="{19339BE5-CBC2-4947-B3D0-33CEB3E45137}">
+<ds:datastoreItem xmlns:ds="http://schemas.openxmlformats.org/officeDocument/2006/customXml" ds:itemID="{CA240D21-09A2-504A-9F23-C27530CCC82E}">
   <ds:schemaRefs>
     <ds:schemaRef ds:uri="http://schemas.openxmlformats.org/officeDocument/2006/bibliography"/>
   </ds:schemaRefs>

</xml_diff>

<commit_message>
Soft Tao cert example
</commit_message>
<xml_diff>
--- a/Doc/CloudproxyNutsandBolts.docx
+++ b/Doc/CloudproxyNutsandBolts.docx
@@ -18478,15 +18478,1728 @@
     <w:p/>
     <w:p>
       <w:pPr>
-        <w:rPr>
-          <w:color w:val="FF0000"/>
-        </w:rPr>
-      </w:pPr>
-      <w:r>
-        <w:rPr>
-          <w:color w:val="FF0000"/>
-        </w:rPr>
-        <w:t>TODO</w:t>
+        <w:widowControl w:val="0"/>
+        <w:tabs>
+          <w:tab w:val="left" w:pos="560"/>
+          <w:tab w:val="left" w:pos="1120"/>
+          <w:tab w:val="left" w:pos="1680"/>
+          <w:tab w:val="left" w:pos="2240"/>
+          <w:tab w:val="left" w:pos="2800"/>
+          <w:tab w:val="left" w:pos="3360"/>
+          <w:tab w:val="left" w:pos="3920"/>
+          <w:tab w:val="left" w:pos="4480"/>
+          <w:tab w:val="left" w:pos="5040"/>
+          <w:tab w:val="left" w:pos="5600"/>
+          <w:tab w:val="left" w:pos="6160"/>
+          <w:tab w:val="left" w:pos="6720"/>
+        </w:tabs>
+        <w:autoSpaceDE w:val="0"/>
+        <w:autoSpaceDN w:val="0"/>
+        <w:adjustRightInd w:val="0"/>
+        <w:spacing w:line="240" w:lineRule="auto"/>
+        <w:ind w:left="560"/>
+        <w:rPr>
+          <w:rFonts w:ascii="Courier New" w:hAnsi="Courier New" w:cs="Courier New"/>
+          <w:sz w:val="20"/>
+          <w:szCs w:val="20"/>
+        </w:rPr>
+      </w:pPr>
+      <w:r>
+        <w:rPr>
+          <w:rFonts w:ascii="Courier New" w:hAnsi="Courier New" w:cs="Courier New"/>
+          <w:sz w:val="20"/>
+          <w:szCs w:val="20"/>
+        </w:rPr>
+        <w:t>Certificate:</w:t>
+      </w:r>
+    </w:p>
+    <w:p>
+      <w:pPr>
+        <w:widowControl w:val="0"/>
+        <w:tabs>
+          <w:tab w:val="left" w:pos="560"/>
+          <w:tab w:val="left" w:pos="1120"/>
+          <w:tab w:val="left" w:pos="1680"/>
+          <w:tab w:val="left" w:pos="2240"/>
+          <w:tab w:val="left" w:pos="2800"/>
+          <w:tab w:val="left" w:pos="3360"/>
+          <w:tab w:val="left" w:pos="3920"/>
+          <w:tab w:val="left" w:pos="4480"/>
+          <w:tab w:val="left" w:pos="5040"/>
+          <w:tab w:val="left" w:pos="5600"/>
+          <w:tab w:val="left" w:pos="6160"/>
+          <w:tab w:val="left" w:pos="6720"/>
+        </w:tabs>
+        <w:autoSpaceDE w:val="0"/>
+        <w:autoSpaceDN w:val="0"/>
+        <w:adjustRightInd w:val="0"/>
+        <w:spacing w:line="240" w:lineRule="auto"/>
+        <w:ind w:left="560"/>
+        <w:rPr>
+          <w:rFonts w:ascii="Courier New" w:hAnsi="Courier New" w:cs="Courier New"/>
+          <w:sz w:val="20"/>
+          <w:szCs w:val="20"/>
+        </w:rPr>
+      </w:pPr>
+      <w:r>
+        <w:rPr>
+          <w:rFonts w:ascii="Courier New" w:hAnsi="Courier New" w:cs="Courier New"/>
+          <w:sz w:val="20"/>
+          <w:szCs w:val="20"/>
+        </w:rPr>
+        <w:t xml:space="preserve">    Data:</w:t>
+      </w:r>
+    </w:p>
+    <w:p>
+      <w:pPr>
+        <w:widowControl w:val="0"/>
+        <w:tabs>
+          <w:tab w:val="left" w:pos="560"/>
+          <w:tab w:val="left" w:pos="1120"/>
+          <w:tab w:val="left" w:pos="1680"/>
+          <w:tab w:val="left" w:pos="2240"/>
+          <w:tab w:val="left" w:pos="2800"/>
+          <w:tab w:val="left" w:pos="3360"/>
+          <w:tab w:val="left" w:pos="3920"/>
+          <w:tab w:val="left" w:pos="4480"/>
+          <w:tab w:val="left" w:pos="5040"/>
+          <w:tab w:val="left" w:pos="5600"/>
+          <w:tab w:val="left" w:pos="6160"/>
+          <w:tab w:val="left" w:pos="6720"/>
+        </w:tabs>
+        <w:autoSpaceDE w:val="0"/>
+        <w:autoSpaceDN w:val="0"/>
+        <w:adjustRightInd w:val="0"/>
+        <w:spacing w:line="240" w:lineRule="auto"/>
+        <w:ind w:left="560"/>
+        <w:rPr>
+          <w:rFonts w:ascii="Courier New" w:hAnsi="Courier New" w:cs="Courier New"/>
+          <w:sz w:val="20"/>
+          <w:szCs w:val="20"/>
+        </w:rPr>
+      </w:pPr>
+      <w:r>
+        <w:rPr>
+          <w:rFonts w:ascii="Courier New" w:hAnsi="Courier New" w:cs="Courier New"/>
+          <w:sz w:val="20"/>
+          <w:szCs w:val="20"/>
+        </w:rPr>
+        <w:t xml:space="preserve">        Version: 3 (0x2)</w:t>
+      </w:r>
+    </w:p>
+    <w:p>
+      <w:pPr>
+        <w:widowControl w:val="0"/>
+        <w:tabs>
+          <w:tab w:val="left" w:pos="560"/>
+          <w:tab w:val="left" w:pos="1120"/>
+          <w:tab w:val="left" w:pos="1680"/>
+          <w:tab w:val="left" w:pos="2240"/>
+          <w:tab w:val="left" w:pos="2800"/>
+          <w:tab w:val="left" w:pos="3360"/>
+          <w:tab w:val="left" w:pos="3920"/>
+          <w:tab w:val="left" w:pos="4480"/>
+          <w:tab w:val="left" w:pos="5040"/>
+          <w:tab w:val="left" w:pos="5600"/>
+          <w:tab w:val="left" w:pos="6160"/>
+          <w:tab w:val="left" w:pos="6720"/>
+        </w:tabs>
+        <w:autoSpaceDE w:val="0"/>
+        <w:autoSpaceDN w:val="0"/>
+        <w:adjustRightInd w:val="0"/>
+        <w:spacing w:line="240" w:lineRule="auto"/>
+        <w:ind w:left="560"/>
+        <w:rPr>
+          <w:rFonts w:ascii="Courier New" w:hAnsi="Courier New" w:cs="Courier New"/>
+          <w:sz w:val="20"/>
+          <w:szCs w:val="20"/>
+        </w:rPr>
+      </w:pPr>
+      <w:r>
+        <w:rPr>
+          <w:rFonts w:ascii="Courier New" w:hAnsi="Courier New" w:cs="Courier New"/>
+          <w:sz w:val="20"/>
+          <w:szCs w:val="20"/>
+        </w:rPr>
+        <w:t xml:space="preserve">        Serial Number: 0 (0x0)</w:t>
+      </w:r>
+    </w:p>
+    <w:p>
+      <w:pPr>
+        <w:widowControl w:val="0"/>
+        <w:tabs>
+          <w:tab w:val="left" w:pos="560"/>
+          <w:tab w:val="left" w:pos="1120"/>
+          <w:tab w:val="left" w:pos="1680"/>
+          <w:tab w:val="left" w:pos="2240"/>
+          <w:tab w:val="left" w:pos="2800"/>
+          <w:tab w:val="left" w:pos="3360"/>
+          <w:tab w:val="left" w:pos="3920"/>
+          <w:tab w:val="left" w:pos="4480"/>
+          <w:tab w:val="left" w:pos="5040"/>
+          <w:tab w:val="left" w:pos="5600"/>
+          <w:tab w:val="left" w:pos="6160"/>
+          <w:tab w:val="left" w:pos="6720"/>
+        </w:tabs>
+        <w:autoSpaceDE w:val="0"/>
+        <w:autoSpaceDN w:val="0"/>
+        <w:adjustRightInd w:val="0"/>
+        <w:spacing w:line="240" w:lineRule="auto"/>
+        <w:ind w:left="560"/>
+        <w:rPr>
+          <w:rFonts w:ascii="Courier New" w:hAnsi="Courier New" w:cs="Courier New"/>
+          <w:sz w:val="20"/>
+          <w:szCs w:val="20"/>
+        </w:rPr>
+      </w:pPr>
+      <w:r>
+        <w:rPr>
+          <w:rFonts w:ascii="Courier New" w:hAnsi="Courier New" w:cs="Courier New"/>
+          <w:sz w:val="20"/>
+          <w:szCs w:val="20"/>
+        </w:rPr>
+        <w:t xml:space="preserve">    Signature Algorithm: ecdsa-with-SHA256</w:t>
+      </w:r>
+    </w:p>
+    <w:p>
+      <w:pPr>
+        <w:widowControl w:val="0"/>
+        <w:tabs>
+          <w:tab w:val="left" w:pos="560"/>
+          <w:tab w:val="left" w:pos="1120"/>
+          <w:tab w:val="left" w:pos="1680"/>
+          <w:tab w:val="left" w:pos="2240"/>
+          <w:tab w:val="left" w:pos="2800"/>
+          <w:tab w:val="left" w:pos="3360"/>
+          <w:tab w:val="left" w:pos="3920"/>
+          <w:tab w:val="left" w:pos="4480"/>
+          <w:tab w:val="left" w:pos="5040"/>
+          <w:tab w:val="left" w:pos="5600"/>
+          <w:tab w:val="left" w:pos="6160"/>
+          <w:tab w:val="left" w:pos="6720"/>
+        </w:tabs>
+        <w:autoSpaceDE w:val="0"/>
+        <w:autoSpaceDN w:val="0"/>
+        <w:adjustRightInd w:val="0"/>
+        <w:spacing w:line="240" w:lineRule="auto"/>
+        <w:ind w:left="560"/>
+        <w:rPr>
+          <w:rFonts w:ascii="Courier New" w:hAnsi="Courier New" w:cs="Courier New"/>
+          <w:sz w:val="20"/>
+          <w:szCs w:val="20"/>
+        </w:rPr>
+      </w:pPr>
+      <w:r>
+        <w:rPr>
+          <w:rFonts w:ascii="Courier New" w:hAnsi="Courier New" w:cs="Courier New"/>
+          <w:sz w:val="20"/>
+          <w:szCs w:val="20"/>
+        </w:rPr>
+        <w:t xml:space="preserve">        Issuer: C=US, O=CloudProxy, OU=, ST=WA, CN=SimpleExampleTest</w:t>
+      </w:r>
+    </w:p>
+    <w:p>
+      <w:pPr>
+        <w:widowControl w:val="0"/>
+        <w:tabs>
+          <w:tab w:val="left" w:pos="560"/>
+          <w:tab w:val="left" w:pos="1120"/>
+          <w:tab w:val="left" w:pos="1680"/>
+          <w:tab w:val="left" w:pos="2240"/>
+          <w:tab w:val="left" w:pos="2800"/>
+          <w:tab w:val="left" w:pos="3360"/>
+          <w:tab w:val="left" w:pos="3920"/>
+          <w:tab w:val="left" w:pos="4480"/>
+          <w:tab w:val="left" w:pos="5040"/>
+          <w:tab w:val="left" w:pos="5600"/>
+          <w:tab w:val="left" w:pos="6160"/>
+          <w:tab w:val="left" w:pos="6720"/>
+        </w:tabs>
+        <w:autoSpaceDE w:val="0"/>
+        <w:autoSpaceDN w:val="0"/>
+        <w:adjustRightInd w:val="0"/>
+        <w:spacing w:line="240" w:lineRule="auto"/>
+        <w:ind w:left="560"/>
+        <w:rPr>
+          <w:rFonts w:ascii="Courier New" w:hAnsi="Courier New" w:cs="Courier New"/>
+          <w:sz w:val="20"/>
+          <w:szCs w:val="20"/>
+        </w:rPr>
+      </w:pPr>
+      <w:r>
+        <w:rPr>
+          <w:rFonts w:ascii="Courier New" w:hAnsi="Courier New" w:cs="Courier New"/>
+          <w:sz w:val="20"/>
+          <w:szCs w:val="20"/>
+        </w:rPr>
+        <w:t xml:space="preserve">        Validity</w:t>
+      </w:r>
+    </w:p>
+    <w:p>
+      <w:pPr>
+        <w:widowControl w:val="0"/>
+        <w:tabs>
+          <w:tab w:val="left" w:pos="560"/>
+          <w:tab w:val="left" w:pos="1120"/>
+          <w:tab w:val="left" w:pos="1680"/>
+          <w:tab w:val="left" w:pos="2240"/>
+          <w:tab w:val="left" w:pos="2800"/>
+          <w:tab w:val="left" w:pos="3360"/>
+          <w:tab w:val="left" w:pos="3920"/>
+          <w:tab w:val="left" w:pos="4480"/>
+          <w:tab w:val="left" w:pos="5040"/>
+          <w:tab w:val="left" w:pos="5600"/>
+          <w:tab w:val="left" w:pos="6160"/>
+          <w:tab w:val="left" w:pos="6720"/>
+        </w:tabs>
+        <w:autoSpaceDE w:val="0"/>
+        <w:autoSpaceDN w:val="0"/>
+        <w:adjustRightInd w:val="0"/>
+        <w:spacing w:line="240" w:lineRule="auto"/>
+        <w:ind w:left="560"/>
+        <w:rPr>
+          <w:rFonts w:ascii="Courier New" w:hAnsi="Courier New" w:cs="Courier New"/>
+          <w:sz w:val="20"/>
+          <w:szCs w:val="20"/>
+        </w:rPr>
+      </w:pPr>
+      <w:r>
+        <w:rPr>
+          <w:rFonts w:ascii="Courier New" w:hAnsi="Courier New" w:cs="Courier New"/>
+          <w:sz w:val="20"/>
+          <w:szCs w:val="20"/>
+        </w:rPr>
+        <w:t xml:space="preserve">            Not Before: Jul 27 01:49:07 2016</w:t>
+      </w:r>
+      <w:bookmarkStart w:id="0" w:name="_GoBack"/>
+      <w:bookmarkEnd w:id="0"/>
+      <w:r>
+        <w:rPr>
+          <w:rFonts w:ascii="Courier New" w:hAnsi="Courier New" w:cs="Courier New"/>
+          <w:sz w:val="20"/>
+          <w:szCs w:val="20"/>
+        </w:rPr>
+        <w:t xml:space="preserve"> GMT</w:t>
+      </w:r>
+    </w:p>
+    <w:p>
+      <w:pPr>
+        <w:widowControl w:val="0"/>
+        <w:tabs>
+          <w:tab w:val="left" w:pos="560"/>
+          <w:tab w:val="left" w:pos="1120"/>
+          <w:tab w:val="left" w:pos="1680"/>
+          <w:tab w:val="left" w:pos="2240"/>
+          <w:tab w:val="left" w:pos="2800"/>
+          <w:tab w:val="left" w:pos="3360"/>
+          <w:tab w:val="left" w:pos="3920"/>
+          <w:tab w:val="left" w:pos="4480"/>
+          <w:tab w:val="left" w:pos="5040"/>
+          <w:tab w:val="left" w:pos="5600"/>
+          <w:tab w:val="left" w:pos="6160"/>
+          <w:tab w:val="left" w:pos="6720"/>
+        </w:tabs>
+        <w:autoSpaceDE w:val="0"/>
+        <w:autoSpaceDN w:val="0"/>
+        <w:adjustRightInd w:val="0"/>
+        <w:spacing w:line="240" w:lineRule="auto"/>
+        <w:ind w:left="560"/>
+        <w:rPr>
+          <w:rFonts w:ascii="Courier New" w:hAnsi="Courier New" w:cs="Courier New"/>
+          <w:sz w:val="20"/>
+          <w:szCs w:val="20"/>
+        </w:rPr>
+      </w:pPr>
+      <w:r>
+        <w:rPr>
+          <w:rFonts w:ascii="Courier New" w:hAnsi="Courier New" w:cs="Courier New"/>
+          <w:sz w:val="20"/>
+          <w:szCs w:val="20"/>
+        </w:rPr>
+        <w:t xml:space="preserve">            Not </w:t>
+      </w:r>
+      <w:proofErr w:type="gramStart"/>
+      <w:r>
+        <w:rPr>
+          <w:rFonts w:ascii="Courier New" w:hAnsi="Courier New" w:cs="Courier New"/>
+          <w:sz w:val="20"/>
+          <w:szCs w:val="20"/>
+        </w:rPr>
+        <w:t>After :</w:t>
+      </w:r>
+      <w:proofErr w:type="gramEnd"/>
+      <w:r>
+        <w:rPr>
+          <w:rFonts w:ascii="Courier New" w:hAnsi="Courier New" w:cs="Courier New"/>
+          <w:sz w:val="20"/>
+          <w:szCs w:val="20"/>
+        </w:rPr>
+        <w:t xml:space="preserve"> Jul 27 01:49:07 2017 GMT</w:t>
+      </w:r>
+    </w:p>
+    <w:p>
+      <w:pPr>
+        <w:widowControl w:val="0"/>
+        <w:tabs>
+          <w:tab w:val="left" w:pos="560"/>
+          <w:tab w:val="left" w:pos="1120"/>
+          <w:tab w:val="left" w:pos="1680"/>
+          <w:tab w:val="left" w:pos="2240"/>
+          <w:tab w:val="left" w:pos="2800"/>
+          <w:tab w:val="left" w:pos="3360"/>
+          <w:tab w:val="left" w:pos="3920"/>
+          <w:tab w:val="left" w:pos="4480"/>
+          <w:tab w:val="left" w:pos="5040"/>
+          <w:tab w:val="left" w:pos="5600"/>
+          <w:tab w:val="left" w:pos="6160"/>
+          <w:tab w:val="left" w:pos="6720"/>
+        </w:tabs>
+        <w:autoSpaceDE w:val="0"/>
+        <w:autoSpaceDN w:val="0"/>
+        <w:adjustRightInd w:val="0"/>
+        <w:spacing w:line="240" w:lineRule="auto"/>
+        <w:ind w:left="560"/>
+        <w:rPr>
+          <w:rFonts w:ascii="Courier New" w:hAnsi="Courier New" w:cs="Courier New"/>
+          <w:sz w:val="20"/>
+          <w:szCs w:val="20"/>
+        </w:rPr>
+      </w:pPr>
+      <w:r>
+        <w:rPr>
+          <w:rFonts w:ascii="Courier New" w:hAnsi="Courier New" w:cs="Courier New"/>
+          <w:sz w:val="20"/>
+          <w:szCs w:val="20"/>
+        </w:rPr>
+        <w:lastRenderedPageBreak/>
+        <w:t xml:space="preserve">        Subject: O=Soft Tao Key, CN=Soft Tao Key</w:t>
+      </w:r>
+    </w:p>
+    <w:p>
+      <w:pPr>
+        <w:widowControl w:val="0"/>
+        <w:tabs>
+          <w:tab w:val="left" w:pos="560"/>
+          <w:tab w:val="left" w:pos="1120"/>
+          <w:tab w:val="left" w:pos="1680"/>
+          <w:tab w:val="left" w:pos="2240"/>
+          <w:tab w:val="left" w:pos="2800"/>
+          <w:tab w:val="left" w:pos="3360"/>
+          <w:tab w:val="left" w:pos="3920"/>
+          <w:tab w:val="left" w:pos="4480"/>
+          <w:tab w:val="left" w:pos="5040"/>
+          <w:tab w:val="left" w:pos="5600"/>
+          <w:tab w:val="left" w:pos="6160"/>
+          <w:tab w:val="left" w:pos="6720"/>
+        </w:tabs>
+        <w:autoSpaceDE w:val="0"/>
+        <w:autoSpaceDN w:val="0"/>
+        <w:adjustRightInd w:val="0"/>
+        <w:spacing w:line="240" w:lineRule="auto"/>
+        <w:ind w:left="560"/>
+        <w:rPr>
+          <w:rFonts w:ascii="Courier New" w:hAnsi="Courier New" w:cs="Courier New"/>
+          <w:sz w:val="20"/>
+          <w:szCs w:val="20"/>
+        </w:rPr>
+      </w:pPr>
+      <w:r>
+        <w:rPr>
+          <w:rFonts w:ascii="Courier New" w:hAnsi="Courier New" w:cs="Courier New"/>
+          <w:sz w:val="20"/>
+          <w:szCs w:val="20"/>
+        </w:rPr>
+        <w:t xml:space="preserve">        Subject Public Key Info:</w:t>
+      </w:r>
+    </w:p>
+    <w:p>
+      <w:pPr>
+        <w:widowControl w:val="0"/>
+        <w:tabs>
+          <w:tab w:val="left" w:pos="560"/>
+          <w:tab w:val="left" w:pos="1120"/>
+          <w:tab w:val="left" w:pos="1680"/>
+          <w:tab w:val="left" w:pos="2240"/>
+          <w:tab w:val="left" w:pos="2800"/>
+          <w:tab w:val="left" w:pos="3360"/>
+          <w:tab w:val="left" w:pos="3920"/>
+          <w:tab w:val="left" w:pos="4480"/>
+          <w:tab w:val="left" w:pos="5040"/>
+          <w:tab w:val="left" w:pos="5600"/>
+          <w:tab w:val="left" w:pos="6160"/>
+          <w:tab w:val="left" w:pos="6720"/>
+        </w:tabs>
+        <w:autoSpaceDE w:val="0"/>
+        <w:autoSpaceDN w:val="0"/>
+        <w:adjustRightInd w:val="0"/>
+        <w:spacing w:line="240" w:lineRule="auto"/>
+        <w:ind w:left="560"/>
+        <w:rPr>
+          <w:rFonts w:ascii="Courier New" w:hAnsi="Courier New" w:cs="Courier New"/>
+          <w:sz w:val="20"/>
+          <w:szCs w:val="20"/>
+        </w:rPr>
+      </w:pPr>
+      <w:r>
+        <w:rPr>
+          <w:rFonts w:ascii="Courier New" w:hAnsi="Courier New" w:cs="Courier New"/>
+          <w:sz w:val="20"/>
+          <w:szCs w:val="20"/>
+        </w:rPr>
+        <w:t xml:space="preserve">            Public Key Algorithm: id-ecPublicKey</w:t>
+      </w:r>
+    </w:p>
+    <w:p>
+      <w:pPr>
+        <w:widowControl w:val="0"/>
+        <w:tabs>
+          <w:tab w:val="left" w:pos="560"/>
+          <w:tab w:val="left" w:pos="1120"/>
+          <w:tab w:val="left" w:pos="1680"/>
+          <w:tab w:val="left" w:pos="2240"/>
+          <w:tab w:val="left" w:pos="2800"/>
+          <w:tab w:val="left" w:pos="3360"/>
+          <w:tab w:val="left" w:pos="3920"/>
+          <w:tab w:val="left" w:pos="4480"/>
+          <w:tab w:val="left" w:pos="5040"/>
+          <w:tab w:val="left" w:pos="5600"/>
+          <w:tab w:val="left" w:pos="6160"/>
+          <w:tab w:val="left" w:pos="6720"/>
+        </w:tabs>
+        <w:autoSpaceDE w:val="0"/>
+        <w:autoSpaceDN w:val="0"/>
+        <w:adjustRightInd w:val="0"/>
+        <w:spacing w:line="240" w:lineRule="auto"/>
+        <w:ind w:left="560"/>
+        <w:rPr>
+          <w:rFonts w:ascii="Courier New" w:hAnsi="Courier New" w:cs="Courier New"/>
+          <w:sz w:val="20"/>
+          <w:szCs w:val="20"/>
+        </w:rPr>
+      </w:pPr>
+      <w:r>
+        <w:rPr>
+          <w:rFonts w:ascii="Courier New" w:hAnsi="Courier New" w:cs="Courier New"/>
+          <w:sz w:val="20"/>
+          <w:szCs w:val="20"/>
+        </w:rPr>
+        <w:t xml:space="preserve">                Public-Key: (256 bit)</w:t>
+      </w:r>
+    </w:p>
+    <w:p>
+      <w:pPr>
+        <w:widowControl w:val="0"/>
+        <w:tabs>
+          <w:tab w:val="left" w:pos="560"/>
+          <w:tab w:val="left" w:pos="1120"/>
+          <w:tab w:val="left" w:pos="1680"/>
+          <w:tab w:val="left" w:pos="2240"/>
+          <w:tab w:val="left" w:pos="2800"/>
+          <w:tab w:val="left" w:pos="3360"/>
+          <w:tab w:val="left" w:pos="3920"/>
+          <w:tab w:val="left" w:pos="4480"/>
+          <w:tab w:val="left" w:pos="5040"/>
+          <w:tab w:val="left" w:pos="5600"/>
+          <w:tab w:val="left" w:pos="6160"/>
+          <w:tab w:val="left" w:pos="6720"/>
+        </w:tabs>
+        <w:autoSpaceDE w:val="0"/>
+        <w:autoSpaceDN w:val="0"/>
+        <w:adjustRightInd w:val="0"/>
+        <w:spacing w:line="240" w:lineRule="auto"/>
+        <w:ind w:left="560"/>
+        <w:rPr>
+          <w:rFonts w:ascii="Courier New" w:hAnsi="Courier New" w:cs="Courier New"/>
+          <w:sz w:val="20"/>
+          <w:szCs w:val="20"/>
+        </w:rPr>
+      </w:pPr>
+      <w:r>
+        <w:rPr>
+          <w:rFonts w:ascii="Courier New" w:hAnsi="Courier New" w:cs="Courier New"/>
+          <w:sz w:val="20"/>
+          <w:szCs w:val="20"/>
+        </w:rPr>
+        <w:t xml:space="preserve">                pub: </w:t>
+      </w:r>
+    </w:p>
+    <w:p>
+      <w:pPr>
+        <w:widowControl w:val="0"/>
+        <w:tabs>
+          <w:tab w:val="left" w:pos="560"/>
+          <w:tab w:val="left" w:pos="1120"/>
+          <w:tab w:val="left" w:pos="1680"/>
+          <w:tab w:val="left" w:pos="2240"/>
+          <w:tab w:val="left" w:pos="2800"/>
+          <w:tab w:val="left" w:pos="3360"/>
+          <w:tab w:val="left" w:pos="3920"/>
+          <w:tab w:val="left" w:pos="4480"/>
+          <w:tab w:val="left" w:pos="5040"/>
+          <w:tab w:val="left" w:pos="5600"/>
+          <w:tab w:val="left" w:pos="6160"/>
+          <w:tab w:val="left" w:pos="6720"/>
+        </w:tabs>
+        <w:autoSpaceDE w:val="0"/>
+        <w:autoSpaceDN w:val="0"/>
+        <w:adjustRightInd w:val="0"/>
+        <w:spacing w:line="240" w:lineRule="auto"/>
+        <w:ind w:left="560"/>
+        <w:rPr>
+          <w:rFonts w:ascii="Courier New" w:hAnsi="Courier New" w:cs="Courier New"/>
+          <w:sz w:val="20"/>
+          <w:szCs w:val="20"/>
+        </w:rPr>
+      </w:pPr>
+      <w:r>
+        <w:rPr>
+          <w:rFonts w:ascii="Courier New" w:hAnsi="Courier New" w:cs="Courier New"/>
+          <w:sz w:val="20"/>
+          <w:szCs w:val="20"/>
+        </w:rPr>
+        <w:t xml:space="preserve">                    </w:t>
+      </w:r>
+      <w:proofErr w:type="gramStart"/>
+      <w:r>
+        <w:rPr>
+          <w:rFonts w:ascii="Courier New" w:hAnsi="Courier New" w:cs="Courier New"/>
+          <w:sz w:val="20"/>
+          <w:szCs w:val="20"/>
+        </w:rPr>
+        <w:t>04:50:f</w:t>
+      </w:r>
+      <w:proofErr w:type="gramEnd"/>
+      <w:r>
+        <w:rPr>
+          <w:rFonts w:ascii="Courier New" w:hAnsi="Courier New" w:cs="Courier New"/>
+          <w:sz w:val="20"/>
+          <w:szCs w:val="20"/>
+        </w:rPr>
+        <w:t>5:94:36:93:78:c7:c3:a5:94:23:e3:77:f5:</w:t>
+      </w:r>
+    </w:p>
+    <w:p>
+      <w:pPr>
+        <w:widowControl w:val="0"/>
+        <w:tabs>
+          <w:tab w:val="left" w:pos="560"/>
+          <w:tab w:val="left" w:pos="1120"/>
+          <w:tab w:val="left" w:pos="1680"/>
+          <w:tab w:val="left" w:pos="2240"/>
+          <w:tab w:val="left" w:pos="2800"/>
+          <w:tab w:val="left" w:pos="3360"/>
+          <w:tab w:val="left" w:pos="3920"/>
+          <w:tab w:val="left" w:pos="4480"/>
+          <w:tab w:val="left" w:pos="5040"/>
+          <w:tab w:val="left" w:pos="5600"/>
+          <w:tab w:val="left" w:pos="6160"/>
+          <w:tab w:val="left" w:pos="6720"/>
+        </w:tabs>
+        <w:autoSpaceDE w:val="0"/>
+        <w:autoSpaceDN w:val="0"/>
+        <w:adjustRightInd w:val="0"/>
+        <w:spacing w:line="240" w:lineRule="auto"/>
+        <w:ind w:left="560"/>
+        <w:rPr>
+          <w:rFonts w:ascii="Courier New" w:hAnsi="Courier New" w:cs="Courier New"/>
+          <w:sz w:val="20"/>
+          <w:szCs w:val="20"/>
+        </w:rPr>
+      </w:pPr>
+      <w:r>
+        <w:rPr>
+          <w:rFonts w:ascii="Courier New" w:hAnsi="Courier New" w:cs="Courier New"/>
+          <w:sz w:val="20"/>
+          <w:szCs w:val="20"/>
+        </w:rPr>
+        <w:t xml:space="preserve">                    a</w:t>
+      </w:r>
+      <w:proofErr w:type="gramStart"/>
+      <w:r>
+        <w:rPr>
+          <w:rFonts w:ascii="Courier New" w:hAnsi="Courier New" w:cs="Courier New"/>
+          <w:sz w:val="20"/>
+          <w:szCs w:val="20"/>
+        </w:rPr>
+        <w:t>9:47:d</w:t>
+      </w:r>
+      <w:proofErr w:type="gramEnd"/>
+      <w:r>
+        <w:rPr>
+          <w:rFonts w:ascii="Courier New" w:hAnsi="Courier New" w:cs="Courier New"/>
+          <w:sz w:val="20"/>
+          <w:szCs w:val="20"/>
+        </w:rPr>
+        <w:t>4:1f:00:b4:a0:53:d5:82:4a:79:5e:75:90:</w:t>
+      </w:r>
+    </w:p>
+    <w:p>
+      <w:pPr>
+        <w:widowControl w:val="0"/>
+        <w:tabs>
+          <w:tab w:val="left" w:pos="560"/>
+          <w:tab w:val="left" w:pos="1120"/>
+          <w:tab w:val="left" w:pos="1680"/>
+          <w:tab w:val="left" w:pos="2240"/>
+          <w:tab w:val="left" w:pos="2800"/>
+          <w:tab w:val="left" w:pos="3360"/>
+          <w:tab w:val="left" w:pos="3920"/>
+          <w:tab w:val="left" w:pos="4480"/>
+          <w:tab w:val="left" w:pos="5040"/>
+          <w:tab w:val="left" w:pos="5600"/>
+          <w:tab w:val="left" w:pos="6160"/>
+          <w:tab w:val="left" w:pos="6720"/>
+        </w:tabs>
+        <w:autoSpaceDE w:val="0"/>
+        <w:autoSpaceDN w:val="0"/>
+        <w:adjustRightInd w:val="0"/>
+        <w:spacing w:line="240" w:lineRule="auto"/>
+        <w:ind w:left="560"/>
+        <w:rPr>
+          <w:rFonts w:ascii="Courier New" w:hAnsi="Courier New" w:cs="Courier New"/>
+          <w:sz w:val="20"/>
+          <w:szCs w:val="20"/>
+        </w:rPr>
+      </w:pPr>
+      <w:r>
+        <w:rPr>
+          <w:rFonts w:ascii="Courier New" w:hAnsi="Courier New" w:cs="Courier New"/>
+          <w:sz w:val="20"/>
+          <w:szCs w:val="20"/>
+        </w:rPr>
+        <w:t xml:space="preserve">                    </w:t>
+      </w:r>
+      <w:proofErr w:type="gramStart"/>
+      <w:r>
+        <w:rPr>
+          <w:rFonts w:ascii="Courier New" w:hAnsi="Courier New" w:cs="Courier New"/>
+          <w:sz w:val="20"/>
+          <w:szCs w:val="20"/>
+        </w:rPr>
+        <w:t>77:f</w:t>
+      </w:r>
+      <w:proofErr w:type="gramEnd"/>
+      <w:r>
+        <w:rPr>
+          <w:rFonts w:ascii="Courier New" w:hAnsi="Courier New" w:cs="Courier New"/>
+          <w:sz w:val="20"/>
+          <w:szCs w:val="20"/>
+        </w:rPr>
+        <w:t>9:c8:1f:7e:ab:84:49:aa:b5:5f:f5:de:5b:9c:</w:t>
+      </w:r>
+    </w:p>
+    <w:p>
+      <w:pPr>
+        <w:widowControl w:val="0"/>
+        <w:tabs>
+          <w:tab w:val="left" w:pos="560"/>
+          <w:tab w:val="left" w:pos="1120"/>
+          <w:tab w:val="left" w:pos="1680"/>
+          <w:tab w:val="left" w:pos="2240"/>
+          <w:tab w:val="left" w:pos="2800"/>
+          <w:tab w:val="left" w:pos="3360"/>
+          <w:tab w:val="left" w:pos="3920"/>
+          <w:tab w:val="left" w:pos="4480"/>
+          <w:tab w:val="left" w:pos="5040"/>
+          <w:tab w:val="left" w:pos="5600"/>
+          <w:tab w:val="left" w:pos="6160"/>
+          <w:tab w:val="left" w:pos="6720"/>
+        </w:tabs>
+        <w:autoSpaceDE w:val="0"/>
+        <w:autoSpaceDN w:val="0"/>
+        <w:adjustRightInd w:val="0"/>
+        <w:spacing w:line="240" w:lineRule="auto"/>
+        <w:ind w:left="560"/>
+        <w:rPr>
+          <w:rFonts w:ascii="Courier New" w:hAnsi="Courier New" w:cs="Courier New"/>
+          <w:sz w:val="20"/>
+          <w:szCs w:val="20"/>
+        </w:rPr>
+      </w:pPr>
+      <w:r>
+        <w:rPr>
+          <w:rFonts w:ascii="Courier New" w:hAnsi="Courier New" w:cs="Courier New"/>
+          <w:sz w:val="20"/>
+          <w:szCs w:val="20"/>
+        </w:rPr>
+        <w:t xml:space="preserve">                    </w:t>
+      </w:r>
+      <w:proofErr w:type="gramStart"/>
+      <w:r>
+        <w:rPr>
+          <w:rFonts w:ascii="Courier New" w:hAnsi="Courier New" w:cs="Courier New"/>
+          <w:sz w:val="20"/>
+          <w:szCs w:val="20"/>
+        </w:rPr>
+        <w:t>be:61:79:3</w:t>
+      </w:r>
+      <w:proofErr w:type="gramEnd"/>
+      <w:r>
+        <w:rPr>
+          <w:rFonts w:ascii="Courier New" w:hAnsi="Courier New" w:cs="Courier New"/>
+          <w:sz w:val="20"/>
+          <w:szCs w:val="20"/>
+        </w:rPr>
+        <w:t>f:2d:26:93:9c:e8:96:1c:a2:b8:ca:ca:</w:t>
+      </w:r>
+    </w:p>
+    <w:p>
+      <w:pPr>
+        <w:widowControl w:val="0"/>
+        <w:tabs>
+          <w:tab w:val="left" w:pos="560"/>
+          <w:tab w:val="left" w:pos="1120"/>
+          <w:tab w:val="left" w:pos="1680"/>
+          <w:tab w:val="left" w:pos="2240"/>
+          <w:tab w:val="left" w:pos="2800"/>
+          <w:tab w:val="left" w:pos="3360"/>
+          <w:tab w:val="left" w:pos="3920"/>
+          <w:tab w:val="left" w:pos="4480"/>
+          <w:tab w:val="left" w:pos="5040"/>
+          <w:tab w:val="left" w:pos="5600"/>
+          <w:tab w:val="left" w:pos="6160"/>
+          <w:tab w:val="left" w:pos="6720"/>
+        </w:tabs>
+        <w:autoSpaceDE w:val="0"/>
+        <w:autoSpaceDN w:val="0"/>
+        <w:adjustRightInd w:val="0"/>
+        <w:spacing w:line="240" w:lineRule="auto"/>
+        <w:ind w:left="560"/>
+        <w:rPr>
+          <w:rFonts w:ascii="Courier New" w:hAnsi="Courier New" w:cs="Courier New"/>
+          <w:sz w:val="20"/>
+          <w:szCs w:val="20"/>
+        </w:rPr>
+      </w:pPr>
+      <w:r>
+        <w:rPr>
+          <w:rFonts w:ascii="Courier New" w:hAnsi="Courier New" w:cs="Courier New"/>
+          <w:sz w:val="20"/>
+          <w:szCs w:val="20"/>
+        </w:rPr>
+        <w:t xml:space="preserve">                    31:1</w:t>
+      </w:r>
+      <w:proofErr w:type="gramStart"/>
+      <w:r>
+        <w:rPr>
+          <w:rFonts w:ascii="Courier New" w:hAnsi="Courier New" w:cs="Courier New"/>
+          <w:sz w:val="20"/>
+          <w:szCs w:val="20"/>
+        </w:rPr>
+        <w:t>d:dc</w:t>
+      </w:r>
+      <w:proofErr w:type="gramEnd"/>
+      <w:r>
+        <w:rPr>
+          <w:rFonts w:ascii="Courier New" w:hAnsi="Courier New" w:cs="Courier New"/>
+          <w:sz w:val="20"/>
+          <w:szCs w:val="20"/>
+        </w:rPr>
+        <w:t>:f5:99</w:t>
+      </w:r>
+    </w:p>
+    <w:p>
+      <w:pPr>
+        <w:widowControl w:val="0"/>
+        <w:tabs>
+          <w:tab w:val="left" w:pos="560"/>
+          <w:tab w:val="left" w:pos="1120"/>
+          <w:tab w:val="left" w:pos="1680"/>
+          <w:tab w:val="left" w:pos="2240"/>
+          <w:tab w:val="left" w:pos="2800"/>
+          <w:tab w:val="left" w:pos="3360"/>
+          <w:tab w:val="left" w:pos="3920"/>
+          <w:tab w:val="left" w:pos="4480"/>
+          <w:tab w:val="left" w:pos="5040"/>
+          <w:tab w:val="left" w:pos="5600"/>
+          <w:tab w:val="left" w:pos="6160"/>
+          <w:tab w:val="left" w:pos="6720"/>
+        </w:tabs>
+        <w:autoSpaceDE w:val="0"/>
+        <w:autoSpaceDN w:val="0"/>
+        <w:adjustRightInd w:val="0"/>
+        <w:spacing w:line="240" w:lineRule="auto"/>
+        <w:ind w:left="560"/>
+        <w:rPr>
+          <w:rFonts w:ascii="Courier New" w:hAnsi="Courier New" w:cs="Courier New"/>
+          <w:sz w:val="20"/>
+          <w:szCs w:val="20"/>
+        </w:rPr>
+      </w:pPr>
+      <w:r>
+        <w:rPr>
+          <w:rFonts w:ascii="Courier New" w:hAnsi="Courier New" w:cs="Courier New"/>
+          <w:sz w:val="20"/>
+          <w:szCs w:val="20"/>
+        </w:rPr>
+        <w:t xml:space="preserve">                ASN1 OID: prime256v1</w:t>
+      </w:r>
+    </w:p>
+    <w:p>
+      <w:pPr>
+        <w:widowControl w:val="0"/>
+        <w:tabs>
+          <w:tab w:val="left" w:pos="560"/>
+          <w:tab w:val="left" w:pos="1120"/>
+          <w:tab w:val="left" w:pos="1680"/>
+          <w:tab w:val="left" w:pos="2240"/>
+          <w:tab w:val="left" w:pos="2800"/>
+          <w:tab w:val="left" w:pos="3360"/>
+          <w:tab w:val="left" w:pos="3920"/>
+          <w:tab w:val="left" w:pos="4480"/>
+          <w:tab w:val="left" w:pos="5040"/>
+          <w:tab w:val="left" w:pos="5600"/>
+          <w:tab w:val="left" w:pos="6160"/>
+          <w:tab w:val="left" w:pos="6720"/>
+        </w:tabs>
+        <w:autoSpaceDE w:val="0"/>
+        <w:autoSpaceDN w:val="0"/>
+        <w:adjustRightInd w:val="0"/>
+        <w:spacing w:line="240" w:lineRule="auto"/>
+        <w:ind w:left="560"/>
+        <w:rPr>
+          <w:rFonts w:ascii="Courier New" w:hAnsi="Courier New" w:cs="Courier New"/>
+          <w:sz w:val="20"/>
+          <w:szCs w:val="20"/>
+        </w:rPr>
+      </w:pPr>
+      <w:r>
+        <w:rPr>
+          <w:rFonts w:ascii="Courier New" w:hAnsi="Courier New" w:cs="Courier New"/>
+          <w:sz w:val="20"/>
+          <w:szCs w:val="20"/>
+        </w:rPr>
+        <w:t xml:space="preserve">                NIST CURVE: P-256</w:t>
+      </w:r>
+    </w:p>
+    <w:p>
+      <w:pPr>
+        <w:widowControl w:val="0"/>
+        <w:tabs>
+          <w:tab w:val="left" w:pos="560"/>
+          <w:tab w:val="left" w:pos="1120"/>
+          <w:tab w:val="left" w:pos="1680"/>
+          <w:tab w:val="left" w:pos="2240"/>
+          <w:tab w:val="left" w:pos="2800"/>
+          <w:tab w:val="left" w:pos="3360"/>
+          <w:tab w:val="left" w:pos="3920"/>
+          <w:tab w:val="left" w:pos="4480"/>
+          <w:tab w:val="left" w:pos="5040"/>
+          <w:tab w:val="left" w:pos="5600"/>
+          <w:tab w:val="left" w:pos="6160"/>
+          <w:tab w:val="left" w:pos="6720"/>
+        </w:tabs>
+        <w:autoSpaceDE w:val="0"/>
+        <w:autoSpaceDN w:val="0"/>
+        <w:adjustRightInd w:val="0"/>
+        <w:spacing w:line="240" w:lineRule="auto"/>
+        <w:ind w:left="560"/>
+        <w:rPr>
+          <w:rFonts w:ascii="Courier New" w:hAnsi="Courier New" w:cs="Courier New"/>
+          <w:sz w:val="20"/>
+          <w:szCs w:val="20"/>
+        </w:rPr>
+      </w:pPr>
+      <w:r>
+        <w:rPr>
+          <w:rFonts w:ascii="Courier New" w:hAnsi="Courier New" w:cs="Courier New"/>
+          <w:sz w:val="20"/>
+          <w:szCs w:val="20"/>
+        </w:rPr>
+        <w:t xml:space="preserve">        X509v3 extensions:</w:t>
+      </w:r>
+    </w:p>
+    <w:p>
+      <w:pPr>
+        <w:widowControl w:val="0"/>
+        <w:tabs>
+          <w:tab w:val="left" w:pos="560"/>
+          <w:tab w:val="left" w:pos="1120"/>
+          <w:tab w:val="left" w:pos="1680"/>
+          <w:tab w:val="left" w:pos="2240"/>
+          <w:tab w:val="left" w:pos="2800"/>
+          <w:tab w:val="left" w:pos="3360"/>
+          <w:tab w:val="left" w:pos="3920"/>
+          <w:tab w:val="left" w:pos="4480"/>
+          <w:tab w:val="left" w:pos="5040"/>
+          <w:tab w:val="left" w:pos="5600"/>
+          <w:tab w:val="left" w:pos="6160"/>
+          <w:tab w:val="left" w:pos="6720"/>
+        </w:tabs>
+        <w:autoSpaceDE w:val="0"/>
+        <w:autoSpaceDN w:val="0"/>
+        <w:adjustRightInd w:val="0"/>
+        <w:spacing w:line="240" w:lineRule="auto"/>
+        <w:ind w:left="560"/>
+        <w:rPr>
+          <w:rFonts w:ascii="Courier New" w:hAnsi="Courier New" w:cs="Courier New"/>
+          <w:sz w:val="20"/>
+          <w:szCs w:val="20"/>
+        </w:rPr>
+      </w:pPr>
+      <w:r>
+        <w:rPr>
+          <w:rFonts w:ascii="Courier New" w:hAnsi="Courier New" w:cs="Courier New"/>
+          <w:sz w:val="20"/>
+          <w:szCs w:val="20"/>
+        </w:rPr>
+        <w:t xml:space="preserve">            X509v3 Key Usage: critical</w:t>
+      </w:r>
+    </w:p>
+    <w:p>
+      <w:pPr>
+        <w:widowControl w:val="0"/>
+        <w:tabs>
+          <w:tab w:val="left" w:pos="560"/>
+          <w:tab w:val="left" w:pos="1120"/>
+          <w:tab w:val="left" w:pos="1680"/>
+          <w:tab w:val="left" w:pos="2240"/>
+          <w:tab w:val="left" w:pos="2800"/>
+          <w:tab w:val="left" w:pos="3360"/>
+          <w:tab w:val="left" w:pos="3920"/>
+          <w:tab w:val="left" w:pos="4480"/>
+          <w:tab w:val="left" w:pos="5040"/>
+          <w:tab w:val="left" w:pos="5600"/>
+          <w:tab w:val="left" w:pos="6160"/>
+          <w:tab w:val="left" w:pos="6720"/>
+        </w:tabs>
+        <w:autoSpaceDE w:val="0"/>
+        <w:autoSpaceDN w:val="0"/>
+        <w:adjustRightInd w:val="0"/>
+        <w:spacing w:line="240" w:lineRule="auto"/>
+        <w:ind w:left="560"/>
+        <w:rPr>
+          <w:rFonts w:ascii="Courier New" w:hAnsi="Courier New" w:cs="Courier New"/>
+          <w:sz w:val="20"/>
+          <w:szCs w:val="20"/>
+        </w:rPr>
+      </w:pPr>
+      <w:r>
+        <w:rPr>
+          <w:rFonts w:ascii="Courier New" w:hAnsi="Courier New" w:cs="Courier New"/>
+          <w:sz w:val="20"/>
+          <w:szCs w:val="20"/>
+        </w:rPr>
+        <w:t xml:space="preserve">                Digital Signature, Key Agreement, Certificate Sign</w:t>
+      </w:r>
+    </w:p>
+    <w:p>
+      <w:pPr>
+        <w:widowControl w:val="0"/>
+        <w:tabs>
+          <w:tab w:val="left" w:pos="560"/>
+          <w:tab w:val="left" w:pos="1120"/>
+          <w:tab w:val="left" w:pos="1680"/>
+          <w:tab w:val="left" w:pos="2240"/>
+          <w:tab w:val="left" w:pos="2800"/>
+          <w:tab w:val="left" w:pos="3360"/>
+          <w:tab w:val="left" w:pos="3920"/>
+          <w:tab w:val="left" w:pos="4480"/>
+          <w:tab w:val="left" w:pos="5040"/>
+          <w:tab w:val="left" w:pos="5600"/>
+          <w:tab w:val="left" w:pos="6160"/>
+          <w:tab w:val="left" w:pos="6720"/>
+        </w:tabs>
+        <w:autoSpaceDE w:val="0"/>
+        <w:autoSpaceDN w:val="0"/>
+        <w:adjustRightInd w:val="0"/>
+        <w:spacing w:line="240" w:lineRule="auto"/>
+        <w:ind w:left="560"/>
+        <w:rPr>
+          <w:rFonts w:ascii="Courier New" w:hAnsi="Courier New" w:cs="Courier New"/>
+          <w:sz w:val="20"/>
+          <w:szCs w:val="20"/>
+        </w:rPr>
+      </w:pPr>
+      <w:r>
+        <w:rPr>
+          <w:rFonts w:ascii="Courier New" w:hAnsi="Courier New" w:cs="Courier New"/>
+          <w:sz w:val="20"/>
+          <w:szCs w:val="20"/>
+        </w:rPr>
+        <w:t xml:space="preserve">            X509v3 Extended Key Usage: </w:t>
+      </w:r>
+    </w:p>
+    <w:p>
+      <w:pPr>
+        <w:widowControl w:val="0"/>
+        <w:tabs>
+          <w:tab w:val="left" w:pos="560"/>
+          <w:tab w:val="left" w:pos="1120"/>
+          <w:tab w:val="left" w:pos="1680"/>
+          <w:tab w:val="left" w:pos="2240"/>
+          <w:tab w:val="left" w:pos="2800"/>
+          <w:tab w:val="left" w:pos="3360"/>
+          <w:tab w:val="left" w:pos="3920"/>
+          <w:tab w:val="left" w:pos="4480"/>
+          <w:tab w:val="left" w:pos="5040"/>
+          <w:tab w:val="left" w:pos="5600"/>
+          <w:tab w:val="left" w:pos="6160"/>
+          <w:tab w:val="left" w:pos="6720"/>
+        </w:tabs>
+        <w:autoSpaceDE w:val="0"/>
+        <w:autoSpaceDN w:val="0"/>
+        <w:adjustRightInd w:val="0"/>
+        <w:spacing w:line="240" w:lineRule="auto"/>
+        <w:ind w:left="560"/>
+        <w:rPr>
+          <w:rFonts w:ascii="Courier New" w:hAnsi="Courier New" w:cs="Courier New"/>
+          <w:sz w:val="20"/>
+          <w:szCs w:val="20"/>
+        </w:rPr>
+      </w:pPr>
+      <w:r>
+        <w:rPr>
+          <w:rFonts w:ascii="Courier New" w:hAnsi="Courier New" w:cs="Courier New"/>
+          <w:sz w:val="20"/>
+          <w:szCs w:val="20"/>
+        </w:rPr>
+        <w:t xml:space="preserve">                TLS Web Server Authentication, TLS Web Client Authentication</w:t>
+      </w:r>
+    </w:p>
+    <w:p>
+      <w:pPr>
+        <w:widowControl w:val="0"/>
+        <w:tabs>
+          <w:tab w:val="left" w:pos="560"/>
+          <w:tab w:val="left" w:pos="1120"/>
+          <w:tab w:val="left" w:pos="1680"/>
+          <w:tab w:val="left" w:pos="2240"/>
+          <w:tab w:val="left" w:pos="2800"/>
+          <w:tab w:val="left" w:pos="3360"/>
+          <w:tab w:val="left" w:pos="3920"/>
+          <w:tab w:val="left" w:pos="4480"/>
+          <w:tab w:val="left" w:pos="5040"/>
+          <w:tab w:val="left" w:pos="5600"/>
+          <w:tab w:val="left" w:pos="6160"/>
+          <w:tab w:val="left" w:pos="6720"/>
+        </w:tabs>
+        <w:autoSpaceDE w:val="0"/>
+        <w:autoSpaceDN w:val="0"/>
+        <w:adjustRightInd w:val="0"/>
+        <w:spacing w:line="240" w:lineRule="auto"/>
+        <w:ind w:left="560"/>
+        <w:rPr>
+          <w:rFonts w:ascii="Courier New" w:hAnsi="Courier New" w:cs="Courier New"/>
+          <w:sz w:val="20"/>
+          <w:szCs w:val="20"/>
+        </w:rPr>
+      </w:pPr>
+      <w:r>
+        <w:rPr>
+          <w:rFonts w:ascii="Courier New" w:hAnsi="Courier New" w:cs="Courier New"/>
+          <w:sz w:val="20"/>
+          <w:szCs w:val="20"/>
+        </w:rPr>
+        <w:t xml:space="preserve">    Signature Algorithm: ecdsa-with-SHA256</w:t>
+      </w:r>
+    </w:p>
+    <w:p>
+      <w:pPr>
+        <w:widowControl w:val="0"/>
+        <w:tabs>
+          <w:tab w:val="left" w:pos="560"/>
+          <w:tab w:val="left" w:pos="1120"/>
+          <w:tab w:val="left" w:pos="1680"/>
+          <w:tab w:val="left" w:pos="2240"/>
+          <w:tab w:val="left" w:pos="2800"/>
+          <w:tab w:val="left" w:pos="3360"/>
+          <w:tab w:val="left" w:pos="3920"/>
+          <w:tab w:val="left" w:pos="4480"/>
+          <w:tab w:val="left" w:pos="5040"/>
+          <w:tab w:val="left" w:pos="5600"/>
+          <w:tab w:val="left" w:pos="6160"/>
+          <w:tab w:val="left" w:pos="6720"/>
+        </w:tabs>
+        <w:autoSpaceDE w:val="0"/>
+        <w:autoSpaceDN w:val="0"/>
+        <w:adjustRightInd w:val="0"/>
+        <w:spacing w:line="240" w:lineRule="auto"/>
+        <w:ind w:left="560"/>
+        <w:rPr>
+          <w:rFonts w:ascii="Courier New" w:hAnsi="Courier New" w:cs="Courier New"/>
+          <w:sz w:val="20"/>
+          <w:szCs w:val="20"/>
+        </w:rPr>
+      </w:pPr>
+      <w:r>
+        <w:rPr>
+          <w:rFonts w:ascii="Courier New" w:hAnsi="Courier New" w:cs="Courier New"/>
+          <w:sz w:val="20"/>
+          <w:szCs w:val="20"/>
+        </w:rPr>
+        <w:t xml:space="preserve">         </w:t>
+      </w:r>
+      <w:proofErr w:type="gramStart"/>
+      <w:r>
+        <w:rPr>
+          <w:rFonts w:ascii="Courier New" w:hAnsi="Courier New" w:cs="Courier New"/>
+          <w:sz w:val="20"/>
+          <w:szCs w:val="20"/>
+        </w:rPr>
+        <w:t>30:44:02:20:73:01</w:t>
+      </w:r>
+      <w:proofErr w:type="gramEnd"/>
+      <w:r>
+        <w:rPr>
+          <w:rFonts w:ascii="Courier New" w:hAnsi="Courier New" w:cs="Courier New"/>
+          <w:sz w:val="20"/>
+          <w:szCs w:val="20"/>
+        </w:rPr>
+        <w:t>:e7:94:3d:0d:5e:6f:e4:38:98:45:e2:d0:</w:t>
+      </w:r>
+    </w:p>
+    <w:p>
+      <w:pPr>
+        <w:widowControl w:val="0"/>
+        <w:tabs>
+          <w:tab w:val="left" w:pos="560"/>
+          <w:tab w:val="left" w:pos="1120"/>
+          <w:tab w:val="left" w:pos="1680"/>
+          <w:tab w:val="left" w:pos="2240"/>
+          <w:tab w:val="left" w:pos="2800"/>
+          <w:tab w:val="left" w:pos="3360"/>
+          <w:tab w:val="left" w:pos="3920"/>
+          <w:tab w:val="left" w:pos="4480"/>
+          <w:tab w:val="left" w:pos="5040"/>
+          <w:tab w:val="left" w:pos="5600"/>
+          <w:tab w:val="left" w:pos="6160"/>
+          <w:tab w:val="left" w:pos="6720"/>
+        </w:tabs>
+        <w:autoSpaceDE w:val="0"/>
+        <w:autoSpaceDN w:val="0"/>
+        <w:adjustRightInd w:val="0"/>
+        <w:spacing w:line="240" w:lineRule="auto"/>
+        <w:ind w:left="560"/>
+        <w:rPr>
+          <w:rFonts w:ascii="Courier New" w:hAnsi="Courier New" w:cs="Courier New"/>
+          <w:sz w:val="20"/>
+          <w:szCs w:val="20"/>
+        </w:rPr>
+      </w:pPr>
+      <w:r>
+        <w:rPr>
+          <w:rFonts w:ascii="Courier New" w:hAnsi="Courier New" w:cs="Courier New"/>
+          <w:sz w:val="20"/>
+          <w:szCs w:val="20"/>
+        </w:rPr>
+        <w:t xml:space="preserve">         f3:c2:db:</w:t>
+      </w:r>
+      <w:proofErr w:type="gramStart"/>
+      <w:r>
+        <w:rPr>
+          <w:rFonts w:ascii="Courier New" w:hAnsi="Courier New" w:cs="Courier New"/>
+          <w:sz w:val="20"/>
+          <w:szCs w:val="20"/>
+        </w:rPr>
+        <w:t>93:d</w:t>
+      </w:r>
+      <w:proofErr w:type="gramEnd"/>
+      <w:r>
+        <w:rPr>
+          <w:rFonts w:ascii="Courier New" w:hAnsi="Courier New" w:cs="Courier New"/>
+          <w:sz w:val="20"/>
+          <w:szCs w:val="20"/>
+        </w:rPr>
+        <w:t>8:e2:5c:f4:f0:aa:15:c0:35:46:b1:af:4a:08:</w:t>
+      </w:r>
+    </w:p>
+    <w:p>
+      <w:pPr>
+        <w:widowControl w:val="0"/>
+        <w:tabs>
+          <w:tab w:val="left" w:pos="560"/>
+          <w:tab w:val="left" w:pos="1120"/>
+          <w:tab w:val="left" w:pos="1680"/>
+          <w:tab w:val="left" w:pos="2240"/>
+          <w:tab w:val="left" w:pos="2800"/>
+          <w:tab w:val="left" w:pos="3360"/>
+          <w:tab w:val="left" w:pos="3920"/>
+          <w:tab w:val="left" w:pos="4480"/>
+          <w:tab w:val="left" w:pos="5040"/>
+          <w:tab w:val="left" w:pos="5600"/>
+          <w:tab w:val="left" w:pos="6160"/>
+          <w:tab w:val="left" w:pos="6720"/>
+        </w:tabs>
+        <w:autoSpaceDE w:val="0"/>
+        <w:autoSpaceDN w:val="0"/>
+        <w:adjustRightInd w:val="0"/>
+        <w:spacing w:line="240" w:lineRule="auto"/>
+        <w:ind w:left="560"/>
+        <w:rPr>
+          <w:rFonts w:ascii="Courier New" w:hAnsi="Courier New" w:cs="Courier New"/>
+          <w:sz w:val="20"/>
+          <w:szCs w:val="20"/>
+        </w:rPr>
+      </w:pPr>
+      <w:r>
+        <w:rPr>
+          <w:rFonts w:ascii="Courier New" w:hAnsi="Courier New" w:cs="Courier New"/>
+          <w:sz w:val="20"/>
+          <w:szCs w:val="20"/>
+        </w:rPr>
+        <w:t xml:space="preserve">         02:20:6</w:t>
+      </w:r>
+      <w:proofErr w:type="gramStart"/>
+      <w:r>
+        <w:rPr>
+          <w:rFonts w:ascii="Courier New" w:hAnsi="Courier New" w:cs="Courier New"/>
+          <w:sz w:val="20"/>
+          <w:szCs w:val="20"/>
+        </w:rPr>
+        <w:t>d:d</w:t>
+      </w:r>
+      <w:proofErr w:type="gramEnd"/>
+      <w:r>
+        <w:rPr>
+          <w:rFonts w:ascii="Courier New" w:hAnsi="Courier New" w:cs="Courier New"/>
+          <w:sz w:val="20"/>
+          <w:szCs w:val="20"/>
+        </w:rPr>
+        <w:t>7:0a:6e:77:72:aa:ce:d6:cf:77:28:c3:9a:da:f6:</w:t>
+      </w:r>
+    </w:p>
+    <w:p>
+      <w:pPr>
+        <w:widowControl w:val="0"/>
+        <w:tabs>
+          <w:tab w:val="left" w:pos="560"/>
+          <w:tab w:val="left" w:pos="1120"/>
+          <w:tab w:val="left" w:pos="1680"/>
+          <w:tab w:val="left" w:pos="2240"/>
+          <w:tab w:val="left" w:pos="2800"/>
+          <w:tab w:val="left" w:pos="3360"/>
+          <w:tab w:val="left" w:pos="3920"/>
+          <w:tab w:val="left" w:pos="4480"/>
+          <w:tab w:val="left" w:pos="5040"/>
+          <w:tab w:val="left" w:pos="5600"/>
+          <w:tab w:val="left" w:pos="6160"/>
+          <w:tab w:val="left" w:pos="6720"/>
+        </w:tabs>
+        <w:autoSpaceDE w:val="0"/>
+        <w:autoSpaceDN w:val="0"/>
+        <w:adjustRightInd w:val="0"/>
+        <w:spacing w:line="240" w:lineRule="auto"/>
+        <w:ind w:left="560"/>
+        <w:rPr>
+          <w:rFonts w:ascii="Courier New" w:hAnsi="Courier New" w:cs="Courier New"/>
+          <w:sz w:val="20"/>
+          <w:szCs w:val="20"/>
+        </w:rPr>
+      </w:pPr>
+      <w:r>
+        <w:rPr>
+          <w:rFonts w:ascii="Courier New" w:hAnsi="Courier New" w:cs="Courier New"/>
+          <w:sz w:val="20"/>
+          <w:szCs w:val="20"/>
+        </w:rPr>
+        <w:t xml:space="preserve">         d</w:t>
+      </w:r>
+      <w:proofErr w:type="gramStart"/>
+      <w:r>
+        <w:rPr>
+          <w:rFonts w:ascii="Courier New" w:hAnsi="Courier New" w:cs="Courier New"/>
+          <w:sz w:val="20"/>
+          <w:szCs w:val="20"/>
+        </w:rPr>
+        <w:t>9:64:71:d</w:t>
+      </w:r>
+      <w:proofErr w:type="gramEnd"/>
+      <w:r>
+        <w:rPr>
+          <w:rFonts w:ascii="Courier New" w:hAnsi="Courier New" w:cs="Courier New"/>
+          <w:sz w:val="20"/>
+          <w:szCs w:val="20"/>
+        </w:rPr>
+        <w:t>4:79:2d:78:68:0f:03:92:03:33:52:35:86</w:t>
+      </w:r>
+    </w:p>
+    <w:p>
+      <w:pPr>
+        <w:widowControl w:val="0"/>
+        <w:tabs>
+          <w:tab w:val="left" w:pos="560"/>
+          <w:tab w:val="left" w:pos="1120"/>
+          <w:tab w:val="left" w:pos="1680"/>
+          <w:tab w:val="left" w:pos="2240"/>
+          <w:tab w:val="left" w:pos="2800"/>
+          <w:tab w:val="left" w:pos="3360"/>
+          <w:tab w:val="left" w:pos="3920"/>
+          <w:tab w:val="left" w:pos="4480"/>
+          <w:tab w:val="left" w:pos="5040"/>
+          <w:tab w:val="left" w:pos="5600"/>
+          <w:tab w:val="left" w:pos="6160"/>
+          <w:tab w:val="left" w:pos="6720"/>
+        </w:tabs>
+        <w:autoSpaceDE w:val="0"/>
+        <w:autoSpaceDN w:val="0"/>
+        <w:adjustRightInd w:val="0"/>
+        <w:spacing w:line="240" w:lineRule="auto"/>
+        <w:ind w:left="560"/>
+        <w:rPr>
+          <w:rFonts w:ascii="Courier New" w:hAnsi="Courier New" w:cs="Courier New"/>
+          <w:sz w:val="20"/>
+          <w:szCs w:val="20"/>
+        </w:rPr>
+      </w:pPr>
+      <w:r>
+        <w:rPr>
+          <w:rFonts w:ascii="Courier New" w:hAnsi="Courier New" w:cs="Courier New"/>
+          <w:sz w:val="20"/>
+          <w:szCs w:val="20"/>
+        </w:rPr>
+        <w:t>-----BEGIN CERTIFICATE-----</w:t>
+      </w:r>
+    </w:p>
+    <w:p>
+      <w:pPr>
+        <w:widowControl w:val="0"/>
+        <w:tabs>
+          <w:tab w:val="left" w:pos="560"/>
+          <w:tab w:val="left" w:pos="1120"/>
+          <w:tab w:val="left" w:pos="1680"/>
+          <w:tab w:val="left" w:pos="2240"/>
+          <w:tab w:val="left" w:pos="2800"/>
+          <w:tab w:val="left" w:pos="3360"/>
+          <w:tab w:val="left" w:pos="3920"/>
+          <w:tab w:val="left" w:pos="4480"/>
+          <w:tab w:val="left" w:pos="5040"/>
+          <w:tab w:val="left" w:pos="5600"/>
+          <w:tab w:val="left" w:pos="6160"/>
+          <w:tab w:val="left" w:pos="6720"/>
+        </w:tabs>
+        <w:autoSpaceDE w:val="0"/>
+        <w:autoSpaceDN w:val="0"/>
+        <w:adjustRightInd w:val="0"/>
+        <w:spacing w:line="240" w:lineRule="auto"/>
+        <w:ind w:left="560"/>
+        <w:rPr>
+          <w:rFonts w:ascii="Courier New" w:hAnsi="Courier New" w:cs="Courier New"/>
+          <w:sz w:val="20"/>
+          <w:szCs w:val="20"/>
+        </w:rPr>
+      </w:pPr>
+      <w:r>
+        <w:rPr>
+          <w:rFonts w:ascii="Courier New" w:hAnsi="Courier New" w:cs="Courier New"/>
+          <w:sz w:val="20"/>
+          <w:szCs w:val="20"/>
+        </w:rPr>
+        <w:t>MIIBozCCAUqgAwIBAgIBADAKBggqhkjOPQQDAjBWMQswCQYDVQQGEwJVUzETMBEG</w:t>
+      </w:r>
+    </w:p>
+    <w:p>
+      <w:pPr>
+        <w:widowControl w:val="0"/>
+        <w:tabs>
+          <w:tab w:val="left" w:pos="560"/>
+          <w:tab w:val="left" w:pos="1120"/>
+          <w:tab w:val="left" w:pos="1680"/>
+          <w:tab w:val="left" w:pos="2240"/>
+          <w:tab w:val="left" w:pos="2800"/>
+          <w:tab w:val="left" w:pos="3360"/>
+          <w:tab w:val="left" w:pos="3920"/>
+          <w:tab w:val="left" w:pos="4480"/>
+          <w:tab w:val="left" w:pos="5040"/>
+          <w:tab w:val="left" w:pos="5600"/>
+          <w:tab w:val="left" w:pos="6160"/>
+          <w:tab w:val="left" w:pos="6720"/>
+        </w:tabs>
+        <w:autoSpaceDE w:val="0"/>
+        <w:autoSpaceDN w:val="0"/>
+        <w:adjustRightInd w:val="0"/>
+        <w:spacing w:line="240" w:lineRule="auto"/>
+        <w:ind w:left="560"/>
+        <w:rPr>
+          <w:rFonts w:ascii="Courier New" w:hAnsi="Courier New" w:cs="Courier New"/>
+          <w:sz w:val="20"/>
+          <w:szCs w:val="20"/>
+        </w:rPr>
+      </w:pPr>
+      <w:r>
+        <w:rPr>
+          <w:rFonts w:ascii="Courier New" w:hAnsi="Courier New" w:cs="Courier New"/>
+          <w:sz w:val="20"/>
+          <w:szCs w:val="20"/>
+        </w:rPr>
+        <w:t>A1UEChMKQ2xvdWRQcm94eTEJMAcGA1UECxMAMQswCQYDVQQIEwJXQTEaMBgGA1UE</w:t>
+      </w:r>
+    </w:p>
+    <w:p>
+      <w:pPr>
+        <w:widowControl w:val="0"/>
+        <w:tabs>
+          <w:tab w:val="left" w:pos="560"/>
+          <w:tab w:val="left" w:pos="1120"/>
+          <w:tab w:val="left" w:pos="1680"/>
+          <w:tab w:val="left" w:pos="2240"/>
+          <w:tab w:val="left" w:pos="2800"/>
+          <w:tab w:val="left" w:pos="3360"/>
+          <w:tab w:val="left" w:pos="3920"/>
+          <w:tab w:val="left" w:pos="4480"/>
+          <w:tab w:val="left" w:pos="5040"/>
+          <w:tab w:val="left" w:pos="5600"/>
+          <w:tab w:val="left" w:pos="6160"/>
+          <w:tab w:val="left" w:pos="6720"/>
+        </w:tabs>
+        <w:autoSpaceDE w:val="0"/>
+        <w:autoSpaceDN w:val="0"/>
+        <w:adjustRightInd w:val="0"/>
+        <w:spacing w:line="240" w:lineRule="auto"/>
+        <w:ind w:left="560"/>
+        <w:rPr>
+          <w:rFonts w:ascii="Courier New" w:hAnsi="Courier New" w:cs="Courier New"/>
+          <w:sz w:val="20"/>
+          <w:szCs w:val="20"/>
+        </w:rPr>
+      </w:pPr>
+      <w:r>
+        <w:rPr>
+          <w:rFonts w:ascii="Courier New" w:hAnsi="Courier New" w:cs="Courier New"/>
+          <w:sz w:val="20"/>
+          <w:szCs w:val="20"/>
+        </w:rPr>
+        <w:t>AxMRU2ltcGxlRXhhbXBsZVRlc3QwHhcNMTYwNzI3MDE0OTA3WhcNMTcwNzI3MDE0</w:t>
+      </w:r>
+    </w:p>
+    <w:p>
+      <w:pPr>
+        <w:widowControl w:val="0"/>
+        <w:tabs>
+          <w:tab w:val="left" w:pos="560"/>
+          <w:tab w:val="left" w:pos="1120"/>
+          <w:tab w:val="left" w:pos="1680"/>
+          <w:tab w:val="left" w:pos="2240"/>
+          <w:tab w:val="left" w:pos="2800"/>
+          <w:tab w:val="left" w:pos="3360"/>
+          <w:tab w:val="left" w:pos="3920"/>
+          <w:tab w:val="left" w:pos="4480"/>
+          <w:tab w:val="left" w:pos="5040"/>
+          <w:tab w:val="left" w:pos="5600"/>
+          <w:tab w:val="left" w:pos="6160"/>
+          <w:tab w:val="left" w:pos="6720"/>
+        </w:tabs>
+        <w:autoSpaceDE w:val="0"/>
+        <w:autoSpaceDN w:val="0"/>
+        <w:adjustRightInd w:val="0"/>
+        <w:spacing w:line="240" w:lineRule="auto"/>
+        <w:ind w:left="560"/>
+        <w:rPr>
+          <w:rFonts w:ascii="Courier New" w:hAnsi="Courier New" w:cs="Courier New"/>
+          <w:sz w:val="20"/>
+          <w:szCs w:val="20"/>
+        </w:rPr>
+      </w:pPr>
+      <w:r>
+        <w:rPr>
+          <w:rFonts w:ascii="Courier New" w:hAnsi="Courier New" w:cs="Courier New"/>
+          <w:sz w:val="20"/>
+          <w:szCs w:val="20"/>
+        </w:rPr>
+        <w:t>OTA3WjAuMRUwEwYDVQQKEwxTb2Z0IFRhbyBLZXkxFTATBgNVBAMTDFNvZnQgVGFv</w:t>
+      </w:r>
+    </w:p>
+    <w:p>
+      <w:pPr>
+        <w:widowControl w:val="0"/>
+        <w:tabs>
+          <w:tab w:val="left" w:pos="560"/>
+          <w:tab w:val="left" w:pos="1120"/>
+          <w:tab w:val="left" w:pos="1680"/>
+          <w:tab w:val="left" w:pos="2240"/>
+          <w:tab w:val="left" w:pos="2800"/>
+          <w:tab w:val="left" w:pos="3360"/>
+          <w:tab w:val="left" w:pos="3920"/>
+          <w:tab w:val="left" w:pos="4480"/>
+          <w:tab w:val="left" w:pos="5040"/>
+          <w:tab w:val="left" w:pos="5600"/>
+          <w:tab w:val="left" w:pos="6160"/>
+          <w:tab w:val="left" w:pos="6720"/>
+        </w:tabs>
+        <w:autoSpaceDE w:val="0"/>
+        <w:autoSpaceDN w:val="0"/>
+        <w:adjustRightInd w:val="0"/>
+        <w:spacing w:line="240" w:lineRule="auto"/>
+        <w:ind w:left="560"/>
+        <w:rPr>
+          <w:rFonts w:ascii="Courier New" w:hAnsi="Courier New" w:cs="Courier New"/>
+          <w:sz w:val="20"/>
+          <w:szCs w:val="20"/>
+        </w:rPr>
+      </w:pPr>
+      <w:r>
+        <w:rPr>
+          <w:rFonts w:ascii="Courier New" w:hAnsi="Courier New" w:cs="Courier New"/>
+          <w:sz w:val="20"/>
+          <w:szCs w:val="20"/>
+        </w:rPr>
+        <w:t>IEtleTBZMBMGByqGSM49AgEGCCqGSM49AwEHA0IABFD1lDaTeMfDpZQj43f1qUfU</w:t>
+      </w:r>
+    </w:p>
+    <w:p>
+      <w:pPr>
+        <w:widowControl w:val="0"/>
+        <w:tabs>
+          <w:tab w:val="left" w:pos="560"/>
+          <w:tab w:val="left" w:pos="1120"/>
+          <w:tab w:val="left" w:pos="1680"/>
+          <w:tab w:val="left" w:pos="2240"/>
+          <w:tab w:val="left" w:pos="2800"/>
+          <w:tab w:val="left" w:pos="3360"/>
+          <w:tab w:val="left" w:pos="3920"/>
+          <w:tab w:val="left" w:pos="4480"/>
+          <w:tab w:val="left" w:pos="5040"/>
+          <w:tab w:val="left" w:pos="5600"/>
+          <w:tab w:val="left" w:pos="6160"/>
+          <w:tab w:val="left" w:pos="6720"/>
+        </w:tabs>
+        <w:autoSpaceDE w:val="0"/>
+        <w:autoSpaceDN w:val="0"/>
+        <w:adjustRightInd w:val="0"/>
+        <w:spacing w:line="240" w:lineRule="auto"/>
+        <w:ind w:left="560"/>
+        <w:rPr>
+          <w:rFonts w:ascii="Courier New" w:hAnsi="Courier New" w:cs="Courier New"/>
+          <w:sz w:val="20"/>
+          <w:szCs w:val="20"/>
+        </w:rPr>
+      </w:pPr>
+      <w:r>
+        <w:rPr>
+          <w:rFonts w:ascii="Courier New" w:hAnsi="Courier New" w:cs="Courier New"/>
+          <w:sz w:val="20"/>
+          <w:szCs w:val="20"/>
+        </w:rPr>
+        <w:t>HwC0oFPVgkp5XnWQd/nIH36rhEmqtV/13lucvmF5Py0mk5zolhyiuMrKMR3c9Zmj</w:t>
+      </w:r>
+    </w:p>
+    <w:p>
+      <w:pPr>
+        <w:widowControl w:val="0"/>
+        <w:tabs>
+          <w:tab w:val="left" w:pos="560"/>
+          <w:tab w:val="left" w:pos="1120"/>
+          <w:tab w:val="left" w:pos="1680"/>
+          <w:tab w:val="left" w:pos="2240"/>
+          <w:tab w:val="left" w:pos="2800"/>
+          <w:tab w:val="left" w:pos="3360"/>
+          <w:tab w:val="left" w:pos="3920"/>
+          <w:tab w:val="left" w:pos="4480"/>
+          <w:tab w:val="left" w:pos="5040"/>
+          <w:tab w:val="left" w:pos="5600"/>
+          <w:tab w:val="left" w:pos="6160"/>
+          <w:tab w:val="left" w:pos="6720"/>
+        </w:tabs>
+        <w:autoSpaceDE w:val="0"/>
+        <w:autoSpaceDN w:val="0"/>
+        <w:adjustRightInd w:val="0"/>
+        <w:spacing w:line="240" w:lineRule="auto"/>
+        <w:ind w:left="560"/>
+        <w:rPr>
+          <w:rFonts w:ascii="Courier New" w:hAnsi="Courier New" w:cs="Courier New"/>
+          <w:sz w:val="20"/>
+          <w:szCs w:val="20"/>
+        </w:rPr>
+      </w:pPr>
+      <w:r>
+        <w:rPr>
+          <w:rFonts w:ascii="Courier New" w:hAnsi="Courier New" w:cs="Courier New"/>
+          <w:sz w:val="20"/>
+          <w:szCs w:val="20"/>
+        </w:rPr>
+        <w:t>MTAvMA4GA1UdDwEB/wQEAwICjDAdBgNVHSUEFjAUBggrBgEFBQcDAQYIKwYBBQUH</w:t>
+      </w:r>
+    </w:p>
+    <w:p>
+      <w:pPr>
+        <w:widowControl w:val="0"/>
+        <w:tabs>
+          <w:tab w:val="left" w:pos="560"/>
+          <w:tab w:val="left" w:pos="1120"/>
+          <w:tab w:val="left" w:pos="1680"/>
+          <w:tab w:val="left" w:pos="2240"/>
+          <w:tab w:val="left" w:pos="2800"/>
+          <w:tab w:val="left" w:pos="3360"/>
+          <w:tab w:val="left" w:pos="3920"/>
+          <w:tab w:val="left" w:pos="4480"/>
+          <w:tab w:val="left" w:pos="5040"/>
+          <w:tab w:val="left" w:pos="5600"/>
+          <w:tab w:val="left" w:pos="6160"/>
+          <w:tab w:val="left" w:pos="6720"/>
+        </w:tabs>
+        <w:autoSpaceDE w:val="0"/>
+        <w:autoSpaceDN w:val="0"/>
+        <w:adjustRightInd w:val="0"/>
+        <w:spacing w:line="240" w:lineRule="auto"/>
+        <w:ind w:left="560"/>
+        <w:rPr>
+          <w:rFonts w:ascii="Courier New" w:hAnsi="Courier New" w:cs="Courier New"/>
+          <w:sz w:val="20"/>
+          <w:szCs w:val="20"/>
+        </w:rPr>
+      </w:pPr>
+      <w:r>
+        <w:rPr>
+          <w:rFonts w:ascii="Courier New" w:hAnsi="Courier New" w:cs="Courier New"/>
+          <w:sz w:val="20"/>
+          <w:szCs w:val="20"/>
+        </w:rPr>
+        <w:t>AwIwCgYIKoZIzj0EAwIDRwAwRAIgcwHnlD0NXm/kOJhF4tDzwtuT2OJc9PCqFcA1</w:t>
+      </w:r>
+    </w:p>
+    <w:p>
+      <w:pPr>
+        <w:widowControl w:val="0"/>
+        <w:tabs>
+          <w:tab w:val="left" w:pos="560"/>
+          <w:tab w:val="left" w:pos="1120"/>
+          <w:tab w:val="left" w:pos="1680"/>
+          <w:tab w:val="left" w:pos="2240"/>
+          <w:tab w:val="left" w:pos="2800"/>
+          <w:tab w:val="left" w:pos="3360"/>
+          <w:tab w:val="left" w:pos="3920"/>
+          <w:tab w:val="left" w:pos="4480"/>
+          <w:tab w:val="left" w:pos="5040"/>
+          <w:tab w:val="left" w:pos="5600"/>
+          <w:tab w:val="left" w:pos="6160"/>
+          <w:tab w:val="left" w:pos="6720"/>
+        </w:tabs>
+        <w:autoSpaceDE w:val="0"/>
+        <w:autoSpaceDN w:val="0"/>
+        <w:adjustRightInd w:val="0"/>
+        <w:spacing w:line="240" w:lineRule="auto"/>
+        <w:ind w:left="560"/>
+        <w:rPr>
+          <w:rFonts w:ascii="Courier New" w:hAnsi="Courier New" w:cs="Courier New"/>
+          <w:sz w:val="20"/>
+          <w:szCs w:val="20"/>
+        </w:rPr>
+      </w:pPr>
+      <w:r>
+        <w:rPr>
+          <w:rFonts w:ascii="Courier New" w:hAnsi="Courier New" w:cs="Courier New"/>
+          <w:sz w:val="20"/>
+          <w:szCs w:val="20"/>
+        </w:rPr>
+        <w:t>RrGvSggCIG3XCm53cqrO1s93KMOa2vbZZHHUeS14aA8DkgMzUjWG</w:t>
+      </w:r>
+    </w:p>
+    <w:p>
+      <w:pPr>
+        <w:ind w:left="560"/>
+        <w:rPr>
+          <w:rFonts w:ascii="Courier New" w:hAnsi="Courier New" w:cs="Courier New"/>
+          <w:sz w:val="20"/>
+          <w:szCs w:val="20"/>
+        </w:rPr>
+      </w:pPr>
+      <w:r>
+        <w:rPr>
+          <w:rFonts w:ascii="Courier New" w:hAnsi="Courier New" w:cs="Courier New"/>
+          <w:sz w:val="20"/>
+          <w:szCs w:val="20"/>
+        </w:rPr>
+        <w:t>-----END CERTIFICATE-----</w:t>
       </w:r>
     </w:p>
     <w:p/>
@@ -18837,71 +20550,77 @@
         <w:t xml:space="preserve">.  Hosted Systems can be upgraded and all </w:t>
       </w:r>
       <w:r>
+        <w:t xml:space="preserve">authorization </w:t>
+      </w:r>
+      <w:r>
+        <w:t>policy can be maintained by the key service</w:t>
+      </w:r>
+      <w:r>
+        <w:t xml:space="preserve"> in this model</w:t>
+      </w:r>
+      <w:r>
+        <w:t xml:space="preserve">. </w:t>
+      </w:r>
+      <w:r>
+        <w:t>Note that application upgrade is automatic when you use this option even when the policy keys change:  New versions of Hosted Systems simply re-initialize (get new program keys and certificates) using the (centralized or distributed) security domain service and no special provision, aside from current policy at the security domain service, need be provided</w:t>
+      </w:r>
+      <w:r>
+        <w:rPr>
+          <w:rStyle w:val="FootnoteReference"/>
+        </w:rPr>
+        <w:footnoteReference w:id="18"/>
+      </w:r>
+      <w:r>
+        <w:t>.</w:t>
+      </w:r>
+    </w:p>
+    <w:p>
+      <w:pPr>
+        <w:contextualSpacing/>
+      </w:pPr>
+    </w:p>
+    <w:p>
+      <w:pPr>
+        <w:contextualSpacing/>
+        <w:rPr>
+          <w:rFonts w:asciiTheme="minorBidi" w:hAnsiTheme="minorBidi" w:cstheme="minorBidi"/>
+        </w:rPr>
+      </w:pPr>
+      <w:r>
+        <w:t xml:space="preserve">Sample code for such a keyserver is </w:t>
+      </w:r>
+      <w:r>
+        <w:rPr>
+          <w:rFonts w:ascii="Courier New" w:hAnsi="Courier New" w:cs="Courier New"/>
+          <w:sz w:val="20"/>
+          <w:szCs w:val="20"/>
+        </w:rPr>
+        <w:t>$CLOUDPROXY/go/support_infrastructure/CPSecretService</w:t>
+      </w:r>
+      <w:r>
+        <w:rPr>
+          <w:rFonts w:ascii="Menlo" w:hAnsi="Menlo" w:cs="Menlo"/>
+        </w:rPr>
+        <w:t xml:space="preserve">. </w:t>
+      </w:r>
+      <w:r>
+        <w:rPr>
+          <w:rFonts w:asciiTheme="minorBidi" w:hAnsiTheme="minorBidi" w:cstheme="minorBidi"/>
+        </w:rPr>
+        <w:t>Support</w:t>
+      </w:r>
+      <w:r>
+        <w:rPr>
+          <w:rFonts w:asciiTheme="minorBidi" w:hAnsiTheme="minorBidi" w:cstheme="minorBidi"/>
+        </w:rPr>
+        <w:t xml:space="preserve"> libraries that allow you to build symmetric key trees (and partitioned secrets) with key rotation support in the style </w:t>
+      </w:r>
+      <w:r>
+        <w:rPr>
+          <w:rFonts w:asciiTheme="minorBidi" w:hAnsiTheme="minorBidi" w:cstheme="minorBidi"/>
+        </w:rPr>
         <w:lastRenderedPageBreak/>
-        <w:t xml:space="preserve">authorization </w:t>
-      </w:r>
-      <w:r>
-        <w:t>policy can be maintained by the key service</w:t>
-      </w:r>
-      <w:r>
-        <w:t xml:space="preserve"> in this model</w:t>
-      </w:r>
-      <w:r>
-        <w:t xml:space="preserve">. </w:t>
-      </w:r>
-      <w:r>
-        <w:t>Note that application upgrade is automatic when you use this option even when the policy keys change:  New versions of Hosted Systems simply re-initialize (get new program keys and certificates) using the (centralized or distributed) security domain service and no special provision, aside from current policy at the security domain service, need be provided</w:t>
-      </w:r>
-      <w:r>
-        <w:rPr>
-          <w:rStyle w:val="FootnoteReference"/>
-        </w:rPr>
-        <w:footnoteReference w:id="18"/>
-      </w:r>
-      <w:r>
-        <w:t>.</w:t>
-      </w:r>
-    </w:p>
-    <w:p>
-      <w:pPr>
-        <w:contextualSpacing/>
-      </w:pPr>
-    </w:p>
-    <w:p>
-      <w:pPr>
-        <w:contextualSpacing/>
-        <w:rPr>
-          <w:rFonts w:asciiTheme="minorBidi" w:hAnsiTheme="minorBidi" w:cstheme="minorBidi"/>
-        </w:rPr>
-      </w:pPr>
-      <w:r>
-        <w:t xml:space="preserve">Sample code for such a keyserver is </w:t>
-      </w:r>
-      <w:r>
-        <w:rPr>
-          <w:rFonts w:ascii="Courier New" w:hAnsi="Courier New" w:cs="Courier New"/>
-          <w:sz w:val="20"/>
-          <w:szCs w:val="20"/>
-        </w:rPr>
-        <w:t>$CLOUDPROXY/go/support_infrastructure/CPSecretService</w:t>
-      </w:r>
-      <w:r>
-        <w:rPr>
-          <w:rFonts w:ascii="Menlo" w:hAnsi="Menlo" w:cs="Menlo"/>
-        </w:rPr>
-        <w:t xml:space="preserve">. </w:t>
-      </w:r>
-      <w:r>
-        <w:rPr>
-          <w:rFonts w:asciiTheme="minorBidi" w:hAnsiTheme="minorBidi" w:cstheme="minorBidi"/>
-        </w:rPr>
-        <w:t>Support</w:t>
-      </w:r>
-      <w:r>
-        <w:rPr>
-          <w:rFonts w:asciiTheme="minorBidi" w:hAnsiTheme="minorBidi" w:cstheme="minorBidi"/>
-        </w:rPr>
-        <w:t xml:space="preserve"> libraries that allow you to build symmetric key trees (and partitioned secrets) with key rotation support in the style suggested above are in </w:t>
+        <w:t xml:space="preserve">suggested above are in </w:t>
       </w:r>
       <w:r>
         <w:rPr>
@@ -19183,6 +20902,7 @@
         </w:numPr>
       </w:pPr>
       <w:r>
+        <w:lastRenderedPageBreak/>
         <w:t>After reading the Deployment Nuts and Bolts, b</w:t>
       </w:r>
       <w:r>
@@ -51366,8 +53086,6 @@
         </w:rPr>
         <w:t>Linux</w:t>
       </w:r>
-      <w:bookmarkStart w:id="0" w:name="_GoBack"/>
-      <w:bookmarkEnd w:id="0"/>
       <w:r>
         <w:rPr>
           <w:b/>
@@ -55499,7 +57217,7 @@
         <w:rStyle w:val="PageNumber"/>
         <w:noProof/>
       </w:rPr>
-      <w:t>45</w:t>
+      <w:t>24</w:t>
     </w:r>
     <w:r>
       <w:rPr>
@@ -60760,7 +62478,7 @@
 </file>
 
 <file path=customXml/itemProps1.xml><?xml version="1.0" encoding="utf-8"?>
-<ds:datastoreItem xmlns:ds="http://schemas.openxmlformats.org/officeDocument/2006/customXml" ds:itemID="{9807422F-D9CB-944A-B0F6-B264951D3B9D}">
+<ds:datastoreItem xmlns:ds="http://schemas.openxmlformats.org/officeDocument/2006/customXml" ds:itemID="{84FE9802-E847-6140-B798-B74EA6AD05E7}">
   <ds:schemaRefs>
     <ds:schemaRef ds:uri="http://schemas.openxmlformats.org/officeDocument/2006/bibliography"/>
   </ds:schemaRefs>

</xml_diff>

<commit_message>
fixed C++ doc section
</commit_message>
<xml_diff>
--- a/Doc/CloudproxyNutsandBolts.docx
+++ b/Doc/CloudproxyNutsandBolts.docx
@@ -22998,21 +22998,6 @@
         </w:rPr>
         <w:t>Installing C++ libraries</w:t>
       </w:r>
-      <w:r>
-        <w:rPr>
-          <w:b/>
-          <w:iCs/>
-        </w:rPr>
-        <w:t xml:space="preserve"> </w:t>
-      </w:r>
-      <w:r>
-        <w:rPr>
-          <w:b/>
-          <w:iCs/>
-          <w:color w:val="FF0000"/>
-        </w:rPr>
-        <w:t>(This needs to be fixed)</w:t>
-      </w:r>
     </w:p>
     <w:p>
       <w:pPr>
@@ -23192,23 +23177,124 @@
         <w:rPr>
           <w:color w:val="auto"/>
         </w:rPr>
-        <w:t xml:space="preserve">This will produce </w:t>
+        <w:t>This will produce</w:t>
+      </w:r>
+      <w:r>
+        <w:rPr>
+          <w:color w:val="auto"/>
+        </w:rPr>
+        <w:t xml:space="preserve">, among other things, </w:t>
       </w:r>
       <w:proofErr w:type="gramStart"/>
       <w:r>
         <w:rPr>
-          <w:rFonts w:ascii="Courier New" w:hAnsi="Courier New" w:cs="Courier New"/>
           <w:color w:val="auto"/>
         </w:rPr>
-        <w:t>taoauth.a</w:t>
+        <w:t xml:space="preserve">the </w:t>
+      </w:r>
+      <w:r>
+        <w:rPr>
+          <w:color w:val="auto"/>
+        </w:rPr>
+        <w:t xml:space="preserve"> </w:t>
+      </w:r>
+      <w:r>
+        <w:rPr>
+          <w:rFonts w:ascii="Courier New" w:hAnsi="Courier New" w:cs="Courier New"/>
+          <w:color w:val="auto"/>
+        </w:rPr>
+        <w:t>libtao</w:t>
       </w:r>
       <w:proofErr w:type="gramEnd"/>
+      <w:r>
+        <w:rPr>
+          <w:rFonts w:ascii="Courier New" w:hAnsi="Courier New" w:cs="Courier New"/>
+          <w:color w:val="auto"/>
+        </w:rPr>
+        <w:t>.a</w:t>
+      </w:r>
+      <w:r>
+        <w:rPr>
+          <w:rFonts w:ascii="Courier New" w:hAnsi="Courier New" w:cs="Courier New"/>
+          <w:color w:val="auto"/>
+        </w:rPr>
+        <w:t>,</w:t>
+      </w:r>
       <w:r>
         <w:rPr>
           <w:rFonts w:asciiTheme="minorBidi" w:hAnsiTheme="minorBidi" w:cstheme="minorBidi"/>
           <w:color w:val="auto"/>
         </w:rPr>
-        <w:t xml:space="preserve"> which implements the authorization support routines we will use.</w:t>
+        <w:t xml:space="preserve"> which implements the authorization support routines we </w:t>
+      </w:r>
+      <w:r>
+        <w:rPr>
+          <w:rFonts w:asciiTheme="minorBidi" w:hAnsiTheme="minorBidi" w:cstheme="minorBidi"/>
+          <w:color w:val="auto"/>
+        </w:rPr>
+        <w:t xml:space="preserve">need, </w:t>
+      </w:r>
+      <w:r>
+        <w:rPr>
+          <w:rFonts w:ascii="Courier New" w:hAnsi="Courier New" w:cs="Courier New"/>
+          <w:color w:val="auto"/>
+          <w:sz w:val="20"/>
+          <w:szCs w:val="20"/>
+        </w:rPr>
+        <w:t>libauth.a</w:t>
+      </w:r>
+      <w:r>
+        <w:rPr>
+          <w:rFonts w:asciiTheme="minorBidi" w:hAnsiTheme="minorBidi" w:cstheme="minorBidi"/>
+          <w:color w:val="auto"/>
+        </w:rPr>
+        <w:t>, which implements the Cloudproxy authorization support we need and two helper libraries</w:t>
+      </w:r>
+      <w:r>
+        <w:rPr>
+          <w:rFonts w:ascii="Courier New" w:hAnsi="Courier New" w:cs="Courier New"/>
+          <w:color w:val="auto"/>
+        </w:rPr>
+        <w:t xml:space="preserve">, </w:t>
+      </w:r>
+      <w:r>
+        <w:rPr>
+          <w:rFonts w:ascii="Courier New" w:hAnsi="Courier New" w:cs="Courier New"/>
+          <w:color w:val="auto"/>
+          <w:sz w:val="20"/>
+          <w:szCs w:val="20"/>
+        </w:rPr>
+        <w:t>libmodp.a</w:t>
+      </w:r>
+      <w:r>
+        <w:rPr>
+          <w:rFonts w:asciiTheme="minorBidi" w:hAnsiTheme="minorBidi" w:cstheme="minorBidi"/>
+          <w:color w:val="auto"/>
+        </w:rPr>
+        <w:t xml:space="preserve"> and </w:t>
+      </w:r>
+      <w:r>
+        <w:rPr>
+          <w:rFonts w:ascii="Courier New" w:hAnsi="Courier New" w:cs="Courier New"/>
+          <w:color w:val="auto"/>
+          <w:sz w:val="20"/>
+          <w:szCs w:val="20"/>
+        </w:rPr>
+        <w:t>libchromium.a</w:t>
+      </w:r>
+      <w:r>
+        <w:rPr>
+          <w:rFonts w:asciiTheme="minorBidi" w:hAnsiTheme="minorBidi" w:cstheme="minorBidi"/>
+          <w:color w:val="auto"/>
+        </w:rPr>
+        <w:t>, needed  for a C++ based Cloudproxy program</w:t>
+      </w:r>
+      <w:r>
+        <w:rPr>
+          <w:rFonts w:asciiTheme="minorBidi" w:hAnsiTheme="minorBidi" w:cstheme="minorBidi"/>
+          <w:color w:val="auto"/>
+        </w:rPr>
+        <w:t>.</w:t>
       </w:r>
     </w:p>
     <w:p>
@@ -23232,61 +23318,35 @@
           <w:shd w:val="clear" w:color="auto" w:fill="FFFFFF"/>
         </w:rPr>
       </w:pPr>
+      <w:proofErr w:type="gramStart"/>
+      <w:r>
+        <w:rPr>
+          <w:rFonts w:ascii="Courier New" w:eastAsia="Times New Roman" w:hAnsi="Courier New" w:cs="Courier New"/>
+          <w:color w:val="222222"/>
+          <w:sz w:val="20"/>
+          <w:szCs w:val="20"/>
+          <w:shd w:val="clear" w:color="auto" w:fill="FFFFFF"/>
+        </w:rPr>
+        <w:t>libauth.a</w:t>
+      </w:r>
+      <w:proofErr w:type="gramEnd"/>
+      <w:r>
+        <w:rPr>
+          <w:rFonts w:ascii="Courier New" w:eastAsia="Times New Roman" w:hAnsi="Courier New" w:cs="Courier New"/>
+          <w:color w:val="222222"/>
+          <w:sz w:val="20"/>
+          <w:szCs w:val="20"/>
+          <w:shd w:val="clear" w:color="auto" w:fill="FFFFFF"/>
+        </w:rPr>
+        <w:t xml:space="preserve"> </w:t>
+      </w:r>
       <w:r>
         <w:rPr>
           <w:rFonts w:eastAsia="Times New Roman"/>
           <w:color w:val="222222"/>
           <w:shd w:val="clear" w:color="auto" w:fill="FFFFFF"/>
         </w:rPr>
-        <w:t xml:space="preserve">The C++ interfaces use program generated C++ classes </w:t>
-      </w:r>
-      <w:r>
-        <w:rPr>
-          <w:rFonts w:eastAsia="Times New Roman"/>
-          <w:color w:val="222222"/>
-          <w:shd w:val="clear" w:color="auto" w:fill="FFFFFF"/>
-        </w:rPr>
-        <w:t>constructed</w:t>
-      </w:r>
-      <w:r>
-        <w:rPr>
-          <w:rFonts w:eastAsia="Times New Roman"/>
-          <w:color w:val="222222"/>
-          <w:shd w:val="clear" w:color="auto" w:fill="FFFFFF"/>
-        </w:rPr>
-        <w:t xml:space="preserve"> by a go program </w:t>
-      </w:r>
-      <w:r>
-        <w:rPr>
-          <w:rFonts w:eastAsia="Times New Roman"/>
-          <w:color w:val="222222"/>
-          <w:shd w:val="clear" w:color="auto" w:fill="FFFFFF"/>
-        </w:rPr>
-        <w:t xml:space="preserve">which are in turn compiled </w:t>
-      </w:r>
-      <w:r>
-        <w:rPr>
-          <w:rFonts w:eastAsia="Times New Roman"/>
-          <w:color w:val="222222"/>
-          <w:shd w:val="clear" w:color="auto" w:fill="FFFFFF"/>
-        </w:rPr>
-        <w:t xml:space="preserve">into a </w:t>
-      </w:r>
-      <w:r>
-        <w:rPr>
-          <w:rFonts w:eastAsia="Times New Roman"/>
-          <w:color w:val="222222"/>
-          <w:shd w:val="clear" w:color="auto" w:fill="FFFFFF"/>
-        </w:rPr>
-        <w:t xml:space="preserve">library. The reduces the chances that the Go support will diverge from the C++ support. </w:t>
-      </w:r>
-      <w:r>
-        <w:rPr>
-          <w:rFonts w:eastAsia="Times New Roman"/>
-          <w:color w:val="222222"/>
-          <w:shd w:val="clear" w:color="auto" w:fill="FFFFFF"/>
-        </w:rPr>
-        <w:t>To build this type:</w:t>
+        <w:t>itself, is compiled from code generated (based on a Go implementation) by:</w:t>
       </w:r>
     </w:p>
     <w:p>
@@ -23305,11 +23365,15 @@
         <w:outlineLvl w:val="0"/>
         <w:rPr>
           <w:rFonts w:ascii="Courier New" w:hAnsi="Courier New" w:cs="Courier New"/>
-        </w:rPr>
-      </w:pPr>
-      <w:r>
-        <w:rPr>
-          <w:rFonts w:ascii="Courier New" w:hAnsi="Courier New" w:cs="Courier New"/>
+          <w:sz w:val="20"/>
+          <w:szCs w:val="20"/>
+        </w:rPr>
+      </w:pPr>
+      <w:r>
+        <w:rPr>
+          <w:rFonts w:ascii="Courier New" w:hAnsi="Courier New" w:cs="Courier New"/>
+          <w:sz w:val="20"/>
+          <w:szCs w:val="20"/>
         </w:rPr>
         <w:t>go run ${CMAKE_SOURCE_</w:t>
       </w:r>
@@ -23317,6 +23381,8 @@
       <w:r>
         <w:rPr>
           <w:rFonts w:ascii="Courier New" w:hAnsi="Courier New" w:cs="Courier New"/>
+          <w:sz w:val="20"/>
+          <w:szCs w:val="20"/>
         </w:rPr>
         <w:t>DIR}/..</w:t>
       </w:r>
@@ -23324,6 +23390,8 @@
       <w:r>
         <w:rPr>
           <w:rFonts w:ascii="Courier New" w:hAnsi="Courier New" w:cs="Courier New"/>
+          <w:sz w:val="20"/>
+          <w:szCs w:val="20"/>
         </w:rPr>
         <w:t>/go/apps/genauth/genauth/genauth.go -ast_file ${CMAKE_SOURCE_DIR}/../go/tao/auth/ast.go -binary_file ${CMAKE_SOURCE_DIR}/../go/tao/auth/binary.go -header_file ${CMAKE_BINARY_DIR}/auth.h -impl_file ${CMAKE_BINARY_DIR}/auth.cc</w:t>
       </w:r>
@@ -23336,127 +23404,360 @@
     <w:p>
       <w:pPr>
         <w:outlineLvl w:val="0"/>
-      </w:pPr>
-      <w:r>
-        <w:t xml:space="preserve">This produces the files </w:t>
-      </w:r>
-      <w:r>
-        <w:rPr>
-          <w:rFonts w:ascii="Courier New" w:hAnsi="Courier New" w:cs="Courier New"/>
-        </w:rPr>
-        <w:t xml:space="preserve">auth.cc </w:t>
-      </w:r>
-      <w:r>
-        <w:t xml:space="preserve">and </w:t>
-      </w:r>
-      <w:r>
-        <w:rPr>
-          <w:rFonts w:ascii="Courier New" w:hAnsi="Courier New" w:cs="Courier New"/>
-        </w:rPr>
-        <w:t>auth.h</w:t>
-      </w:r>
-      <w:r>
-        <w:t xml:space="preserve"> which are compiled into the </w:t>
-      </w:r>
-      <w:proofErr w:type="gramStart"/>
-      <w:r>
-        <w:rPr>
-          <w:rFonts w:ascii="Courier New" w:hAnsi="Courier New" w:cs="Courier New"/>
-        </w:rPr>
-        <w:t>libauth</w:t>
-      </w:r>
-      <w:r>
-        <w:rPr>
-          <w:rFonts w:ascii="Courier New" w:hAnsi="Courier New" w:cs="Courier New"/>
-        </w:rPr>
-        <w:t>.a</w:t>
-      </w:r>
-      <w:proofErr w:type="gramEnd"/>
-      <w:r>
-        <w:t xml:space="preserve"> library.</w:t>
+        <w:rPr>
+          <w:rFonts w:ascii="Courier New" w:hAnsi="Courier New" w:cs="Courier New"/>
+          <w:color w:val="auto"/>
+        </w:rPr>
+      </w:pPr>
+      <w:r>
+        <w:t xml:space="preserve">The automated build procedure above sometimes fails, especially on Macs, so we have also provided a shell script </w:t>
+      </w:r>
+      <w:r>
+        <w:rPr>
+          <w:rFonts w:ascii="Courier New" w:hAnsi="Courier New" w:cs="Courier New"/>
+          <w:color w:val="auto"/>
+          <w:sz w:val="20"/>
+          <w:szCs w:val="20"/>
+        </w:rPr>
+        <w:t>$CLOUDPROXY/src</w:t>
+      </w:r>
+      <w:r>
+        <w:rPr>
+          <w:rFonts w:ascii="Courier New" w:hAnsi="Courier New" w:cs="Courier New"/>
+          <w:color w:val="auto"/>
+          <w:sz w:val="20"/>
+          <w:szCs w:val="20"/>
+        </w:rPr>
+        <w:t>/standalonelibrarybuild.sh</w:t>
+      </w:r>
+      <w:r>
+        <w:rPr>
+          <w:color w:val="auto"/>
+        </w:rPr>
+        <w:t xml:space="preserve">, which also builds these libraries and, assuming you’ve set up the simpleexample directory structure, puts the libraries in </w:t>
+      </w:r>
+      <w:r>
+        <w:rPr>
+          <w:rFonts w:ascii="Courier New" w:hAnsi="Courier New" w:cs="Courier New"/>
+          <w:color w:val="auto"/>
+          <w:sz w:val="20"/>
+          <w:szCs w:val="20"/>
+        </w:rPr>
+        <w:t>/Domains</w:t>
+      </w:r>
+      <w:r>
+        <w:rPr>
+          <w:color w:val="auto"/>
+        </w:rPr>
+        <w:t xml:space="preserve"> an all needed includes in </w:t>
+      </w:r>
+      <w:r>
+        <w:rPr>
+          <w:rFonts w:ascii="Courier New" w:hAnsi="Courier New" w:cs="Courier New"/>
+          <w:color w:val="auto"/>
+          <w:sz w:val="20"/>
+          <w:szCs w:val="20"/>
+        </w:rPr>
+        <w:t>/Domains/includes</w:t>
+      </w:r>
+      <w:r>
+        <w:rPr>
+          <w:color w:val="auto"/>
+        </w:rPr>
+        <w:t>.  The shell script is easier to debug if things go wrong.</w:t>
       </w:r>
     </w:p>
     <w:p>
       <w:pPr>
         <w:outlineLvl w:val="0"/>
-        <w:rPr>
-          <w:rFonts w:ascii="Courier New" w:hAnsi="Courier New" w:cs="Courier New"/>
-          <w:color w:val="auto"/>
-        </w:rPr>
-      </w:pPr>
-      <w:r>
         <w:rPr>
           <w:rFonts w:asciiTheme="minorBidi" w:hAnsiTheme="minorBidi" w:cstheme="minorBidi"/>
           <w:color w:val="auto"/>
         </w:rPr>
-        <w:t xml:space="preserve">You also need to compile some string support from chromium.  This code (and associated build files are in </w:t>
-      </w:r>
-      <w:r>
-        <w:rPr>
-          <w:rFonts w:ascii="Courier New" w:hAnsi="Courier New" w:cs="Courier New"/>
+      </w:pPr>
+    </w:p>
+    <w:p>
+      <w:pPr>
+        <w:outlineLvl w:val="0"/>
+        <w:rPr>
+          <w:rFonts w:asciiTheme="minorBidi" w:hAnsiTheme="minorBidi" w:cstheme="minorBidi"/>
+          <w:b/>
+          <w:bCs/>
           <w:color w:val="auto"/>
         </w:rPr>
-        <w:t>$CLOUDPROXY/src/third_party/chromium</w:t>
-      </w:r>
+      </w:pPr>
       <w:r>
         <w:rPr>
           <w:rFonts w:asciiTheme="minorBidi" w:hAnsiTheme="minorBidi" w:cstheme="minorBidi"/>
           <w:color w:val="auto"/>
         </w:rPr>
-        <w:t xml:space="preserve">.  This produces the library </w:t>
-      </w:r>
+        <w:t xml:space="preserve">You will need to link </w:t>
+      </w:r>
+      <w:proofErr w:type="gramStart"/>
       <w:r>
         <w:rPr>
           <w:rFonts w:ascii="Courier New" w:hAnsi="Courier New" w:cs="Courier New"/>
           <w:color w:val="auto"/>
         </w:rPr>
-        <w:t>libchromium.a.</w:t>
-      </w:r>
-    </w:p>
-    <w:p>
-      <w:pPr>
-        <w:outlineLvl w:val="0"/>
+        <w:t>lib</w:t>
+      </w:r>
+      <w:r>
+        <w:rPr>
+          <w:rFonts w:ascii="Courier New" w:hAnsi="Courier New" w:cs="Courier New"/>
+          <w:color w:val="auto"/>
+        </w:rPr>
+        <w:t>tao</w:t>
+      </w:r>
+      <w:r>
+        <w:rPr>
+          <w:rFonts w:ascii="Courier New" w:hAnsi="Courier New" w:cs="Courier New"/>
+          <w:color w:val="auto"/>
+        </w:rPr>
+        <w:t>.a</w:t>
+      </w:r>
+      <w:proofErr w:type="gramEnd"/>
+      <w:r>
         <w:rPr>
           <w:rFonts w:asciiTheme="minorBidi" w:hAnsiTheme="minorBidi" w:cstheme="minorBidi"/>
           <w:color w:val="auto"/>
         </w:rPr>
-      </w:pPr>
-    </w:p>
-    <w:p>
-      <w:pPr>
-        <w:outlineLvl w:val="0"/>
-        <w:rPr>
+        <w:t>,</w:t>
+      </w:r>
+      <w:r>
+        <w:rPr>
+          <w:rFonts w:ascii="Courier New" w:hAnsi="Courier New" w:cs="Courier New"/>
           <w:color w:val="auto"/>
         </w:rPr>
-      </w:pPr>
+        <w:t xml:space="preserve"> </w:t>
+      </w:r>
+      <w:r>
+        <w:rPr>
+          <w:rFonts w:ascii="Courier New" w:hAnsi="Courier New" w:cs="Courier New"/>
+          <w:color w:val="auto"/>
+        </w:rPr>
+        <w:t xml:space="preserve">libmodp.a, </w:t>
+      </w:r>
+      <w:r>
+        <w:rPr>
+          <w:rFonts w:ascii="Courier New" w:hAnsi="Courier New" w:cs="Courier New"/>
+        </w:rPr>
+        <w:t>libauth</w:t>
+      </w:r>
+      <w:r>
+        <w:rPr>
+          <w:rFonts w:ascii="Courier New" w:hAnsi="Courier New" w:cs="Courier New"/>
+        </w:rPr>
+        <w:t xml:space="preserve">.a </w:t>
+      </w:r>
+      <w:r>
+        <w:t>and</w:t>
+      </w:r>
+      <w:r>
+        <w:rPr>
+          <w:rFonts w:ascii="Courier New" w:hAnsi="Courier New" w:cs="Courier New"/>
+        </w:rPr>
+        <w:t xml:space="preserve"> </w:t>
+      </w:r>
+      <w:r>
+        <w:rPr>
+          <w:rFonts w:ascii="Courier New" w:hAnsi="Courier New" w:cs="Courier New"/>
+          <w:color w:val="auto"/>
+        </w:rPr>
+        <w:t>libchromium.a</w:t>
+      </w:r>
+      <w:r>
+        <w:rPr>
+          <w:rFonts w:ascii="Courier New" w:hAnsi="Courier New" w:cs="Courier New"/>
+          <w:color w:val="auto"/>
+        </w:rPr>
+        <w:t xml:space="preserve"> </w:t>
+      </w:r>
+      <w:r>
+        <w:rPr>
+          <w:color w:val="auto"/>
+        </w:rPr>
+        <w:t>in your C++ Cloudproxy program</w:t>
+      </w:r>
+      <w:r>
+        <w:rPr>
+          <w:color w:val="auto"/>
+        </w:rPr>
+        <w:t>. Y</w:t>
+      </w:r>
+      <w:r>
+        <w:rPr>
+          <w:color w:val="auto"/>
+        </w:rPr>
+        <w:t>ou will have to include “</w:t>
+      </w:r>
+      <w:r>
+        <w:rPr>
+          <w:color w:val="auto"/>
+        </w:rPr>
+        <w:t>.</w:t>
+      </w:r>
+      <w:r>
+        <w:rPr>
+          <w:rFonts w:ascii="Courier New" w:hAnsi="Courier New" w:cs="Courier New"/>
+          <w:color w:val="auto"/>
+        </w:rPr>
+        <w:t>pb</w:t>
+      </w:r>
+      <w:r>
+        <w:rPr>
+          <w:rFonts w:ascii="Courier New" w:hAnsi="Courier New" w:cs="Courier New"/>
+          <w:color w:val="auto"/>
+        </w:rPr>
+        <w:t>.h</w:t>
+      </w:r>
+      <w:r>
+        <w:rPr>
+          <w:color w:val="auto"/>
+        </w:rPr>
+        <w:t>” files and compile corresponding “</w:t>
+      </w:r>
+      <w:r>
+        <w:rPr>
+          <w:color w:val="auto"/>
+        </w:rPr>
+        <w:t>.pb</w:t>
+      </w:r>
+      <w:r>
+        <w:rPr>
+          <w:color w:val="auto"/>
+        </w:rPr>
+        <w:t>.cc” files produced by</w:t>
+      </w:r>
+      <w:r>
+        <w:rPr>
+          <w:color w:val="auto"/>
+        </w:rPr>
+        <w:t xml:space="preserve"> </w:t>
+      </w:r>
+      <w:r>
+        <w:rPr>
+          <w:rFonts w:ascii="Courier New" w:hAnsi="Courier New" w:cs="Courier New"/>
+          <w:color w:val="auto"/>
+        </w:rPr>
+        <w:t>protoc</w:t>
+      </w:r>
+      <w:r>
+        <w:rPr>
+          <w:color w:val="auto"/>
+        </w:rPr>
+        <w:t xml:space="preserve">.  </w:t>
+      </w:r>
+      <w:r>
+        <w:rPr>
+          <w:color w:val="auto"/>
+        </w:rPr>
+        <w:t xml:space="preserve">To produce these files, you win need to </w:t>
+      </w:r>
+      <w:proofErr w:type="gramStart"/>
+      <w:r>
+        <w:rPr>
+          <w:color w:val="auto"/>
+        </w:rPr>
+        <w:t>copy</w:t>
+      </w:r>
+      <w:r>
+        <w:rPr>
+          <w:color w:val="auto"/>
+        </w:rPr>
+        <w:t xml:space="preserve">  </w:t>
+      </w:r>
+      <w:r>
+        <w:rPr>
+          <w:rFonts w:ascii="Courier New" w:hAnsi="Courier New" w:cs="Courier New"/>
+          <w:color w:val="auto"/>
+          <w:sz w:val="20"/>
+          <w:szCs w:val="20"/>
+        </w:rPr>
+        <w:t>$</w:t>
+      </w:r>
+      <w:proofErr w:type="gramEnd"/>
+      <w:r>
+        <w:rPr>
+          <w:rFonts w:ascii="Courier New" w:hAnsi="Courier New" w:cs="Courier New"/>
+          <w:color w:val="auto"/>
+          <w:sz w:val="20"/>
+          <w:szCs w:val="20"/>
+        </w:rPr>
+        <w:t>CLOUDPROXY/</w:t>
+      </w:r>
+      <w:r>
+        <w:rPr>
+          <w:rFonts w:ascii="Courier New" w:hAnsi="Courier New" w:cs="Courier New"/>
+          <w:color w:val="auto"/>
+          <w:sz w:val="20"/>
+          <w:szCs w:val="20"/>
+        </w:rPr>
+        <w:t xml:space="preserve">go/tao/proto/{attestation.proto, ca.proto, datalog_guard.proto and acl_guard.proto} </w:t>
+      </w:r>
+      <w:r>
+        <w:rPr>
+          <w:color w:val="auto"/>
+        </w:rPr>
+        <w:t>as</w:t>
+      </w:r>
+      <w:r>
+        <w:rPr>
+          <w:color w:val="auto"/>
+        </w:rPr>
+        <w:t xml:space="preserve"> well as </w:t>
+      </w:r>
+      <w:r>
+        <w:rPr>
+          <w:rFonts w:ascii="Courier New" w:hAnsi="Courier New" w:cs="Courier New"/>
+          <w:color w:val="auto"/>
+          <w:sz w:val="20"/>
+          <w:szCs w:val="20"/>
+        </w:rPr>
+        <w:t>CLOUDPROXY/</w:t>
+      </w:r>
+      <w:r>
+        <w:rPr>
+          <w:rFonts w:ascii="Courier New" w:hAnsi="Courier New" w:cs="Courier New"/>
+          <w:color w:val="auto"/>
+          <w:sz w:val="20"/>
+          <w:szCs w:val="20"/>
+        </w:rPr>
+        <w:t>go</w:t>
+      </w:r>
+      <w:r>
+        <w:rPr>
+          <w:rFonts w:ascii="Courier New" w:hAnsi="Courier New" w:cs="Courier New"/>
+          <w:color w:val="auto"/>
+          <w:sz w:val="20"/>
+          <w:szCs w:val="20"/>
+        </w:rPr>
+        <w:t xml:space="preserve">/apps/simpleexample/domain_policy/domain_policy.proto </w:t>
+      </w:r>
       <w:r>
         <w:rPr>
           <w:rFonts w:asciiTheme="minorBidi" w:hAnsiTheme="minorBidi" w:cstheme="minorBidi"/>
           <w:color w:val="auto"/>
         </w:rPr>
-        <w:t xml:space="preserve">You will need to link </w:t>
+        <w:t xml:space="preserve">into the SimpleClientCpp source directory and run </w:t>
+      </w:r>
+      <w:r>
+        <w:rPr>
+          <w:rFonts w:ascii="Courier New" w:hAnsi="Courier New" w:cs="Courier New"/>
+          <w:color w:val="auto"/>
+          <w:sz w:val="20"/>
+          <w:szCs w:val="20"/>
+        </w:rPr>
+        <w:t xml:space="preserve">protoc –cpp_out=. </w:t>
       </w:r>
       <w:proofErr w:type="gramStart"/>
       <w:r>
         <w:rPr>
           <w:rFonts w:ascii="Courier New" w:hAnsi="Courier New" w:cs="Courier New"/>
           <w:color w:val="auto"/>
-        </w:rPr>
-        <w:t>lib</w:t>
-      </w:r>
-      <w:r>
-        <w:rPr>
-          <w:rFonts w:ascii="Courier New" w:hAnsi="Courier New" w:cs="Courier New"/>
-          <w:color w:val="auto"/>
-        </w:rPr>
-        <w:t>tao</w:t>
-      </w:r>
-      <w:r>
-        <w:rPr>
-          <w:rFonts w:ascii="Courier New" w:hAnsi="Courier New" w:cs="Courier New"/>
-          <w:color w:val="auto"/>
-        </w:rPr>
-        <w:t>.a</w:t>
+          <w:sz w:val="20"/>
+          <w:szCs w:val="20"/>
+        </w:rPr>
+        <w:t>*.proto</w:t>
       </w:r>
       <w:proofErr w:type="gramEnd"/>
       <w:r>
@@ -23464,134 +23765,159 @@
           <w:rFonts w:asciiTheme="minorBidi" w:hAnsiTheme="minorBidi" w:cstheme="minorBidi"/>
           <w:color w:val="auto"/>
         </w:rPr>
-        <w:t>,</w:t>
+        <w:t xml:space="preserve"> on them to obtain the   right </w:t>
       </w:r>
       <w:r>
         <w:rPr>
           <w:rFonts w:ascii="Courier New" w:hAnsi="Courier New" w:cs="Courier New"/>
           <w:color w:val="auto"/>
-        </w:rPr>
-        <w:t xml:space="preserve"> </w:t>
-      </w:r>
-      <w:r>
-        <w:rPr>
-          <w:rFonts w:ascii="Courier New" w:hAnsi="Courier New" w:cs="Courier New"/>
-          <w:color w:val="auto"/>
-        </w:rPr>
-        <w:t xml:space="preserve">libmodp.a, </w:t>
-      </w:r>
-      <w:r>
-        <w:rPr>
-          <w:rFonts w:ascii="Courier New" w:hAnsi="Courier New" w:cs="Courier New"/>
-        </w:rPr>
-        <w:t>libauth</w:t>
-      </w:r>
-      <w:r>
-        <w:rPr>
-          <w:rFonts w:ascii="Courier New" w:hAnsi="Courier New" w:cs="Courier New"/>
-        </w:rPr>
-        <w:t xml:space="preserve">.a </w:t>
-      </w:r>
-      <w:r>
-        <w:t>and</w:t>
-      </w:r>
-      <w:r>
-        <w:rPr>
-          <w:rFonts w:ascii="Courier New" w:hAnsi="Courier New" w:cs="Courier New"/>
-        </w:rPr>
-        <w:t xml:space="preserve"> </w:t>
-      </w:r>
-      <w:r>
-        <w:rPr>
-          <w:rFonts w:ascii="Courier New" w:hAnsi="Courier New" w:cs="Courier New"/>
-          <w:color w:val="auto"/>
-        </w:rPr>
-        <w:t>libchromium.a</w:t>
-      </w:r>
-      <w:r>
-        <w:rPr>
-          <w:rFonts w:ascii="Courier New" w:hAnsi="Courier New" w:cs="Courier New"/>
-          <w:color w:val="auto"/>
-        </w:rPr>
-        <w:t xml:space="preserve"> </w:t>
-      </w:r>
-      <w:r>
-        <w:rPr>
-          <w:color w:val="auto"/>
-        </w:rPr>
-        <w:t>in your C++ Cloudproxy program</w:t>
-      </w:r>
-      <w:r>
-        <w:rPr>
-          <w:rFonts w:ascii="Courier New" w:hAnsi="Courier New" w:cs="Courier New"/>
-          <w:color w:val="auto"/>
-        </w:rPr>
-        <w:t xml:space="preserve"> </w:t>
+          <w:sz w:val="20"/>
+          <w:szCs w:val="20"/>
+        </w:rPr>
+        <w:t>*.pb.h</w:t>
       </w:r>
       <w:r>
         <w:rPr>
           <w:rFonts w:asciiTheme="minorBidi" w:hAnsiTheme="minorBidi" w:cstheme="minorBidi"/>
           <w:color w:val="auto"/>
         </w:rPr>
-        <w:t>and</w:t>
-      </w:r>
-      <w:r>
-        <w:rPr>
+        <w:t xml:space="preserve"> and </w:t>
+      </w:r>
+      <w:r>
+        <w:rPr>
+          <w:rFonts w:ascii="Courier New" w:hAnsi="Courier New" w:cs="Courier New"/>
           <w:color w:val="auto"/>
-        </w:rPr>
-        <w:t>,</w:t>
-      </w:r>
-      <w:r>
-        <w:rPr>
+          <w:sz w:val="20"/>
+          <w:szCs w:val="20"/>
+        </w:rPr>
+        <w:t>*.pb.cc</w:t>
+      </w:r>
+      <w:r>
+        <w:rPr>
+          <w:rFonts w:asciiTheme="minorBidi" w:hAnsiTheme="minorBidi" w:cstheme="minorBidi"/>
           <w:color w:val="auto"/>
         </w:rPr>
-        <w:t xml:space="preserve"> you will have to include “</w:t>
-      </w:r>
-      <w:r>
-        <w:rPr>
+        <w:t xml:space="preserve"> files.  Finally, you will need to copy the directory </w:t>
+      </w:r>
+      <w:r>
+        <w:rPr>
+          <w:rFonts w:ascii="Courier New" w:hAnsi="Courier New" w:cs="Courier New"/>
           <w:color w:val="auto"/>
-        </w:rPr>
-        <w:t>.pb</w:t>
-      </w:r>
-      <w:r>
-        <w:rPr>
+          <w:sz w:val="20"/>
+          <w:szCs w:val="20"/>
+        </w:rPr>
+        <w:t>/Domains/simpleexample/policy_keys</w:t>
+      </w:r>
+      <w:r>
+        <w:rPr>
+          <w:rFonts w:asciiTheme="minorBidi" w:hAnsiTheme="minorBidi" w:cstheme="minorBidi"/>
           <w:color w:val="auto"/>
         </w:rPr>
-        <w:t>.h” files and compile corresponding “</w:t>
-      </w:r>
-      <w:r>
-        <w:rPr>
+        <w:t xml:space="preserve"> into </w:t>
+      </w:r>
+      <w:r>
+        <w:rPr>
+          <w:rFonts w:ascii="Courier New" w:hAnsi="Courier New" w:cs="Courier New"/>
           <w:color w:val="auto"/>
-        </w:rPr>
-        <w:t>.pb</w:t>
-      </w:r>
-      <w:r>
-        <w:rPr>
+          <w:sz w:val="20"/>
+          <w:szCs w:val="20"/>
+        </w:rPr>
+        <w:t>/Domains/</w:t>
+      </w:r>
+      <w:r>
+        <w:rPr>
+          <w:rFonts w:ascii="Courier New" w:hAnsi="Courier New" w:cs="Courier New"/>
           <w:color w:val="auto"/>
-        </w:rPr>
-        <w:t>.cc” files produced by</w:t>
-      </w:r>
-      <w:r>
-        <w:rPr>
+          <w:sz w:val="20"/>
+          <w:szCs w:val="20"/>
+        </w:rPr>
+        <w:t>simpleexample</w:t>
+      </w:r>
+      <w:r>
+        <w:rPr>
+          <w:rFonts w:ascii="Courier New" w:hAnsi="Courier New" w:cs="Courier New"/>
           <w:color w:val="auto"/>
-        </w:rPr>
-        <w:t xml:space="preserve"> protoc.  </w:t>
-      </w:r>
-      <w:r>
-        <w:rPr>
+          <w:sz w:val="20"/>
+          <w:szCs w:val="20"/>
+        </w:rPr>
+        <w:t>/SimpleClientCpp</w:t>
+      </w:r>
+      <w:r>
+        <w:rPr>
+          <w:rFonts w:ascii="Courier New" w:hAnsi="Courier New" w:cs="Courier New"/>
           <w:color w:val="auto"/>
-        </w:rPr>
-        <w:t xml:space="preserve">You’ll see examples of all this in the SimpleClientCpp example code and makefiles. </w:t>
+          <w:sz w:val="20"/>
+          <w:szCs w:val="20"/>
+        </w:rPr>
+        <w:t>/policy_keys</w:t>
+      </w:r>
+      <w:r>
+        <w:rPr>
+          <w:rFonts w:asciiTheme="minorBidi" w:hAnsiTheme="minorBidi" w:cstheme="minorBidi"/>
+          <w:color w:val="auto"/>
+        </w:rPr>
+        <w:t xml:space="preserve"> before running the C++ </w:t>
+      </w:r>
+      <w:r>
+        <w:rPr>
+          <w:rFonts w:asciiTheme="minorBidi" w:hAnsiTheme="minorBidi" w:cstheme="minorBidi"/>
+          <w:i/>
+          <w:iCs/>
+          <w:color w:val="auto"/>
+        </w:rPr>
+        <w:t>simpleexample</w:t>
+      </w:r>
+      <w:r>
+        <w:rPr>
+          <w:rFonts w:asciiTheme="minorBidi" w:hAnsiTheme="minorBidi" w:cstheme="minorBidi"/>
+          <w:color w:val="auto"/>
+        </w:rPr>
+        <w:t xml:space="preserve"> programs.</w:t>
       </w:r>
     </w:p>
     <w:p>
       <w:pPr>
         <w:outlineLvl w:val="0"/>
         <w:rPr>
-          <w:bCs/>
+          <w:color w:val="auto"/>
+        </w:rPr>
+      </w:pPr>
+    </w:p>
+    <w:p>
+      <w:pPr>
+        <w:outlineLvl w:val="0"/>
+        <w:rPr>
+          <w:color w:val="auto"/>
+        </w:rPr>
+      </w:pPr>
+      <w:r>
+        <w:rPr>
+          <w:color w:val="auto"/>
+        </w:rPr>
+        <w:t xml:space="preserve">You’ll see examples of all this in the </w:t>
+      </w:r>
+      <w:r>
+        <w:rPr>
+          <w:i/>
           <w:iCs/>
-        </w:rPr>
-      </w:pPr>
+          <w:color w:val="auto"/>
+        </w:rPr>
+        <w:t>SimpleClientCpp</w:t>
+      </w:r>
+      <w:r>
+        <w:rPr>
+          <w:color w:val="auto"/>
+        </w:rPr>
+        <w:t xml:space="preserve"> example code and makefiles. </w:t>
+      </w:r>
+      <w:r>
+        <w:rPr>
+          <w:color w:val="auto"/>
+        </w:rPr>
+        <w:t xml:space="preserve">  You will also need C++ versions of the files </w:t>
+      </w:r>
+      <w:bookmarkStart w:id="0" w:name="_GoBack"/>
+      <w:bookmarkEnd w:id="0"/>
     </w:p>
     <w:p>
       <w:pPr>
@@ -23658,7 +23984,6 @@
         </w:rPr>
       </w:pPr>
       <w:r>
-        <w:lastRenderedPageBreak/>
         <w:t xml:space="preserve">The C++ </w:t>
       </w:r>
       <w:r>
@@ -23911,7 +24236,9 @@
       </w:r>
       <w:r>
         <w:rPr>
-          <w:rFonts w:asciiTheme="minorBidi" w:hAnsiTheme="minorBidi" w:cstheme="minorBidi"/>
+          <w:rFonts w:ascii="Courier New" w:hAnsi="Courier New" w:cs="Courier New"/>
+          <w:sz w:val="20"/>
+          <w:szCs w:val="20"/>
         </w:rPr>
         <w:t>taosupport.cc</w:t>
       </w:r>
@@ -24017,103 +24344,113 @@
         </w:rPr>
       </w:pPr>
       <w:r>
-        <w:t xml:space="preserve">This makefile puts the executable in </w:t>
-      </w:r>
-      <w:r>
-        <w:rPr>
-          <w:rFonts w:ascii="Courier New" w:hAnsi="Courier New" w:cs="Courier New"/>
-        </w:rPr>
-        <w:t>/Domains</w:t>
-      </w:r>
-      <w:r>
-        <w:rPr>
-          <w:rFonts w:ascii="Courier New" w:hAnsi="Courier New" w:cs="Courier New"/>
-        </w:rPr>
-        <w:t>.</w:t>
-      </w:r>
-    </w:p>
-    <w:p>
-      <w:pPr>
-        <w:spacing w:line="240" w:lineRule="auto"/>
-        <w:ind w:left="720"/>
-        <w:rPr>
-          <w:rFonts w:ascii="Courier New" w:hAnsi="Courier New" w:cs="Courier New"/>
-        </w:rPr>
-      </w:pPr>
-    </w:p>
-    <w:p>
-      <w:pPr>
-        <w:spacing w:line="240" w:lineRule="auto"/>
-      </w:pPr>
-      <w:r>
-        <w:t xml:space="preserve">We will use the same </w:t>
+        <w:t xml:space="preserve">This </w:t>
       </w:r>
       <w:r>
         <w:rPr>
           <w:i/>
           <w:iCs/>
         </w:rPr>
-        <w:t>SimpleServer</w:t>
-      </w:r>
-      <w:r>
-        <w:t xml:space="preserve"> and </w:t>
+        <w:t>makefile</w:t>
+      </w:r>
+      <w:r>
+        <w:t xml:space="preserve"> puts the executable in </w:t>
+      </w:r>
+      <w:r>
+        <w:rPr>
+          <w:rFonts w:ascii="Courier New" w:hAnsi="Courier New" w:cs="Courier New"/>
+        </w:rPr>
+        <w:t>/Domains</w:t>
+      </w:r>
+      <w:r>
+        <w:rPr>
+          <w:rFonts w:ascii="Courier New" w:hAnsi="Courier New" w:cs="Courier New"/>
+        </w:rPr>
+        <w:t>.</w:t>
+      </w:r>
+    </w:p>
+    <w:p>
+      <w:pPr>
+        <w:spacing w:line="240" w:lineRule="auto"/>
+        <w:ind w:left="720"/>
+        <w:rPr>
+          <w:rFonts w:ascii="Courier New" w:hAnsi="Courier New" w:cs="Courier New"/>
+        </w:rPr>
+      </w:pPr>
+    </w:p>
+    <w:p>
+      <w:pPr>
+        <w:spacing w:line="240" w:lineRule="auto"/>
+      </w:pPr>
+      <w:r>
+        <w:t xml:space="preserve">We will use the same </w:t>
       </w:r>
       <w:r>
         <w:rPr>
           <w:i/>
           <w:iCs/>
         </w:rPr>
-        <w:t>simpledomainservice</w:t>
-      </w:r>
-      <w:r>
-        <w:t xml:space="preserve"> we used for the Go version of </w:t>
+        <w:t>SimpleServer</w:t>
+      </w:r>
+      <w:r>
+        <w:t xml:space="preserve"> and </w:t>
       </w:r>
       <w:r>
         <w:rPr>
           <w:i/>
           <w:iCs/>
         </w:rPr>
-        <w:t>simple</w:t>
+        <w:t>simpledomainservice</w:t>
+      </w:r>
+      <w:r>
+        <w:t xml:space="preserve"> we used for the Go version of </w:t>
       </w:r>
       <w:r>
         <w:rPr>
           <w:i/>
           <w:iCs/>
         </w:rPr>
-        <w:t>example</w:t>
-      </w:r>
-      <w:r>
-        <w:t xml:space="preserve"> and simply substitute </w:t>
+        <w:t>simple</w:t>
       </w:r>
       <w:r>
         <w:rPr>
           <w:i/>
           <w:iCs/>
         </w:rPr>
-        <w:t>sim</w:t>
+        <w:t>example</w:t>
+      </w:r>
+      <w:r>
+        <w:t xml:space="preserve"> and simply substitute </w:t>
       </w:r>
       <w:r>
         <w:rPr>
           <w:i/>
           <w:iCs/>
         </w:rPr>
-        <w:t>ple</w:t>
+        <w:t>sim</w:t>
       </w:r>
       <w:r>
         <w:rPr>
           <w:i/>
           <w:iCs/>
         </w:rPr>
-        <w:t>client_cc.exe</w:t>
-      </w:r>
-      <w:r>
-        <w:t xml:space="preserve"> for </w:t>
+        <w:t>ple</w:t>
       </w:r>
       <w:r>
         <w:rPr>
           <w:i/>
           <w:iCs/>
         </w:rPr>
+        <w:t>client_cc.exe</w:t>
+      </w:r>
+      <w:r>
+        <w:t xml:space="preserve"> for </w:t>
+      </w:r>
+      <w:r>
+        <w:rPr>
+          <w:i/>
+          <w:iCs/>
+        </w:rPr>
         <w:t>SimpleClient</w:t>
       </w:r>
       <w:r>
@@ -24458,6 +24795,7 @@
           <w:sz w:val="20"/>
           <w:szCs w:val="20"/>
         </w:rPr>
+        <w:lastRenderedPageBreak/>
         <w:t>DomainRequest</w:t>
       </w:r>
     </w:p>
@@ -24690,16 +25028,7 @@
           <w:sz w:val="20"/>
           <w:szCs w:val="20"/>
         </w:rPr>
-        <w:t xml:space="preserve">SimpleDomainService: key principal: </w:t>
-      </w:r>
-      <w:r>
-        <w:rPr>
-          <w:rFonts w:ascii="Courier New" w:hAnsi="Courier New" w:cs="Courier New"/>
-          <w:sz w:val="20"/>
-          <w:szCs w:val="20"/>
-        </w:rPr>
-        <w:lastRenderedPageBreak/>
-        <w:t>key([a073a070f2263eb17dc60c0b3c1b9769e141222e3a84bd35392b69e6268ac3d6]), program principal: key([c096d85702a63ee1d350f80977163baf507272ed450ec6fc8a7a7837402bcaa1]</w:t>
+        <w:t>SimpleDomainService: key principal: key([a073a070f2263eb17dc60c0b3c1b9769e141222e3a84bd35392b69e6268ac3d6]), program principal: key([c096d85702a63ee1d350f80977163baf507272ed450ec6fc8a7a7837402bcaa1]</w:t>
       </w:r>
       <w:proofErr w:type="gramStart"/>
       <w:r>
@@ -25599,46 +25928,39 @@
       <w:proofErr w:type="gramStart"/>
       <w:r>
         <w:rPr>
+          <w:rFonts w:ascii="Courier New" w:hAnsi="Courier New" w:cs="Courier New"/>
           <w:color w:val="auto"/>
+          <w:sz w:val="20"/>
+          <w:szCs w:val="20"/>
         </w:rPr>
         <w:t>libmodp.a</w:t>
       </w:r>
       <w:proofErr w:type="gramEnd"/>
       <w:r>
         <w:rPr>
+          <w:rFonts w:ascii="Courier New" w:hAnsi="Courier New" w:cs="Courier New"/>
           <w:color w:val="auto"/>
-        </w:rPr>
-        <w:t xml:space="preserve">, </w:t>
-      </w:r>
-      <w:r>
-        <w:rPr>
+          <w:sz w:val="20"/>
+          <w:szCs w:val="20"/>
+        </w:rPr>
+        <w:t xml:space="preserve">, libchromium.a, </w:t>
+      </w:r>
+      <w:r>
+        <w:rPr>
+          <w:rFonts w:ascii="Courier New" w:hAnsi="Courier New" w:cs="Courier New"/>
+          <w:sz w:val="20"/>
+          <w:szCs w:val="20"/>
+        </w:rPr>
+        <w:t>libauth.a and</w:t>
+      </w:r>
+      <w:r>
+        <w:rPr>
+          <w:rFonts w:ascii="Courier New" w:hAnsi="Courier New" w:cs="Courier New"/>
           <w:color w:val="auto"/>
-        </w:rPr>
-        <w:t>libchromium.a</w:t>
-      </w:r>
-      <w:r>
-        <w:rPr>
-          <w:color w:val="auto"/>
-        </w:rPr>
-        <w:t xml:space="preserve">, </w:t>
-      </w:r>
-      <w:r>
-        <w:t xml:space="preserve">libauth.a </w:t>
-      </w:r>
-      <w:r>
-        <w:t>and</w:t>
-      </w:r>
-      <w:r>
-        <w:rPr>
-          <w:color w:val="auto"/>
-        </w:rPr>
-        <w:t xml:space="preserve"> </w:t>
-      </w:r>
-      <w:r>
-        <w:rPr>
-          <w:color w:val="auto"/>
-        </w:rPr>
-        <w:t>libtao.a</w:t>
+          <w:sz w:val="20"/>
+          <w:szCs w:val="20"/>
+        </w:rPr>
+        <w:t xml:space="preserve"> libtao.a</w:t>
       </w:r>
       <w:r>
         <w:rPr>
@@ -26438,19 +26760,8 @@
           <w:sz w:val="20"/>
           <w:szCs w:val="20"/>
         </w:rPr>
-        <w:t>/</w:t>
-      </w:r>
-      <w:bookmarkStart w:id="0" w:name="_GoBack"/>
-      <w:r>
-        <w:rPr>
-          <w:rFonts w:ascii="Courier New" w:hAnsi="Courier New" w:cs="Courier New"/>
-          <w:color w:val="auto"/>
-          <w:sz w:val="20"/>
-          <w:szCs w:val="20"/>
-        </w:rPr>
-        <w:t>standalonelibrarybuild.sh</w:t>
-      </w:r>
-      <w:bookmarkEnd w:id="0"/>
+        <w:t>/standalonelibrarybuild.sh</w:t>
+      </w:r>
       <w:r>
         <w:rPr>
           <w:color w:val="auto"/>
@@ -61076,7 +61387,7 @@
 </file>
 
 <file path=customXml/itemProps1.xml><?xml version="1.0" encoding="utf-8"?>
-<ds:datastoreItem xmlns:ds="http://schemas.openxmlformats.org/officeDocument/2006/customXml" ds:itemID="{23329D24-0251-3642-B43A-033B27F7AEEF}">
+<ds:datastoreItem xmlns:ds="http://schemas.openxmlformats.org/officeDocument/2006/customXml" ds:itemID="{96F0EC01-76F5-D149-A7A8-1CB68FADF24D}">
   <ds:schemaRefs>
     <ds:schemaRef ds:uri="http://schemas.openxmlformats.org/officeDocument/2006/bibliography"/>
   </ds:schemaRefs>

</xml_diff>

<commit_message>
forgot rollback and doc
</commit_message>
<xml_diff>
--- a/Doc/CloudproxyNutsandBolts.docx
+++ b/Doc/CloudproxyNutsandBolts.docx
@@ -8273,8 +8273,10 @@
           <w:szCs w:val="20"/>
         </w:rPr>
         <w:tab/>
-        <w:t>cp ~/bin/copybins</w:t>
-      </w:r>
+        <w:t>./copybins</w:t>
+      </w:r>
+      <w:bookmarkStart w:id="0" w:name="_GoBack"/>
+      <w:bookmarkEnd w:id="0"/>
     </w:p>
     <w:p>
       <w:pPr>
@@ -23722,16 +23724,7 @@
           <w:sz w:val="20"/>
           <w:szCs w:val="20"/>
         </w:rPr>
-        <w:t>go</w:t>
-      </w:r>
-      <w:r>
-        <w:rPr>
-          <w:rFonts w:ascii="Courier New" w:hAnsi="Courier New" w:cs="Courier New"/>
-          <w:color w:val="auto"/>
-          <w:sz w:val="20"/>
-          <w:szCs w:val="20"/>
-        </w:rPr>
-        <w:t xml:space="preserve">/apps/simpleexample/domain_policy/domain_policy.proto </w:t>
+        <w:t xml:space="preserve">go/apps/simpleexample/domain_policy/domain_policy.proto </w:t>
       </w:r>
       <w:r>
         <w:rPr>
@@ -23822,34 +23815,7 @@
           <w:sz w:val="20"/>
           <w:szCs w:val="20"/>
         </w:rPr>
-        <w:t>/Domains/</w:t>
-      </w:r>
-      <w:r>
-        <w:rPr>
-          <w:rFonts w:ascii="Courier New" w:hAnsi="Courier New" w:cs="Courier New"/>
-          <w:color w:val="auto"/>
-          <w:sz w:val="20"/>
-          <w:szCs w:val="20"/>
-        </w:rPr>
-        <w:t>simpleexample</w:t>
-      </w:r>
-      <w:r>
-        <w:rPr>
-          <w:rFonts w:ascii="Courier New" w:hAnsi="Courier New" w:cs="Courier New"/>
-          <w:color w:val="auto"/>
-          <w:sz w:val="20"/>
-          <w:szCs w:val="20"/>
-        </w:rPr>
-        <w:t>/SimpleClientCpp</w:t>
-      </w:r>
-      <w:r>
-        <w:rPr>
-          <w:rFonts w:ascii="Courier New" w:hAnsi="Courier New" w:cs="Courier New"/>
-          <w:color w:val="auto"/>
-          <w:sz w:val="20"/>
-          <w:szCs w:val="20"/>
-        </w:rPr>
-        <w:t>/policy_keys</w:t>
+        <w:t>/Domains/simpleexample/SimpleClientCpp/policy_keys</w:t>
       </w:r>
       <w:r>
         <w:rPr>
@@ -23916,8 +23882,6 @@
         </w:rPr>
         <w:t xml:space="preserve">  You will also need C++ versions of the files </w:t>
       </w:r>
-      <w:bookmarkStart w:id="0" w:name="_GoBack"/>
-      <w:bookmarkEnd w:id="0"/>
     </w:p>
     <w:p>
       <w:pPr>
@@ -56152,7 +56116,7 @@
         <w:rStyle w:val="PageNumber"/>
         <w:noProof/>
       </w:rPr>
-      <w:t>33</w:t>
+      <w:t>13</w:t>
     </w:r>
     <w:r>
       <w:rPr>
@@ -61387,7 +61351,7 @@
 </file>
 
 <file path=customXml/itemProps1.xml><?xml version="1.0" encoding="utf-8"?>
-<ds:datastoreItem xmlns:ds="http://schemas.openxmlformats.org/officeDocument/2006/customXml" ds:itemID="{96F0EC01-76F5-D149-A7A8-1CB68FADF24D}">
+<ds:datastoreItem xmlns:ds="http://schemas.openxmlformats.org/officeDocument/2006/customXml" ds:itemID="{E73FBFE4-055E-5547-BE2C-D217F9D18712}">
   <ds:schemaRefs>
     <ds:schemaRef ds:uri="http://schemas.openxmlformats.org/officeDocument/2006/bibliography"/>
   </ds:schemaRefs>

</xml_diff>